<commit_message>
Das Lastenheft ist jetzt schoneinmal etwas gefüllt. Kritik erwünscht
</commit_message>
<xml_diff>
--- a/docs/Lastenheft.docx
+++ b/docs/Lastenheft.docx
@@ -1,6 +1,6 @@
 
 <file path=word/document.xml><?xml version="1.0" encoding="utf-8"?>
-<w:document xmlns:wpc="http://schemas.microsoft.com/office/word/2010/wordprocessingCanvas" xmlns:mc="http://schemas.openxmlformats.org/markup-compatibility/2006" xmlns:o="urn:schemas-microsoft-com:office:office" xmlns:r="http://schemas.openxmlformats.org/officeDocument/2006/relationships" xmlns:m="http://schemas.openxmlformats.org/officeDocument/2006/math" xmlns:v="urn:schemas-microsoft-com:vml" xmlns:wp14="http://schemas.microsoft.com/office/word/2010/wordprocessingDrawing" xmlns:wp="http://schemas.openxmlformats.org/drawingml/2006/wordprocessingDrawing" xmlns:w10="urn:schemas-microsoft-com:office:word" xmlns:w="http://schemas.openxmlformats.org/wordprocessingml/2006/main" xmlns:w14="http://schemas.microsoft.com/office/word/2010/wordml" xmlns:w15="http://schemas.microsoft.com/office/word/2012/wordml" xmlns:wpg="http://schemas.microsoft.com/office/word/2010/wordprocessingGroup" xmlns:wpi="http://schemas.microsoft.com/office/word/2010/wordprocessingInk" xmlns:wne="http://schemas.microsoft.com/office/word/2006/wordml" xmlns:wps="http://schemas.microsoft.com/office/word/2010/wordprocessingShape" mc:Ignorable="w14 w15 wp14">
+<w:document xmlns:wpc="http://schemas.microsoft.com/office/word/2010/wordprocessingCanvas" xmlns:mc="http://schemas.openxmlformats.org/markup-compatibility/2006" xmlns:o="urn:schemas-microsoft-com:office:office" xmlns:r="http://schemas.openxmlformats.org/officeDocument/2006/relationships" xmlns:m="http://schemas.openxmlformats.org/officeDocument/2006/math" xmlns:v="urn:schemas-microsoft-com:vml" xmlns:wp14="http://schemas.microsoft.com/office/word/2010/wordprocessingDrawing" xmlns:wp="http://schemas.openxmlformats.org/drawingml/2006/wordprocessingDrawing" xmlns:w10="urn:schemas-microsoft-com:office:word" xmlns:w="http://schemas.openxmlformats.org/wordprocessingml/2006/main" xmlns:w14="http://schemas.microsoft.com/office/word/2010/wordml" xmlns:wpg="http://schemas.microsoft.com/office/word/2010/wordprocessingGroup" xmlns:wpi="http://schemas.microsoft.com/office/word/2010/wordprocessingInk" xmlns:wne="http://schemas.microsoft.com/office/word/2006/wordml" xmlns:wps="http://schemas.microsoft.com/office/word/2010/wordprocessingShape" mc:Ignorable="w14 wp14">
   <w:body>
     <w:p>
       <w:pPr>
@@ -960,22 +960,35 @@
         </w:numPr>
         <w:jc w:val="both"/>
       </w:pPr>
-      <w:bookmarkStart w:id="1" w:name="_GoBack"/>
-      <w:bookmarkEnd w:id="1"/>
       <w:r>
         <w:br w:type="column"/>
       </w:r>
-      <w:bookmarkStart w:id="2" w:name="_Toc432432617"/>
+      <w:bookmarkStart w:id="1" w:name="_Toc432432617"/>
       <w:r>
         <w:lastRenderedPageBreak/>
         <w:t>Zielbestimmung</w:t>
       </w:r>
-      <w:bookmarkEnd w:id="2"/>
-    </w:p>
-    <w:p>
-      <w:pPr>
+      <w:bookmarkEnd w:id="1"/>
+    </w:p>
+    <w:p>
+      <w:pPr>
+        <w:tabs>
+          <w:tab w:val="left" w:pos="1150"/>
+        </w:tabs>
         <w:jc w:val="both"/>
       </w:pPr>
+      <w:r>
+        <w:t xml:space="preserve">Ziel der Projektentwicklung ist ein lauffähiges Golfspiel zu entwickeln, das im </w:t>
+      </w:r>
+      <w:r>
+        <w:t>Weltall</w:t>
+      </w:r>
+      <w:r>
+        <w:t xml:space="preserve"> stattfindet.</w:t>
+      </w:r>
+      <w:r>
+        <w:tab/>
+      </w:r>
     </w:p>
     <w:p>
       <w:pPr>
@@ -986,16 +999,35 @@
         </w:numPr>
         <w:jc w:val="both"/>
       </w:pPr>
-      <w:bookmarkStart w:id="3" w:name="_Toc432432618"/>
+      <w:bookmarkStart w:id="2" w:name="_Toc432432618"/>
       <w:r>
         <w:t>Produkteinsatz</w:t>
       </w:r>
-      <w:bookmarkEnd w:id="3"/>
+      <w:bookmarkEnd w:id="2"/>
     </w:p>
     <w:p>
       <w:pPr>
         <w:jc w:val="both"/>
       </w:pPr>
+      <w:r>
+        <w:t xml:space="preserve">(Hier sollen noch </w:t>
+      </w:r>
+      <w:proofErr w:type="spellStart"/>
+      <w:r>
+        <w:t>use-case</w:t>
+      </w:r>
+      <w:proofErr w:type="spellEnd"/>
+      <w:r>
+        <w:t xml:space="preserve"> </w:t>
+      </w:r>
+      <w:proofErr w:type="spellStart"/>
+      <w:r>
+        <w:t>diagramme</w:t>
+      </w:r>
+      <w:proofErr w:type="spellEnd"/>
+      <w:r>
+        <w:t xml:space="preserve"> hin)</w:t>
+      </w:r>
     </w:p>
     <w:p>
       <w:pPr>
@@ -1006,16 +1038,25 @@
         </w:numPr>
         <w:jc w:val="both"/>
       </w:pPr>
-      <w:bookmarkStart w:id="4" w:name="_Toc432432619"/>
+      <w:bookmarkStart w:id="3" w:name="_Toc432432619"/>
       <w:r>
         <w:t>Produktübersicht</w:t>
       </w:r>
-      <w:bookmarkEnd w:id="4"/>
+      <w:bookmarkEnd w:id="3"/>
     </w:p>
     <w:p>
       <w:pPr>
         <w:jc w:val="both"/>
       </w:pPr>
+      <w:r>
+        <w:t xml:space="preserve">Das Programm wird </w:t>
+      </w:r>
+      <w:r>
+        <w:t>voraussichtlich</w:t>
+      </w:r>
+      <w:r>
+        <w:t xml:space="preserve"> auf Linux und Windows genutzt werden.</w:t>
+      </w:r>
     </w:p>
     <w:p>
       <w:pPr>
@@ -1026,13 +1067,74 @@
         </w:numPr>
         <w:jc w:val="both"/>
       </w:pPr>
-      <w:bookmarkStart w:id="5" w:name="_Toc432432620"/>
+      <w:bookmarkStart w:id="4" w:name="_Toc432432620"/>
       <w:r>
         <w:t>Produktfunktionen</w:t>
       </w:r>
+      <w:bookmarkEnd w:id="4"/>
+    </w:p>
+    <w:p>
+      <w:r>
+        <w:t>(/LF10/) Das Produkt soll im Fullscreen Modus spielbar sein.</w:t>
+      </w:r>
+    </w:p>
+    <w:p>
+      <w:r>
+        <w:t xml:space="preserve">(/LF20/) Das Produkt soll </w:t>
+      </w:r>
+      <w:proofErr w:type="spellStart"/>
+      <w:r>
+        <w:t>ueber</w:t>
+      </w:r>
+      <w:proofErr w:type="spellEnd"/>
+      <w:r>
+        <w:t xml:space="preserve"> mehrere Kurse </w:t>
+      </w:r>
+      <w:proofErr w:type="spellStart"/>
+      <w:r>
+        <w:t>verfuegen</w:t>
+      </w:r>
+      <w:proofErr w:type="spellEnd"/>
+      <w:r>
+        <w:t>.</w:t>
+      </w:r>
+    </w:p>
+    <w:p>
+      <w:r>
+        <w:t xml:space="preserve">(/LF30/) Ein Kurs soll aus mehreren </w:t>
+      </w:r>
+      <w:proofErr w:type="spellStart"/>
+      <w:r>
+        <w:t>Pakours</w:t>
+      </w:r>
+      <w:proofErr w:type="spellEnd"/>
+      <w:r>
+        <w:t xml:space="preserve"> bestehen.</w:t>
+      </w:r>
+    </w:p>
+    <w:p>
+      <w:r>
+        <w:t xml:space="preserve">(/LF40/) Ein </w:t>
+      </w:r>
+      <w:proofErr w:type="spellStart"/>
+      <w:r>
+        <w:t>Pa</w:t>
+      </w:r>
+      <w:bookmarkStart w:id="5" w:name="_GoBack"/>
       <w:bookmarkEnd w:id="5"/>
-    </w:p>
-    <w:p/>
+      <w:r>
+        <w:t>rkour</w:t>
+      </w:r>
+      <w:proofErr w:type="spellEnd"/>
+      <w:r>
+        <w:t xml:space="preserve"> soll eine Anordnung von Planeten, einem Golfball und einem Ziel bestehen.</w:t>
+      </w:r>
+    </w:p>
+    <w:p>
+      <w:r>
+        <w:t>(/LF50/) Es sollen Erfolge eingebaut werden.</w:t>
+      </w:r>
+    </w:p>
     <w:p>
       <w:pPr>
         <w:pStyle w:val="berschrift1"/>
@@ -1052,6 +1154,25 @@
       <w:pPr>
         <w:jc w:val="both"/>
       </w:pPr>
+      <w:r>
+        <w:t>(/LD10/) Level sollten gespeichert werden.</w:t>
+      </w:r>
+    </w:p>
+    <w:p>
+      <w:pPr>
+        <w:jc w:val="both"/>
+      </w:pPr>
+      <w:r>
+        <w:t>(/LD20/) Profile sollten gespeichert werden.</w:t>
+      </w:r>
+    </w:p>
+    <w:p>
+      <w:pPr>
+        <w:jc w:val="both"/>
+      </w:pPr>
+      <w:r>
+        <w:t>(/LD30/) Der Fortschritt eines Profils sollte gespeichert werden.</w:t>
+      </w:r>
     </w:p>
     <w:p>
       <w:pPr>
@@ -1069,9 +1190,25 @@
       <w:bookmarkEnd w:id="7"/>
     </w:p>
     <w:p>
-      <w:pPr>
-        <w:jc w:val="both"/>
-      </w:pPr>
+      <w:r>
+        <w:t xml:space="preserve">(/LL10/) Während man einen </w:t>
+      </w:r>
+      <w:proofErr w:type="spellStart"/>
+      <w:r>
+        <w:t>Parkour</w:t>
+      </w:r>
+      <w:proofErr w:type="spellEnd"/>
+      <w:r>
+        <w:t xml:space="preserve"> spielt, sollten </w:t>
+      </w:r>
+      <w:proofErr w:type="spellStart"/>
+      <w:r>
+        <w:t>Verzoegerungen</w:t>
+      </w:r>
+      <w:proofErr w:type="spellEnd"/>
+      <w:r>
+        <w:t xml:space="preserve"> nicht sichtbar sein (Echtzeit  Anforderungen).</w:t>
+      </w:r>
     </w:p>
     <w:p>
       <w:pPr>
@@ -1092,6 +1229,9 @@
       <w:pPr>
         <w:jc w:val="both"/>
       </w:pPr>
+      <w:r>
+        <w:t>--- Hier Habe ich noch keine Ahnung, was man hier hin schreiben sollte ---</w:t>
+      </w:r>
     </w:p>
     <w:p>
       <w:pPr>
@@ -1108,12 +1248,24 @@
       </w:r>
       <w:bookmarkEnd w:id="9"/>
     </w:p>
+    <w:p>
+      <w:r>
+        <w:t xml:space="preserve">Eine Maus + Tastatur + Bildschirm sollten ausreichen um das Spiel spielen zu </w:t>
+      </w:r>
+      <w:proofErr w:type="spellStart"/>
+      <w:r>
+        <w:t>koennen</w:t>
+      </w:r>
+      <w:proofErr w:type="spellEnd"/>
+      <w:r>
+        <w:t>.</w:t>
+      </w:r>
+    </w:p>
     <w:p/>
     <w:p/>
     <w:p/>
     <w:p/>
     <w:p/>
-    <w:p/>
     <w:p>
       <w:pPr>
         <w:jc w:val="both"/>
@@ -1125,9 +1277,9 @@
       </w:pPr>
     </w:p>
     <w:sectPr>
-      <w:headerReference w:type="even" r:id="rId8"/>
-      <w:headerReference w:type="default" r:id="rId9"/>
-      <w:footerReference w:type="default" r:id="rId10"/>
+      <w:headerReference w:type="even" r:id="rId9"/>
+      <w:headerReference w:type="default" r:id="rId10"/>
+      <w:footerReference w:type="default" r:id="rId11"/>
       <w:pgSz w:w="11906" w:h="16838"/>
       <w:pgMar w:top="1417" w:right="1417" w:bottom="1134" w:left="1417" w:header="708" w:footer="708" w:gutter="0"/>
       <w:cols w:space="708"/>
@@ -1138,7 +1290,7 @@
 </file>
 
 <file path=word/endnotes.xml><?xml version="1.0" encoding="utf-8"?>
-<w:endnotes xmlns:wpc="http://schemas.microsoft.com/office/word/2010/wordprocessingCanvas" xmlns:mc="http://schemas.openxmlformats.org/markup-compatibility/2006" xmlns:o="urn:schemas-microsoft-com:office:office" xmlns:r="http://schemas.openxmlformats.org/officeDocument/2006/relationships" xmlns:m="http://schemas.openxmlformats.org/officeDocument/2006/math" xmlns:v="urn:schemas-microsoft-com:vml" xmlns:wp14="http://schemas.microsoft.com/office/word/2010/wordprocessingDrawing" xmlns:wp="http://schemas.openxmlformats.org/drawingml/2006/wordprocessingDrawing" xmlns:w10="urn:schemas-microsoft-com:office:word" xmlns:w="http://schemas.openxmlformats.org/wordprocessingml/2006/main" xmlns:w14="http://schemas.microsoft.com/office/word/2010/wordml" xmlns:w15="http://schemas.microsoft.com/office/word/2012/wordml" xmlns:wpg="http://schemas.microsoft.com/office/word/2010/wordprocessingGroup" xmlns:wpi="http://schemas.microsoft.com/office/word/2010/wordprocessingInk" xmlns:wne="http://schemas.microsoft.com/office/word/2006/wordml" xmlns:wps="http://schemas.microsoft.com/office/word/2010/wordprocessingShape" mc:Ignorable="w14 w15 wp14">
+<w:endnotes xmlns:wpc="http://schemas.microsoft.com/office/word/2010/wordprocessingCanvas" xmlns:mc="http://schemas.openxmlformats.org/markup-compatibility/2006" xmlns:o="urn:schemas-microsoft-com:office:office" xmlns:r="http://schemas.openxmlformats.org/officeDocument/2006/relationships" xmlns:m="http://schemas.openxmlformats.org/officeDocument/2006/math" xmlns:v="urn:schemas-microsoft-com:vml" xmlns:wp14="http://schemas.microsoft.com/office/word/2010/wordprocessingDrawing" xmlns:wp="http://schemas.openxmlformats.org/drawingml/2006/wordprocessingDrawing" xmlns:w10="urn:schemas-microsoft-com:office:word" xmlns:w="http://schemas.openxmlformats.org/wordprocessingml/2006/main" xmlns:w14="http://schemas.microsoft.com/office/word/2010/wordml" xmlns:wpg="http://schemas.microsoft.com/office/word/2010/wordprocessingGroup" xmlns:wpi="http://schemas.microsoft.com/office/word/2010/wordprocessingInk" xmlns:wne="http://schemas.microsoft.com/office/word/2006/wordml" xmlns:wps="http://schemas.microsoft.com/office/word/2010/wordprocessingShape" mc:Ignorable="w14 wp14">
   <w:endnote w:type="separator" w:id="-1">
     <w:p>
       <w:r>
@@ -1157,7 +1309,7 @@
 </file>
 
 <file path=word/footer1.xml><?xml version="1.0" encoding="utf-8"?>
-<w:ftr xmlns:wpc="http://schemas.microsoft.com/office/word/2010/wordprocessingCanvas" xmlns:mc="http://schemas.openxmlformats.org/markup-compatibility/2006" xmlns:o="urn:schemas-microsoft-com:office:office" xmlns:r="http://schemas.openxmlformats.org/officeDocument/2006/relationships" xmlns:m="http://schemas.openxmlformats.org/officeDocument/2006/math" xmlns:v="urn:schemas-microsoft-com:vml" xmlns:wp14="http://schemas.microsoft.com/office/word/2010/wordprocessingDrawing" xmlns:wp="http://schemas.openxmlformats.org/drawingml/2006/wordprocessingDrawing" xmlns:w10="urn:schemas-microsoft-com:office:word" xmlns:w="http://schemas.openxmlformats.org/wordprocessingml/2006/main" xmlns:w14="http://schemas.microsoft.com/office/word/2010/wordml" xmlns:w15="http://schemas.microsoft.com/office/word/2012/wordml" xmlns:wpg="http://schemas.microsoft.com/office/word/2010/wordprocessingGroup" xmlns:wpi="http://schemas.microsoft.com/office/word/2010/wordprocessingInk" xmlns:wne="http://schemas.microsoft.com/office/word/2006/wordml" xmlns:wps="http://schemas.microsoft.com/office/word/2010/wordprocessingShape" mc:Ignorable="w14 w15 wp14">
+<w:ftr xmlns:wpc="http://schemas.microsoft.com/office/word/2010/wordprocessingCanvas" xmlns:mc="http://schemas.openxmlformats.org/markup-compatibility/2006" xmlns:o="urn:schemas-microsoft-com:office:office" xmlns:r="http://schemas.openxmlformats.org/officeDocument/2006/relationships" xmlns:m="http://schemas.openxmlformats.org/officeDocument/2006/math" xmlns:v="urn:schemas-microsoft-com:vml" xmlns:wp14="http://schemas.microsoft.com/office/word/2010/wordprocessingDrawing" xmlns:wp="http://schemas.openxmlformats.org/drawingml/2006/wordprocessingDrawing" xmlns:w10="urn:schemas-microsoft-com:office:word" xmlns:w="http://schemas.openxmlformats.org/wordprocessingml/2006/main" xmlns:w14="http://schemas.microsoft.com/office/word/2010/wordml" xmlns:wpg="http://schemas.microsoft.com/office/word/2010/wordprocessingGroup" xmlns:wpi="http://schemas.microsoft.com/office/word/2010/wordprocessingInk" xmlns:wne="http://schemas.microsoft.com/office/word/2006/wordml" xmlns:wps="http://schemas.microsoft.com/office/word/2010/wordprocessingShape" mc:Ignorable="w14 wp14">
   <w:p>
     <w:pPr>
       <w:pBdr>
@@ -1197,7 +1349,7 @@
         <w:noProof/>
         <w:szCs w:val="20"/>
       </w:rPr>
-      <w:t>3</w:t>
+      <w:t>2</w:t>
     </w:r>
     <w:r>
       <w:rPr>
@@ -1248,7 +1400,7 @@
 </file>
 
 <file path=word/footnotes.xml><?xml version="1.0" encoding="utf-8"?>
-<w:footnotes xmlns:wpc="http://schemas.microsoft.com/office/word/2010/wordprocessingCanvas" xmlns:mc="http://schemas.openxmlformats.org/markup-compatibility/2006" xmlns:o="urn:schemas-microsoft-com:office:office" xmlns:r="http://schemas.openxmlformats.org/officeDocument/2006/relationships" xmlns:m="http://schemas.openxmlformats.org/officeDocument/2006/math" xmlns:v="urn:schemas-microsoft-com:vml" xmlns:wp14="http://schemas.microsoft.com/office/word/2010/wordprocessingDrawing" xmlns:wp="http://schemas.openxmlformats.org/drawingml/2006/wordprocessingDrawing" xmlns:w10="urn:schemas-microsoft-com:office:word" xmlns:w="http://schemas.openxmlformats.org/wordprocessingml/2006/main" xmlns:w14="http://schemas.microsoft.com/office/word/2010/wordml" xmlns:w15="http://schemas.microsoft.com/office/word/2012/wordml" xmlns:wpg="http://schemas.microsoft.com/office/word/2010/wordprocessingGroup" xmlns:wpi="http://schemas.microsoft.com/office/word/2010/wordprocessingInk" xmlns:wne="http://schemas.microsoft.com/office/word/2006/wordml" xmlns:wps="http://schemas.microsoft.com/office/word/2010/wordprocessingShape" mc:Ignorable="w14 w15 wp14">
+<w:footnotes xmlns:wpc="http://schemas.microsoft.com/office/word/2010/wordprocessingCanvas" xmlns:mc="http://schemas.openxmlformats.org/markup-compatibility/2006" xmlns:o="urn:schemas-microsoft-com:office:office" xmlns:r="http://schemas.openxmlformats.org/officeDocument/2006/relationships" xmlns:m="http://schemas.openxmlformats.org/officeDocument/2006/math" xmlns:v="urn:schemas-microsoft-com:vml" xmlns:wp14="http://schemas.microsoft.com/office/word/2010/wordprocessingDrawing" xmlns:wp="http://schemas.openxmlformats.org/drawingml/2006/wordprocessingDrawing" xmlns:w10="urn:schemas-microsoft-com:office:word" xmlns:w="http://schemas.openxmlformats.org/wordprocessingml/2006/main" xmlns:w14="http://schemas.microsoft.com/office/word/2010/wordml" xmlns:wpg="http://schemas.microsoft.com/office/word/2010/wordprocessingGroup" xmlns:wpi="http://schemas.microsoft.com/office/word/2010/wordprocessingInk" xmlns:wne="http://schemas.microsoft.com/office/word/2006/wordml" xmlns:wps="http://schemas.microsoft.com/office/word/2010/wordprocessingShape" mc:Ignorable="w14 wp14">
   <w:footnote w:type="separator" w:id="-1">
     <w:p>
       <w:r>
@@ -1267,13 +1419,13 @@
 </file>
 
 <file path=word/header1.xml><?xml version="1.0" encoding="utf-8"?>
-<w:hdr xmlns:wpc="http://schemas.microsoft.com/office/word/2010/wordprocessingCanvas" xmlns:mc="http://schemas.openxmlformats.org/markup-compatibility/2006" xmlns:o="urn:schemas-microsoft-com:office:office" xmlns:r="http://schemas.openxmlformats.org/officeDocument/2006/relationships" xmlns:m="http://schemas.openxmlformats.org/officeDocument/2006/math" xmlns:v="urn:schemas-microsoft-com:vml" xmlns:wp14="http://schemas.microsoft.com/office/word/2010/wordprocessingDrawing" xmlns:wp="http://schemas.openxmlformats.org/drawingml/2006/wordprocessingDrawing" xmlns:w10="urn:schemas-microsoft-com:office:word" xmlns:w="http://schemas.openxmlformats.org/wordprocessingml/2006/main" xmlns:w14="http://schemas.microsoft.com/office/word/2010/wordml" xmlns:w15="http://schemas.microsoft.com/office/word/2012/wordml" xmlns:wpg="http://schemas.microsoft.com/office/word/2010/wordprocessingGroup" xmlns:wpi="http://schemas.microsoft.com/office/word/2010/wordprocessingInk" xmlns:wne="http://schemas.microsoft.com/office/word/2006/wordml" xmlns:wps="http://schemas.microsoft.com/office/word/2010/wordprocessingShape" mc:Ignorable="w14 w15 wp14">
+<w:hdr xmlns:wpc="http://schemas.microsoft.com/office/word/2010/wordprocessingCanvas" xmlns:mc="http://schemas.openxmlformats.org/markup-compatibility/2006" xmlns:o="urn:schemas-microsoft-com:office:office" xmlns:r="http://schemas.openxmlformats.org/officeDocument/2006/relationships" xmlns:m="http://schemas.openxmlformats.org/officeDocument/2006/math" xmlns:v="urn:schemas-microsoft-com:vml" xmlns:wp14="http://schemas.microsoft.com/office/word/2010/wordprocessingDrawing" xmlns:wp="http://schemas.openxmlformats.org/drawingml/2006/wordprocessingDrawing" xmlns:w10="urn:schemas-microsoft-com:office:word" xmlns:w="http://schemas.openxmlformats.org/wordprocessingml/2006/main" xmlns:w14="http://schemas.microsoft.com/office/word/2010/wordml" xmlns:wpg="http://schemas.microsoft.com/office/word/2010/wordprocessingGroup" xmlns:wpi="http://schemas.microsoft.com/office/word/2010/wordprocessingInk" xmlns:wne="http://schemas.microsoft.com/office/word/2006/wordml" xmlns:wps="http://schemas.microsoft.com/office/word/2010/wordprocessingShape" mc:Ignorable="w14 wp14">
   <w:p/>
 </w:hdr>
 </file>
 
 <file path=word/header2.xml><?xml version="1.0" encoding="utf-8"?>
-<w:hdr xmlns:wpc="http://schemas.microsoft.com/office/word/2010/wordprocessingCanvas" xmlns:mc="http://schemas.openxmlformats.org/markup-compatibility/2006" xmlns:o="urn:schemas-microsoft-com:office:office" xmlns:r="http://schemas.openxmlformats.org/officeDocument/2006/relationships" xmlns:m="http://schemas.openxmlformats.org/officeDocument/2006/math" xmlns:v="urn:schemas-microsoft-com:vml" xmlns:wp14="http://schemas.microsoft.com/office/word/2010/wordprocessingDrawing" xmlns:wp="http://schemas.openxmlformats.org/drawingml/2006/wordprocessingDrawing" xmlns:w10="urn:schemas-microsoft-com:office:word" xmlns:w="http://schemas.openxmlformats.org/wordprocessingml/2006/main" xmlns:w14="http://schemas.microsoft.com/office/word/2010/wordml" xmlns:w15="http://schemas.microsoft.com/office/word/2012/wordml" xmlns:wpg="http://schemas.microsoft.com/office/word/2010/wordprocessingGroup" xmlns:wpi="http://schemas.microsoft.com/office/word/2010/wordprocessingInk" xmlns:wne="http://schemas.microsoft.com/office/word/2006/wordml" xmlns:wps="http://schemas.microsoft.com/office/word/2010/wordprocessingShape" mc:Ignorable="w14 w15 wp14">
+<w:hdr xmlns:wpc="http://schemas.microsoft.com/office/word/2010/wordprocessingCanvas" xmlns:mc="http://schemas.openxmlformats.org/markup-compatibility/2006" xmlns:o="urn:schemas-microsoft-com:office:office" xmlns:r="http://schemas.openxmlformats.org/officeDocument/2006/relationships" xmlns:m="http://schemas.openxmlformats.org/officeDocument/2006/math" xmlns:v="urn:schemas-microsoft-com:vml" xmlns:wp14="http://schemas.microsoft.com/office/word/2010/wordprocessingDrawing" xmlns:wp="http://schemas.openxmlformats.org/drawingml/2006/wordprocessingDrawing" xmlns:w10="urn:schemas-microsoft-com:office:word" xmlns:w="http://schemas.openxmlformats.org/wordprocessingml/2006/main" xmlns:w14="http://schemas.microsoft.com/office/word/2010/wordml" xmlns:wpg="http://schemas.microsoft.com/office/word/2010/wordprocessingGroup" xmlns:wpi="http://schemas.microsoft.com/office/word/2010/wordprocessingInk" xmlns:wne="http://schemas.microsoft.com/office/word/2006/wordml" xmlns:wps="http://schemas.microsoft.com/office/word/2010/wordprocessingShape" mc:Ignorable="w14 wp14">
   <w:p>
     <w:pPr>
       <w:pStyle w:val="Kopfzeile"/>
@@ -1326,8 +1478,8 @@
 </file>
 
 <file path=word/numbering.xml><?xml version="1.0" encoding="utf-8"?>
-<w:numbering xmlns:wpc="http://schemas.microsoft.com/office/word/2010/wordprocessingCanvas" xmlns:mc="http://schemas.openxmlformats.org/markup-compatibility/2006" xmlns:o="urn:schemas-microsoft-com:office:office" xmlns:r="http://schemas.openxmlformats.org/officeDocument/2006/relationships" xmlns:m="http://schemas.openxmlformats.org/officeDocument/2006/math" xmlns:v="urn:schemas-microsoft-com:vml" xmlns:wp14="http://schemas.microsoft.com/office/word/2010/wordprocessingDrawing" xmlns:wp="http://schemas.openxmlformats.org/drawingml/2006/wordprocessingDrawing" xmlns:w10="urn:schemas-microsoft-com:office:word" xmlns:w="http://schemas.openxmlformats.org/wordprocessingml/2006/main" xmlns:w14="http://schemas.microsoft.com/office/word/2010/wordml" xmlns:w15="http://schemas.microsoft.com/office/word/2012/wordml" xmlns:wpg="http://schemas.microsoft.com/office/word/2010/wordprocessingGroup" xmlns:wpi="http://schemas.microsoft.com/office/word/2010/wordprocessingInk" xmlns:wne="http://schemas.microsoft.com/office/word/2006/wordml" xmlns:wps="http://schemas.microsoft.com/office/word/2010/wordprocessingShape" mc:Ignorable="w14 w15 wp14">
-  <w:abstractNum w:abstractNumId="0" w15:restartNumberingAfterBreak="0">
+<w:numbering xmlns:wpc="http://schemas.microsoft.com/office/word/2010/wordprocessingCanvas" xmlns:mc="http://schemas.openxmlformats.org/markup-compatibility/2006" xmlns:o="urn:schemas-microsoft-com:office:office" xmlns:r="http://schemas.openxmlformats.org/officeDocument/2006/relationships" xmlns:m="http://schemas.openxmlformats.org/officeDocument/2006/math" xmlns:v="urn:schemas-microsoft-com:vml" xmlns:wp14="http://schemas.microsoft.com/office/word/2010/wordprocessingDrawing" xmlns:wp="http://schemas.openxmlformats.org/drawingml/2006/wordprocessingDrawing" xmlns:w10="urn:schemas-microsoft-com:office:word" xmlns:w="http://schemas.openxmlformats.org/wordprocessingml/2006/main" xmlns:w14="http://schemas.microsoft.com/office/word/2010/wordml" xmlns:wpg="http://schemas.microsoft.com/office/word/2010/wordprocessingGroup" xmlns:wpi="http://schemas.microsoft.com/office/word/2010/wordprocessingInk" xmlns:wne="http://schemas.microsoft.com/office/word/2006/wordml" xmlns:wps="http://schemas.microsoft.com/office/word/2010/wordprocessingShape" mc:Ignorable="w14 wp14">
+  <w:abstractNum w:abstractNumId="0">
     <w:nsid w:val="0C567AE7"/>
     <w:multiLevelType w:val="hybridMultilevel"/>
     <w:tmpl w:val="5FD60B68"/>
@@ -1466,7 +1618,7 @@
       </w:rPr>
     </w:lvl>
   </w:abstractNum>
-  <w:abstractNum w:abstractNumId="1" w15:restartNumberingAfterBreak="0">
+  <w:abstractNum w:abstractNumId="1">
     <w:nsid w:val="0D6B0040"/>
     <w:multiLevelType w:val="multilevel"/>
     <w:tmpl w:val="D812C66E"/>
@@ -1606,7 +1758,7 @@
       </w:rPr>
     </w:lvl>
   </w:abstractNum>
-  <w:abstractNum w:abstractNumId="2" w15:restartNumberingAfterBreak="0">
+  <w:abstractNum w:abstractNumId="2">
     <w:nsid w:val="1D243579"/>
     <w:multiLevelType w:val="multilevel"/>
     <w:tmpl w:val="38186694"/>
@@ -1674,7 +1826,7 @@
       <w:lvlJc w:val="left"/>
     </w:lvl>
   </w:abstractNum>
-  <w:abstractNum w:abstractNumId="3" w15:restartNumberingAfterBreak="0">
+  <w:abstractNum w:abstractNumId="3">
     <w:nsid w:val="24C67E1E"/>
     <w:multiLevelType w:val="multilevel"/>
     <w:tmpl w:val="A72A7332"/>
@@ -1742,7 +1894,7 @@
       <w:lvlJc w:val="left"/>
     </w:lvl>
   </w:abstractNum>
-  <w:abstractNum w:abstractNumId="4" w15:restartNumberingAfterBreak="0">
+  <w:abstractNum w:abstractNumId="4">
     <w:nsid w:val="2FAA42CC"/>
     <w:multiLevelType w:val="multilevel"/>
     <w:tmpl w:val="C2ACD17A"/>
@@ -1810,7 +1962,7 @@
       <w:lvlJc w:val="left"/>
     </w:lvl>
   </w:abstractNum>
-  <w:abstractNum w:abstractNumId="5" w15:restartNumberingAfterBreak="0">
+  <w:abstractNum w:abstractNumId="5">
     <w:nsid w:val="346B2C6E"/>
     <w:multiLevelType w:val="hybridMultilevel"/>
     <w:tmpl w:val="F45E7ABE"/>
@@ -1950,7 +2102,119 @@
       </w:rPr>
     </w:lvl>
   </w:abstractNum>
-  <w:abstractNum w:abstractNumId="6" w15:restartNumberingAfterBreak="0">
+  <w:abstractNum w:abstractNumId="6">
+    <w:nsid w:val="43030BD7"/>
+    <w:multiLevelType w:val="hybridMultilevel"/>
+    <w:tmpl w:val="5BCC0F74"/>
+    <w:lvl w:ilvl="0" w:tplc="6540CD74">
+      <w:numFmt w:val="bullet"/>
+      <w:lvlText w:val=""/>
+      <w:lvlJc w:val="left"/>
+      <w:pPr>
+        <w:ind w:left="720" w:hanging="360"/>
+      </w:pPr>
+      <w:rPr>
+        <w:rFonts w:ascii="Wingdings" w:eastAsia="Times New Roman" w:hAnsi="Wingdings" w:cs="Times New Roman" w:hint="default"/>
+      </w:rPr>
+    </w:lvl>
+    <w:lvl w:ilvl="1" w:tplc="04070003" w:tentative="1">
+      <w:start w:val="1"/>
+      <w:numFmt w:val="bullet"/>
+      <w:lvlText w:val="o"/>
+      <w:lvlJc w:val="left"/>
+      <w:pPr>
+        <w:ind w:left="1440" w:hanging="360"/>
+      </w:pPr>
+      <w:rPr>
+        <w:rFonts w:ascii="Courier New" w:hAnsi="Courier New" w:cs="Courier New" w:hint="default"/>
+      </w:rPr>
+    </w:lvl>
+    <w:lvl w:ilvl="2" w:tplc="04070005" w:tentative="1">
+      <w:start w:val="1"/>
+      <w:numFmt w:val="bullet"/>
+      <w:lvlText w:val=""/>
+      <w:lvlJc w:val="left"/>
+      <w:pPr>
+        <w:ind w:left="2160" w:hanging="360"/>
+      </w:pPr>
+      <w:rPr>
+        <w:rFonts w:ascii="Wingdings" w:hAnsi="Wingdings" w:hint="default"/>
+      </w:rPr>
+    </w:lvl>
+    <w:lvl w:ilvl="3" w:tplc="04070001" w:tentative="1">
+      <w:start w:val="1"/>
+      <w:numFmt w:val="bullet"/>
+      <w:lvlText w:val=""/>
+      <w:lvlJc w:val="left"/>
+      <w:pPr>
+        <w:ind w:left="2880" w:hanging="360"/>
+      </w:pPr>
+      <w:rPr>
+        <w:rFonts w:ascii="Symbol" w:hAnsi="Symbol" w:hint="default"/>
+      </w:rPr>
+    </w:lvl>
+    <w:lvl w:ilvl="4" w:tplc="04070003" w:tentative="1">
+      <w:start w:val="1"/>
+      <w:numFmt w:val="bullet"/>
+      <w:lvlText w:val="o"/>
+      <w:lvlJc w:val="left"/>
+      <w:pPr>
+        <w:ind w:left="3600" w:hanging="360"/>
+      </w:pPr>
+      <w:rPr>
+        <w:rFonts w:ascii="Courier New" w:hAnsi="Courier New" w:cs="Courier New" w:hint="default"/>
+      </w:rPr>
+    </w:lvl>
+    <w:lvl w:ilvl="5" w:tplc="04070005" w:tentative="1">
+      <w:start w:val="1"/>
+      <w:numFmt w:val="bullet"/>
+      <w:lvlText w:val=""/>
+      <w:lvlJc w:val="left"/>
+      <w:pPr>
+        <w:ind w:left="4320" w:hanging="360"/>
+      </w:pPr>
+      <w:rPr>
+        <w:rFonts w:ascii="Wingdings" w:hAnsi="Wingdings" w:hint="default"/>
+      </w:rPr>
+    </w:lvl>
+    <w:lvl w:ilvl="6" w:tplc="04070001" w:tentative="1">
+      <w:start w:val="1"/>
+      <w:numFmt w:val="bullet"/>
+      <w:lvlText w:val=""/>
+      <w:lvlJc w:val="left"/>
+      <w:pPr>
+        <w:ind w:left="5040" w:hanging="360"/>
+      </w:pPr>
+      <w:rPr>
+        <w:rFonts w:ascii="Symbol" w:hAnsi="Symbol" w:hint="default"/>
+      </w:rPr>
+    </w:lvl>
+    <w:lvl w:ilvl="7" w:tplc="04070003" w:tentative="1">
+      <w:start w:val="1"/>
+      <w:numFmt w:val="bullet"/>
+      <w:lvlText w:val="o"/>
+      <w:lvlJc w:val="left"/>
+      <w:pPr>
+        <w:ind w:left="5760" w:hanging="360"/>
+      </w:pPr>
+      <w:rPr>
+        <w:rFonts w:ascii="Courier New" w:hAnsi="Courier New" w:cs="Courier New" w:hint="default"/>
+      </w:rPr>
+    </w:lvl>
+    <w:lvl w:ilvl="8" w:tplc="04070005" w:tentative="1">
+      <w:start w:val="1"/>
+      <w:numFmt w:val="bullet"/>
+      <w:lvlText w:val=""/>
+      <w:lvlJc w:val="left"/>
+      <w:pPr>
+        <w:ind w:left="6480" w:hanging="360"/>
+      </w:pPr>
+      <w:rPr>
+        <w:rFonts w:ascii="Wingdings" w:hAnsi="Wingdings" w:hint="default"/>
+      </w:rPr>
+    </w:lvl>
+  </w:abstractNum>
+  <w:abstractNum w:abstractNumId="7">
     <w:nsid w:val="45E34680"/>
     <w:multiLevelType w:val="hybridMultilevel"/>
     <w:tmpl w:val="8F702662"/>
@@ -2063,7 +2327,7 @@
       </w:pPr>
     </w:lvl>
   </w:abstractNum>
-  <w:abstractNum w:abstractNumId="7" w15:restartNumberingAfterBreak="0">
+  <w:abstractNum w:abstractNumId="8">
     <w:nsid w:val="49AF0304"/>
     <w:multiLevelType w:val="multilevel"/>
     <w:tmpl w:val="0407001D"/>
@@ -2176,7 +2440,7 @@
       </w:pPr>
     </w:lvl>
   </w:abstractNum>
-  <w:abstractNum w:abstractNumId="8" w15:restartNumberingAfterBreak="0">
+  <w:abstractNum w:abstractNumId="9">
     <w:nsid w:val="4AD06546"/>
     <w:multiLevelType w:val="hybridMultilevel"/>
     <w:tmpl w:val="D812C66E"/>
@@ -2316,7 +2580,7 @@
       </w:rPr>
     </w:lvl>
   </w:abstractNum>
-  <w:abstractNum w:abstractNumId="9" w15:restartNumberingAfterBreak="0">
+  <w:abstractNum w:abstractNumId="10">
     <w:nsid w:val="4AE14C02"/>
     <w:multiLevelType w:val="hybridMultilevel"/>
     <w:tmpl w:val="65F60F96"/>
@@ -2457,7 +2721,7 @@
       </w:rPr>
     </w:lvl>
   </w:abstractNum>
-  <w:abstractNum w:abstractNumId="10" w15:restartNumberingAfterBreak="0">
+  <w:abstractNum w:abstractNumId="11">
     <w:nsid w:val="4F831BD2"/>
     <w:multiLevelType w:val="multilevel"/>
     <w:tmpl w:val="38186694"/>
@@ -2525,7 +2789,7 @@
       <w:lvlJc w:val="left"/>
     </w:lvl>
   </w:abstractNum>
-  <w:abstractNum w:abstractNumId="11" w15:restartNumberingAfterBreak="0">
+  <w:abstractNum w:abstractNumId="12">
     <w:nsid w:val="59392749"/>
     <w:multiLevelType w:val="multilevel"/>
     <w:tmpl w:val="5FD60B68"/>
@@ -2664,7 +2928,7 @@
       </w:rPr>
     </w:lvl>
   </w:abstractNum>
-  <w:abstractNum w:abstractNumId="12" w15:restartNumberingAfterBreak="0">
+  <w:abstractNum w:abstractNumId="13">
     <w:nsid w:val="597D5990"/>
     <w:multiLevelType w:val="multilevel"/>
     <w:tmpl w:val="38186694"/>
@@ -2732,7 +2996,7 @@
       <w:lvlJc w:val="left"/>
     </w:lvl>
   </w:abstractNum>
-  <w:abstractNum w:abstractNumId="13" w15:restartNumberingAfterBreak="0">
+  <w:abstractNum w:abstractNumId="14">
     <w:nsid w:val="5F601D82"/>
     <w:multiLevelType w:val="multilevel"/>
     <w:tmpl w:val="149AAC92"/>
@@ -2805,7 +3069,7 @@
       <w:lvlJc w:val="left"/>
     </w:lvl>
   </w:abstractNum>
-  <w:abstractNum w:abstractNumId="14" w15:restartNumberingAfterBreak="0">
+  <w:abstractNum w:abstractNumId="15">
     <w:nsid w:val="60241E46"/>
     <w:multiLevelType w:val="hybridMultilevel"/>
     <w:tmpl w:val="F8A47592"/>
@@ -2945,7 +3209,7 @@
       </w:rPr>
     </w:lvl>
   </w:abstractNum>
-  <w:abstractNum w:abstractNumId="15" w15:restartNumberingAfterBreak="0">
+  <w:abstractNum w:abstractNumId="16">
     <w:nsid w:val="640027A1"/>
     <w:multiLevelType w:val="hybridMultilevel"/>
     <w:tmpl w:val="C9FA1DC2"/>
@@ -3085,10 +3349,10 @@
     </w:lvl>
   </w:abstractNum>
   <w:num w:numId="1">
-    <w:abstractNumId w:val="6"/>
+    <w:abstractNumId w:val="7"/>
   </w:num>
   <w:num w:numId="2">
-    <w:abstractNumId w:val="13"/>
+    <w:abstractNumId w:val="14"/>
   </w:num>
   <w:num w:numId="3">
     <w:abstractNumId w:val="3"/>
@@ -3097,34 +3361,34 @@
     <w:abstractNumId w:val="2"/>
   </w:num>
   <w:num w:numId="5">
-    <w:abstractNumId w:val="10"/>
+    <w:abstractNumId w:val="11"/>
   </w:num>
   <w:num w:numId="6">
-    <w:abstractNumId w:val="7"/>
+    <w:abstractNumId w:val="8"/>
   </w:num>
   <w:num w:numId="7">
-    <w:abstractNumId w:val="12"/>
+    <w:abstractNumId w:val="13"/>
   </w:num>
   <w:num w:numId="8">
-    <w:abstractNumId w:val="15"/>
+    <w:abstractNumId w:val="16"/>
   </w:num>
   <w:num w:numId="9">
     <w:abstractNumId w:val="0"/>
   </w:num>
   <w:num w:numId="10">
-    <w:abstractNumId w:val="11"/>
+    <w:abstractNumId w:val="12"/>
   </w:num>
   <w:num w:numId="11">
-    <w:abstractNumId w:val="8"/>
+    <w:abstractNumId w:val="9"/>
   </w:num>
   <w:num w:numId="12">
     <w:abstractNumId w:val="1"/>
   </w:num>
   <w:num w:numId="13">
-    <w:abstractNumId w:val="9"/>
+    <w:abstractNumId w:val="10"/>
   </w:num>
   <w:num w:numId="14">
-    <w:abstractNumId w:val="14"/>
+    <w:abstractNumId w:val="15"/>
   </w:num>
   <w:num w:numId="15">
     <w:abstractNumId w:val="4"/>
@@ -3132,11 +3396,14 @@
   <w:num w:numId="16">
     <w:abstractNumId w:val="5"/>
   </w:num>
+  <w:num w:numId="17">
+    <w:abstractNumId w:val="6"/>
+  </w:num>
 </w:numbering>
 </file>
 
 <file path=word/styles.xml><?xml version="1.0" encoding="utf-8"?>
-<w:styles xmlns:mc="http://schemas.openxmlformats.org/markup-compatibility/2006" xmlns:r="http://schemas.openxmlformats.org/officeDocument/2006/relationships" xmlns:w="http://schemas.openxmlformats.org/wordprocessingml/2006/main" xmlns:w14="http://schemas.microsoft.com/office/word/2010/wordml" xmlns:w15="http://schemas.microsoft.com/office/word/2012/wordml" mc:Ignorable="w14 w15">
+<w:styles xmlns:mc="http://schemas.openxmlformats.org/markup-compatibility/2006" xmlns:r="http://schemas.openxmlformats.org/officeDocument/2006/relationships" xmlns:w="http://schemas.openxmlformats.org/wordprocessingml/2006/main" xmlns:w14="http://schemas.microsoft.com/office/word/2010/wordml" mc:Ignorable="w14">
   <w:docDefaults>
     <w:rPrDefault>
       <w:rPr>
@@ -3146,378 +3413,749 @@
     </w:rPrDefault>
     <w:pPrDefault/>
   </w:docDefaults>
-  <w:latentStyles w:defLockedState="0" w:defUIPriority="99" w:defSemiHidden="0" w:defUnhideWhenUsed="0" w:defQFormat="0" w:count="371">
-    <w:lsdException w:name="Normal" w:uiPriority="0" w:qFormat="1"/>
-    <w:lsdException w:name="heading 1" w:uiPriority="0" w:qFormat="1"/>
-    <w:lsdException w:name="heading 2" w:uiPriority="9" w:qFormat="1"/>
-    <w:lsdException w:name="heading 3" w:uiPriority="9" w:qFormat="1"/>
-    <w:lsdException w:name="heading 4" w:semiHidden="1" w:uiPriority="9" w:unhideWhenUsed="1" w:qFormat="1"/>
-    <w:lsdException w:name="heading 5" w:uiPriority="9" w:qFormat="1"/>
-    <w:lsdException w:name="heading 6" w:uiPriority="9" w:qFormat="1"/>
-    <w:lsdException w:name="heading 7" w:uiPriority="9" w:qFormat="1"/>
-    <w:lsdException w:name="heading 8" w:uiPriority="9" w:qFormat="1"/>
-    <w:lsdException w:name="heading 9" w:uiPriority="9" w:qFormat="1"/>
-    <w:lsdException w:name="index 1" w:semiHidden="1" w:unhideWhenUsed="1"/>
-    <w:lsdException w:name="index 2" w:semiHidden="1" w:unhideWhenUsed="1"/>
-    <w:lsdException w:name="index 3" w:semiHidden="1" w:unhideWhenUsed="1"/>
-    <w:lsdException w:name="index 4" w:semiHidden="1" w:unhideWhenUsed="1"/>
-    <w:lsdException w:name="index 5" w:semiHidden="1" w:unhideWhenUsed="1"/>
-    <w:lsdException w:name="index 6" w:semiHidden="1" w:unhideWhenUsed="1"/>
-    <w:lsdException w:name="index 7" w:semiHidden="1" w:unhideWhenUsed="1"/>
-    <w:lsdException w:name="index 8" w:semiHidden="1" w:unhideWhenUsed="1"/>
-    <w:lsdException w:name="index 9" w:semiHidden="1" w:unhideWhenUsed="1"/>
-    <w:lsdException w:name="toc 1" w:semiHidden="1" w:uiPriority="39" w:unhideWhenUsed="1"/>
-    <w:lsdException w:name="toc 2" w:semiHidden="1" w:uiPriority="39" w:unhideWhenUsed="1"/>
-    <w:lsdException w:name="toc 3" w:semiHidden="1" w:uiPriority="39" w:unhideWhenUsed="1"/>
-    <w:lsdException w:name="toc 4" w:semiHidden="1" w:uiPriority="39" w:unhideWhenUsed="1"/>
-    <w:lsdException w:name="toc 5" w:semiHidden="1" w:uiPriority="39" w:unhideWhenUsed="1"/>
-    <w:lsdException w:name="toc 6" w:semiHidden="1" w:uiPriority="39" w:unhideWhenUsed="1"/>
-    <w:lsdException w:name="toc 7" w:semiHidden="1" w:uiPriority="39" w:unhideWhenUsed="1"/>
-    <w:lsdException w:name="toc 8" w:semiHidden="1" w:uiPriority="39" w:unhideWhenUsed="1"/>
-    <w:lsdException w:name="toc 9" w:semiHidden="1" w:uiPriority="39" w:unhideWhenUsed="1"/>
-    <w:lsdException w:name="Normal Indent" w:semiHidden="1" w:unhideWhenUsed="1"/>
-    <w:lsdException w:name="footnote text" w:semiHidden="1" w:unhideWhenUsed="1"/>
-    <w:lsdException w:name="annotation text" w:semiHidden="1" w:uiPriority="0" w:unhideWhenUsed="1"/>
-    <w:lsdException w:name="header" w:semiHidden="1" w:unhideWhenUsed="1"/>
-    <w:lsdException w:name="footer" w:semiHidden="1" w:unhideWhenUsed="1"/>
-    <w:lsdException w:name="index heading" w:semiHidden="1" w:unhideWhenUsed="1"/>
-    <w:lsdException w:name="caption" w:semiHidden="1" w:uiPriority="35" w:unhideWhenUsed="1" w:qFormat="1"/>
-    <w:lsdException w:name="table of figures" w:semiHidden="1" w:unhideWhenUsed="1"/>
-    <w:lsdException w:name="envelope address" w:semiHidden="1" w:unhideWhenUsed="1"/>
-    <w:lsdException w:name="envelope return" w:semiHidden="1" w:unhideWhenUsed="1"/>
-    <w:lsdException w:name="footnote reference" w:semiHidden="1" w:unhideWhenUsed="1"/>
-    <w:lsdException w:name="annotation reference" w:semiHidden="1" w:uiPriority="0" w:unhideWhenUsed="1"/>
-    <w:lsdException w:name="line number" w:semiHidden="1" w:unhideWhenUsed="1"/>
-    <w:lsdException w:name="page number" w:semiHidden="1" w:unhideWhenUsed="1"/>
-    <w:lsdException w:name="endnote reference" w:semiHidden="1" w:unhideWhenUsed="1"/>
-    <w:lsdException w:name="endnote text" w:semiHidden="1" w:unhideWhenUsed="1"/>
-    <w:lsdException w:name="table of authorities" w:semiHidden="1" w:unhideWhenUsed="1"/>
-    <w:lsdException w:name="macro" w:semiHidden="1" w:unhideWhenUsed="1"/>
-    <w:lsdException w:name="toa heading" w:semiHidden="1" w:unhideWhenUsed="1"/>
-    <w:lsdException w:name="List" w:semiHidden="1" w:unhideWhenUsed="1"/>
-    <w:lsdException w:name="List Bullet" w:semiHidden="1" w:unhideWhenUsed="1"/>
-    <w:lsdException w:name="List Number" w:semiHidden="1" w:unhideWhenUsed="1"/>
-    <w:lsdException w:name="List 2" w:semiHidden="1" w:unhideWhenUsed="1"/>
-    <w:lsdException w:name="List 3" w:semiHidden="1" w:unhideWhenUsed="1"/>
-    <w:lsdException w:name="List 4" w:semiHidden="1" w:unhideWhenUsed="1"/>
-    <w:lsdException w:name="List 5" w:semiHidden="1" w:unhideWhenUsed="1"/>
-    <w:lsdException w:name="List Bullet 2" w:semiHidden="1" w:unhideWhenUsed="1"/>
-    <w:lsdException w:name="List Bullet 3" w:semiHidden="1" w:unhideWhenUsed="1"/>
-    <w:lsdException w:name="List Bullet 4" w:semiHidden="1" w:unhideWhenUsed="1"/>
-    <w:lsdException w:name="List Bullet 5" w:semiHidden="1" w:unhideWhenUsed="1"/>
-    <w:lsdException w:name="List Number 2" w:semiHidden="1" w:unhideWhenUsed="1"/>
-    <w:lsdException w:name="List Number 3" w:semiHidden="1" w:unhideWhenUsed="1"/>
-    <w:lsdException w:name="List Number 4" w:semiHidden="1" w:unhideWhenUsed="1"/>
-    <w:lsdException w:name="List Number 5" w:semiHidden="1" w:unhideWhenUsed="1"/>
-    <w:lsdException w:name="Title" w:uiPriority="10" w:qFormat="1"/>
-    <w:lsdException w:name="Closing" w:semiHidden="1" w:unhideWhenUsed="1"/>
-    <w:lsdException w:name="Signature" w:semiHidden="1" w:unhideWhenUsed="1"/>
-    <w:lsdException w:name="Default Paragraph Font" w:semiHidden="1" w:uiPriority="1" w:unhideWhenUsed="1"/>
-    <w:lsdException w:name="Body Text" w:semiHidden="1" w:unhideWhenUsed="1"/>
-    <w:lsdException w:name="Body Text Indent" w:semiHidden="1" w:unhideWhenUsed="1"/>
-    <w:lsdException w:name="List Continue" w:semiHidden="1" w:unhideWhenUsed="1"/>
-    <w:lsdException w:name="List Continue 2" w:semiHidden="1" w:unhideWhenUsed="1"/>
-    <w:lsdException w:name="List Continue 3" w:semiHidden="1" w:unhideWhenUsed="1"/>
-    <w:lsdException w:name="List Continue 4" w:semiHidden="1" w:unhideWhenUsed="1"/>
-    <w:lsdException w:name="List Continue 5" w:semiHidden="1" w:unhideWhenUsed="1"/>
-    <w:lsdException w:name="Message Header" w:semiHidden="1" w:unhideWhenUsed="1"/>
-    <w:lsdException w:name="Subtitle" w:uiPriority="11" w:qFormat="1"/>
-    <w:lsdException w:name="Salutation" w:semiHidden="1" w:unhideWhenUsed="1"/>
-    <w:lsdException w:name="Date" w:semiHidden="1" w:unhideWhenUsed="1"/>
-    <w:lsdException w:name="Body Text First Indent" w:semiHidden="1" w:unhideWhenUsed="1"/>
-    <w:lsdException w:name="Body Text First Indent 2" w:semiHidden="1" w:unhideWhenUsed="1"/>
-    <w:lsdException w:name="Note Heading" w:semiHidden="1" w:unhideWhenUsed="1"/>
-    <w:lsdException w:name="Body Text 2" w:semiHidden="1" w:unhideWhenUsed="1"/>
-    <w:lsdException w:name="Body Text 3" w:semiHidden="1" w:unhideWhenUsed="1"/>
-    <w:lsdException w:name="Body Text Indent 2" w:semiHidden="1" w:unhideWhenUsed="1"/>
-    <w:lsdException w:name="Body Text Indent 3" w:semiHidden="1" w:unhideWhenUsed="1"/>
-    <w:lsdException w:name="Block Text" w:semiHidden="1" w:unhideWhenUsed="1"/>
-    <w:lsdException w:name="Hyperlink" w:semiHidden="1" w:unhideWhenUsed="1"/>
-    <w:lsdException w:name="FollowedHyperlink" w:semiHidden="1" w:unhideWhenUsed="1"/>
-    <w:lsdException w:name="Strong" w:uiPriority="22" w:qFormat="1"/>
-    <w:lsdException w:name="Emphasis" w:uiPriority="20" w:qFormat="1"/>
-    <w:lsdException w:name="Document Map" w:semiHidden="1" w:unhideWhenUsed="1"/>
-    <w:lsdException w:name="Plain Text" w:semiHidden="1" w:unhideWhenUsed="1"/>
-    <w:lsdException w:name="E-mail Signature" w:semiHidden="1" w:unhideWhenUsed="1"/>
-    <w:lsdException w:name="HTML Top of Form" w:semiHidden="1" w:unhideWhenUsed="1"/>
-    <w:lsdException w:name="HTML Bottom of Form" w:semiHidden="1" w:unhideWhenUsed="1"/>
-    <w:lsdException w:name="Normal (Web)" w:semiHidden="1" w:unhideWhenUsed="1"/>
-    <w:lsdException w:name="HTML Acronym" w:semiHidden="1" w:unhideWhenUsed="1"/>
-    <w:lsdException w:name="HTML Address" w:semiHidden="1" w:unhideWhenUsed="1"/>
-    <w:lsdException w:name="HTML Cite" w:semiHidden="1" w:unhideWhenUsed="1"/>
-    <w:lsdException w:name="HTML Code" w:semiHidden="1" w:unhideWhenUsed="1"/>
-    <w:lsdException w:name="HTML Definition" w:semiHidden="1" w:unhideWhenUsed="1"/>
-    <w:lsdException w:name="HTML Keyboard" w:semiHidden="1" w:unhideWhenUsed="1"/>
-    <w:lsdException w:name="HTML Preformatted" w:semiHidden="1" w:unhideWhenUsed="1"/>
-    <w:lsdException w:name="HTML Sample" w:semiHidden="1" w:unhideWhenUsed="1"/>
-    <w:lsdException w:name="HTML Typewriter" w:semiHidden="1" w:unhideWhenUsed="1"/>
-    <w:lsdException w:name="HTML Variable" w:semiHidden="1" w:unhideWhenUsed="1"/>
-    <w:lsdException w:name="Normal Table" w:semiHidden="1" w:unhideWhenUsed="1"/>
-    <w:lsdException w:name="annotation subject" w:semiHidden="1" w:unhideWhenUsed="1"/>
-    <w:lsdException w:name="No List" w:semiHidden="1" w:unhideWhenUsed="1"/>
-    <w:lsdException w:name="Outline List 1" w:semiHidden="1" w:unhideWhenUsed="1"/>
-    <w:lsdException w:name="Outline List 2" w:semiHidden="1" w:unhideWhenUsed="1"/>
-    <w:lsdException w:name="Outline List 3" w:semiHidden="1" w:unhideWhenUsed="1"/>
-    <w:lsdException w:name="Table Simple 1" w:semiHidden="1" w:unhideWhenUsed="1"/>
-    <w:lsdException w:name="Table Simple 2" w:semiHidden="1" w:unhideWhenUsed="1"/>
-    <w:lsdException w:name="Table Simple 3" w:semiHidden="1" w:unhideWhenUsed="1"/>
-    <w:lsdException w:name="Table Classic 1" w:semiHidden="1" w:unhideWhenUsed="1"/>
-    <w:lsdException w:name="Table Classic 2" w:semiHidden="1" w:unhideWhenUsed="1"/>
-    <w:lsdException w:name="Table Classic 3" w:semiHidden="1" w:unhideWhenUsed="1"/>
-    <w:lsdException w:name="Table Classic 4" w:semiHidden="1" w:unhideWhenUsed="1"/>
-    <w:lsdException w:name="Table Colorful 1" w:semiHidden="1" w:unhideWhenUsed="1"/>
-    <w:lsdException w:name="Table Colorful 2" w:semiHidden="1" w:unhideWhenUsed="1"/>
-    <w:lsdException w:name="Table Colorful 3" w:semiHidden="1" w:unhideWhenUsed="1"/>
-    <w:lsdException w:name="Table Columns 1" w:semiHidden="1" w:unhideWhenUsed="1"/>
-    <w:lsdException w:name="Table Columns 2" w:semiHidden="1" w:unhideWhenUsed="1"/>
-    <w:lsdException w:name="Table Columns 3" w:semiHidden="1" w:unhideWhenUsed="1"/>
-    <w:lsdException w:name="Table Columns 4" w:semiHidden="1" w:unhideWhenUsed="1"/>
-    <w:lsdException w:name="Table Columns 5" w:semiHidden="1" w:unhideWhenUsed="1"/>
-    <w:lsdException w:name="Table Grid 1" w:semiHidden="1" w:unhideWhenUsed="1"/>
-    <w:lsdException w:name="Table Grid 2" w:semiHidden="1" w:unhideWhenUsed="1"/>
-    <w:lsdException w:name="Table Grid 3" w:semiHidden="1" w:unhideWhenUsed="1"/>
-    <w:lsdException w:name="Table Grid 4" w:semiHidden="1" w:unhideWhenUsed="1"/>
-    <w:lsdException w:name="Table Grid 5" w:semiHidden="1" w:unhideWhenUsed="1"/>
-    <w:lsdException w:name="Table Grid 6" w:semiHidden="1" w:unhideWhenUsed="1"/>
-    <w:lsdException w:name="Table Grid 7" w:semiHidden="1" w:unhideWhenUsed="1"/>
-    <w:lsdException w:name="Table Grid 8" w:semiHidden="1" w:unhideWhenUsed="1"/>
-    <w:lsdException w:name="Table List 1" w:semiHidden="1" w:unhideWhenUsed="1"/>
-    <w:lsdException w:name="Table List 2" w:semiHidden="1" w:unhideWhenUsed="1"/>
-    <w:lsdException w:name="Table List 3" w:semiHidden="1" w:unhideWhenUsed="1"/>
-    <w:lsdException w:name="Table List 4" w:semiHidden="1" w:unhideWhenUsed="1"/>
-    <w:lsdException w:name="Table List 5" w:semiHidden="1" w:unhideWhenUsed="1"/>
-    <w:lsdException w:name="Table List 6" w:semiHidden="1" w:unhideWhenUsed="1"/>
-    <w:lsdException w:name="Table List 7" w:semiHidden="1" w:unhideWhenUsed="1"/>
-    <w:lsdException w:name="Table List 8" w:semiHidden="1" w:unhideWhenUsed="1"/>
-    <w:lsdException w:name="Table 3D effects 1" w:semiHidden="1" w:unhideWhenUsed="1"/>
-    <w:lsdException w:name="Table 3D effects 2" w:semiHidden="1" w:unhideWhenUsed="1"/>
-    <w:lsdException w:name="Table 3D effects 3" w:semiHidden="1" w:unhideWhenUsed="1"/>
-    <w:lsdException w:name="Table Contemporary" w:semiHidden="1" w:unhideWhenUsed="1"/>
-    <w:lsdException w:name="Table Elegant" w:semiHidden="1" w:unhideWhenUsed="1"/>
-    <w:lsdException w:name="Table Professional" w:semiHidden="1" w:unhideWhenUsed="1"/>
-    <w:lsdException w:name="Table Subtle 1" w:semiHidden="1" w:unhideWhenUsed="1"/>
-    <w:lsdException w:name="Table Subtle 2" w:semiHidden="1" w:unhideWhenUsed="1"/>
-    <w:lsdException w:name="Table Web 1" w:semiHidden="1" w:unhideWhenUsed="1"/>
-    <w:lsdException w:name="Table Web 2" w:semiHidden="1" w:unhideWhenUsed="1"/>
-    <w:lsdException w:name="Table Web 3" w:semiHidden="1" w:unhideWhenUsed="1"/>
-    <w:lsdException w:name="Balloon Text" w:semiHidden="1" w:unhideWhenUsed="1"/>
-    <w:lsdException w:name="Table Grid" w:uiPriority="39"/>
-    <w:lsdException w:name="Table Theme" w:semiHidden="1" w:unhideWhenUsed="1"/>
-    <w:lsdException w:name="Placeholder Text" w:semiHidden="1"/>
-    <w:lsdException w:name="No Spacing" w:uiPriority="1" w:qFormat="1"/>
-    <w:lsdException w:name="Light Shading" w:uiPriority="60"/>
-    <w:lsdException w:name="Light List" w:uiPriority="61"/>
-    <w:lsdException w:name="Light Grid" w:uiPriority="62"/>
-    <w:lsdException w:name="Medium Shading 1" w:uiPriority="63"/>
-    <w:lsdException w:name="Medium Shading 2" w:uiPriority="64"/>
-    <w:lsdException w:name="Medium List 1" w:uiPriority="65"/>
-    <w:lsdException w:name="Medium List 2" w:uiPriority="66"/>
-    <w:lsdException w:name="Medium Grid 1" w:uiPriority="67"/>
-    <w:lsdException w:name="Medium Grid 2" w:uiPriority="68"/>
-    <w:lsdException w:name="Medium Grid 3" w:uiPriority="69"/>
-    <w:lsdException w:name="Dark List" w:uiPriority="70"/>
-    <w:lsdException w:name="Colorful Shading" w:uiPriority="71"/>
-    <w:lsdException w:name="Colorful List" w:uiPriority="72"/>
-    <w:lsdException w:name="Colorful Grid" w:uiPriority="73"/>
-    <w:lsdException w:name="Light Shading Accent 1" w:uiPriority="60"/>
-    <w:lsdException w:name="Light List Accent 1" w:uiPriority="61"/>
-    <w:lsdException w:name="Light Grid Accent 1" w:uiPriority="62"/>
-    <w:lsdException w:name="Medium Shading 1 Accent 1" w:uiPriority="63"/>
-    <w:lsdException w:name="Medium Shading 2 Accent 1" w:uiPriority="64"/>
-    <w:lsdException w:name="Medium List 1 Accent 1" w:uiPriority="65"/>
-    <w:lsdException w:name="Revision" w:semiHidden="1"/>
-    <w:lsdException w:name="List Paragraph" w:uiPriority="34" w:qFormat="1"/>
-    <w:lsdException w:name="Quote" w:uiPriority="29" w:qFormat="1"/>
-    <w:lsdException w:name="Intense Quote" w:uiPriority="30" w:qFormat="1"/>
-    <w:lsdException w:name="Medium List 2 Accent 1" w:uiPriority="66"/>
-    <w:lsdException w:name="Medium Grid 1 Accent 1" w:uiPriority="67"/>
-    <w:lsdException w:name="Medium Grid 2 Accent 1" w:uiPriority="68"/>
-    <w:lsdException w:name="Medium Grid 3 Accent 1" w:uiPriority="69"/>
-    <w:lsdException w:name="Dark List Accent 1" w:uiPriority="70"/>
-    <w:lsdException w:name="Colorful Shading Accent 1" w:uiPriority="71"/>
-    <w:lsdException w:name="Colorful List Accent 1" w:uiPriority="72"/>
-    <w:lsdException w:name="Colorful Grid Accent 1" w:uiPriority="73"/>
-    <w:lsdException w:name="Light Shading Accent 2" w:uiPriority="60"/>
-    <w:lsdException w:name="Light List Accent 2" w:uiPriority="61"/>
-    <w:lsdException w:name="Light Grid Accent 2" w:uiPriority="62"/>
-    <w:lsdException w:name="Medium Shading 1 Accent 2" w:uiPriority="63"/>
-    <w:lsdException w:name="Medium Shading 2 Accent 2" w:uiPriority="64"/>
-    <w:lsdException w:name="Medium List 1 Accent 2" w:uiPriority="65"/>
-    <w:lsdException w:name="Medium List 2 Accent 2" w:uiPriority="66"/>
-    <w:lsdException w:name="Medium Grid 1 Accent 2" w:uiPriority="67"/>
-    <w:lsdException w:name="Medium Grid 2 Accent 2" w:uiPriority="68"/>
-    <w:lsdException w:name="Medium Grid 3 Accent 2" w:uiPriority="69"/>
-    <w:lsdException w:name="Dark List Accent 2" w:uiPriority="70"/>
-    <w:lsdException w:name="Colorful Shading Accent 2" w:uiPriority="71"/>
-    <w:lsdException w:name="Colorful List Accent 2" w:uiPriority="72"/>
-    <w:lsdException w:name="Colorful Grid Accent 2" w:uiPriority="73"/>
-    <w:lsdException w:name="Light Shading Accent 3" w:uiPriority="60"/>
-    <w:lsdException w:name="Light List Accent 3" w:uiPriority="61"/>
-    <w:lsdException w:name="Light Grid Accent 3" w:uiPriority="62"/>
-    <w:lsdException w:name="Medium Shading 1 Accent 3" w:uiPriority="63"/>
-    <w:lsdException w:name="Medium Shading 2 Accent 3" w:uiPriority="64"/>
-    <w:lsdException w:name="Medium List 1 Accent 3" w:uiPriority="65"/>
-    <w:lsdException w:name="Medium List 2 Accent 3" w:uiPriority="66"/>
-    <w:lsdException w:name="Medium Grid 1 Accent 3" w:uiPriority="67"/>
-    <w:lsdException w:name="Medium Grid 2 Accent 3" w:uiPriority="68"/>
-    <w:lsdException w:name="Medium Grid 3 Accent 3" w:uiPriority="69"/>
-    <w:lsdException w:name="Dark List Accent 3" w:uiPriority="70"/>
-    <w:lsdException w:name="Colorful Shading Accent 3" w:uiPriority="71"/>
-    <w:lsdException w:name="Colorful List Accent 3" w:uiPriority="72"/>
-    <w:lsdException w:name="Colorful Grid Accent 3" w:uiPriority="73"/>
-    <w:lsdException w:name="Light Shading Accent 4" w:uiPriority="60"/>
-    <w:lsdException w:name="Light List Accent 4" w:uiPriority="61"/>
-    <w:lsdException w:name="Light Grid Accent 4" w:uiPriority="62"/>
-    <w:lsdException w:name="Medium Shading 1 Accent 4" w:uiPriority="63"/>
-    <w:lsdException w:name="Medium Shading 2 Accent 4" w:uiPriority="64"/>
-    <w:lsdException w:name="Medium List 1 Accent 4" w:uiPriority="65"/>
-    <w:lsdException w:name="Medium List 2 Accent 4" w:uiPriority="66"/>
-    <w:lsdException w:name="Medium Grid 1 Accent 4" w:uiPriority="67"/>
-    <w:lsdException w:name="Medium Grid 2 Accent 4" w:uiPriority="68"/>
-    <w:lsdException w:name="Medium Grid 3 Accent 4" w:uiPriority="69"/>
-    <w:lsdException w:name="Dark List Accent 4" w:uiPriority="70"/>
-    <w:lsdException w:name="Colorful Shading Accent 4" w:uiPriority="71"/>
-    <w:lsdException w:name="Colorful List Accent 4" w:uiPriority="72"/>
-    <w:lsdException w:name="Colorful Grid Accent 4" w:uiPriority="73"/>
-    <w:lsdException w:name="Light Shading Accent 5" w:uiPriority="60"/>
-    <w:lsdException w:name="Light List Accent 5" w:uiPriority="61"/>
-    <w:lsdException w:name="Light Grid Accent 5" w:uiPriority="62"/>
-    <w:lsdException w:name="Medium Shading 1 Accent 5" w:uiPriority="63"/>
-    <w:lsdException w:name="Medium Shading 2 Accent 5" w:uiPriority="64"/>
-    <w:lsdException w:name="Medium List 1 Accent 5" w:uiPriority="65"/>
-    <w:lsdException w:name="Medium List 2 Accent 5" w:uiPriority="66"/>
-    <w:lsdException w:name="Medium Grid 1 Accent 5" w:uiPriority="67"/>
-    <w:lsdException w:name="Medium Grid 2 Accent 5" w:uiPriority="68"/>
-    <w:lsdException w:name="Medium Grid 3 Accent 5" w:uiPriority="69"/>
-    <w:lsdException w:name="Dark List Accent 5" w:uiPriority="70"/>
-    <w:lsdException w:name="Colorful Shading Accent 5" w:uiPriority="71"/>
-    <w:lsdException w:name="Colorful List Accent 5" w:uiPriority="72"/>
-    <w:lsdException w:name="Colorful Grid Accent 5" w:uiPriority="73"/>
-    <w:lsdException w:name="Light Shading Accent 6" w:uiPriority="60"/>
-    <w:lsdException w:name="Light List Accent 6" w:uiPriority="61"/>
-    <w:lsdException w:name="Light Grid Accent 6" w:uiPriority="62"/>
-    <w:lsdException w:name="Medium Shading 1 Accent 6" w:uiPriority="63"/>
-    <w:lsdException w:name="Medium Shading 2 Accent 6" w:uiPriority="64"/>
-    <w:lsdException w:name="Medium List 1 Accent 6" w:uiPriority="65"/>
-    <w:lsdException w:name="Medium List 2 Accent 6" w:uiPriority="66"/>
-    <w:lsdException w:name="Medium Grid 1 Accent 6" w:uiPriority="67"/>
-    <w:lsdException w:name="Medium Grid 2 Accent 6" w:uiPriority="68"/>
-    <w:lsdException w:name="Medium Grid 3 Accent 6" w:uiPriority="69"/>
-    <w:lsdException w:name="Dark List Accent 6" w:uiPriority="70"/>
-    <w:lsdException w:name="Colorful Shading Accent 6" w:uiPriority="71"/>
-    <w:lsdException w:name="Colorful List Accent 6" w:uiPriority="72"/>
-    <w:lsdException w:name="Colorful Grid Accent 6" w:uiPriority="73"/>
-    <w:lsdException w:name="Subtle Emphasis" w:uiPriority="19" w:qFormat="1"/>
-    <w:lsdException w:name="Intense Emphasis" w:uiPriority="21" w:qFormat="1"/>
-    <w:lsdException w:name="Subtle Reference" w:uiPriority="31" w:qFormat="1"/>
-    <w:lsdException w:name="Intense Reference" w:uiPriority="32" w:qFormat="1"/>
-    <w:lsdException w:name="Book Title" w:uiPriority="33" w:qFormat="1"/>
-    <w:lsdException w:name="Bibliography" w:semiHidden="1" w:uiPriority="37" w:unhideWhenUsed="1"/>
-    <w:lsdException w:name="TOC Heading" w:semiHidden="1" w:uiPriority="39" w:unhideWhenUsed="1" w:qFormat="1"/>
-    <w:lsdException w:name="Plain Table 1" w:uiPriority="41"/>
-    <w:lsdException w:name="Plain Table 2" w:uiPriority="42"/>
-    <w:lsdException w:name="Plain Table 3" w:uiPriority="43"/>
-    <w:lsdException w:name="Plain Table 4" w:uiPriority="44"/>
-    <w:lsdException w:name="Plain Table 5" w:uiPriority="45"/>
-    <w:lsdException w:name="Grid Table Light" w:uiPriority="40"/>
-    <w:lsdException w:name="Grid Table 1 Light" w:uiPriority="46"/>
-    <w:lsdException w:name="Grid Table 2" w:uiPriority="47"/>
-    <w:lsdException w:name="Grid Table 3" w:uiPriority="48"/>
-    <w:lsdException w:name="Grid Table 4" w:uiPriority="49"/>
-    <w:lsdException w:name="Grid Table 5 Dark" w:uiPriority="50"/>
-    <w:lsdException w:name="Grid Table 6 Colorful" w:uiPriority="51"/>
-    <w:lsdException w:name="Grid Table 7 Colorful" w:uiPriority="52"/>
-    <w:lsdException w:name="Grid Table 1 Light Accent 1" w:uiPriority="46"/>
-    <w:lsdException w:name="Grid Table 2 Accent 1" w:uiPriority="47"/>
-    <w:lsdException w:name="Grid Table 3 Accent 1" w:uiPriority="48"/>
-    <w:lsdException w:name="Grid Table 4 Accent 1" w:uiPriority="49"/>
-    <w:lsdException w:name="Grid Table 5 Dark Accent 1" w:uiPriority="50"/>
-    <w:lsdException w:name="Grid Table 6 Colorful Accent 1" w:uiPriority="51"/>
-    <w:lsdException w:name="Grid Table 7 Colorful Accent 1" w:uiPriority="52"/>
-    <w:lsdException w:name="Grid Table 1 Light Accent 2" w:uiPriority="46"/>
-    <w:lsdException w:name="Grid Table 2 Accent 2" w:uiPriority="47"/>
-    <w:lsdException w:name="Grid Table 3 Accent 2" w:uiPriority="48"/>
-    <w:lsdException w:name="Grid Table 4 Accent 2" w:uiPriority="49"/>
-    <w:lsdException w:name="Grid Table 5 Dark Accent 2" w:uiPriority="50"/>
-    <w:lsdException w:name="Grid Table 6 Colorful Accent 2" w:uiPriority="51"/>
-    <w:lsdException w:name="Grid Table 7 Colorful Accent 2" w:uiPriority="52"/>
-    <w:lsdException w:name="Grid Table 1 Light Accent 3" w:uiPriority="46"/>
-    <w:lsdException w:name="Grid Table 2 Accent 3" w:uiPriority="47"/>
-    <w:lsdException w:name="Grid Table 3 Accent 3" w:uiPriority="48"/>
-    <w:lsdException w:name="Grid Table 4 Accent 3" w:uiPriority="49"/>
-    <w:lsdException w:name="Grid Table 5 Dark Accent 3" w:uiPriority="50"/>
-    <w:lsdException w:name="Grid Table 6 Colorful Accent 3" w:uiPriority="51"/>
-    <w:lsdException w:name="Grid Table 7 Colorful Accent 3" w:uiPriority="52"/>
-    <w:lsdException w:name="Grid Table 1 Light Accent 4" w:uiPriority="46"/>
-    <w:lsdException w:name="Grid Table 2 Accent 4" w:uiPriority="47"/>
-    <w:lsdException w:name="Grid Table 3 Accent 4" w:uiPriority="48"/>
-    <w:lsdException w:name="Grid Table 4 Accent 4" w:uiPriority="49"/>
-    <w:lsdException w:name="Grid Table 5 Dark Accent 4" w:uiPriority="50"/>
-    <w:lsdException w:name="Grid Table 6 Colorful Accent 4" w:uiPriority="51"/>
-    <w:lsdException w:name="Grid Table 7 Colorful Accent 4" w:uiPriority="52"/>
-    <w:lsdException w:name="Grid Table 1 Light Accent 5" w:uiPriority="46"/>
-    <w:lsdException w:name="Grid Table 2 Accent 5" w:uiPriority="47"/>
-    <w:lsdException w:name="Grid Table 3 Accent 5" w:uiPriority="48"/>
-    <w:lsdException w:name="Grid Table 4 Accent 5" w:uiPriority="49"/>
-    <w:lsdException w:name="Grid Table 5 Dark Accent 5" w:uiPriority="50"/>
-    <w:lsdException w:name="Grid Table 6 Colorful Accent 5" w:uiPriority="51"/>
-    <w:lsdException w:name="Grid Table 7 Colorful Accent 5" w:uiPriority="52"/>
-    <w:lsdException w:name="Grid Table 1 Light Accent 6" w:uiPriority="46"/>
-    <w:lsdException w:name="Grid Table 2 Accent 6" w:uiPriority="47"/>
-    <w:lsdException w:name="Grid Table 3 Accent 6" w:uiPriority="48"/>
-    <w:lsdException w:name="Grid Table 4 Accent 6" w:uiPriority="49"/>
-    <w:lsdException w:name="Grid Table 5 Dark Accent 6" w:uiPriority="50"/>
-    <w:lsdException w:name="Grid Table 6 Colorful Accent 6" w:uiPriority="51"/>
-    <w:lsdException w:name="Grid Table 7 Colorful Accent 6" w:uiPriority="52"/>
-    <w:lsdException w:name="List Table 1 Light" w:uiPriority="46"/>
-    <w:lsdException w:name="List Table 2" w:uiPriority="47"/>
-    <w:lsdException w:name="List Table 3" w:uiPriority="48"/>
-    <w:lsdException w:name="List Table 4" w:uiPriority="49"/>
-    <w:lsdException w:name="List Table 5 Dark" w:uiPriority="50"/>
-    <w:lsdException w:name="List Table 6 Colorful" w:uiPriority="51"/>
-    <w:lsdException w:name="List Table 7 Colorful" w:uiPriority="52"/>
-    <w:lsdException w:name="List Table 1 Light Accent 1" w:uiPriority="46"/>
-    <w:lsdException w:name="List Table 2 Accent 1" w:uiPriority="47"/>
-    <w:lsdException w:name="List Table 3 Accent 1" w:uiPriority="48"/>
-    <w:lsdException w:name="List Table 4 Accent 1" w:uiPriority="49"/>
-    <w:lsdException w:name="List Table 5 Dark Accent 1" w:uiPriority="50"/>
-    <w:lsdException w:name="List Table 6 Colorful Accent 1" w:uiPriority="51"/>
-    <w:lsdException w:name="List Table 7 Colorful Accent 1" w:uiPriority="52"/>
-    <w:lsdException w:name="List Table 1 Light Accent 2" w:uiPriority="46"/>
-    <w:lsdException w:name="List Table 2 Accent 2" w:uiPriority="47"/>
-    <w:lsdException w:name="List Table 3 Accent 2" w:uiPriority="48"/>
-    <w:lsdException w:name="List Table 4 Accent 2" w:uiPriority="49"/>
-    <w:lsdException w:name="List Table 5 Dark Accent 2" w:uiPriority="50"/>
-    <w:lsdException w:name="List Table 6 Colorful Accent 2" w:uiPriority="51"/>
-    <w:lsdException w:name="List Table 7 Colorful Accent 2" w:uiPriority="52"/>
-    <w:lsdException w:name="List Table 1 Light Accent 3" w:uiPriority="46"/>
-    <w:lsdException w:name="List Table 2 Accent 3" w:uiPriority="47"/>
-    <w:lsdException w:name="List Table 3 Accent 3" w:uiPriority="48"/>
-    <w:lsdException w:name="List Table 4 Accent 3" w:uiPriority="49"/>
-    <w:lsdException w:name="List Table 5 Dark Accent 3" w:uiPriority="50"/>
-    <w:lsdException w:name="List Table 6 Colorful Accent 3" w:uiPriority="51"/>
-    <w:lsdException w:name="List Table 7 Colorful Accent 3" w:uiPriority="52"/>
-    <w:lsdException w:name="List Table 1 Light Accent 4" w:uiPriority="46"/>
-    <w:lsdException w:name="List Table 2 Accent 4" w:uiPriority="47"/>
-    <w:lsdException w:name="List Table 3 Accent 4" w:uiPriority="48"/>
-    <w:lsdException w:name="List Table 4 Accent 4" w:uiPriority="49"/>
-    <w:lsdException w:name="List Table 5 Dark Accent 4" w:uiPriority="50"/>
-    <w:lsdException w:name="List Table 6 Colorful Accent 4" w:uiPriority="51"/>
-    <w:lsdException w:name="List Table 7 Colorful Accent 4" w:uiPriority="52"/>
-    <w:lsdException w:name="List Table 1 Light Accent 5" w:uiPriority="46"/>
-    <w:lsdException w:name="List Table 2 Accent 5" w:uiPriority="47"/>
-    <w:lsdException w:name="List Table 3 Accent 5" w:uiPriority="48"/>
-    <w:lsdException w:name="List Table 4 Accent 5" w:uiPriority="49"/>
-    <w:lsdException w:name="List Table 5 Dark Accent 5" w:uiPriority="50"/>
-    <w:lsdException w:name="List Table 6 Colorful Accent 5" w:uiPriority="51"/>
-    <w:lsdException w:name="List Table 7 Colorful Accent 5" w:uiPriority="52"/>
-    <w:lsdException w:name="List Table 1 Light Accent 6" w:uiPriority="46"/>
-    <w:lsdException w:name="List Table 2 Accent 6" w:uiPriority="47"/>
-    <w:lsdException w:name="List Table 3 Accent 6" w:uiPriority="48"/>
-    <w:lsdException w:name="List Table 4 Accent 6" w:uiPriority="49"/>
-    <w:lsdException w:name="List Table 5 Dark Accent 6" w:uiPriority="50"/>
-    <w:lsdException w:name="List Table 6 Colorful Accent 6" w:uiPriority="51"/>
-    <w:lsdException w:name="List Table 7 Colorful Accent 6" w:uiPriority="52"/>
+  <w:latentStyles w:defLockedState="0" w:defUIPriority="99" w:defSemiHidden="1" w:defUnhideWhenUsed="1" w:defQFormat="0" w:count="267">
+    <w:lsdException w:name="Normal" w:semiHidden="0" w:uiPriority="0" w:unhideWhenUsed="0" w:qFormat="1"/>
+    <w:lsdException w:name="heading 1" w:semiHidden="0" w:uiPriority="0" w:unhideWhenUsed="0" w:qFormat="1"/>
+    <w:lsdException w:name="heading 2" w:semiHidden="0" w:uiPriority="9" w:unhideWhenUsed="0" w:qFormat="1"/>
+    <w:lsdException w:name="heading 3" w:semiHidden="0" w:uiPriority="9" w:unhideWhenUsed="0" w:qFormat="1"/>
+    <w:lsdException w:name="heading 4" w:uiPriority="9" w:qFormat="1"/>
+    <w:lsdException w:name="heading 5" w:semiHidden="0" w:uiPriority="9" w:unhideWhenUsed="0" w:qFormat="1"/>
+    <w:lsdException w:name="heading 6" w:semiHidden="0" w:uiPriority="9" w:unhideWhenUsed="0" w:qFormat="1"/>
+    <w:lsdException w:name="heading 7" w:semiHidden="0" w:uiPriority="9" w:unhideWhenUsed="0" w:qFormat="1"/>
+    <w:lsdException w:name="heading 8" w:semiHidden="0" w:uiPriority="9" w:unhideWhenUsed="0" w:qFormat="1"/>
+    <w:lsdException w:name="heading 9" w:semiHidden="0" w:uiPriority="9" w:unhideWhenUsed="0" w:qFormat="1"/>
+    <w:lsdException w:name="toc 1" w:uiPriority="39"/>
+    <w:lsdException w:name="toc 2" w:uiPriority="39"/>
+    <w:lsdException w:name="toc 3" w:uiPriority="39"/>
+    <w:lsdException w:name="toc 4" w:uiPriority="39"/>
+    <w:lsdException w:name="toc 5" w:uiPriority="39"/>
+    <w:lsdException w:name="toc 6" w:uiPriority="39"/>
+    <w:lsdException w:name="toc 7" w:uiPriority="39"/>
+    <w:lsdException w:name="toc 8" w:uiPriority="39"/>
+    <w:lsdException w:name="toc 9" w:uiPriority="39"/>
+    <w:lsdException w:name="annotation text" w:uiPriority="0"/>
+    <w:lsdException w:name="caption" w:uiPriority="35" w:qFormat="1"/>
+    <w:lsdException w:name="annotation reference" w:uiPriority="0"/>
+    <w:lsdException w:name="Title" w:semiHidden="0" w:uiPriority="10" w:unhideWhenUsed="0" w:qFormat="1"/>
+    <w:lsdException w:name="Default Paragraph Font" w:uiPriority="1"/>
+    <w:lsdException w:name="Subtitle" w:semiHidden="0" w:uiPriority="11" w:unhideWhenUsed="0" w:qFormat="1"/>
+    <w:lsdException w:name="Strong" w:semiHidden="0" w:uiPriority="22" w:unhideWhenUsed="0" w:qFormat="1"/>
+    <w:lsdException w:name="Emphasis" w:semiHidden="0" w:uiPriority="20" w:unhideWhenUsed="0" w:qFormat="1"/>
+    <w:lsdException w:name="Table Grid" w:semiHidden="0" w:uiPriority="39" w:unhideWhenUsed="0"/>
+    <w:lsdException w:name="Placeholder Text" w:unhideWhenUsed="0"/>
+    <w:lsdException w:name="No Spacing" w:semiHidden="0" w:uiPriority="1" w:unhideWhenUsed="0" w:qFormat="1"/>
+    <w:lsdException w:name="Light Shading" w:semiHidden="0" w:uiPriority="60" w:unhideWhenUsed="0"/>
+    <w:lsdException w:name="Light List" w:semiHidden="0" w:uiPriority="61" w:unhideWhenUsed="0"/>
+    <w:lsdException w:name="Light Grid" w:semiHidden="0" w:uiPriority="62" w:unhideWhenUsed="0"/>
+    <w:lsdException w:name="Medium Shading 1" w:semiHidden="0" w:uiPriority="63" w:unhideWhenUsed="0"/>
+    <w:lsdException w:name="Medium Shading 2" w:semiHidden="0" w:uiPriority="64" w:unhideWhenUsed="0"/>
+    <w:lsdException w:name="Medium List 1" w:semiHidden="0" w:uiPriority="65" w:unhideWhenUsed="0"/>
+    <w:lsdException w:name="Medium List 2" w:semiHidden="0" w:uiPriority="66" w:unhideWhenUsed="0"/>
+    <w:lsdException w:name="Medium Grid 1" w:semiHidden="0" w:uiPriority="67" w:unhideWhenUsed="0"/>
+    <w:lsdException w:name="Medium Grid 2" w:semiHidden="0" w:uiPriority="68" w:unhideWhenUsed="0"/>
+    <w:lsdException w:name="Medium Grid 3" w:semiHidden="0" w:uiPriority="69" w:unhideWhenUsed="0"/>
+    <w:lsdException w:name="Dark List" w:semiHidden="0" w:uiPriority="70" w:unhideWhenUsed="0"/>
+    <w:lsdException w:name="Colorful Shading" w:semiHidden="0" w:uiPriority="71" w:unhideWhenUsed="0"/>
+    <w:lsdException w:name="Colorful List" w:semiHidden="0" w:uiPriority="72" w:unhideWhenUsed="0"/>
+    <w:lsdException w:name="Colorful Grid" w:semiHidden="0" w:uiPriority="73" w:unhideWhenUsed="0"/>
+    <w:lsdException w:name="Light Shading Accent 1" w:semiHidden="0" w:uiPriority="60" w:unhideWhenUsed="0"/>
+    <w:lsdException w:name="Light List Accent 1" w:semiHidden="0" w:uiPriority="61" w:unhideWhenUsed="0"/>
+    <w:lsdException w:name="Light Grid Accent 1" w:semiHidden="0" w:uiPriority="62" w:unhideWhenUsed="0"/>
+    <w:lsdException w:name="Medium Shading 1 Accent 1" w:semiHidden="0" w:uiPriority="63" w:unhideWhenUsed="0"/>
+    <w:lsdException w:name="Medium Shading 2 Accent 1" w:semiHidden="0" w:uiPriority="64" w:unhideWhenUsed="0"/>
+    <w:lsdException w:name="Medium List 1 Accent 1" w:semiHidden="0" w:uiPriority="65" w:unhideWhenUsed="0"/>
+    <w:lsdException w:name="Revision" w:unhideWhenUsed="0"/>
+    <w:lsdException w:name="List Paragraph" w:semiHidden="0" w:uiPriority="34" w:unhideWhenUsed="0" w:qFormat="1"/>
+    <w:lsdException w:name="Quote" w:semiHidden="0" w:uiPriority="29" w:unhideWhenUsed="0" w:qFormat="1"/>
+    <w:lsdException w:name="Intense Quote" w:semiHidden="0" w:uiPriority="30" w:unhideWhenUsed="0" w:qFormat="1"/>
+    <w:lsdException w:name="Medium List 2 Accent 1" w:semiHidden="0" w:uiPriority="66" w:unhideWhenUsed="0"/>
+    <w:lsdException w:name="Medium Grid 1 Accent 1" w:semiHidden="0" w:uiPriority="67" w:unhideWhenUsed="0"/>
+    <w:lsdException w:name="Medium Grid 2 Accent 1" w:semiHidden="0" w:uiPriority="68" w:unhideWhenUsed="0"/>
+    <w:lsdException w:name="Medium Grid 3 Accent 1" w:semiHidden="0" w:uiPriority="69" w:unhideWhenUsed="0"/>
+    <w:lsdException w:name="Dark List Accent 1" w:semiHidden="0" w:uiPriority="70" w:unhideWhenUsed="0"/>
+    <w:lsdException w:name="Colorful Shading Accent 1" w:semiHidden="0" w:uiPriority="71" w:unhideWhenUsed="0"/>
+    <w:lsdException w:name="Colorful List Accent 1" w:semiHidden="0" w:uiPriority="72" w:unhideWhenUsed="0"/>
+    <w:lsdException w:name="Colorful Grid Accent 1" w:semiHidden="0" w:uiPriority="73" w:unhideWhenUsed="0"/>
+    <w:lsdException w:name="Light Shading Accent 2" w:semiHidden="0" w:uiPriority="60" w:unhideWhenUsed="0"/>
+    <w:lsdException w:name="Light List Accent 2" w:semiHidden="0" w:uiPriority="61" w:unhideWhenUsed="0"/>
+    <w:lsdException w:name="Light Grid Accent 2" w:semiHidden="0" w:uiPriority="62" w:unhideWhenUsed="0"/>
+    <w:lsdException w:name="Medium Shading 1 Accent 2" w:semiHidden="0" w:uiPriority="63" w:unhideWhenUsed="0"/>
+    <w:lsdException w:name="Medium Shading 2 Accent 2" w:semiHidden="0" w:uiPriority="64" w:unhideWhenUsed="0"/>
+    <w:lsdException w:name="Medium List 1 Accent 2" w:semiHidden="0" w:uiPriority="65" w:unhideWhenUsed="0"/>
+    <w:lsdException w:name="Medium List 2 Accent 2" w:semiHidden="0" w:uiPriority="66" w:unhideWhenUsed="0"/>
+    <w:lsdException w:name="Medium Grid 1 Accent 2" w:semiHidden="0" w:uiPriority="67" w:unhideWhenUsed="0"/>
+    <w:lsdException w:name="Medium Grid 2 Accent 2" w:semiHidden="0" w:uiPriority="68" w:unhideWhenUsed="0"/>
+    <w:lsdException w:name="Medium Grid 3 Accent 2" w:semiHidden="0" w:uiPriority="69" w:unhideWhenUsed="0"/>
+    <w:lsdException w:name="Dark List Accent 2" w:semiHidden="0" w:uiPriority="70" w:unhideWhenUsed="0"/>
+    <w:lsdException w:name="Colorful Shading Accent 2" w:semiHidden="0" w:uiPriority="71" w:unhideWhenUsed="0"/>
+    <w:lsdException w:name="Colorful List Accent 2" w:semiHidden="0" w:uiPriority="72" w:unhideWhenUsed="0"/>
+    <w:lsdException w:name="Colorful Grid Accent 2" w:semiHidden="0" w:uiPriority="73" w:unhideWhenUsed="0"/>
+    <w:lsdException w:name="Light Shading Accent 3" w:semiHidden="0" w:uiPriority="60" w:unhideWhenUsed="0"/>
+    <w:lsdException w:name="Light List Accent 3" w:semiHidden="0" w:uiPriority="61" w:unhideWhenUsed="0"/>
+    <w:lsdException w:name="Light Grid Accent 3" w:semiHidden="0" w:uiPriority="62" w:unhideWhenUsed="0"/>
+    <w:lsdException w:name="Medium Shading 1 Accent 3" w:semiHidden="0" w:uiPriority="63" w:unhideWhenUsed="0"/>
+    <w:lsdException w:name="Medium Shading 2 Accent 3" w:semiHidden="0" w:uiPriority="64" w:unhideWhenUsed="0"/>
+    <w:lsdException w:name="Medium List 1 Accent 3" w:semiHidden="0" w:uiPriority="65" w:unhideWhenUsed="0"/>
+    <w:lsdException w:name="Medium List 2 Accent 3" w:semiHidden="0" w:uiPriority="66" w:unhideWhenUsed="0"/>
+    <w:lsdException w:name="Medium Grid 1 Accent 3" w:semiHidden="0" w:uiPriority="67" w:unhideWhenUsed="0"/>
+    <w:lsdException w:name="Medium Grid 2 Accent 3" w:semiHidden="0" w:uiPriority="68" w:unhideWhenUsed="0"/>
+    <w:lsdException w:name="Medium Grid 3 Accent 3" w:semiHidden="0" w:uiPriority="69" w:unhideWhenUsed="0"/>
+    <w:lsdException w:name="Dark List Accent 3" w:semiHidden="0" w:uiPriority="70" w:unhideWhenUsed="0"/>
+    <w:lsdException w:name="Colorful Shading Accent 3" w:semiHidden="0" w:uiPriority="71" w:unhideWhenUsed="0"/>
+    <w:lsdException w:name="Colorful List Accent 3" w:semiHidden="0" w:uiPriority="72" w:unhideWhenUsed="0"/>
+    <w:lsdException w:name="Colorful Grid Accent 3" w:semiHidden="0" w:uiPriority="73" w:unhideWhenUsed="0"/>
+    <w:lsdException w:name="Light Shading Accent 4" w:semiHidden="0" w:uiPriority="60" w:unhideWhenUsed="0"/>
+    <w:lsdException w:name="Light List Accent 4" w:semiHidden="0" w:uiPriority="61" w:unhideWhenUsed="0"/>
+    <w:lsdException w:name="Light Grid Accent 4" w:semiHidden="0" w:uiPriority="62" w:unhideWhenUsed="0"/>
+    <w:lsdException w:name="Medium Shading 1 Accent 4" w:semiHidden="0" w:uiPriority="63" w:unhideWhenUsed="0"/>
+    <w:lsdException w:name="Medium Shading 2 Accent 4" w:semiHidden="0" w:uiPriority="64" w:unhideWhenUsed="0"/>
+    <w:lsdException w:name="Medium List 1 Accent 4" w:semiHidden="0" w:uiPriority="65" w:unhideWhenUsed="0"/>
+    <w:lsdException w:name="Medium List 2 Accent 4" w:semiHidden="0" w:uiPriority="66" w:unhideWhenUsed="0"/>
+    <w:lsdException w:name="Medium Grid 1 Accent 4" w:semiHidden="0" w:uiPriority="67" w:unhideWhenUsed="0"/>
+    <w:lsdException w:name="Medium Grid 2 Accent 4" w:semiHidden="0" w:uiPriority="68" w:unhideWhenUsed="0"/>
+    <w:lsdException w:name="Medium Grid 3 Accent 4" w:semiHidden="0" w:uiPriority="69" w:unhideWhenUsed="0"/>
+    <w:lsdException w:name="Dark List Accent 4" w:semiHidden="0" w:uiPriority="70" w:unhideWhenUsed="0"/>
+    <w:lsdException w:name="Colorful Shading Accent 4" w:semiHidden="0" w:uiPriority="71" w:unhideWhenUsed="0"/>
+    <w:lsdException w:name="Colorful List Accent 4" w:semiHidden="0" w:uiPriority="72" w:unhideWhenUsed="0"/>
+    <w:lsdException w:name="Colorful Grid Accent 4" w:semiHidden="0" w:uiPriority="73" w:unhideWhenUsed="0"/>
+    <w:lsdException w:name="Light Shading Accent 5" w:semiHidden="0" w:uiPriority="60" w:unhideWhenUsed="0"/>
+    <w:lsdException w:name="Light List Accent 5" w:semiHidden="0" w:uiPriority="61" w:unhideWhenUsed="0"/>
+    <w:lsdException w:name="Light Grid Accent 5" w:semiHidden="0" w:uiPriority="62" w:unhideWhenUsed="0"/>
+    <w:lsdException w:name="Medium Shading 1 Accent 5" w:semiHidden="0" w:uiPriority="63" w:unhideWhenUsed="0"/>
+    <w:lsdException w:name="Medium Shading 2 Accent 5" w:semiHidden="0" w:uiPriority="64" w:unhideWhenUsed="0"/>
+    <w:lsdException w:name="Medium List 1 Accent 5" w:semiHidden="0" w:uiPriority="65" w:unhideWhenUsed="0"/>
+    <w:lsdException w:name="Medium List 2 Accent 5" w:semiHidden="0" w:uiPriority="66" w:unhideWhenUsed="0"/>
+    <w:lsdException w:name="Medium Grid 1 Accent 5" w:semiHidden="0" w:uiPriority="67" w:unhideWhenUsed="0"/>
+    <w:lsdException w:name="Medium Grid 2 Accent 5" w:semiHidden="0" w:uiPriority="68" w:unhideWhenUsed="0"/>
+    <w:lsdException w:name="Medium Grid 3 Accent 5" w:semiHidden="0" w:uiPriority="69" w:unhideWhenUsed="0"/>
+    <w:lsdException w:name="Dark List Accent 5" w:semiHidden="0" w:uiPriority="70" w:unhideWhenUsed="0"/>
+    <w:lsdException w:name="Colorful Shading Accent 5" w:semiHidden="0" w:uiPriority="71" w:unhideWhenUsed="0"/>
+    <w:lsdException w:name="Colorful List Accent 5" w:semiHidden="0" w:uiPriority="72" w:unhideWhenUsed="0"/>
+    <w:lsdException w:name="Colorful Grid Accent 5" w:semiHidden="0" w:uiPriority="73" w:unhideWhenUsed="0"/>
+    <w:lsdException w:name="Light Shading Accent 6" w:semiHidden="0" w:uiPriority="60" w:unhideWhenUsed="0"/>
+    <w:lsdException w:name="Light List Accent 6" w:semiHidden="0" w:uiPriority="61" w:unhideWhenUsed="0"/>
+    <w:lsdException w:name="Light Grid Accent 6" w:semiHidden="0" w:uiPriority="62" w:unhideWhenUsed="0"/>
+    <w:lsdException w:name="Medium Shading 1 Accent 6" w:semiHidden="0" w:uiPriority="63" w:unhideWhenUsed="0"/>
+    <w:lsdException w:name="Medium Shading 2 Accent 6" w:semiHidden="0" w:uiPriority="64" w:unhideWhenUsed="0"/>
+    <w:lsdException w:name="Medium List 1 Accent 6" w:semiHidden="0" w:uiPriority="65" w:unhideWhenUsed="0"/>
+    <w:lsdException w:name="Medium List 2 Accent 6" w:semiHidden="0" w:uiPriority="66" w:unhideWhenUsed="0"/>
+    <w:lsdException w:name="Medium Grid 1 Accent 6" w:semiHidden="0" w:uiPriority="67" w:unhideWhenUsed="0"/>
+    <w:lsdException w:name="Medium Grid 2 Accent 6" w:semiHidden="0" w:uiPriority="68" w:unhideWhenUsed="0"/>
+    <w:lsdException w:name="Medium Grid 3 Accent 6" w:semiHidden="0" w:uiPriority="69" w:unhideWhenUsed="0"/>
+    <w:lsdException w:name="Dark List Accent 6" w:semiHidden="0" w:uiPriority="70" w:unhideWhenUsed="0"/>
+    <w:lsdException w:name="Colorful Shading Accent 6" w:semiHidden="0" w:uiPriority="71" w:unhideWhenUsed="0"/>
+    <w:lsdException w:name="Colorful List Accent 6" w:semiHidden="0" w:uiPriority="72" w:unhideWhenUsed="0"/>
+    <w:lsdException w:name="Colorful Grid Accent 6" w:semiHidden="0" w:uiPriority="73" w:unhideWhenUsed="0"/>
+    <w:lsdException w:name="Subtle Emphasis" w:semiHidden="0" w:uiPriority="19" w:unhideWhenUsed="0" w:qFormat="1"/>
+    <w:lsdException w:name="Intense Emphasis" w:semiHidden="0" w:uiPriority="21" w:unhideWhenUsed="0" w:qFormat="1"/>
+    <w:lsdException w:name="Subtle Reference" w:semiHidden="0" w:uiPriority="31" w:unhideWhenUsed="0" w:qFormat="1"/>
+    <w:lsdException w:name="Intense Reference" w:semiHidden="0" w:uiPriority="32" w:unhideWhenUsed="0" w:qFormat="1"/>
+    <w:lsdException w:name="Book Title" w:semiHidden="0" w:uiPriority="33" w:unhideWhenUsed="0" w:qFormat="1"/>
+    <w:lsdException w:name="Bibliography" w:uiPriority="37"/>
+    <w:lsdException w:name="TOC Heading" w:uiPriority="39" w:qFormat="1"/>
+  </w:latentStyles>
+  <w:style w:type="paragraph" w:default="1" w:styleId="Standard">
+    <w:name w:val="Normal"/>
+    <w:qFormat/>
+    <w:pPr>
+      <w:spacing w:after="220"/>
+    </w:pPr>
+    <w:rPr>
+      <w:rFonts w:ascii="Tahoma" w:hAnsi="Tahoma"/>
+      <w:szCs w:val="24"/>
+    </w:rPr>
+  </w:style>
+  <w:style w:type="paragraph" w:styleId="berschrift1">
+    <w:name w:val="heading 1"/>
+    <w:basedOn w:val="Standard"/>
+    <w:next w:val="Standard"/>
+    <w:qFormat/>
+    <w:pPr>
+      <w:keepNext/>
+      <w:spacing w:before="240" w:after="60"/>
+      <w:outlineLvl w:val="0"/>
+    </w:pPr>
+    <w:rPr>
+      <w:rFonts w:ascii="Arial" w:hAnsi="Arial" w:cs="Arial"/>
+      <w:b/>
+      <w:bCs/>
+      <w:kern w:val="32"/>
+      <w:sz w:val="32"/>
+      <w:szCs w:val="32"/>
+    </w:rPr>
+  </w:style>
+  <w:style w:type="paragraph" w:styleId="berschrift2">
+    <w:name w:val="heading 2"/>
+    <w:basedOn w:val="Standard"/>
+    <w:next w:val="Standard"/>
+    <w:qFormat/>
+    <w:pPr>
+      <w:keepNext/>
+      <w:numPr>
+        <w:ilvl w:val="1"/>
+        <w:numId w:val="2"/>
+      </w:numPr>
+      <w:spacing w:before="240" w:after="60"/>
+      <w:outlineLvl w:val="1"/>
+    </w:pPr>
+    <w:rPr>
+      <w:rFonts w:ascii="Arial" w:hAnsi="Arial" w:cs="Arial"/>
+      <w:b/>
+      <w:bCs/>
+      <w:iCs/>
+      <w:sz w:val="28"/>
+      <w:szCs w:val="28"/>
+    </w:rPr>
+  </w:style>
+  <w:style w:type="paragraph" w:styleId="berschrift3">
+    <w:name w:val="heading 3"/>
+    <w:basedOn w:val="Standard"/>
+    <w:next w:val="Standard"/>
+    <w:qFormat/>
+    <w:pPr>
+      <w:keepNext/>
+      <w:numPr>
+        <w:ilvl w:val="2"/>
+        <w:numId w:val="2"/>
+      </w:numPr>
+      <w:spacing w:before="240" w:after="60"/>
+      <w:outlineLvl w:val="2"/>
+    </w:pPr>
+    <w:rPr>
+      <w:rFonts w:ascii="Arial" w:hAnsi="Arial" w:cs="Arial"/>
+      <w:b/>
+      <w:bCs/>
+      <w:sz w:val="24"/>
+      <w:szCs w:val="26"/>
+    </w:rPr>
+  </w:style>
+  <w:style w:type="paragraph" w:styleId="berschrift5">
+    <w:name w:val="heading 5"/>
+    <w:basedOn w:val="Standard"/>
+    <w:next w:val="Standard"/>
+    <w:qFormat/>
+    <w:pPr>
+      <w:numPr>
+        <w:ilvl w:val="4"/>
+        <w:numId w:val="2"/>
+      </w:numPr>
+      <w:spacing w:before="240" w:after="60"/>
+      <w:outlineLvl w:val="4"/>
+    </w:pPr>
+    <w:rPr>
+      <w:rFonts w:ascii="Arial" w:hAnsi="Arial"/>
+      <w:b/>
+      <w:bCs/>
+      <w:iCs/>
+      <w:sz w:val="24"/>
+      <w:szCs w:val="26"/>
+    </w:rPr>
+  </w:style>
+  <w:style w:type="paragraph" w:styleId="berschrift6">
+    <w:name w:val="heading 6"/>
+    <w:basedOn w:val="Standard"/>
+    <w:next w:val="Standard"/>
+    <w:qFormat/>
+    <w:pPr>
+      <w:spacing w:before="240" w:after="60"/>
+      <w:outlineLvl w:val="5"/>
+    </w:pPr>
+    <w:rPr>
+      <w:rFonts w:ascii="Arial" w:hAnsi="Arial"/>
+      <w:b/>
+      <w:bCs/>
+      <w:szCs w:val="22"/>
+    </w:rPr>
+  </w:style>
+  <w:style w:type="paragraph" w:styleId="berschrift7">
+    <w:name w:val="heading 7"/>
+    <w:basedOn w:val="Standard"/>
+    <w:next w:val="Standard"/>
+    <w:qFormat/>
+    <w:pPr>
+      <w:spacing w:before="240" w:after="60"/>
+      <w:outlineLvl w:val="6"/>
+    </w:pPr>
+    <w:rPr>
+      <w:rFonts w:ascii="Arial" w:hAnsi="Arial"/>
+      <w:b/>
+    </w:rPr>
+  </w:style>
+  <w:style w:type="paragraph" w:styleId="berschrift8">
+    <w:name w:val="heading 8"/>
+    <w:basedOn w:val="Standard"/>
+    <w:next w:val="Standard"/>
+    <w:qFormat/>
+    <w:pPr>
+      <w:spacing w:before="240" w:after="60"/>
+      <w:outlineLvl w:val="7"/>
+    </w:pPr>
+    <w:rPr>
+      <w:rFonts w:ascii="Arial" w:hAnsi="Arial"/>
+      <w:b/>
+      <w:iCs/>
+    </w:rPr>
+  </w:style>
+  <w:style w:type="paragraph" w:styleId="berschrift9">
+    <w:name w:val="heading 9"/>
+    <w:basedOn w:val="Standard"/>
+    <w:next w:val="Standard"/>
+    <w:qFormat/>
+    <w:pPr>
+      <w:spacing w:before="240" w:after="60"/>
+      <w:outlineLvl w:val="8"/>
+    </w:pPr>
+    <w:rPr>
+      <w:rFonts w:ascii="Arial" w:hAnsi="Arial" w:cs="Arial"/>
+      <w:b/>
+      <w:i/>
+      <w:szCs w:val="22"/>
+    </w:rPr>
+  </w:style>
+  <w:style w:type="character" w:default="1" w:styleId="Absatz-Standardschriftart">
+    <w:name w:val="Default Paragraph Font"/>
+    <w:uiPriority w:val="1"/>
+    <w:semiHidden/>
+    <w:unhideWhenUsed/>
+  </w:style>
+  <w:style w:type="table" w:default="1" w:styleId="NormaleTabelle">
+    <w:name w:val="Normal Table"/>
+    <w:uiPriority w:val="99"/>
+    <w:semiHidden/>
+    <w:unhideWhenUsed/>
+    <w:tblPr>
+      <w:tblInd w:w="0" w:type="dxa"/>
+      <w:tblCellMar>
+        <w:top w:w="0" w:type="dxa"/>
+        <w:left w:w="108" w:type="dxa"/>
+        <w:bottom w:w="0" w:type="dxa"/>
+        <w:right w:w="108" w:type="dxa"/>
+      </w:tblCellMar>
+    </w:tblPr>
+  </w:style>
+  <w:style w:type="numbering" w:default="1" w:styleId="KeineListe">
+    <w:name w:val="No List"/>
+    <w:uiPriority w:val="99"/>
+    <w:semiHidden/>
+    <w:unhideWhenUsed/>
+  </w:style>
+  <w:style w:type="character" w:styleId="BesuchterHyperlink">
+    <w:name w:val="FollowedHyperlink"/>
+    <w:semiHidden/>
+    <w:rPr>
+      <w:color w:val="800080"/>
+      <w:u w:val="single"/>
+    </w:rPr>
+  </w:style>
+  <w:style w:type="paragraph" w:customStyle="1" w:styleId="Dokumenttitel">
+    <w:name w:val="Dokumenttitel"/>
+    <w:basedOn w:val="Standard"/>
+    <w:pPr>
+      <w:spacing w:after="80"/>
+    </w:pPr>
+    <w:rPr>
+      <w:sz w:val="36"/>
+      <w:szCs w:val="36"/>
+    </w:rPr>
+  </w:style>
+  <w:style w:type="paragraph" w:customStyle="1" w:styleId="Tabelle">
+    <w:name w:val="Tabelle"/>
+    <w:basedOn w:val="Standard"/>
+    <w:pPr>
+      <w:spacing w:before="40" w:after="40"/>
+    </w:pPr>
+    <w:rPr>
+      <w:sz w:val="18"/>
+      <w:szCs w:val="18"/>
+    </w:rPr>
+  </w:style>
+  <w:style w:type="paragraph" w:styleId="Kopfzeile">
+    <w:name w:val="header"/>
+    <w:basedOn w:val="Standard"/>
+    <w:semiHidden/>
+    <w:pPr>
+      <w:tabs>
+        <w:tab w:val="center" w:pos="4536"/>
+        <w:tab w:val="right" w:pos="9072"/>
+      </w:tabs>
+    </w:pPr>
+  </w:style>
+  <w:style w:type="paragraph" w:styleId="Fuzeile">
+    <w:name w:val="footer"/>
+    <w:basedOn w:val="Standard"/>
+    <w:semiHidden/>
+    <w:pPr>
+      <w:tabs>
+        <w:tab w:val="center" w:pos="4536"/>
+        <w:tab w:val="right" w:pos="9072"/>
+      </w:tabs>
+    </w:pPr>
+  </w:style>
+  <w:style w:type="paragraph" w:customStyle="1" w:styleId="AusfTabelle">
+    <w:name w:val="AusfTabelle"/>
+    <w:basedOn w:val="Tabelle"/>
+    <w:rPr>
+      <w:i/>
+      <w:color w:val="000080"/>
+    </w:rPr>
+  </w:style>
+  <w:style w:type="character" w:customStyle="1" w:styleId="TabelleZchn">
+    <w:name w:val="Tabelle Zchn"/>
+    <w:rPr>
+      <w:rFonts w:ascii="Tahoma" w:hAnsi="Tahoma"/>
+      <w:sz w:val="18"/>
+      <w:szCs w:val="18"/>
+      <w:lang w:val="de-DE" w:eastAsia="de-DE" w:bidi="ar-SA"/>
+    </w:rPr>
+  </w:style>
+  <w:style w:type="character" w:customStyle="1" w:styleId="AusfTabelleZchn">
+    <w:name w:val="AusfTabelle Zchn"/>
+    <w:rPr>
+      <w:rFonts w:ascii="Tahoma" w:hAnsi="Tahoma"/>
+      <w:i/>
+      <w:color w:val="000080"/>
+      <w:sz w:val="18"/>
+      <w:szCs w:val="18"/>
+      <w:lang w:val="de-DE" w:eastAsia="de-DE" w:bidi="ar-SA"/>
+    </w:rPr>
+  </w:style>
+  <w:style w:type="paragraph" w:styleId="Sprechblasentext">
+    <w:name w:val="Balloon Text"/>
+    <w:basedOn w:val="Standard"/>
+    <w:semiHidden/>
+    <w:rPr>
+      <w:rFonts w:cs="Tahoma"/>
+      <w:sz w:val="16"/>
+      <w:szCs w:val="16"/>
+    </w:rPr>
+  </w:style>
+  <w:style w:type="paragraph" w:customStyle="1" w:styleId="Tabellenkopf">
+    <w:name w:val="Tabellenkopf"/>
+    <w:basedOn w:val="Tabelle"/>
+    <w:rPr>
+      <w:b/>
+    </w:rPr>
+  </w:style>
+  <w:style w:type="character" w:styleId="Kommentarzeichen">
+    <w:name w:val="annotation reference"/>
+    <w:semiHidden/>
+    <w:rPr>
+      <w:sz w:val="16"/>
+      <w:szCs w:val="16"/>
+    </w:rPr>
+  </w:style>
+  <w:style w:type="paragraph" w:styleId="Kommentartext">
+    <w:name w:val="annotation text"/>
+    <w:basedOn w:val="Standard"/>
+    <w:link w:val="KommentartextZchn"/>
+    <w:semiHidden/>
+    <w:rPr>
+      <w:szCs w:val="20"/>
+    </w:rPr>
+  </w:style>
+  <w:style w:type="paragraph" w:styleId="Kommentarthema">
+    <w:name w:val="annotation subject"/>
+    <w:basedOn w:val="Kommentartext"/>
+    <w:next w:val="Kommentartext"/>
+    <w:semiHidden/>
+    <w:rPr>
+      <w:b/>
+      <w:bCs/>
+    </w:rPr>
+  </w:style>
+  <w:style w:type="paragraph" w:customStyle="1" w:styleId="Infoblock">
+    <w:name w:val="Infoblock"/>
+    <w:basedOn w:val="Standard"/>
+    <w:pPr>
+      <w:pBdr>
+        <w:top w:val="single" w:sz="4" w:space="1" w:color="auto" w:shadow="1"/>
+        <w:left w:val="single" w:sz="4" w:space="4" w:color="auto" w:shadow="1"/>
+        <w:bottom w:val="single" w:sz="4" w:space="1" w:color="auto" w:shadow="1"/>
+        <w:right w:val="single" w:sz="4" w:space="4" w:color="auto" w:shadow="1"/>
+      </w:pBdr>
+      <w:shd w:val="clear" w:color="auto" w:fill="FFFFD1"/>
+    </w:pPr>
+    <w:rPr>
+      <w:i/>
+      <w:color w:val="000080"/>
+      <w:szCs w:val="20"/>
+    </w:rPr>
+  </w:style>
+  <w:style w:type="paragraph" w:customStyle="1" w:styleId="berschrift1ohne">
+    <w:name w:val="Überschrift 1 ohne"/>
+    <w:basedOn w:val="berschrift1"/>
+  </w:style>
+  <w:style w:type="paragraph" w:styleId="Verzeichnis1">
+    <w:name w:val="toc 1"/>
+    <w:basedOn w:val="Standard"/>
+    <w:next w:val="Standard"/>
+    <w:autoRedefine/>
+    <w:uiPriority w:val="39"/>
+    <w:pPr>
+      <w:spacing w:after="40"/>
+    </w:pPr>
+  </w:style>
+  <w:style w:type="paragraph" w:styleId="Verzeichnis2">
+    <w:name w:val="toc 2"/>
+    <w:basedOn w:val="Standard"/>
+    <w:next w:val="Standard"/>
+    <w:autoRedefine/>
+    <w:uiPriority w:val="39"/>
+    <w:pPr>
+      <w:spacing w:after="40"/>
+      <w:ind w:left="221"/>
+    </w:pPr>
+  </w:style>
+  <w:style w:type="paragraph" w:styleId="Verzeichnis3">
+    <w:name w:val="toc 3"/>
+    <w:basedOn w:val="Standard"/>
+    <w:next w:val="Standard"/>
+    <w:autoRedefine/>
+    <w:semiHidden/>
+    <w:pPr>
+      <w:tabs>
+        <w:tab w:val="left" w:pos="1440"/>
+        <w:tab w:val="right" w:leader="dot" w:pos="9062"/>
+      </w:tabs>
+      <w:spacing w:after="40"/>
+      <w:ind w:left="442"/>
+    </w:pPr>
+  </w:style>
+  <w:style w:type="character" w:styleId="Hyperlink">
+    <w:name w:val="Hyperlink"/>
+    <w:uiPriority w:val="99"/>
+    <w:rPr>
+      <w:color w:val="0000FF"/>
+      <w:u w:val="single"/>
+    </w:rPr>
+  </w:style>
+  <w:style w:type="paragraph" w:customStyle="1" w:styleId="Arial">
+    <w:name w:val="Arial"/>
+    <w:basedOn w:val="Standard"/>
+  </w:style>
+  <w:style w:type="character" w:customStyle="1" w:styleId="ArialZchn">
+    <w:name w:val="Arial Zchn"/>
+    <w:rPr>
+      <w:rFonts w:ascii="Tahoma" w:hAnsi="Tahoma"/>
+      <w:szCs w:val="24"/>
+      <w:lang w:val="de-DE" w:eastAsia="de-DE" w:bidi="ar-SA"/>
+    </w:rPr>
+  </w:style>
+  <w:style w:type="paragraph" w:styleId="Listenabsatz">
+    <w:name w:val="List Paragraph"/>
+    <w:basedOn w:val="Standard"/>
+    <w:uiPriority w:val="34"/>
+    <w:qFormat/>
+    <w:rsid w:val="00E4763B"/>
+    <w:pPr>
+      <w:ind w:left="720"/>
+      <w:contextualSpacing/>
+    </w:pPr>
+  </w:style>
+  <w:style w:type="character" w:customStyle="1" w:styleId="KommentartextZchn">
+    <w:name w:val="Kommentartext Zchn"/>
+    <w:basedOn w:val="Absatz-Standardschriftart"/>
+    <w:link w:val="Kommentartext"/>
+    <w:semiHidden/>
+    <w:rsid w:val="00E4763B"/>
+    <w:rPr>
+      <w:rFonts w:ascii="Tahoma" w:hAnsi="Tahoma"/>
+    </w:rPr>
+  </w:style>
+  <w:style w:type="paragraph" w:styleId="Funotentext">
+    <w:name w:val="footnote text"/>
+    <w:basedOn w:val="Standard"/>
+    <w:link w:val="FunotentextZchn"/>
+    <w:uiPriority w:val="99"/>
+    <w:semiHidden/>
+    <w:unhideWhenUsed/>
+    <w:rsid w:val="00311410"/>
+    <w:pPr>
+      <w:spacing w:after="0"/>
+    </w:pPr>
+    <w:rPr>
+      <w:rFonts w:asciiTheme="minorHAnsi" w:eastAsiaTheme="minorHAnsi" w:hAnsiTheme="minorHAnsi" w:cstheme="minorBidi"/>
+      <w:szCs w:val="20"/>
+      <w:lang w:eastAsia="en-US"/>
+    </w:rPr>
+  </w:style>
+  <w:style w:type="character" w:customStyle="1" w:styleId="FunotentextZchn">
+    <w:name w:val="Fußnotentext Zchn"/>
+    <w:basedOn w:val="Absatz-Standardschriftart"/>
+    <w:link w:val="Funotentext"/>
+    <w:uiPriority w:val="99"/>
+    <w:semiHidden/>
+    <w:rsid w:val="00311410"/>
+    <w:rPr>
+      <w:rFonts w:asciiTheme="minorHAnsi" w:eastAsiaTheme="minorHAnsi" w:hAnsiTheme="minorHAnsi" w:cstheme="minorBidi"/>
+      <w:lang w:eastAsia="en-US"/>
+    </w:rPr>
+  </w:style>
+  <w:style w:type="character" w:styleId="Funotenzeichen">
+    <w:name w:val="footnote reference"/>
+    <w:basedOn w:val="Absatz-Standardschriftart"/>
+    <w:uiPriority w:val="99"/>
+    <w:semiHidden/>
+    <w:unhideWhenUsed/>
+    <w:rsid w:val="00311410"/>
+    <w:rPr>
+      <w:vertAlign w:val="superscript"/>
+    </w:rPr>
+  </w:style>
+</w:styles>
+</file>
+
+<file path=word/stylesWithEffects.xml><?xml version="1.0" encoding="utf-8"?>
+<w:styles xmlns:wpc="http://schemas.microsoft.com/office/word/2010/wordprocessingCanvas" xmlns:mc="http://schemas.openxmlformats.org/markup-compatibility/2006" xmlns:o="urn:schemas-microsoft-com:office:office" xmlns:r="http://schemas.openxmlformats.org/officeDocument/2006/relationships" xmlns:m="http://schemas.openxmlformats.org/officeDocument/2006/math" xmlns:v="urn:schemas-microsoft-com:vml" xmlns:wp14="http://schemas.microsoft.com/office/word/2010/wordprocessingDrawing" xmlns:wp="http://schemas.openxmlformats.org/drawingml/2006/wordprocessingDrawing" xmlns:w10="urn:schemas-microsoft-com:office:word" xmlns:w="http://schemas.openxmlformats.org/wordprocessingml/2006/main" xmlns:w14="http://schemas.microsoft.com/office/word/2010/wordml" xmlns:wpg="http://schemas.microsoft.com/office/word/2010/wordprocessingGroup" xmlns:wpi="http://schemas.microsoft.com/office/word/2010/wordprocessingInk" xmlns:wne="http://schemas.microsoft.com/office/word/2006/wordml" xmlns:wps="http://schemas.microsoft.com/office/word/2010/wordprocessingShape" mc:Ignorable="w14 wp14">
+  <w:docDefaults>
+    <w:rPrDefault>
+      <w:rPr>
+        <w:rFonts w:ascii="Times New Roman" w:eastAsia="Times New Roman" w:hAnsi="Times New Roman" w:cs="Times New Roman"/>
+        <w:lang w:val="de-DE" w:eastAsia="de-DE" w:bidi="ar-SA"/>
+      </w:rPr>
+    </w:rPrDefault>
+    <w:pPrDefault/>
+  </w:docDefaults>
+  <w:latentStyles w:defLockedState="0" w:defUIPriority="99" w:defSemiHidden="1" w:defUnhideWhenUsed="1" w:defQFormat="0" w:count="267">
+    <w:lsdException w:name="Normal" w:semiHidden="0" w:uiPriority="0" w:unhideWhenUsed="0" w:qFormat="1"/>
+    <w:lsdException w:name="heading 1" w:semiHidden="0" w:uiPriority="0" w:unhideWhenUsed="0" w:qFormat="1"/>
+    <w:lsdException w:name="heading 2" w:semiHidden="0" w:uiPriority="9" w:unhideWhenUsed="0" w:qFormat="1"/>
+    <w:lsdException w:name="heading 3" w:semiHidden="0" w:uiPriority="9" w:unhideWhenUsed="0" w:qFormat="1"/>
+    <w:lsdException w:name="heading 4" w:uiPriority="9" w:qFormat="1"/>
+    <w:lsdException w:name="heading 5" w:semiHidden="0" w:uiPriority="9" w:unhideWhenUsed="0" w:qFormat="1"/>
+    <w:lsdException w:name="heading 6" w:semiHidden="0" w:uiPriority="9" w:unhideWhenUsed="0" w:qFormat="1"/>
+    <w:lsdException w:name="heading 7" w:semiHidden="0" w:uiPriority="9" w:unhideWhenUsed="0" w:qFormat="1"/>
+    <w:lsdException w:name="heading 8" w:semiHidden="0" w:uiPriority="9" w:unhideWhenUsed="0" w:qFormat="1"/>
+    <w:lsdException w:name="heading 9" w:semiHidden="0" w:uiPriority="9" w:unhideWhenUsed="0" w:qFormat="1"/>
+    <w:lsdException w:name="toc 1" w:uiPriority="39"/>
+    <w:lsdException w:name="toc 2" w:uiPriority="39"/>
+    <w:lsdException w:name="toc 3" w:uiPriority="39"/>
+    <w:lsdException w:name="toc 4" w:uiPriority="39"/>
+    <w:lsdException w:name="toc 5" w:uiPriority="39"/>
+    <w:lsdException w:name="toc 6" w:uiPriority="39"/>
+    <w:lsdException w:name="toc 7" w:uiPriority="39"/>
+    <w:lsdException w:name="toc 8" w:uiPriority="39"/>
+    <w:lsdException w:name="toc 9" w:uiPriority="39"/>
+    <w:lsdException w:name="annotation text" w:uiPriority="0"/>
+    <w:lsdException w:name="caption" w:uiPriority="35" w:qFormat="1"/>
+    <w:lsdException w:name="annotation reference" w:uiPriority="0"/>
+    <w:lsdException w:name="Title" w:semiHidden="0" w:uiPriority="10" w:unhideWhenUsed="0" w:qFormat="1"/>
+    <w:lsdException w:name="Default Paragraph Font" w:uiPriority="1"/>
+    <w:lsdException w:name="Subtitle" w:semiHidden="0" w:uiPriority="11" w:unhideWhenUsed="0" w:qFormat="1"/>
+    <w:lsdException w:name="Strong" w:semiHidden="0" w:uiPriority="22" w:unhideWhenUsed="0" w:qFormat="1"/>
+    <w:lsdException w:name="Emphasis" w:semiHidden="0" w:uiPriority="20" w:unhideWhenUsed="0" w:qFormat="1"/>
+    <w:lsdException w:name="Table Grid" w:semiHidden="0" w:uiPriority="39" w:unhideWhenUsed="0"/>
+    <w:lsdException w:name="Placeholder Text" w:unhideWhenUsed="0"/>
+    <w:lsdException w:name="No Spacing" w:semiHidden="0" w:uiPriority="1" w:unhideWhenUsed="0" w:qFormat="1"/>
+    <w:lsdException w:name="Light Shading" w:semiHidden="0" w:uiPriority="60" w:unhideWhenUsed="0"/>
+    <w:lsdException w:name="Light List" w:semiHidden="0" w:uiPriority="61" w:unhideWhenUsed="0"/>
+    <w:lsdException w:name="Light Grid" w:semiHidden="0" w:uiPriority="62" w:unhideWhenUsed="0"/>
+    <w:lsdException w:name="Medium Shading 1" w:semiHidden="0" w:uiPriority="63" w:unhideWhenUsed="0"/>
+    <w:lsdException w:name="Medium Shading 2" w:semiHidden="0" w:uiPriority="64" w:unhideWhenUsed="0"/>
+    <w:lsdException w:name="Medium List 1" w:semiHidden="0" w:uiPriority="65" w:unhideWhenUsed="0"/>
+    <w:lsdException w:name="Medium List 2" w:semiHidden="0" w:uiPriority="66" w:unhideWhenUsed="0"/>
+    <w:lsdException w:name="Medium Grid 1" w:semiHidden="0" w:uiPriority="67" w:unhideWhenUsed="0"/>
+    <w:lsdException w:name="Medium Grid 2" w:semiHidden="0" w:uiPriority="68" w:unhideWhenUsed="0"/>
+    <w:lsdException w:name="Medium Grid 3" w:semiHidden="0" w:uiPriority="69" w:unhideWhenUsed="0"/>
+    <w:lsdException w:name="Dark List" w:semiHidden="0" w:uiPriority="70" w:unhideWhenUsed="0"/>
+    <w:lsdException w:name="Colorful Shading" w:semiHidden="0" w:uiPriority="71" w:unhideWhenUsed="0"/>
+    <w:lsdException w:name="Colorful List" w:semiHidden="0" w:uiPriority="72" w:unhideWhenUsed="0"/>
+    <w:lsdException w:name="Colorful Grid" w:semiHidden="0" w:uiPriority="73" w:unhideWhenUsed="0"/>
+    <w:lsdException w:name="Light Shading Accent 1" w:semiHidden="0" w:uiPriority="60" w:unhideWhenUsed="0"/>
+    <w:lsdException w:name="Light List Accent 1" w:semiHidden="0" w:uiPriority="61" w:unhideWhenUsed="0"/>
+    <w:lsdException w:name="Light Grid Accent 1" w:semiHidden="0" w:uiPriority="62" w:unhideWhenUsed="0"/>
+    <w:lsdException w:name="Medium Shading 1 Accent 1" w:semiHidden="0" w:uiPriority="63" w:unhideWhenUsed="0"/>
+    <w:lsdException w:name="Medium Shading 2 Accent 1" w:semiHidden="0" w:uiPriority="64" w:unhideWhenUsed="0"/>
+    <w:lsdException w:name="Medium List 1 Accent 1" w:semiHidden="0" w:uiPriority="65" w:unhideWhenUsed="0"/>
+    <w:lsdException w:name="Revision" w:unhideWhenUsed="0"/>
+    <w:lsdException w:name="List Paragraph" w:semiHidden="0" w:uiPriority="34" w:unhideWhenUsed="0" w:qFormat="1"/>
+    <w:lsdException w:name="Quote" w:semiHidden="0" w:uiPriority="29" w:unhideWhenUsed="0" w:qFormat="1"/>
+    <w:lsdException w:name="Intense Quote" w:semiHidden="0" w:uiPriority="30" w:unhideWhenUsed="0" w:qFormat="1"/>
+    <w:lsdException w:name="Medium List 2 Accent 1" w:semiHidden="0" w:uiPriority="66" w:unhideWhenUsed="0"/>
+    <w:lsdException w:name="Medium Grid 1 Accent 1" w:semiHidden="0" w:uiPriority="67" w:unhideWhenUsed="0"/>
+    <w:lsdException w:name="Medium Grid 2 Accent 1" w:semiHidden="0" w:uiPriority="68" w:unhideWhenUsed="0"/>
+    <w:lsdException w:name="Medium Grid 3 Accent 1" w:semiHidden="0" w:uiPriority="69" w:unhideWhenUsed="0"/>
+    <w:lsdException w:name="Dark List Accent 1" w:semiHidden="0" w:uiPriority="70" w:unhideWhenUsed="0"/>
+    <w:lsdException w:name="Colorful Shading Accent 1" w:semiHidden="0" w:uiPriority="71" w:unhideWhenUsed="0"/>
+    <w:lsdException w:name="Colorful List Accent 1" w:semiHidden="0" w:uiPriority="72" w:unhideWhenUsed="0"/>
+    <w:lsdException w:name="Colorful Grid Accent 1" w:semiHidden="0" w:uiPriority="73" w:unhideWhenUsed="0"/>
+    <w:lsdException w:name="Light Shading Accent 2" w:semiHidden="0" w:uiPriority="60" w:unhideWhenUsed="0"/>
+    <w:lsdException w:name="Light List Accent 2" w:semiHidden="0" w:uiPriority="61" w:unhideWhenUsed="0"/>
+    <w:lsdException w:name="Light Grid Accent 2" w:semiHidden="0" w:uiPriority="62" w:unhideWhenUsed="0"/>
+    <w:lsdException w:name="Medium Shading 1 Accent 2" w:semiHidden="0" w:uiPriority="63" w:unhideWhenUsed="0"/>
+    <w:lsdException w:name="Medium Shading 2 Accent 2" w:semiHidden="0" w:uiPriority="64" w:unhideWhenUsed="0"/>
+    <w:lsdException w:name="Medium List 1 Accent 2" w:semiHidden="0" w:uiPriority="65" w:unhideWhenUsed="0"/>
+    <w:lsdException w:name="Medium List 2 Accent 2" w:semiHidden="0" w:uiPriority="66" w:unhideWhenUsed="0"/>
+    <w:lsdException w:name="Medium Grid 1 Accent 2" w:semiHidden="0" w:uiPriority="67" w:unhideWhenUsed="0"/>
+    <w:lsdException w:name="Medium Grid 2 Accent 2" w:semiHidden="0" w:uiPriority="68" w:unhideWhenUsed="0"/>
+    <w:lsdException w:name="Medium Grid 3 Accent 2" w:semiHidden="0" w:uiPriority="69" w:unhideWhenUsed="0"/>
+    <w:lsdException w:name="Dark List Accent 2" w:semiHidden="0" w:uiPriority="70" w:unhideWhenUsed="0"/>
+    <w:lsdException w:name="Colorful Shading Accent 2" w:semiHidden="0" w:uiPriority="71" w:unhideWhenUsed="0"/>
+    <w:lsdException w:name="Colorful List Accent 2" w:semiHidden="0" w:uiPriority="72" w:unhideWhenUsed="0"/>
+    <w:lsdException w:name="Colorful Grid Accent 2" w:semiHidden="0" w:uiPriority="73" w:unhideWhenUsed="0"/>
+    <w:lsdException w:name="Light Shading Accent 3" w:semiHidden="0" w:uiPriority="60" w:unhideWhenUsed="0"/>
+    <w:lsdException w:name="Light List Accent 3" w:semiHidden="0" w:uiPriority="61" w:unhideWhenUsed="0"/>
+    <w:lsdException w:name="Light Grid Accent 3" w:semiHidden="0" w:uiPriority="62" w:unhideWhenUsed="0"/>
+    <w:lsdException w:name="Medium Shading 1 Accent 3" w:semiHidden="0" w:uiPriority="63" w:unhideWhenUsed="0"/>
+    <w:lsdException w:name="Medium Shading 2 Accent 3" w:semiHidden="0" w:uiPriority="64" w:unhideWhenUsed="0"/>
+    <w:lsdException w:name="Medium List 1 Accent 3" w:semiHidden="0" w:uiPriority="65" w:unhideWhenUsed="0"/>
+    <w:lsdException w:name="Medium List 2 Accent 3" w:semiHidden="0" w:uiPriority="66" w:unhideWhenUsed="0"/>
+    <w:lsdException w:name="Medium Grid 1 Accent 3" w:semiHidden="0" w:uiPriority="67" w:unhideWhenUsed="0"/>
+    <w:lsdException w:name="Medium Grid 2 Accent 3" w:semiHidden="0" w:uiPriority="68" w:unhideWhenUsed="0"/>
+    <w:lsdException w:name="Medium Grid 3 Accent 3" w:semiHidden="0" w:uiPriority="69" w:unhideWhenUsed="0"/>
+    <w:lsdException w:name="Dark List Accent 3" w:semiHidden="0" w:uiPriority="70" w:unhideWhenUsed="0"/>
+    <w:lsdException w:name="Colorful Shading Accent 3" w:semiHidden="0" w:uiPriority="71" w:unhideWhenUsed="0"/>
+    <w:lsdException w:name="Colorful List Accent 3" w:semiHidden="0" w:uiPriority="72" w:unhideWhenUsed="0"/>
+    <w:lsdException w:name="Colorful Grid Accent 3" w:semiHidden="0" w:uiPriority="73" w:unhideWhenUsed="0"/>
+    <w:lsdException w:name="Light Shading Accent 4" w:semiHidden="0" w:uiPriority="60" w:unhideWhenUsed="0"/>
+    <w:lsdException w:name="Light List Accent 4" w:semiHidden="0" w:uiPriority="61" w:unhideWhenUsed="0"/>
+    <w:lsdException w:name="Light Grid Accent 4" w:semiHidden="0" w:uiPriority="62" w:unhideWhenUsed="0"/>
+    <w:lsdException w:name="Medium Shading 1 Accent 4" w:semiHidden="0" w:uiPriority="63" w:unhideWhenUsed="0"/>
+    <w:lsdException w:name="Medium Shading 2 Accent 4" w:semiHidden="0" w:uiPriority="64" w:unhideWhenUsed="0"/>
+    <w:lsdException w:name="Medium List 1 Accent 4" w:semiHidden="0" w:uiPriority="65" w:unhideWhenUsed="0"/>
+    <w:lsdException w:name="Medium List 2 Accent 4" w:semiHidden="0" w:uiPriority="66" w:unhideWhenUsed="0"/>
+    <w:lsdException w:name="Medium Grid 1 Accent 4" w:semiHidden="0" w:uiPriority="67" w:unhideWhenUsed="0"/>
+    <w:lsdException w:name="Medium Grid 2 Accent 4" w:semiHidden="0" w:uiPriority="68" w:unhideWhenUsed="0"/>
+    <w:lsdException w:name="Medium Grid 3 Accent 4" w:semiHidden="0" w:uiPriority="69" w:unhideWhenUsed="0"/>
+    <w:lsdException w:name="Dark List Accent 4" w:semiHidden="0" w:uiPriority="70" w:unhideWhenUsed="0"/>
+    <w:lsdException w:name="Colorful Shading Accent 4" w:semiHidden="0" w:uiPriority="71" w:unhideWhenUsed="0"/>
+    <w:lsdException w:name="Colorful List Accent 4" w:semiHidden="0" w:uiPriority="72" w:unhideWhenUsed="0"/>
+    <w:lsdException w:name="Colorful Grid Accent 4" w:semiHidden="0" w:uiPriority="73" w:unhideWhenUsed="0"/>
+    <w:lsdException w:name="Light Shading Accent 5" w:semiHidden="0" w:uiPriority="60" w:unhideWhenUsed="0"/>
+    <w:lsdException w:name="Light List Accent 5" w:semiHidden="0" w:uiPriority="61" w:unhideWhenUsed="0"/>
+    <w:lsdException w:name="Light Grid Accent 5" w:semiHidden="0" w:uiPriority="62" w:unhideWhenUsed="0"/>
+    <w:lsdException w:name="Medium Shading 1 Accent 5" w:semiHidden="0" w:uiPriority="63" w:unhideWhenUsed="0"/>
+    <w:lsdException w:name="Medium Shading 2 Accent 5" w:semiHidden="0" w:uiPriority="64" w:unhideWhenUsed="0"/>
+    <w:lsdException w:name="Medium List 1 Accent 5" w:semiHidden="0" w:uiPriority="65" w:unhideWhenUsed="0"/>
+    <w:lsdException w:name="Medium List 2 Accent 5" w:semiHidden="0" w:uiPriority="66" w:unhideWhenUsed="0"/>
+    <w:lsdException w:name="Medium Grid 1 Accent 5" w:semiHidden="0" w:uiPriority="67" w:unhideWhenUsed="0"/>
+    <w:lsdException w:name="Medium Grid 2 Accent 5" w:semiHidden="0" w:uiPriority="68" w:unhideWhenUsed="0"/>
+    <w:lsdException w:name="Medium Grid 3 Accent 5" w:semiHidden="0" w:uiPriority="69" w:unhideWhenUsed="0"/>
+    <w:lsdException w:name="Dark List Accent 5" w:semiHidden="0" w:uiPriority="70" w:unhideWhenUsed="0"/>
+    <w:lsdException w:name="Colorful Shading Accent 5" w:semiHidden="0" w:uiPriority="71" w:unhideWhenUsed="0"/>
+    <w:lsdException w:name="Colorful List Accent 5" w:semiHidden="0" w:uiPriority="72" w:unhideWhenUsed="0"/>
+    <w:lsdException w:name="Colorful Grid Accent 5" w:semiHidden="0" w:uiPriority="73" w:unhideWhenUsed="0"/>
+    <w:lsdException w:name="Light Shading Accent 6" w:semiHidden="0" w:uiPriority="60" w:unhideWhenUsed="0"/>
+    <w:lsdException w:name="Light List Accent 6" w:semiHidden="0" w:uiPriority="61" w:unhideWhenUsed="0"/>
+    <w:lsdException w:name="Light Grid Accent 6" w:semiHidden="0" w:uiPriority="62" w:unhideWhenUsed="0"/>
+    <w:lsdException w:name="Medium Shading 1 Accent 6" w:semiHidden="0" w:uiPriority="63" w:unhideWhenUsed="0"/>
+    <w:lsdException w:name="Medium Shading 2 Accent 6" w:semiHidden="0" w:uiPriority="64" w:unhideWhenUsed="0"/>
+    <w:lsdException w:name="Medium List 1 Accent 6" w:semiHidden="0" w:uiPriority="65" w:unhideWhenUsed="0"/>
+    <w:lsdException w:name="Medium List 2 Accent 6" w:semiHidden="0" w:uiPriority="66" w:unhideWhenUsed="0"/>
+    <w:lsdException w:name="Medium Grid 1 Accent 6" w:semiHidden="0" w:uiPriority="67" w:unhideWhenUsed="0"/>
+    <w:lsdException w:name="Medium Grid 2 Accent 6" w:semiHidden="0" w:uiPriority="68" w:unhideWhenUsed="0"/>
+    <w:lsdException w:name="Medium Grid 3 Accent 6" w:semiHidden="0" w:uiPriority="69" w:unhideWhenUsed="0"/>
+    <w:lsdException w:name="Dark List Accent 6" w:semiHidden="0" w:uiPriority="70" w:unhideWhenUsed="0"/>
+    <w:lsdException w:name="Colorful Shading Accent 6" w:semiHidden="0" w:uiPriority="71" w:unhideWhenUsed="0"/>
+    <w:lsdException w:name="Colorful List Accent 6" w:semiHidden="0" w:uiPriority="72" w:unhideWhenUsed="0"/>
+    <w:lsdException w:name="Colorful Grid Accent 6" w:semiHidden="0" w:uiPriority="73" w:unhideWhenUsed="0"/>
+    <w:lsdException w:name="Subtle Emphasis" w:semiHidden="0" w:uiPriority="19" w:unhideWhenUsed="0" w:qFormat="1"/>
+    <w:lsdException w:name="Intense Emphasis" w:semiHidden="0" w:uiPriority="21" w:unhideWhenUsed="0" w:qFormat="1"/>
+    <w:lsdException w:name="Subtle Reference" w:semiHidden="0" w:uiPriority="31" w:unhideWhenUsed="0" w:qFormat="1"/>
+    <w:lsdException w:name="Intense Reference" w:semiHidden="0" w:uiPriority="32" w:unhideWhenUsed="0" w:qFormat="1"/>
+    <w:lsdException w:name="Book Title" w:semiHidden="0" w:uiPriority="33" w:unhideWhenUsed="0" w:qFormat="1"/>
+    <w:lsdException w:name="Bibliography" w:uiPriority="37"/>
+    <w:lsdException w:name="TOC Heading" w:uiPriority="39" w:qFormat="1"/>
   </w:latentStyles>
   <w:style w:type="paragraph" w:default="1" w:styleId="Standard">
     <w:name w:val="Normal"/>
@@ -4225,7 +4863,7 @@
   <a:extraClrSchemeLst/>
   <a:extLst>
     <a:ext uri="{05A4C25C-085E-4340-85A3-A5531E510DB2}">
-      <thm15:themeFamily xmlns:thm15="http://schemas.microsoft.com/office/thememl/2012/main" name="Office Theme" id="{62F939B6-93AF-4DB8-9C6B-D6C7DFDC589F}" vid="{4A3C46E8-61CC-4603-A589-7422A47A8E4A}"/>
+      <thm15:themeFamily xmlns="" xmlns:thm15="http://schemas.microsoft.com/office/thememl/2012/main" name="Office Theme" id="{62F939B6-93AF-4DB8-9C6B-D6C7DFDC589F}" vid="{4A3C46E8-61CC-4603-A589-7422A47A8E4A}"/>
     </a:ext>
   </a:extLst>
 </a:theme>
@@ -4236,7 +4874,7 @@
 </file>
 
 <file path=customXml/itemProps1.xml><?xml version="1.0" encoding="utf-8"?>
-<ds:datastoreItem xmlns:ds="http://schemas.openxmlformats.org/officeDocument/2006/customXml" ds:itemID="{890D1473-C24E-4A91-A711-5255F13222B1}">
+<ds:datastoreItem xmlns:ds="http://schemas.openxmlformats.org/officeDocument/2006/customXml" ds:itemID="{ECEA854A-65A9-4600-8C98-ECDB7374C41B}">
   <ds:schemaRefs>
     <ds:schemaRef ds:uri="http://schemas.openxmlformats.org/officeDocument/2006/bibliography"/>
   </ds:schemaRefs>

</xml_diff>

<commit_message>
Das Lastenheft ist jetzt fertig gestellt
</commit_message>
<xml_diff>
--- a/docs/Lastenheft.docx
+++ b/docs/Lastenheft.docx
@@ -1,10 +1,9 @@
 
 <file path=word/document.xml><?xml version="1.0" encoding="utf-8"?>
-<w:document xmlns:o="urn:schemas-microsoft-com:office:office" xmlns:r="http://schemas.openxmlformats.org/officeDocument/2006/relationships" xmlns:v="urn:schemas-microsoft-com:vml" xmlns:w="http://schemas.openxmlformats.org/wordprocessingml/2006/main" xmlns:w10="urn:schemas-microsoft-com:office:word" xmlns:wp="http://schemas.openxmlformats.org/drawingml/2006/wordprocessingDrawing">
+<w:document xmlns:wpc="http://schemas.microsoft.com/office/word/2010/wordprocessingCanvas" xmlns:mc="http://schemas.openxmlformats.org/markup-compatibility/2006" xmlns:o="urn:schemas-microsoft-com:office:office" xmlns:r="http://schemas.openxmlformats.org/officeDocument/2006/relationships" xmlns:m="http://schemas.openxmlformats.org/officeDocument/2006/math" xmlns:v="urn:schemas-microsoft-com:vml" xmlns:wp14="http://schemas.microsoft.com/office/word/2010/wordprocessingDrawing" xmlns:wp="http://schemas.openxmlformats.org/drawingml/2006/wordprocessingDrawing" xmlns:w10="urn:schemas-microsoft-com:office:word" xmlns:w="http://schemas.openxmlformats.org/wordprocessingml/2006/main" xmlns:w14="http://schemas.microsoft.com/office/word/2010/wordml" xmlns:wpg="http://schemas.microsoft.com/office/word/2010/wordprocessingGroup" xmlns:wpi="http://schemas.microsoft.com/office/word/2010/wordprocessingInk" xmlns:wne="http://schemas.microsoft.com/office/word/2006/wordml" xmlns:wps="http://schemas.microsoft.com/office/word/2010/wordprocessingShape" mc:Ignorable="w14 wp14">
   <w:body>
     <w:p>
       <w:pPr>
-        <w:pStyle w:val="Normal"/>
         <w:rPr>
           <w:b/>
           <w:sz w:val="72"/>
@@ -22,57 +21,31 @@
     </w:p>
     <w:p>
       <w:pPr>
-        <w:pStyle w:val="Normal"/>
-        <w:jc w:val="both"/>
-        <w:rPr/>
-      </w:pPr>
-      <w:r>
-        <w:rPr/>
-      </w:r>
-    </w:p>
-    <w:p>
-      <w:pPr>
-        <w:pStyle w:val="Normal"/>
-        <w:jc w:val="both"/>
-        <w:rPr/>
-      </w:pPr>
-      <w:r>
-        <w:rPr/>
-      </w:r>
-    </w:p>
-    <w:p>
-      <w:pPr>
-        <w:pStyle w:val="Normal"/>
-        <w:jc w:val="both"/>
-        <w:rPr/>
-      </w:pPr>
-      <w:r>
-        <w:rPr/>
-      </w:r>
-    </w:p>
-    <w:p>
-      <w:pPr>
-        <w:pStyle w:val="Normal"/>
-        <w:jc w:val="both"/>
-        <w:rPr/>
-      </w:pPr>
-      <w:r>
-        <w:rPr/>
-      </w:r>
-    </w:p>
-    <w:p>
-      <w:pPr>
-        <w:pStyle w:val="Normal"/>
-        <w:jc w:val="both"/>
-        <w:rPr/>
-      </w:pPr>
-      <w:r>
-        <w:rPr/>
-      </w:r>
-    </w:p>
-    <w:p>
-      <w:pPr>
-        <w:pStyle w:val="Normal"/>
+        <w:jc w:val="both"/>
+      </w:pPr>
+    </w:p>
+    <w:p>
+      <w:pPr>
+        <w:jc w:val="both"/>
+      </w:pPr>
+    </w:p>
+    <w:p>
+      <w:pPr>
+        <w:jc w:val="both"/>
+      </w:pPr>
+    </w:p>
+    <w:p>
+      <w:pPr>
+        <w:jc w:val="both"/>
+      </w:pPr>
+    </w:p>
+    <w:p>
+      <w:pPr>
+        <w:jc w:val="both"/>
+      </w:pPr>
+    </w:p>
+    <w:p>
+      <w:pPr>
         <w:pBdr>
           <w:top w:val="nil"/>
           <w:left w:val="nil"/>
@@ -93,106 +66,79 @@
     </w:p>
     <w:p>
       <w:pPr>
-        <w:pStyle w:val="Normal"/>
         <w:jc w:val="both"/>
         <w:rPr>
           <w:b/>
         </w:rPr>
       </w:pPr>
-      <w:r>
+    </w:p>
+    <w:p>
+      <w:pPr>
+        <w:jc w:val="both"/>
         <w:rPr>
           <w:b/>
         </w:rPr>
-      </w:r>
-    </w:p>
-    <w:p>
-      <w:pPr>
-        <w:pStyle w:val="Normal"/>
-        <w:jc w:val="both"/>
+      </w:pPr>
+      <w:r>
         <w:rPr>
           <w:b/>
         </w:rPr>
-      </w:pPr>
+        <w:t>Version  1.0</w:t>
+      </w:r>
       <w:r>
         <w:rPr>
           <w:b/>
         </w:rPr>
-        <w:t xml:space="preserve">Version 0.1  </w:t>
-      </w:r>
-    </w:p>
-    <w:p>
-      <w:pPr>
-        <w:pStyle w:val="Normal"/>
-        <w:jc w:val="both"/>
-        <w:rPr/>
-      </w:pPr>
-      <w:r>
-        <w:rPr/>
-      </w:r>
-    </w:p>
-    <w:p>
-      <w:pPr>
-        <w:pStyle w:val="Normal"/>
-        <w:jc w:val="both"/>
-        <w:rPr/>
-      </w:pPr>
-      <w:r>
-        <w:rPr/>
-      </w:r>
-    </w:p>
-    <w:p>
-      <w:pPr>
-        <w:pStyle w:val="Normal"/>
-        <w:jc w:val="both"/>
-        <w:rPr/>
-      </w:pPr>
-      <w:r>
-        <w:rPr/>
-      </w:r>
-    </w:p>
-    <w:p>
-      <w:pPr>
-        <w:pStyle w:val="Normal"/>
-        <w:jc w:val="both"/>
-        <w:rPr/>
-      </w:pPr>
-      <w:r>
-        <w:rPr/>
-      </w:r>
-    </w:p>
-    <w:p>
-      <w:pPr>
+        <w:t xml:space="preserve">  </w:t>
+      </w:r>
+    </w:p>
+    <w:p>
+      <w:pPr>
+        <w:jc w:val="both"/>
+      </w:pPr>
+    </w:p>
+    <w:p>
+      <w:pPr>
+        <w:jc w:val="both"/>
+      </w:pPr>
+    </w:p>
+    <w:p>
+      <w:pPr>
+        <w:jc w:val="both"/>
+      </w:pPr>
+    </w:p>
+    <w:p>
+      <w:pPr>
+        <w:jc w:val="both"/>
+      </w:pPr>
+    </w:p>
+    <w:p>
+      <w:pPr>
+        <w:tabs>
+          <w:tab w:val="center" w:pos="4536"/>
+        </w:tabs>
+        <w:jc w:val="both"/>
         <w:sectPr>
-          <w:type w:val="nextPage"/>
           <w:pgSz w:w="11906" w:h="16838"/>
-          <w:pgMar w:left="1417" w:right="1417" w:header="0" w:top="1417" w:footer="0" w:bottom="1134" w:gutter="0"/>
-          <w:pgNumType w:fmt="decimal"/>
-          <w:formProt w:val="false"/>
-          <w:textDirection w:val="lrTb"/>
-          <w:docGrid w:type="default" w:linePitch="360" w:charSpace="2047"/>
+          <w:pgMar w:top="1417" w:right="1417" w:bottom="1134" w:left="1417" w:header="0" w:footer="0" w:gutter="0"/>
+          <w:cols w:space="720"/>
+          <w:formProt w:val="0"/>
+          <w:docGrid w:linePitch="360" w:charSpace="2047"/>
         </w:sectPr>
-        <w:pStyle w:val="Normal"/>
-        <w:tabs>
-          <w:tab w:val="center" w:pos="4536" w:leader="none"/>
-        </w:tabs>
-        <w:jc w:val="both"/>
-        <w:rPr/>
-      </w:pPr>
-      <w:r>
-        <w:rPr/>
+      </w:pPr>
+      <w:r>
         <w:tab/>
       </w:r>
     </w:p>
     <w:p>
       <w:pPr>
-        <w:pStyle w:val="Berschrift1ohne"/>
-        <w:jc w:val="both"/>
-        <w:rPr/>
+        <w:pStyle w:val="berschrift1ohne"/>
+        <w:jc w:val="both"/>
       </w:pPr>
       <w:bookmarkStart w:id="0" w:name="_Toc432432616"/>
       <w:bookmarkEnd w:id="0"/>
       <w:r>
-        <w:rPr/>
+        <w:lastRenderedPageBreak/>
         <w:t>Inhaltsverzeichnis</w:t>
       </w:r>
     </w:p>
@@ -200,18 +146,17 @@
       <w:pPr>
         <w:pStyle w:val="Contents1"/>
         <w:tabs>
-          <w:tab w:val="right" w:pos="9062" w:leader="dot"/>
+          <w:tab w:val="right" w:leader="dot" w:pos="9062"/>
         </w:tabs>
         <w:rPr>
           <w:rStyle w:val="IndexLink"/>
-          <w:vanish w:val="false"/>
         </w:rPr>
       </w:pPr>
       <w:r>
         <w:fldChar w:fldCharType="begin"/>
       </w:r>
       <w:r>
-        <w:instrText> TOC </w:instrText>
+        <w:instrText>TOC</w:instrText>
       </w:r>
       <w:r>
         <w:fldChar w:fldCharType="separate"/>
@@ -226,22 +171,26 @@
         <w:r>
           <w:rPr>
             <w:rStyle w:val="IndexLink"/>
-            <w:vanish w:val="false"/>
           </w:rPr>
           <w:tab/>
         </w:r>
       </w:hyperlink>
+      <w:r>
+        <w:rPr>
+          <w:rStyle w:val="IndexLink"/>
+        </w:rPr>
+        <w:t>2</w:t>
+      </w:r>
     </w:p>
     <w:p>
       <w:pPr>
         <w:pStyle w:val="Contents1"/>
         <w:tabs>
-          <w:tab w:val="left" w:pos="442" w:leader="none"/>
-          <w:tab w:val="right" w:pos="9062" w:leader="dot"/>
+          <w:tab w:val="left" w:pos="442"/>
+          <w:tab w:val="right" w:leader="dot" w:pos="9062"/>
         </w:tabs>
         <w:rPr>
           <w:rStyle w:val="IndexLink"/>
-          <w:vanish w:val="false"/>
         </w:rPr>
       </w:pPr>
       <w:hyperlink w:anchor="_Toc432432617">
@@ -254,7 +203,7 @@
         <w:r>
           <w:rPr>
             <w:rStyle w:val="IndexLink"/>
-            <w:rFonts w:cs="" w:ascii="Calibri" w:hAnsi="Calibri"/>
+            <w:rFonts w:ascii="Calibri" w:hAnsi="Calibri"/>
             <w:sz w:val="22"/>
             <w:szCs w:val="22"/>
           </w:rPr>
@@ -269,22 +218,26 @@
         <w:r>
           <w:rPr>
             <w:rStyle w:val="IndexLink"/>
-            <w:vanish w:val="false"/>
           </w:rPr>
           <w:tab/>
         </w:r>
       </w:hyperlink>
+      <w:r>
+        <w:rPr>
+          <w:rStyle w:val="IndexLink"/>
+        </w:rPr>
+        <w:t>2</w:t>
+      </w:r>
     </w:p>
     <w:p>
       <w:pPr>
         <w:pStyle w:val="Contents1"/>
         <w:tabs>
-          <w:tab w:val="left" w:pos="442" w:leader="none"/>
-          <w:tab w:val="right" w:pos="9062" w:leader="dot"/>
+          <w:tab w:val="left" w:pos="442"/>
+          <w:tab w:val="right" w:leader="dot" w:pos="9062"/>
         </w:tabs>
         <w:rPr>
           <w:rStyle w:val="IndexLink"/>
-          <w:vanish w:val="false"/>
         </w:rPr>
       </w:pPr>
       <w:hyperlink w:anchor="_Toc432432618">
@@ -297,7 +250,7 @@
         <w:r>
           <w:rPr>
             <w:rStyle w:val="IndexLink"/>
-            <w:rFonts w:cs="" w:ascii="Calibri" w:hAnsi="Calibri"/>
+            <w:rFonts w:ascii="Calibri" w:hAnsi="Calibri"/>
             <w:sz w:val="22"/>
             <w:szCs w:val="22"/>
           </w:rPr>
@@ -312,22 +265,26 @@
         <w:r>
           <w:rPr>
             <w:rStyle w:val="IndexLink"/>
-            <w:vanish w:val="false"/>
           </w:rPr>
           <w:tab/>
         </w:r>
       </w:hyperlink>
+      <w:r>
+        <w:rPr>
+          <w:rStyle w:val="IndexLink"/>
+        </w:rPr>
+        <w:t>2</w:t>
+      </w:r>
     </w:p>
     <w:p>
       <w:pPr>
         <w:pStyle w:val="Contents1"/>
         <w:tabs>
-          <w:tab w:val="left" w:pos="442" w:leader="none"/>
-          <w:tab w:val="right" w:pos="9062" w:leader="dot"/>
+          <w:tab w:val="left" w:pos="442"/>
+          <w:tab w:val="right" w:leader="dot" w:pos="9062"/>
         </w:tabs>
         <w:rPr>
           <w:rStyle w:val="IndexLink"/>
-          <w:vanish w:val="false"/>
         </w:rPr>
       </w:pPr>
       <w:hyperlink w:anchor="_Toc432432619">
@@ -340,7 +297,7 @@
         <w:r>
           <w:rPr>
             <w:rStyle w:val="IndexLink"/>
-            <w:rFonts w:cs="" w:ascii="Calibri" w:hAnsi="Calibri"/>
+            <w:rFonts w:ascii="Calibri" w:hAnsi="Calibri"/>
             <w:sz w:val="22"/>
             <w:szCs w:val="22"/>
           </w:rPr>
@@ -355,22 +312,26 @@
         <w:r>
           <w:rPr>
             <w:rStyle w:val="IndexLink"/>
-            <w:vanish w:val="false"/>
           </w:rPr>
           <w:tab/>
         </w:r>
       </w:hyperlink>
+      <w:r>
+        <w:rPr>
+          <w:rStyle w:val="IndexLink"/>
+        </w:rPr>
+        <w:t>2</w:t>
+      </w:r>
     </w:p>
     <w:p>
       <w:pPr>
         <w:pStyle w:val="Contents1"/>
         <w:tabs>
-          <w:tab w:val="left" w:pos="442" w:leader="none"/>
-          <w:tab w:val="right" w:pos="9062" w:leader="dot"/>
+          <w:tab w:val="left" w:pos="442"/>
+          <w:tab w:val="right" w:leader="dot" w:pos="9062"/>
         </w:tabs>
         <w:rPr>
           <w:rStyle w:val="IndexLink"/>
-          <w:vanish w:val="false"/>
         </w:rPr>
       </w:pPr>
       <w:hyperlink w:anchor="_Toc432432620">
@@ -383,7 +344,7 @@
         <w:r>
           <w:rPr>
             <w:rStyle w:val="IndexLink"/>
-            <w:rFonts w:cs="" w:ascii="Calibri" w:hAnsi="Calibri"/>
+            <w:rFonts w:ascii="Calibri" w:hAnsi="Calibri"/>
             <w:sz w:val="22"/>
             <w:szCs w:val="22"/>
           </w:rPr>
@@ -398,22 +359,26 @@
         <w:r>
           <w:rPr>
             <w:rStyle w:val="IndexLink"/>
-            <w:vanish w:val="false"/>
           </w:rPr>
           <w:tab/>
         </w:r>
       </w:hyperlink>
+      <w:r>
+        <w:rPr>
+          <w:rStyle w:val="IndexLink"/>
+        </w:rPr>
+        <w:t>2</w:t>
+      </w:r>
     </w:p>
     <w:p>
       <w:pPr>
         <w:pStyle w:val="Contents1"/>
         <w:tabs>
-          <w:tab w:val="left" w:pos="442" w:leader="none"/>
-          <w:tab w:val="right" w:pos="9062" w:leader="dot"/>
+          <w:tab w:val="left" w:pos="442"/>
+          <w:tab w:val="right" w:leader="dot" w:pos="9062"/>
         </w:tabs>
         <w:rPr>
           <w:rStyle w:val="IndexLink"/>
-          <w:vanish w:val="false"/>
         </w:rPr>
       </w:pPr>
       <w:hyperlink w:anchor="_Toc432432621">
@@ -426,7 +391,7 @@
         <w:r>
           <w:rPr>
             <w:rStyle w:val="IndexLink"/>
-            <w:rFonts w:cs="" w:ascii="Calibri" w:hAnsi="Calibri"/>
+            <w:rFonts w:ascii="Calibri" w:hAnsi="Calibri"/>
             <w:sz w:val="22"/>
             <w:szCs w:val="22"/>
           </w:rPr>
@@ -441,22 +406,26 @@
         <w:r>
           <w:rPr>
             <w:rStyle w:val="IndexLink"/>
-            <w:vanish w:val="false"/>
           </w:rPr>
           <w:tab/>
         </w:r>
       </w:hyperlink>
+      <w:r>
+        <w:rPr>
+          <w:rStyle w:val="IndexLink"/>
+        </w:rPr>
+        <w:t>3</w:t>
+      </w:r>
     </w:p>
     <w:p>
       <w:pPr>
         <w:pStyle w:val="Contents1"/>
         <w:tabs>
-          <w:tab w:val="left" w:pos="442" w:leader="none"/>
-          <w:tab w:val="right" w:pos="9062" w:leader="dot"/>
+          <w:tab w:val="left" w:pos="442"/>
+          <w:tab w:val="right" w:leader="dot" w:pos="9062"/>
         </w:tabs>
         <w:rPr>
           <w:rStyle w:val="IndexLink"/>
-          <w:vanish w:val="false"/>
         </w:rPr>
       </w:pPr>
       <w:hyperlink w:anchor="_Toc432432622">
@@ -469,7 +438,7 @@
         <w:r>
           <w:rPr>
             <w:rStyle w:val="IndexLink"/>
-            <w:rFonts w:cs="" w:ascii="Calibri" w:hAnsi="Calibri"/>
+            <w:rFonts w:ascii="Calibri" w:hAnsi="Calibri"/>
             <w:sz w:val="22"/>
             <w:szCs w:val="22"/>
           </w:rPr>
@@ -484,22 +453,26 @@
         <w:r>
           <w:rPr>
             <w:rStyle w:val="IndexLink"/>
-            <w:vanish w:val="false"/>
           </w:rPr>
           <w:tab/>
         </w:r>
       </w:hyperlink>
+      <w:r>
+        <w:rPr>
+          <w:rStyle w:val="IndexLink"/>
+        </w:rPr>
+        <w:t>3</w:t>
+      </w:r>
     </w:p>
     <w:p>
       <w:pPr>
         <w:pStyle w:val="Contents1"/>
         <w:tabs>
-          <w:tab w:val="left" w:pos="442" w:leader="none"/>
-          <w:tab w:val="right" w:pos="9062" w:leader="dot"/>
+          <w:tab w:val="left" w:pos="442"/>
+          <w:tab w:val="right" w:leader="dot" w:pos="9062"/>
         </w:tabs>
         <w:rPr>
           <w:rStyle w:val="IndexLink"/>
-          <w:vanish w:val="false"/>
         </w:rPr>
       </w:pPr>
       <w:hyperlink w:anchor="_Toc432432623">
@@ -512,7 +485,7 @@
         <w:r>
           <w:rPr>
             <w:rStyle w:val="IndexLink"/>
-            <w:rFonts w:cs="" w:ascii="Calibri" w:hAnsi="Calibri"/>
+            <w:rFonts w:ascii="Calibri" w:hAnsi="Calibri"/>
             <w:sz w:val="22"/>
             <w:szCs w:val="22"/>
           </w:rPr>
@@ -527,568 +500,575 @@
         <w:r>
           <w:rPr>
             <w:rStyle w:val="IndexLink"/>
-            <w:vanish w:val="false"/>
           </w:rPr>
           <w:tab/>
         </w:r>
       </w:hyperlink>
+      <w:r>
+        <w:rPr>
+          <w:rStyle w:val="IndexLink"/>
+        </w:rPr>
+        <w:t>3</w:t>
+      </w:r>
     </w:p>
     <w:p>
       <w:pPr>
         <w:pStyle w:val="Contents1"/>
         <w:tabs>
-          <w:tab w:val="left" w:pos="442" w:leader="none"/>
-          <w:tab w:val="right" w:pos="9062" w:leader="dot"/>
+          <w:tab w:val="left" w:pos="442"/>
+          <w:tab w:val="right" w:leader="dot" w:pos="9062"/>
         </w:tabs>
+      </w:pPr>
+      <w:hyperlink w:anchor="_Toc432432624">
+        <w:r>
+          <w:rPr>
+            <w:rStyle w:val="IndexLink"/>
+          </w:rPr>
+          <w:t>8.</w:t>
+        </w:r>
+        <w:r>
+          <w:rPr>
+            <w:rStyle w:val="IndexLink"/>
+            <w:rFonts w:ascii="Calibri" w:hAnsi="Calibri"/>
+            <w:sz w:val="22"/>
+            <w:szCs w:val="22"/>
+          </w:rPr>
+          <w:tab/>
+        </w:r>
+        <w:r>
+          <w:rPr>
+            <w:rStyle w:val="IndexLink"/>
+          </w:rPr>
+          <w:t>Ergänzungen</w:t>
+        </w:r>
+        <w:r>
+          <w:rPr>
+            <w:rStyle w:val="IndexLink"/>
+          </w:rPr>
+          <w:tab/>
+        </w:r>
+      </w:hyperlink>
+      <w:r>
         <w:rPr>
           <w:rStyle w:val="IndexLink"/>
-          <w:vanish w:val="false"/>
         </w:rPr>
-      </w:pPr>
-      <w:hyperlink w:anchor="_Toc432432624">
-        <w:r>
-          <w:rPr>
-            <w:rStyle w:val="IndexLink"/>
-          </w:rPr>
-          <w:t>8.</w:t>
-        </w:r>
-        <w:r>
-          <w:rPr>
-            <w:rStyle w:val="IndexLink"/>
-            <w:rFonts w:cs="" w:ascii="Calibri" w:hAnsi="Calibri"/>
-            <w:sz w:val="22"/>
-            <w:szCs w:val="22"/>
-          </w:rPr>
-          <w:tab/>
-        </w:r>
-        <w:r>
-          <w:rPr>
-            <w:rStyle w:val="IndexLink"/>
-          </w:rPr>
-          <w:t>Ergänzungen</w:t>
-        </w:r>
-        <w:r>
-          <w:rPr>
-            <w:rStyle w:val="IndexLink"/>
-            <w:vanish w:val="false"/>
-          </w:rPr>
-          <w:tab/>
-        </w:r>
-      </w:hyperlink>
-    </w:p>
-    <w:p>
-      <w:pPr>
-        <w:pStyle w:val="Normal"/>
-        <w:jc w:val="both"/>
-        <w:rPr/>
-      </w:pPr>
-      <w:r>
-        <w:rPr/>
-      </w:r>
+        <w:t>3</w:t>
+      </w:r>
+    </w:p>
+    <w:p>
+      <w:pPr>
+        <w:jc w:val="both"/>
+      </w:pPr>
       <w:r>
         <w:fldChar w:fldCharType="end"/>
       </w:r>
     </w:p>
     <w:p>
       <w:pPr>
-        <w:pStyle w:val="Heading1"/>
+        <w:pStyle w:val="berschrift1"/>
         <w:numPr>
           <w:ilvl w:val="0"/>
           <w:numId w:val="1"/>
         </w:numPr>
         <w:jc w:val="both"/>
-        <w:rPr/>
       </w:pPr>
       <w:bookmarkStart w:id="1" w:name="_Toc432432617"/>
       <w:bookmarkEnd w:id="1"/>
       <w:r>
-        <w:rPr/>
         <w:t>Zielbestimmung</w:t>
       </w:r>
     </w:p>
     <w:p>
       <w:pPr>
-        <w:pStyle w:val="Normal"/>
         <w:tabs>
-          <w:tab w:val="left" w:pos="1150" w:leader="none"/>
+          <w:tab w:val="left" w:pos="1150"/>
         </w:tabs>
         <w:jc w:val="both"/>
-        <w:rPr/>
-      </w:pPr>
-      <w:r>
-        <w:rPr/>
-        <w:t xml:space="preserve">Es soll eine Desktop-Anwendung entwickelt werden, worin der Nutzer </w:t>
-      </w:r>
-      <w:r>
-        <w:rPr/>
-        <w:t>ein Golfspiel im Weltall spielt.</w:t>
-      </w:r>
-      <w:r>
-        <w:rPr/>
-        <w:t xml:space="preserve"> </w:t>
-      </w:r>
-    </w:p>
-    <w:p>
-      <w:pPr>
-        <w:pStyle w:val="Heading1"/>
+      </w:pPr>
+      <w:r>
+        <w:t>Es soll eine Deskt</w:t>
+      </w:r>
+      <w:r>
+        <w:t>op-Anwendung entwickelt werden, w</w:t>
+      </w:r>
+      <w:r>
+        <w:t xml:space="preserve">orin der Nutzer ein Golfspiel im Weltall spielt. </w:t>
+      </w:r>
+    </w:p>
+    <w:p>
+      <w:pPr>
+        <w:pStyle w:val="berschrift1"/>
         <w:numPr>
           <w:ilvl w:val="0"/>
           <w:numId w:val="1"/>
         </w:numPr>
         <w:jc w:val="both"/>
-        <w:rPr/>
       </w:pPr>
       <w:bookmarkStart w:id="2" w:name="_Toc432432618"/>
       <w:bookmarkEnd w:id="2"/>
       <w:r>
-        <w:rPr/>
         <w:t>Produkteinsatz</w:t>
       </w:r>
     </w:p>
     <w:p>
       <w:pPr>
-        <w:pStyle w:val="Normal"/>
-        <w:jc w:val="both"/>
-        <w:rPr/>
-      </w:pPr>
-      <w:r>
-        <w:rPr/>
-        <w:t>(Hier sollen noch use-case diagramme hin)</w:t>
-      </w:r>
-    </w:p>
-    <w:p>
-      <w:pPr>
-        <w:pStyle w:val="Heading1"/>
+        <w:jc w:val="both"/>
+      </w:pPr>
+      <w:r>
+        <w:t xml:space="preserve">(Hier </w:t>
+      </w:r>
+      <w:r>
+        <w:t>sollen noch use-case diagramme hin)</w:t>
+      </w:r>
+    </w:p>
+    <w:p>
+      <w:pPr>
+        <w:pStyle w:val="berschrift1"/>
         <w:numPr>
           <w:ilvl w:val="0"/>
           <w:numId w:val="1"/>
         </w:numPr>
         <w:jc w:val="both"/>
-        <w:rPr/>
       </w:pPr>
       <w:bookmarkStart w:id="3" w:name="_Toc432432619"/>
       <w:bookmarkEnd w:id="3"/>
       <w:r>
-        <w:rPr/>
         <w:t>Produktübersicht</w:t>
       </w:r>
     </w:p>
     <w:p>
       <w:pPr>
-        <w:pStyle w:val="Normal"/>
-        <w:jc w:val="both"/>
-        <w:rPr/>
-      </w:pPr>
-      <w:r>
-        <w:rPr/>
+        <w:jc w:val="both"/>
+      </w:pPr>
+      <w:r>
         <w:t>Das Programm wird voraussichtlich auf Linux und Windows genutzt werden.</w:t>
       </w:r>
     </w:p>
     <w:p>
       <w:pPr>
-        <w:pStyle w:val="Heading1"/>
+        <w:pStyle w:val="berschrift1"/>
         <w:numPr>
           <w:ilvl w:val="0"/>
           <w:numId w:val="1"/>
         </w:numPr>
         <w:jc w:val="both"/>
-        <w:rPr/>
       </w:pPr>
       <w:bookmarkStart w:id="4" w:name="_Toc432432620"/>
       <w:bookmarkEnd w:id="4"/>
       <w:r>
-        <w:rPr/>
         <w:t>Produktfunktionen</w:t>
       </w:r>
     </w:p>
     <w:p>
-      <w:pPr>
-        <w:pStyle w:val="Normal"/>
-        <w:rPr/>
-      </w:pPr>
-      <w:r>
-        <w:rPr/>
-        <w:t>(/LF</w:t>
-      </w:r>
-      <w:r>
-        <w:rPr/>
-        <w:t>1</w:t>
-      </w:r>
-      <w:r>
-        <w:rPr/>
-        <w:t>0/)</w:t>
-      </w:r>
-      <w:r>
-        <w:rPr/>
-        <w:t xml:space="preserve"> Es sollte eine Menue Struktur geben, in der man:</w:t>
-      </w:r>
-    </w:p>
-    <w:p>
-      <w:pPr>
-        <w:pStyle w:val="Normal"/>
-        <w:rPr/>
-      </w:pPr>
-      <w:r>
-        <w:rPr/>
-        <w:t xml:space="preserve">- ein Profil/Spielstand erstellen, laden und loeschen kann. </w:t>
-      </w:r>
-    </w:p>
-    <w:p>
-      <w:pPr>
-        <w:pStyle w:val="Normal"/>
-        <w:rPr/>
-      </w:pPr>
-      <w:r>
-        <w:rPr/>
+      <w:r>
+        <w:t>(/LF10/) Es sollte eine Menue Struktur geben, in der man:</w:t>
+      </w:r>
+    </w:p>
+    <w:p>
+      <w:r>
+        <w:t>- ein Profil/Spielstand erstellen, laden und loeschen k</w:t>
+      </w:r>
+      <w:r>
+        <w:t xml:space="preserve">ann. </w:t>
+      </w:r>
+    </w:p>
+    <w:p>
+      <w:r>
         <w:t>- zu einer Leveluebersicht gelangen kann.</w:t>
       </w:r>
     </w:p>
     <w:p>
-      <w:pPr>
-        <w:pStyle w:val="Normal"/>
-        <w:rPr/>
-      </w:pPr>
-      <w:r>
-        <w:rPr/>
+      <w:r>
         <w:t>- eine Liste von Archievments ansehen kann.</w:t>
       </w:r>
     </w:p>
     <w:p>
-      <w:pPr>
-        <w:pStyle w:val="Normal"/>
-        <w:rPr/>
-      </w:pPr>
-      <w:r>
-        <w:rPr/>
-        <w:t>- Einstellungen vornehmen kann (minimum Soundeinstellungen)</w:t>
-      </w:r>
-    </w:p>
-    <w:p>
-      <w:pPr>
-        <w:pStyle w:val="Normal"/>
-        <w:rPr/>
-      </w:pPr>
-      <w:r>
-        <w:rPr/>
+      <w:r>
+        <w:t>- Einstellungen vornehmen kann (</w:t>
+      </w:r>
+      <w:r>
+        <w:t>Minimum</w:t>
+      </w:r>
+      <w:r>
+        <w:t xml:space="preserve"> Soundeinstellungen)</w:t>
+      </w:r>
+    </w:p>
+    <w:p>
+      <w:r>
         <w:t>- das Spiel beenden kann</w:t>
       </w:r>
     </w:p>
     <w:p>
-      <w:pPr>
-        <w:pStyle w:val="Normal"/>
-        <w:rPr/>
-      </w:pPr>
-      <w:r>
-        <w:rPr/>
-        <w:t>(/LF20/) Das Spiel sollte ueber Profile oder Spielstaende besitzen, auf der der jeweilige Fortschritt gespeichert wird.</w:t>
-      </w:r>
-    </w:p>
-    <w:p>
-      <w:pPr>
-        <w:pStyle w:val="Normal"/>
-        <w:rPr/>
-      </w:pPr>
-      <w:r>
-        <w:rPr/>
-        <w:t>(/LF30/) Es soll eine liste von Archievments geben, die freischaltbar sind.</w:t>
-      </w:r>
-    </w:p>
-    <w:p>
-      <w:pPr>
-        <w:pStyle w:val="Normal"/>
-        <w:rPr/>
-      </w:pPr>
-      <w:r>
-        <w:rPr/>
-        <w:t>(/LF40/) Es sollte eine Leveluebersicht geben. In dieser Leveluebersicht werden verschiedene Level angezeigt, wobei zunaechst manche verfuegbar sein sollten und manche nicht. Die Level die zunaechst nicht verfuegbar sind, muessen freigespielt werden indem man:</w:t>
-      </w:r>
-    </w:p>
-    <w:p>
-      <w:pPr>
-        <w:pStyle w:val="Normal"/>
-        <w:rPr/>
-      </w:pPr>
-      <w:r>
-        <w:rPr/>
+      <w:r>
+        <w:t>(/LF20/) Das Spiel sollte ueber Profile oder Spielstaende besitzen, auf der der</w:t>
+      </w:r>
+      <w:r>
+        <w:t xml:space="preserve"> jeweilige Fortschritt gespeichert wird.</w:t>
+      </w:r>
+    </w:p>
+    <w:p>
+      <w:r>
+        <w:t xml:space="preserve">(/LF30/) Es soll eine </w:t>
+      </w:r>
+      <w:r>
+        <w:t>Liste</w:t>
+      </w:r>
+      <w:r>
+        <w:t xml:space="preserve"> von Archievments geben, die freischaltbar sind.</w:t>
+      </w:r>
+    </w:p>
+    <w:p>
+      <w:r>
+        <w:t>(/LF40/) Es sollte eine Leveluebersicht geben. In dieser Leveluebersicht werden verschiedene Level angezeigt, wobei zunaechst manche verfue</w:t>
+      </w:r>
+      <w:r>
+        <w:t>gbar sein sollten und manche nicht. Die Level die zunaechst nicht verfuegbar sind, muessen freigespielt werden indem man:</w:t>
+      </w:r>
+    </w:p>
+    <w:p>
+      <w:r>
         <w:t>- Alle vorherigen Level einmal komplett gespielt hat.</w:t>
       </w:r>
     </w:p>
     <w:p>
-      <w:pPr>
-        <w:pStyle w:val="Normal"/>
-        <w:rPr/>
-      </w:pPr>
-      <w:r>
-        <w:rPr/>
-        <w:t>- Die Summe der besten versuche in</w:t>
-      </w:r>
-      <w:r>
-        <w:rPr/>
-        <w:t xml:space="preserve"> den</w:t>
-      </w:r>
-      <w:r>
-        <w:rPr/>
-        <w:t xml:space="preserve"> vorherrigen Leveln ein fuer das Level vorgeschriebenes Maximum nicht ueberschreitet.</w:t>
-      </w:r>
-    </w:p>
-    <w:p>
-      <w:pPr>
-        <w:pStyle w:val="Normal"/>
-        <w:rPr/>
-      </w:pPr>
-      <w:r>
-        <w:rPr/>
-        <w:t>(/LF50/) Ein Level behinhaltet mehrere Spielbahnen. Eine Spielbahn besteht aus einer anordnung von Planeten, einer Startposition fuer den Goldball, die sich auf einem Planeten befindet und einem Ziel, das entweder auf einem Planeten sein kann oder in der Luft platziert wurde. Ein Parkour wird beendet, wenn der Ball durch das Ziel geflogen/gerollt ist oder wenn man nach 11 schlaegen das Ziel nicht erreichen konnte. Im zweiten fall sollen 12 Schlaege fuer den Parkour eingetragen werden.</w:t>
-      </w:r>
-      <w:r>
-        <w:rPr/>
-        <w:t xml:space="preserve"> Am ende eines Levels sollte die Summe der Schlaege fuer die Spielbahnen gespeichert werden, sofern dies der Beste durchlauf fuer dieses Level war.</w:t>
-      </w:r>
-    </w:p>
-    <w:p>
-      <w:pPr>
-        <w:pStyle w:val="Normal"/>
-        <w:rPr/>
-      </w:pPr>
-      <w:r>
-        <w:rPr/>
-        <w:t>(/LF60/) Innerhalb einer Spielbahn kann der Ball geschlagen werden, indem man auf den Ball klickt und dann an einer anderen Position den klick wieder loest. Daraufhin soll der Ball in die Richtung geschossen werden, wo der klick geloesst wurde. Die Flugbahn des Balls soll von einer Gravitation der Planeten beeinflusst werden. Die Staerke des Abschlags soll von der entfernung zwischen dem geloessten klick und dem Ball abhaengen.</w:t>
-      </w:r>
-      <w:r>
-        <w:rPr/>
-        <w:t xml:space="preserve"> </w:t>
-      </w:r>
-    </w:p>
-    <w:p>
-      <w:pPr>
-        <w:pStyle w:val="Normal"/>
-        <w:rPr/>
-      </w:pPr>
-      <w:bookmarkStart w:id="5" w:name="__UnoMark__561_1470751279"/>
+      <w:r>
+        <w:t>- Die Summe der besten versuche in den vorherrigen Leveln ein fuer das Level vor</w:t>
+      </w:r>
+      <w:r>
+        <w:t>geschriebenes Maximum nicht ueberschreitet.</w:t>
+      </w:r>
+    </w:p>
+    <w:p>
+      <w:r>
+        <w:t>Ist ein Level einmal freigeschaltet, so bleibt es freigeschaltet.</w:t>
+      </w:r>
+    </w:p>
+    <w:p>
+      <w:r>
+        <w:lastRenderedPageBreak/>
+        <w:t xml:space="preserve">(/LF50/) Ein Level behinhaltet mehrere Spielbahnen. Eine Spielbahn besteht aus einer </w:t>
+      </w:r>
+      <w:r>
+        <w:t>Anordnung</w:t>
+      </w:r>
+      <w:r>
+        <w:t xml:space="preserve"> von </w:t>
+      </w:r>
+      <w:r>
+        <w:t>Himmelskoerpern</w:t>
+      </w:r>
+      <w:r>
+        <w:t>, e</w:t>
+      </w:r>
+      <w:r>
+        <w:t>iner Startposition fuer den Golf</w:t>
+      </w:r>
+      <w:r>
+        <w:t xml:space="preserve">ball, die sich auf einem </w:t>
+      </w:r>
+      <w:r>
+        <w:t>Planeten</w:t>
+      </w:r>
+      <w:r>
+        <w:t xml:space="preserve"> befindet und einem Ziel, das entwede</w:t>
+      </w:r>
+      <w:r>
+        <w:t>r auf einem Planeten sein kann oder in der L</w:t>
+      </w:r>
+      <w:r>
+        <w:t>uft platziert wurde.</w:t>
+      </w:r>
+    </w:p>
+    <w:p>
+      <w:r>
+        <w:t xml:space="preserve">(/LF60/) </w:t>
+      </w:r>
+      <w:r>
+        <w:t>Es muessen mindestens Planeten und Sonnen als Himmelskoerper existieren. Bei Planeten kann der Golfball abprallen, rollen und liegen bleiben. Bei dem Kontakt mit einer Sonne wird der Golfball zerstoert.</w:t>
+      </w:r>
+    </w:p>
+    <w:p>
+      <w:r>
+        <w:t>(/LF60/) Eine Spielbahn</w:t>
+      </w:r>
+      <w:r>
+        <w:t xml:space="preserve"> wird beendet, wenn der Ball durch das Ziel geflogen/gerollt ist oder wenn man nach 11 schlaegen das Ziel nicht erreichen konnte. Im zweiten </w:t>
+      </w:r>
+      <w:r>
+        <w:t>Fall</w:t>
+      </w:r>
+      <w:r>
+        <w:t xml:space="preserve"> sollen 12 Schlaege fuer die Spielbahn </w:t>
+      </w:r>
+      <w:r>
+        <w:t xml:space="preserve">eingetragen werden. Am </w:t>
+      </w:r>
+      <w:r>
+        <w:t>Ende</w:t>
+      </w:r>
+      <w:r>
+        <w:t xml:space="preserve"> eines Levels sollte die Summe der Schlaege fuer die Spielbahnen gespeichert werden, sofern dies der Beste durchlauf fuer dieses Level war</w:t>
+      </w:r>
+      <w:r>
+        <w:t xml:space="preserve"> (Bester durchlauf: niedrigste bisher erspielte Summe fuer die Schlaege)</w:t>
+      </w:r>
+      <w:r>
+        <w:t>.</w:t>
+      </w:r>
+    </w:p>
+    <w:p>
+      <w:r>
+        <w:t>(/LF7</w:t>
+      </w:r>
+      <w:r>
+        <w:t>0/) Innerhalb einer Spielbahn kann der Ball geschlagen werden, indem man auf den B</w:t>
+      </w:r>
+      <w:r>
+        <w:t>all klickt und dann an einer anderen Position den klick wieder loest. Daraufhin soll der Ball in die Richtung gescho</w:t>
+      </w:r>
+      <w:r>
+        <w:t>ssen werden, wo der klick geloe</w:t>
+      </w:r>
+      <w:r>
+        <w:t>st wurde. Die Flugbahn des Golfb</w:t>
+      </w:r>
+      <w:r>
+        <w:t xml:space="preserve">alls soll von einer Gravitation der </w:t>
+      </w:r>
+      <w:r>
+        <w:t>Himmelskoerper</w:t>
+      </w:r>
+      <w:r>
+        <w:t xml:space="preserve"> beeinflusst werden, wobei die Gravitation von den </w:t>
+      </w:r>
+      <w:r>
+        <w:t>Himmelskoerpern</w:t>
+      </w:r>
+      <w:bookmarkStart w:id="5" w:name="_GoBack"/>
       <w:bookmarkEnd w:id="5"/>
       <w:r>
-        <w:rPr/>
-        <w:t>(/LF70/) Sollte der Ball nach dem Abschlag zu weit aus dem Bildschirm fliegen oder durch ein Ereignis zerstoert werden, so sollte der Schlag gezaehlt werden und der Ball an die Position zurueckgelegt werden, die er vor dem Abschlag besessen hat. Zudem sollt man auch manuell die moeglichkeit haben den Ball waehrend des Fluges zu zerstoeren, falls der Flug fuer den Nutzer zu lange dauert oder vielleicht sogar in einer Endloss schleife gefangen ist.</w:t>
-      </w:r>
-    </w:p>
-    <w:p>
-      <w:pPr>
-        <w:pStyle w:val="Heading1"/>
+        <w:t xml:space="preserve"> unterschiedlich stark ausfallen kann. </w:t>
+      </w:r>
+      <w:r>
+        <w:t>Die Staerke des</w:t>
+      </w:r>
+      <w:r>
+        <w:t xml:space="preserve"> Abschlags soll von der </w:t>
+      </w:r>
+      <w:r>
+        <w:t>Entfernung zwischen dem geloe</w:t>
+      </w:r>
+      <w:r>
+        <w:t>sten klick und dem Golfb</w:t>
+      </w:r>
+      <w:r>
+        <w:t xml:space="preserve">all abhaengen. </w:t>
+      </w:r>
+    </w:p>
+    <w:p>
+      <w:bookmarkStart w:id="6" w:name="__UnoMark__561_1470751279"/>
+      <w:bookmarkEnd w:id="6"/>
+      <w:r>
+        <w:t>(/LF8</w:t>
+      </w:r>
+      <w:r>
+        <w:t>0/) Sollte der Golfb</w:t>
+      </w:r>
+      <w:r>
+        <w:t>all nach dem Abschlag zu weit aus dem Bildschirm fliegen oder durch ein Ereignis zerstoert werden, so sollte der Schlag gezaehlt werden und der B</w:t>
+      </w:r>
+      <w:r>
+        <w:t>all an die Position zurueckgelegt werden, die er vor dem Abschlag besessen hat. Zu</w:t>
+      </w:r>
+      <w:r>
+        <w:t>dem sollt</w:t>
+      </w:r>
+      <w:r>
+        <w:t>e</w:t>
+      </w:r>
+      <w:r>
+        <w:t xml:space="preserve"> man auch manuell die M</w:t>
+      </w:r>
+      <w:r>
+        <w:t xml:space="preserve">oeglichkeit haben den Ball waehrend des Fluges zu zerstoeren, falls der Flug fuer den Nutzer zu lange dauert oder vielleicht sogar in einer </w:t>
+      </w:r>
+      <w:r>
+        <w:t>Endlos</w:t>
+      </w:r>
+      <w:r>
+        <w:t>schleife gefangen ist.</w:t>
+      </w:r>
+    </w:p>
+    <w:p>
+      <w:pPr>
+        <w:pStyle w:val="berschrift1"/>
         <w:numPr>
           <w:ilvl w:val="0"/>
           <w:numId w:val="1"/>
         </w:numPr>
         <w:jc w:val="both"/>
-        <w:rPr/>
-      </w:pPr>
-      <w:bookmarkStart w:id="6" w:name="_Toc432432621"/>
-      <w:bookmarkEnd w:id="6"/>
-      <w:r>
-        <w:rPr/>
+      </w:pPr>
+      <w:bookmarkStart w:id="7" w:name="_Toc432432621"/>
+      <w:bookmarkEnd w:id="7"/>
+      <w:r>
         <w:t>Produktdaten</w:t>
       </w:r>
     </w:p>
     <w:p>
       <w:pPr>
-        <w:pStyle w:val="Normal"/>
-        <w:jc w:val="both"/>
-        <w:rPr/>
-      </w:pPr>
-      <w:r>
-        <w:rPr/>
+        <w:jc w:val="both"/>
+      </w:pPr>
+      <w:r>
         <w:t>(/LD10/) Level sollten gespeichert werden.</w:t>
       </w:r>
     </w:p>
     <w:p>
       <w:pPr>
-        <w:pStyle w:val="Normal"/>
-        <w:jc w:val="both"/>
-        <w:rPr/>
-      </w:pPr>
-      <w:r>
-        <w:rPr/>
-        <w:t>(/LD20/) Profile sollten gespeichert werden.</w:t>
-      </w:r>
-    </w:p>
-    <w:p>
-      <w:pPr>
-        <w:pStyle w:val="Normal"/>
-        <w:jc w:val="both"/>
-        <w:rPr/>
-      </w:pPr>
-      <w:r>
-        <w:rPr/>
-        <w:t>(/LD30/) Der Fortschritt eines Profils sollte gespeichert werden.</w:t>
-      </w:r>
-    </w:p>
-    <w:p>
-      <w:pPr>
-        <w:pStyle w:val="Heading1"/>
+        <w:jc w:val="both"/>
+      </w:pPr>
+      <w:r>
+        <w:t>(/LD20/) Profile</w:t>
+      </w:r>
+      <w:r>
+        <w:t xml:space="preserve"> oder Spielstaende</w:t>
+      </w:r>
+      <w:r>
+        <w:t xml:space="preserve"> sollten gespeichert werden.</w:t>
+      </w:r>
+    </w:p>
+    <w:p>
+      <w:pPr>
+        <w:pStyle w:val="berschrift1"/>
         <w:numPr>
           <w:ilvl w:val="0"/>
           <w:numId w:val="1"/>
         </w:numPr>
         <w:jc w:val="both"/>
-        <w:rPr/>
-      </w:pPr>
-      <w:bookmarkStart w:id="7" w:name="_Toc432432622"/>
-      <w:bookmarkEnd w:id="7"/>
-      <w:r>
-        <w:rPr/>
+      </w:pPr>
+      <w:bookmarkStart w:id="8" w:name="_Toc432432622"/>
+      <w:bookmarkEnd w:id="8"/>
+      <w:r>
         <w:t>Produktleistungen</w:t>
       </w:r>
     </w:p>
     <w:p>
-      <w:pPr>
-        <w:pStyle w:val="Normal"/>
-        <w:rPr/>
-      </w:pPr>
-      <w:r>
-        <w:rPr/>
-        <w:t>(/LL10/) Während man einen Parkour spielt, sollten Verzoegerungen nicht sichtbar sein (Echtzeit  Anforderungen).</w:t>
-      </w:r>
-    </w:p>
-    <w:p>
-      <w:pPr>
-        <w:pStyle w:val="Heading1"/>
+      <w:r>
+        <w:t>(/LL10/) Während man eine</w:t>
+      </w:r>
+      <w:r>
+        <w:t xml:space="preserve"> Spielbahn </w:t>
+      </w:r>
+      <w:r>
+        <w:t>spielt,</w:t>
+      </w:r>
+      <w:r>
+        <w:t xml:space="preserve"> sollten Verzoegerungen nicht sichtbar sein (Echtzeit  Anforderungen).</w:t>
+      </w:r>
+    </w:p>
+    <w:p>
+      <w:pPr>
+        <w:pStyle w:val="berschrift1"/>
         <w:numPr>
           <w:ilvl w:val="0"/>
           <w:numId w:val="1"/>
         </w:numPr>
         <w:jc w:val="both"/>
-        <w:rPr/>
-      </w:pPr>
-      <w:bookmarkStart w:id="8" w:name="_Toc432432623"/>
-      <w:bookmarkEnd w:id="8"/>
-      <w:r>
-        <w:rPr/>
+      </w:pPr>
+      <w:bookmarkStart w:id="9" w:name="_Toc432432623"/>
+      <w:bookmarkEnd w:id="9"/>
+      <w:r>
         <w:t>Qualitätsanforderungen</w:t>
       </w:r>
     </w:p>
     <w:p>
       <w:pPr>
-        <w:pStyle w:val="Normal"/>
-        <w:jc w:val="both"/>
-        <w:rPr/>
-      </w:pPr>
-      <w:r>
-        <w:rPr/>
+        <w:jc w:val="both"/>
+      </w:pPr>
+      <w:r>
         <w:t>(keine Anforderungen)</w:t>
       </w:r>
     </w:p>
     <w:p>
       <w:pPr>
-        <w:pStyle w:val="Heading1"/>
+        <w:pStyle w:val="berschrift1"/>
         <w:numPr>
           <w:ilvl w:val="0"/>
           <w:numId w:val="1"/>
         </w:numPr>
         <w:jc w:val="both"/>
-        <w:rPr/>
-      </w:pPr>
-      <w:bookmarkStart w:id="9" w:name="_Toc432432624"/>
-      <w:bookmarkEnd w:id="9"/>
-      <w:r>
-        <w:rPr/>
+      </w:pPr>
+      <w:bookmarkStart w:id="10" w:name="_Toc432432624"/>
+      <w:bookmarkEnd w:id="10"/>
+      <w:r>
         <w:t>Ergänzungen</w:t>
       </w:r>
     </w:p>
     <w:p>
-      <w:pPr>
-        <w:pStyle w:val="Normal"/>
-        <w:rPr/>
-      </w:pPr>
-      <w:r>
-        <w:rPr/>
-        <w:t>Eine Maus + Tastatur + Bildschirm sollten ausreichen um das Spiel spielen zu koennen.</w:t>
-      </w:r>
-    </w:p>
-    <w:p>
-      <w:pPr>
-        <w:pStyle w:val="Normal"/>
-        <w:rPr/>
-      </w:pPr>
-      <w:r>
-        <w:rPr/>
-      </w:r>
-    </w:p>
-    <w:p>
-      <w:pPr>
-        <w:pStyle w:val="Normal"/>
-        <w:rPr/>
-      </w:pPr>
-      <w:r>
-        <w:rPr/>
-      </w:r>
-    </w:p>
-    <w:p>
-      <w:pPr>
-        <w:pStyle w:val="Normal"/>
-        <w:rPr/>
-      </w:pPr>
-      <w:r>
-        <w:rPr/>
-      </w:r>
-    </w:p>
-    <w:p>
-      <w:pPr>
-        <w:pStyle w:val="Normal"/>
-        <w:rPr/>
-      </w:pPr>
-      <w:r>
-        <w:rPr/>
-      </w:r>
-    </w:p>
-    <w:p>
-      <w:pPr>
-        <w:pStyle w:val="Normal"/>
-        <w:rPr/>
-      </w:pPr>
-      <w:r>
-        <w:rPr/>
-      </w:r>
-    </w:p>
-    <w:p>
-      <w:pPr>
-        <w:pStyle w:val="Normal"/>
-        <w:jc w:val="both"/>
-        <w:rPr/>
-      </w:pPr>
-      <w:r>
-        <w:rPr/>
-      </w:r>
-    </w:p>
-    <w:p>
-      <w:pPr>
-        <w:pStyle w:val="Normal"/>
-        <w:spacing w:before="0" w:after="220"/>
-        <w:jc w:val="both"/>
-        <w:rPr/>
-      </w:pPr>
-      <w:r>
-        <w:rPr/>
-      </w:r>
+      <w:r>
+        <w:t>Eine Maus, eine Tastatur und ein</w:t>
+      </w:r>
+      <w:r>
+        <w:t xml:space="preserve"> Bildschirm sollten </w:t>
+      </w:r>
+      <w:r>
+        <w:t xml:space="preserve">als externe Hardware </w:t>
+      </w:r>
+      <w:r>
+        <w:t>ausreichen um das Spiel spielen zu koennen.</w:t>
+      </w:r>
+    </w:p>
+    <w:p/>
+    <w:p/>
+    <w:p/>
+    <w:p/>
+    <w:p/>
+    <w:p>
+      <w:pPr>
+        <w:jc w:val="both"/>
+      </w:pPr>
     </w:p>
     <w:sectPr>
-      <w:headerReference w:type="default" r:id="rId2"/>
-      <w:footerReference w:type="default" r:id="rId3"/>
-      <w:type w:val="nextPage"/>
+      <w:headerReference w:type="default" r:id="rId9"/>
+      <w:footerReference w:type="default" r:id="rId10"/>
       <w:pgSz w:w="11906" w:h="16838"/>
-      <w:pgMar w:left="1417" w:right="1417" w:header="708" w:top="1417" w:footer="708" w:bottom="1134" w:gutter="0"/>
-      <w:pgNumType w:fmt="decimal"/>
-      <w:formProt w:val="false"/>
-      <w:textDirection w:val="lrTb"/>
-      <w:docGrid w:type="default" w:linePitch="360" w:charSpace="2047"/>
+      <w:pgMar w:top="1417" w:right="1417" w:bottom="1134" w:left="1417" w:header="708" w:footer="708" w:gutter="0"/>
+      <w:cols w:space="720"/>
+      <w:formProt w:val="0"/>
+      <w:docGrid w:linePitch="360" w:charSpace="2047"/>
     </w:sectPr>
   </w:body>
 </w:document>
 </file>
 
+<file path=word/endnotes.xml><?xml version="1.0" encoding="utf-8"?>
+<w:endnotes xmlns:wpc="http://schemas.microsoft.com/office/word/2010/wordprocessingCanvas" xmlns:mc="http://schemas.openxmlformats.org/markup-compatibility/2006" xmlns:o="urn:schemas-microsoft-com:office:office" xmlns:r="http://schemas.openxmlformats.org/officeDocument/2006/relationships" xmlns:m="http://schemas.openxmlformats.org/officeDocument/2006/math" xmlns:v="urn:schemas-microsoft-com:vml" xmlns:wp14="http://schemas.microsoft.com/office/word/2010/wordprocessingDrawing" xmlns:wp="http://schemas.openxmlformats.org/drawingml/2006/wordprocessingDrawing" xmlns:w10="urn:schemas-microsoft-com:office:word" xmlns:w="http://schemas.openxmlformats.org/wordprocessingml/2006/main" xmlns:w14="http://schemas.microsoft.com/office/word/2010/wordml" xmlns:wpg="http://schemas.microsoft.com/office/word/2010/wordprocessingGroup" xmlns:wpi="http://schemas.microsoft.com/office/word/2010/wordprocessingInk" xmlns:wne="http://schemas.microsoft.com/office/word/2006/wordml" xmlns:wps="http://schemas.microsoft.com/office/word/2010/wordprocessingShape" mc:Ignorable="w14 wp14">
+  <w:endnote w:type="separator" w:id="-1">
+    <w:p>
+      <w:pPr>
+        <w:spacing w:after="0"/>
+      </w:pPr>
+      <w:r>
+        <w:separator/>
+      </w:r>
+    </w:p>
+  </w:endnote>
+  <w:endnote w:type="continuationSeparator" w:id="0">
+    <w:p>
+      <w:pPr>
+        <w:spacing w:after="0"/>
+      </w:pPr>
+      <w:r>
+        <w:continuationSeparator/>
+      </w:r>
+    </w:p>
+  </w:endnote>
+</w:endnotes>
+</file>
+
 <file path=word/footer1.xml><?xml version="1.0" encoding="utf-8"?>
-<w:ftr xmlns:o="urn:schemas-microsoft-com:office:office" xmlns:r="http://schemas.openxmlformats.org/officeDocument/2006/relationships" xmlns:v="urn:schemas-microsoft-com:vml" xmlns:w="http://schemas.openxmlformats.org/wordprocessingml/2006/main" xmlns:w10="urn:schemas-microsoft-com:office:word" xmlns:wp="http://schemas.openxmlformats.org/drawingml/2006/wordprocessingDrawing">
+<w:ftr xmlns:wpc="http://schemas.microsoft.com/office/word/2010/wordprocessingCanvas" xmlns:mc="http://schemas.openxmlformats.org/markup-compatibility/2006" xmlns:o="urn:schemas-microsoft-com:office:office" xmlns:r="http://schemas.openxmlformats.org/officeDocument/2006/relationships" xmlns:m="http://schemas.openxmlformats.org/officeDocument/2006/math" xmlns:v="urn:schemas-microsoft-com:vml" xmlns:wp14="http://schemas.microsoft.com/office/word/2010/wordprocessingDrawing" xmlns:wp="http://schemas.openxmlformats.org/drawingml/2006/wordprocessingDrawing" xmlns:w10="urn:schemas-microsoft-com:office:word" xmlns:w="http://schemas.openxmlformats.org/wordprocessingml/2006/main" xmlns:w14="http://schemas.microsoft.com/office/word/2010/wordml" xmlns:wpg="http://schemas.microsoft.com/office/word/2010/wordprocessingGroup" xmlns:wpi="http://schemas.microsoft.com/office/word/2010/wordprocessingInk" xmlns:wne="http://schemas.microsoft.com/office/word/2006/wordml" xmlns:wps="http://schemas.microsoft.com/office/word/2010/wordprocessingShape" mc:Ignorable="w14 wp14">
   <w:p>
     <w:pPr>
-      <w:pStyle w:val="Normal"/>
       <w:pBdr>
         <w:top w:val="single" w:sz="8" w:space="1" w:color="00000A"/>
         <w:left w:val="nil"/>
@@ -1113,12 +1093,15 @@
       <w:fldChar w:fldCharType="begin"/>
     </w:r>
     <w:r>
-      <w:instrText> PAGE </w:instrText>
+      <w:instrText>PAGE</w:instrText>
     </w:r>
     <w:r>
       <w:fldChar w:fldCharType="separate"/>
     </w:r>
     <w:r>
+      <w:rPr>
+        <w:noProof/>
+      </w:rPr>
       <w:t>3</w:t>
     </w:r>
     <w:r>
@@ -1137,39 +1120,55 @@
       <w:fldChar w:fldCharType="begin"/>
     </w:r>
     <w:r>
-      <w:instrText> NUMPAGES </w:instrText>
+      <w:instrText>NUMPAGES</w:instrText>
     </w:r>
     <w:r>
       <w:fldChar w:fldCharType="separate"/>
     </w:r>
     <w:r>
-      <w:t>3</w:t>
+      <w:rPr>
+        <w:noProof/>
+      </w:rPr>
+      <w:t>4</w:t>
     </w:r>
     <w:r>
       <w:fldChar w:fldCharType="end"/>
     </w:r>
   </w:p>
-  <w:p>
-    <w:pPr>
-      <w:pStyle w:val="Normal"/>
-      <w:widowControl/>
-      <w:bidi w:val="0"/>
-      <w:spacing w:before="0" w:after="220"/>
-      <w:jc w:val="left"/>
-      <w:rPr/>
-    </w:pPr>
-    <w:r>
-      <w:rPr/>
-    </w:r>
-  </w:p>
+  <w:p/>
 </w:ftr>
 </file>
 
+<file path=word/footnotes.xml><?xml version="1.0" encoding="utf-8"?>
+<w:footnotes xmlns:wpc="http://schemas.microsoft.com/office/word/2010/wordprocessingCanvas" xmlns:mc="http://schemas.openxmlformats.org/markup-compatibility/2006" xmlns:o="urn:schemas-microsoft-com:office:office" xmlns:r="http://schemas.openxmlformats.org/officeDocument/2006/relationships" xmlns:m="http://schemas.openxmlformats.org/officeDocument/2006/math" xmlns:v="urn:schemas-microsoft-com:vml" xmlns:wp14="http://schemas.microsoft.com/office/word/2010/wordprocessingDrawing" xmlns:wp="http://schemas.openxmlformats.org/drawingml/2006/wordprocessingDrawing" xmlns:w10="urn:schemas-microsoft-com:office:word" xmlns:w="http://schemas.openxmlformats.org/wordprocessingml/2006/main" xmlns:w14="http://schemas.microsoft.com/office/word/2010/wordml" xmlns:wpg="http://schemas.microsoft.com/office/word/2010/wordprocessingGroup" xmlns:wpi="http://schemas.microsoft.com/office/word/2010/wordprocessingInk" xmlns:wne="http://schemas.microsoft.com/office/word/2006/wordml" xmlns:wps="http://schemas.microsoft.com/office/word/2010/wordprocessingShape" mc:Ignorable="w14 wp14">
+  <w:footnote w:type="separator" w:id="-1">
+    <w:p>
+      <w:pPr>
+        <w:spacing w:after="0"/>
+      </w:pPr>
+      <w:r>
+        <w:separator/>
+      </w:r>
+    </w:p>
+  </w:footnote>
+  <w:footnote w:type="continuationSeparator" w:id="0">
+    <w:p>
+      <w:pPr>
+        <w:spacing w:after="0"/>
+      </w:pPr>
+      <w:r>
+        <w:continuationSeparator/>
+      </w:r>
+    </w:p>
+  </w:footnote>
+</w:footnotes>
+</file>
+
 <file path=word/header1.xml><?xml version="1.0" encoding="utf-8"?>
-<w:hdr xmlns:o="urn:schemas-microsoft-com:office:office" xmlns:r="http://schemas.openxmlformats.org/officeDocument/2006/relationships" xmlns:v="urn:schemas-microsoft-com:vml" xmlns:w="http://schemas.openxmlformats.org/wordprocessingml/2006/main" xmlns:w10="urn:schemas-microsoft-com:office:word" xmlns:wp="http://schemas.openxmlformats.org/drawingml/2006/wordprocessingDrawing">
+<w:hdr xmlns:wpc="http://schemas.microsoft.com/office/word/2010/wordprocessingCanvas" xmlns:mc="http://schemas.openxmlformats.org/markup-compatibility/2006" xmlns:o="urn:schemas-microsoft-com:office:office" xmlns:r="http://schemas.openxmlformats.org/officeDocument/2006/relationships" xmlns:m="http://schemas.openxmlformats.org/officeDocument/2006/math" xmlns:v="urn:schemas-microsoft-com:vml" xmlns:wp14="http://schemas.microsoft.com/office/word/2010/wordprocessingDrawing" xmlns:wp="http://schemas.openxmlformats.org/drawingml/2006/wordprocessingDrawing" xmlns:w10="urn:schemas-microsoft-com:office:word" xmlns:w="http://schemas.openxmlformats.org/wordprocessingml/2006/main" xmlns:w14="http://schemas.microsoft.com/office/word/2010/wordml" xmlns:wpg="http://schemas.microsoft.com/office/word/2010/wordprocessingGroup" xmlns:wpi="http://schemas.microsoft.com/office/word/2010/wordprocessingInk" xmlns:wne="http://schemas.microsoft.com/office/word/2006/wordml" xmlns:wps="http://schemas.microsoft.com/office/word/2010/wordprocessingShape" mc:Ignorable="w14 wp14">
   <w:p>
     <w:pPr>
-      <w:pStyle w:val="Header"/>
+      <w:pStyle w:val="Kopfzeile"/>
       <w:pBdr>
         <w:top w:val="nil"/>
         <w:left w:val="nil"/>
@@ -1187,28 +1186,20 @@
       <w:t>Planeten-Golf</w:t>
     </w:r>
   </w:p>
-  <w:p>
-    <w:pPr>
-      <w:pStyle w:val="Normal"/>
-      <w:widowControl/>
-      <w:bidi w:val="0"/>
-      <w:spacing w:before="0" w:after="220"/>
-      <w:jc w:val="left"/>
-      <w:rPr/>
-    </w:pPr>
-    <w:r>
-      <w:rPr/>
-    </w:r>
-  </w:p>
+  <w:p/>
 </w:hdr>
 </file>
 
 <file path=word/numbering.xml><?xml version="1.0" encoding="utf-8"?>
-<w:numbering xmlns:w="http://schemas.openxmlformats.org/wordprocessingml/2006/main" xmlns:o="urn:schemas-microsoft-com:office:office" xmlns:r="http://schemas.openxmlformats.org/officeDocument/2006/relationships" xmlns:v="urn:schemas-microsoft-com:vml">
-  <w:abstractNum w:abstractNumId="1">
+<w:numbering xmlns:wpc="http://schemas.microsoft.com/office/word/2010/wordprocessingCanvas" xmlns:mc="http://schemas.openxmlformats.org/markup-compatibility/2006" xmlns:o="urn:schemas-microsoft-com:office:office" xmlns:r="http://schemas.openxmlformats.org/officeDocument/2006/relationships" xmlns:m="http://schemas.openxmlformats.org/officeDocument/2006/math" xmlns:v="urn:schemas-microsoft-com:vml" xmlns:wp14="http://schemas.microsoft.com/office/word/2010/wordprocessingDrawing" xmlns:wp="http://schemas.openxmlformats.org/drawingml/2006/wordprocessingDrawing" xmlns:w10="urn:schemas-microsoft-com:office:word" xmlns:w="http://schemas.openxmlformats.org/wordprocessingml/2006/main" xmlns:w14="http://schemas.microsoft.com/office/word/2010/wordml" xmlns:wpg="http://schemas.microsoft.com/office/word/2010/wordprocessingGroup" xmlns:wpi="http://schemas.microsoft.com/office/word/2010/wordprocessingInk" xmlns:wne="http://schemas.microsoft.com/office/word/2006/wordml" xmlns:wps="http://schemas.microsoft.com/office/word/2010/wordprocessingShape" mc:Ignorable="w14 wp14">
+  <w:abstractNum w:abstractNumId="0">
+    <w:nsid w:val="3E476892"/>
+    <w:multiLevelType w:val="multilevel"/>
+    <w:tmpl w:val="0B421FAE"/>
     <w:lvl w:ilvl="0">
       <w:start w:val="1"/>
       <w:numFmt w:val="decimal"/>
+      <w:pStyle w:val="berschrift2"/>
       <w:lvlText w:val="%1."/>
       <w:lvlJc w:val="left"/>
       <w:pPr>
@@ -1288,7 +1279,10 @@
       </w:pPr>
     </w:lvl>
   </w:abstractNum>
-  <w:abstractNum w:abstractNumId="2">
+  <w:abstractNum w:abstractNumId="1">
+    <w:nsid w:val="4E665CA9"/>
+    <w:multiLevelType w:val="multilevel"/>
+    <w:tmpl w:val="24BE01D0"/>
     <w:lvl w:ilvl="0">
       <w:start w:val="1"/>
       <w:numFmt w:val="none"/>
@@ -1408,191 +1402,183 @@
     </w:lvl>
   </w:abstractNum>
   <w:num w:numId="1">
-    <w:abstractNumId w:val="1"/>
+    <w:abstractNumId w:val="0"/>
   </w:num>
   <w:num w:numId="2">
-    <w:abstractNumId w:val="2"/>
+    <w:abstractNumId w:val="1"/>
   </w:num>
 </w:numbering>
 </file>
 
 <file path=word/styles.xml><?xml version="1.0" encoding="utf-8"?>
-<w:styles xmlns:w="http://schemas.openxmlformats.org/wordprocessingml/2006/main">
+<w:styles xmlns:mc="http://schemas.openxmlformats.org/markup-compatibility/2006" xmlns:r="http://schemas.openxmlformats.org/officeDocument/2006/relationships" xmlns:w="http://schemas.openxmlformats.org/wordprocessingml/2006/main" xmlns:w14="http://schemas.microsoft.com/office/word/2010/wordml" mc:Ignorable="w14">
   <w:docDefaults>
     <w:rPrDefault>
       <w:rPr>
-        <w:rFonts w:ascii="Times New Roman" w:hAnsi="Times New Roman" w:eastAsia="Times New Roman" w:cs="Times New Roman"/>
+        <w:rFonts w:ascii="Times New Roman" w:eastAsia="Times New Roman" w:hAnsi="Times New Roman" w:cs="Times New Roman"/>
         <w:lang w:val="de-DE" w:eastAsia="de-DE" w:bidi="ar-SA"/>
       </w:rPr>
     </w:rPrDefault>
-    <w:pPrDefault>
-      <w:pPr/>
-    </w:pPrDefault>
+    <w:pPrDefault/>
   </w:docDefaults>
-  <w:latentStyles w:count="267" w:defQFormat="0" w:defUnhideWhenUsed="1" w:defSemiHidden="1" w:defUIPriority="99" w:defLockedState="0">
-    <w:lsdException w:qFormat="1" w:semiHidden="0" w:uiPriority="0" w:unhideWhenUsed="0" w:name="Normal"/>
-    <w:lsdException w:qFormat="1" w:semiHidden="0" w:uiPriority="0" w:unhideWhenUsed="0" w:name="heading 1"/>
-    <w:lsdException w:qFormat="1" w:semiHidden="0" w:uiPriority="9" w:unhideWhenUsed="0" w:name="heading 2"/>
-    <w:lsdException w:qFormat="1" w:semiHidden="0" w:uiPriority="9" w:unhideWhenUsed="0" w:name="heading 3"/>
-    <w:lsdException w:qFormat="1" w:uiPriority="9" w:name="heading 4"/>
-    <w:lsdException w:qFormat="1" w:semiHidden="0" w:uiPriority="9" w:unhideWhenUsed="0" w:name="heading 5"/>
-    <w:lsdException w:qFormat="1" w:semiHidden="0" w:uiPriority="9" w:unhideWhenUsed="0" w:name="heading 6"/>
-    <w:lsdException w:qFormat="1" w:semiHidden="0" w:uiPriority="9" w:unhideWhenUsed="0" w:name="heading 7"/>
-    <w:lsdException w:qFormat="1" w:semiHidden="0" w:uiPriority="9" w:unhideWhenUsed="0" w:name="heading 8"/>
-    <w:lsdException w:qFormat="1" w:semiHidden="0" w:uiPriority="9" w:unhideWhenUsed="0" w:name="heading 9"/>
-    <w:lsdException w:uiPriority="39" w:name="toc 1"/>
-    <w:lsdException w:uiPriority="39" w:name="toc 2"/>
-    <w:lsdException w:uiPriority="39" w:name="toc 3"/>
-    <w:lsdException w:uiPriority="39" w:name="toc 4"/>
-    <w:lsdException w:uiPriority="39" w:name="toc 5"/>
-    <w:lsdException w:uiPriority="39" w:name="toc 6"/>
-    <w:lsdException w:uiPriority="39" w:name="toc 7"/>
-    <w:lsdException w:uiPriority="39" w:name="toc 8"/>
-    <w:lsdException w:uiPriority="39" w:name="toc 9"/>
-    <w:lsdException w:uiPriority="0" w:name="annotation text"/>
-    <w:lsdException w:qFormat="1" w:uiPriority="35" w:name="caption"/>
-    <w:lsdException w:uiPriority="0" w:name="annotation reference"/>
-    <w:lsdException w:qFormat="1" w:semiHidden="0" w:uiPriority="10" w:unhideWhenUsed="0" w:name="Title"/>
-    <w:lsdException w:uiPriority="1" w:name="Default Paragraph Font"/>
-    <w:lsdException w:qFormat="1" w:semiHidden="0" w:uiPriority="11" w:unhideWhenUsed="0" w:name="Subtitle"/>
-    <w:lsdException w:qFormat="1" w:semiHidden="0" w:uiPriority="22" w:unhideWhenUsed="0" w:name="Strong"/>
-    <w:lsdException w:qFormat="1" w:semiHidden="0" w:uiPriority="20" w:unhideWhenUsed="0" w:name="Emphasis"/>
-    <w:lsdException w:semiHidden="0" w:uiPriority="39" w:unhideWhenUsed="0" w:name="Table Grid"/>
-    <w:lsdException w:unhideWhenUsed="0" w:name="Placeholder Text"/>
-    <w:lsdException w:qFormat="1" w:semiHidden="0" w:uiPriority="1" w:unhideWhenUsed="0" w:name="No Spacing"/>
-    <w:lsdException w:semiHidden="0" w:uiPriority="60" w:unhideWhenUsed="0" w:name="Light Shading"/>
-    <w:lsdException w:semiHidden="0" w:uiPriority="61" w:unhideWhenUsed="0" w:name="Light List"/>
-    <w:lsdException w:semiHidden="0" w:uiPriority="62" w:unhideWhenUsed="0" w:name="Light Grid"/>
-    <w:lsdException w:semiHidden="0" w:uiPriority="63" w:unhideWhenUsed="0" w:name="Medium Shading 1"/>
-    <w:lsdException w:semiHidden="0" w:uiPriority="64" w:unhideWhenUsed="0" w:name="Medium Shading 2"/>
-    <w:lsdException w:semiHidden="0" w:uiPriority="65" w:unhideWhenUsed="0" w:name="Medium List 1"/>
-    <w:lsdException w:semiHidden="0" w:uiPriority="66" w:unhideWhenUsed="0" w:name="Medium List 2"/>
-    <w:lsdException w:semiHidden="0" w:uiPriority="67" w:unhideWhenUsed="0" w:name="Medium Grid 1"/>
-    <w:lsdException w:semiHidden="0" w:uiPriority="68" w:unhideWhenUsed="0" w:name="Medium Grid 2"/>
-    <w:lsdException w:semiHidden="0" w:uiPriority="69" w:unhideWhenUsed="0" w:name="Medium Grid 3"/>
-    <w:lsdException w:semiHidden="0" w:uiPriority="70" w:unhideWhenUsed="0" w:name="Dark List"/>
-    <w:lsdException w:semiHidden="0" w:uiPriority="71" w:unhideWhenUsed="0" w:name="Colorful Shading"/>
-    <w:lsdException w:semiHidden="0" w:uiPriority="72" w:unhideWhenUsed="0" w:name="Colorful List"/>
-    <w:lsdException w:semiHidden="0" w:uiPriority="73" w:unhideWhenUsed="0" w:name="Colorful Grid"/>
-    <w:lsdException w:semiHidden="0" w:uiPriority="60" w:unhideWhenUsed="0" w:name="Light Shading Accent 1"/>
-    <w:lsdException w:semiHidden="0" w:uiPriority="61" w:unhideWhenUsed="0" w:name="Light List Accent 1"/>
-    <w:lsdException w:semiHidden="0" w:uiPriority="62" w:unhideWhenUsed="0" w:name="Light Grid Accent 1"/>
-    <w:lsdException w:semiHidden="0" w:uiPriority="63" w:unhideWhenUsed="0" w:name="Medium Shading 1 Accent 1"/>
-    <w:lsdException w:semiHidden="0" w:uiPriority="64" w:unhideWhenUsed="0" w:name="Medium Shading 2 Accent 1"/>
-    <w:lsdException w:semiHidden="0" w:uiPriority="65" w:unhideWhenUsed="0" w:name="Medium List 1 Accent 1"/>
-    <w:lsdException w:unhideWhenUsed="0" w:name="Revision"/>
-    <w:lsdException w:qFormat="1" w:semiHidden="0" w:uiPriority="34" w:unhideWhenUsed="0" w:name="List Paragraph"/>
-    <w:lsdException w:qFormat="1" w:semiHidden="0" w:uiPriority="29" w:unhideWhenUsed="0" w:name="Quote"/>
-    <w:lsdException w:qFormat="1" w:semiHidden="0" w:uiPriority="30" w:unhideWhenUsed="0" w:name="Intense Quote"/>
-    <w:lsdException w:semiHidden="0" w:uiPriority="66" w:unhideWhenUsed="0" w:name="Medium List 2 Accent 1"/>
-    <w:lsdException w:semiHidden="0" w:uiPriority="67" w:unhideWhenUsed="0" w:name="Medium Grid 1 Accent 1"/>
-    <w:lsdException w:semiHidden="0" w:uiPriority="68" w:unhideWhenUsed="0" w:name="Medium Grid 2 Accent 1"/>
-    <w:lsdException w:semiHidden="0" w:uiPriority="69" w:unhideWhenUsed="0" w:name="Medium Grid 3 Accent 1"/>
-    <w:lsdException w:semiHidden="0" w:uiPriority="70" w:unhideWhenUsed="0" w:name="Dark List Accent 1"/>
-    <w:lsdException w:semiHidden="0" w:uiPriority="71" w:unhideWhenUsed="0" w:name="Colorful Shading Accent 1"/>
-    <w:lsdException w:semiHidden="0" w:uiPriority="72" w:unhideWhenUsed="0" w:name="Colorful List Accent 1"/>
-    <w:lsdException w:semiHidden="0" w:uiPriority="73" w:unhideWhenUsed="0" w:name="Colorful Grid Accent 1"/>
-    <w:lsdException w:semiHidden="0" w:uiPriority="60" w:unhideWhenUsed="0" w:name="Light Shading Accent 2"/>
-    <w:lsdException w:semiHidden="0" w:uiPriority="61" w:unhideWhenUsed="0" w:name="Light List Accent 2"/>
-    <w:lsdException w:semiHidden="0" w:uiPriority="62" w:unhideWhenUsed="0" w:name="Light Grid Accent 2"/>
-    <w:lsdException w:semiHidden="0" w:uiPriority="63" w:unhideWhenUsed="0" w:name="Medium Shading 1 Accent 2"/>
-    <w:lsdException w:semiHidden="0" w:uiPriority="64" w:unhideWhenUsed="0" w:name="Medium Shading 2 Accent 2"/>
-    <w:lsdException w:semiHidden="0" w:uiPriority="65" w:unhideWhenUsed="0" w:name="Medium List 1 Accent 2"/>
-    <w:lsdException w:semiHidden="0" w:uiPriority="66" w:unhideWhenUsed="0" w:name="Medium List 2 Accent 2"/>
-    <w:lsdException w:semiHidden="0" w:uiPriority="67" w:unhideWhenUsed="0" w:name="Medium Grid 1 Accent 2"/>
-    <w:lsdException w:semiHidden="0" w:uiPriority="68" w:unhideWhenUsed="0" w:name="Medium Grid 2 Accent 2"/>
-    <w:lsdException w:semiHidden="0" w:uiPriority="69" w:unhideWhenUsed="0" w:name="Medium Grid 3 Accent 2"/>
-    <w:lsdException w:semiHidden="0" w:uiPriority="70" w:unhideWhenUsed="0" w:name="Dark List Accent 2"/>
-    <w:lsdException w:semiHidden="0" w:uiPriority="71" w:unhideWhenUsed="0" w:name="Colorful Shading Accent 2"/>
-    <w:lsdException w:semiHidden="0" w:uiPriority="72" w:unhideWhenUsed="0" w:name="Colorful List Accent 2"/>
-    <w:lsdException w:semiHidden="0" w:uiPriority="73" w:unhideWhenUsed="0" w:name="Colorful Grid Accent 2"/>
-    <w:lsdException w:semiHidden="0" w:uiPriority="60" w:unhideWhenUsed="0" w:name="Light Shading Accent 3"/>
-    <w:lsdException w:semiHidden="0" w:uiPriority="61" w:unhideWhenUsed="0" w:name="Light List Accent 3"/>
-    <w:lsdException w:semiHidden="0" w:uiPriority="62" w:unhideWhenUsed="0" w:name="Light Grid Accent 3"/>
-    <w:lsdException w:semiHidden="0" w:uiPriority="63" w:unhideWhenUsed="0" w:name="Medium Shading 1 Accent 3"/>
-    <w:lsdException w:semiHidden="0" w:uiPriority="64" w:unhideWhenUsed="0" w:name="Medium Shading 2 Accent 3"/>
-    <w:lsdException w:semiHidden="0" w:uiPriority="65" w:unhideWhenUsed="0" w:name="Medium List 1 Accent 3"/>
-    <w:lsdException w:semiHidden="0" w:uiPriority="66" w:unhideWhenUsed="0" w:name="Medium List 2 Accent 3"/>
-    <w:lsdException w:semiHidden="0" w:uiPriority="67" w:unhideWhenUsed="0" w:name="Medium Grid 1 Accent 3"/>
-    <w:lsdException w:semiHidden="0" w:uiPriority="68" w:unhideWhenUsed="0" w:name="Medium Grid 2 Accent 3"/>
-    <w:lsdException w:semiHidden="0" w:uiPriority="69" w:unhideWhenUsed="0" w:name="Medium Grid 3 Accent 3"/>
-    <w:lsdException w:semiHidden="0" w:uiPriority="70" w:unhideWhenUsed="0" w:name="Dark List Accent 3"/>
-    <w:lsdException w:semiHidden="0" w:uiPriority="71" w:unhideWhenUsed="0" w:name="Colorful Shading Accent 3"/>
-    <w:lsdException w:semiHidden="0" w:uiPriority="72" w:unhideWhenUsed="0" w:name="Colorful List Accent 3"/>
-    <w:lsdException w:semiHidden="0" w:uiPriority="73" w:unhideWhenUsed="0" w:name="Colorful Grid Accent 3"/>
-    <w:lsdException w:semiHidden="0" w:uiPriority="60" w:unhideWhenUsed="0" w:name="Light Shading Accent 4"/>
-    <w:lsdException w:semiHidden="0" w:uiPriority="61" w:unhideWhenUsed="0" w:name="Light List Accent 4"/>
-    <w:lsdException w:semiHidden="0" w:uiPriority="62" w:unhideWhenUsed="0" w:name="Light Grid Accent 4"/>
-    <w:lsdException w:semiHidden="0" w:uiPriority="63" w:unhideWhenUsed="0" w:name="Medium Shading 1 Accent 4"/>
-    <w:lsdException w:semiHidden="0" w:uiPriority="64" w:unhideWhenUsed="0" w:name="Medium Shading 2 Accent 4"/>
-    <w:lsdException w:semiHidden="0" w:uiPriority="65" w:unhideWhenUsed="0" w:name="Medium List 1 Accent 4"/>
-    <w:lsdException w:semiHidden="0" w:uiPriority="66" w:unhideWhenUsed="0" w:name="Medium List 2 Accent 4"/>
-    <w:lsdException w:semiHidden="0" w:uiPriority="67" w:unhideWhenUsed="0" w:name="Medium Grid 1 Accent 4"/>
-    <w:lsdException w:semiHidden="0" w:uiPriority="68" w:unhideWhenUsed="0" w:name="Medium Grid 2 Accent 4"/>
-    <w:lsdException w:semiHidden="0" w:uiPriority="69" w:unhideWhenUsed="0" w:name="Medium Grid 3 Accent 4"/>
-    <w:lsdException w:semiHidden="0" w:uiPriority="70" w:unhideWhenUsed="0" w:name="Dark List Accent 4"/>
-    <w:lsdException w:semiHidden="0" w:uiPriority="71" w:unhideWhenUsed="0" w:name="Colorful Shading Accent 4"/>
-    <w:lsdException w:semiHidden="0" w:uiPriority="72" w:unhideWhenUsed="0" w:name="Colorful List Accent 4"/>
-    <w:lsdException w:semiHidden="0" w:uiPriority="73" w:unhideWhenUsed="0" w:name="Colorful Grid Accent 4"/>
-    <w:lsdException w:semiHidden="0" w:uiPriority="60" w:unhideWhenUsed="0" w:name="Light Shading Accent 5"/>
-    <w:lsdException w:semiHidden="0" w:uiPriority="61" w:unhideWhenUsed="0" w:name="Light List Accent 5"/>
-    <w:lsdException w:semiHidden="0" w:uiPriority="62" w:unhideWhenUsed="0" w:name="Light Grid Accent 5"/>
-    <w:lsdException w:semiHidden="0" w:uiPriority="63" w:unhideWhenUsed="0" w:name="Medium Shading 1 Accent 5"/>
-    <w:lsdException w:semiHidden="0" w:uiPriority="64" w:unhideWhenUsed="0" w:name="Medium Shading 2 Accent 5"/>
-    <w:lsdException w:semiHidden="0" w:uiPriority="65" w:unhideWhenUsed="0" w:name="Medium List 1 Accent 5"/>
-    <w:lsdException w:semiHidden="0" w:uiPriority="66" w:unhideWhenUsed="0" w:name="Medium List 2 Accent 5"/>
-    <w:lsdException w:semiHidden="0" w:uiPriority="67" w:unhideWhenUsed="0" w:name="Medium Grid 1 Accent 5"/>
-    <w:lsdException w:semiHidden="0" w:uiPriority="68" w:unhideWhenUsed="0" w:name="Medium Grid 2 Accent 5"/>
-    <w:lsdException w:semiHidden="0" w:uiPriority="69" w:unhideWhenUsed="0" w:name="Medium Grid 3 Accent 5"/>
-    <w:lsdException w:semiHidden="0" w:uiPriority="70" w:unhideWhenUsed="0" w:name="Dark List Accent 5"/>
-    <w:lsdException w:semiHidden="0" w:uiPriority="71" w:unhideWhenUsed="0" w:name="Colorful Shading Accent 5"/>
-    <w:lsdException w:semiHidden="0" w:uiPriority="72" w:unhideWhenUsed="0" w:name="Colorful List Accent 5"/>
-    <w:lsdException w:semiHidden="0" w:uiPriority="73" w:unhideWhenUsed="0" w:name="Colorful Grid Accent 5"/>
-    <w:lsdException w:semiHidden="0" w:uiPriority="60" w:unhideWhenUsed="0" w:name="Light Shading Accent 6"/>
-    <w:lsdException w:semiHidden="0" w:uiPriority="61" w:unhideWhenUsed="0" w:name="Light List Accent 6"/>
-    <w:lsdException w:semiHidden="0" w:uiPriority="62" w:unhideWhenUsed="0" w:name="Light Grid Accent 6"/>
-    <w:lsdException w:semiHidden="0" w:uiPriority="63" w:unhideWhenUsed="0" w:name="Medium Shading 1 Accent 6"/>
-    <w:lsdException w:semiHidden="0" w:uiPriority="64" w:unhideWhenUsed="0" w:name="Medium Shading 2 Accent 6"/>
-    <w:lsdException w:semiHidden="0" w:uiPriority="65" w:unhideWhenUsed="0" w:name="Medium List 1 Accent 6"/>
-    <w:lsdException w:semiHidden="0" w:uiPriority="66" w:unhideWhenUsed="0" w:name="Medium List 2 Accent 6"/>
-    <w:lsdException w:semiHidden="0" w:uiPriority="67" w:unhideWhenUsed="0" w:name="Medium Grid 1 Accent 6"/>
-    <w:lsdException w:semiHidden="0" w:uiPriority="68" w:unhideWhenUsed="0" w:name="Medium Grid 2 Accent 6"/>
-    <w:lsdException w:semiHidden="0" w:uiPriority="69" w:unhideWhenUsed="0" w:name="Medium Grid 3 Accent 6"/>
-    <w:lsdException w:semiHidden="0" w:uiPriority="70" w:unhideWhenUsed="0" w:name="Dark List Accent 6"/>
-    <w:lsdException w:semiHidden="0" w:uiPriority="71" w:unhideWhenUsed="0" w:name="Colorful Shading Accent 6"/>
-    <w:lsdException w:semiHidden="0" w:uiPriority="72" w:unhideWhenUsed="0" w:name="Colorful List Accent 6"/>
-    <w:lsdException w:semiHidden="0" w:uiPriority="73" w:unhideWhenUsed="0" w:name="Colorful Grid Accent 6"/>
-    <w:lsdException w:qFormat="1" w:semiHidden="0" w:uiPriority="19" w:unhideWhenUsed="0" w:name="Subtle Emphasis"/>
-    <w:lsdException w:qFormat="1" w:semiHidden="0" w:uiPriority="21" w:unhideWhenUsed="0" w:name="Intense Emphasis"/>
-    <w:lsdException w:qFormat="1" w:semiHidden="0" w:uiPriority="31" w:unhideWhenUsed="0" w:name="Subtle Reference"/>
-    <w:lsdException w:qFormat="1" w:semiHidden="0" w:uiPriority="32" w:unhideWhenUsed="0" w:name="Intense Reference"/>
-    <w:lsdException w:qFormat="1" w:semiHidden="0" w:uiPriority="33" w:unhideWhenUsed="0" w:name="Book Title"/>
-    <w:lsdException w:uiPriority="37" w:name="Bibliography"/>
-    <w:lsdException w:qFormat="1" w:uiPriority="39" w:name="TOC Heading"/>
+  <w:latentStyles w:defLockedState="0" w:defUIPriority="99" w:defSemiHidden="1" w:defUnhideWhenUsed="1" w:defQFormat="0" w:count="267">
+    <w:lsdException w:name="Normal" w:semiHidden="0" w:uiPriority="0" w:unhideWhenUsed="0" w:qFormat="1"/>
+    <w:lsdException w:name="heading 1" w:semiHidden="0" w:uiPriority="0" w:unhideWhenUsed="0" w:qFormat="1"/>
+    <w:lsdException w:name="heading 2" w:semiHidden="0" w:uiPriority="9" w:unhideWhenUsed="0" w:qFormat="1"/>
+    <w:lsdException w:name="heading 3" w:semiHidden="0" w:uiPriority="9" w:unhideWhenUsed="0" w:qFormat="1"/>
+    <w:lsdException w:name="heading 4" w:uiPriority="9" w:qFormat="1"/>
+    <w:lsdException w:name="heading 5" w:semiHidden="0" w:uiPriority="9" w:unhideWhenUsed="0" w:qFormat="1"/>
+    <w:lsdException w:name="heading 6" w:semiHidden="0" w:uiPriority="9" w:unhideWhenUsed="0" w:qFormat="1"/>
+    <w:lsdException w:name="heading 7" w:semiHidden="0" w:uiPriority="9" w:unhideWhenUsed="0" w:qFormat="1"/>
+    <w:lsdException w:name="heading 8" w:semiHidden="0" w:uiPriority="9" w:unhideWhenUsed="0" w:qFormat="1"/>
+    <w:lsdException w:name="heading 9" w:semiHidden="0" w:uiPriority="9" w:unhideWhenUsed="0" w:qFormat="1"/>
+    <w:lsdException w:name="toc 1" w:uiPriority="39"/>
+    <w:lsdException w:name="toc 2" w:uiPriority="39"/>
+    <w:lsdException w:name="toc 3" w:uiPriority="39"/>
+    <w:lsdException w:name="toc 4" w:uiPriority="39"/>
+    <w:lsdException w:name="toc 5" w:uiPriority="39"/>
+    <w:lsdException w:name="toc 6" w:uiPriority="39"/>
+    <w:lsdException w:name="toc 7" w:uiPriority="39"/>
+    <w:lsdException w:name="toc 8" w:uiPriority="39"/>
+    <w:lsdException w:name="toc 9" w:uiPriority="39"/>
+    <w:lsdException w:name="annotation text" w:uiPriority="0"/>
+    <w:lsdException w:name="caption" w:uiPriority="35" w:qFormat="1"/>
+    <w:lsdException w:name="annotation reference" w:uiPriority="0"/>
+    <w:lsdException w:name="Title" w:semiHidden="0" w:uiPriority="10" w:unhideWhenUsed="0" w:qFormat="1"/>
+    <w:lsdException w:name="Default Paragraph Font" w:uiPriority="1"/>
+    <w:lsdException w:name="Subtitle" w:semiHidden="0" w:uiPriority="11" w:unhideWhenUsed="0" w:qFormat="1"/>
+    <w:lsdException w:name="Strong" w:semiHidden="0" w:uiPriority="22" w:unhideWhenUsed="0" w:qFormat="1"/>
+    <w:lsdException w:name="Emphasis" w:semiHidden="0" w:uiPriority="20" w:unhideWhenUsed="0" w:qFormat="1"/>
+    <w:lsdException w:name="Table Grid" w:semiHidden="0" w:uiPriority="39" w:unhideWhenUsed="0"/>
+    <w:lsdException w:name="Placeholder Text" w:unhideWhenUsed="0"/>
+    <w:lsdException w:name="No Spacing" w:semiHidden="0" w:uiPriority="1" w:unhideWhenUsed="0" w:qFormat="1"/>
+    <w:lsdException w:name="Light Shading" w:semiHidden="0" w:uiPriority="60" w:unhideWhenUsed="0"/>
+    <w:lsdException w:name="Light List" w:semiHidden="0" w:uiPriority="61" w:unhideWhenUsed="0"/>
+    <w:lsdException w:name="Light Grid" w:semiHidden="0" w:uiPriority="62" w:unhideWhenUsed="0"/>
+    <w:lsdException w:name="Medium Shading 1" w:semiHidden="0" w:uiPriority="63" w:unhideWhenUsed="0"/>
+    <w:lsdException w:name="Medium Shading 2" w:semiHidden="0" w:uiPriority="64" w:unhideWhenUsed="0"/>
+    <w:lsdException w:name="Medium List 1" w:semiHidden="0" w:uiPriority="65" w:unhideWhenUsed="0"/>
+    <w:lsdException w:name="Medium List 2" w:semiHidden="0" w:uiPriority="66" w:unhideWhenUsed="0"/>
+    <w:lsdException w:name="Medium Grid 1" w:semiHidden="0" w:uiPriority="67" w:unhideWhenUsed="0"/>
+    <w:lsdException w:name="Medium Grid 2" w:semiHidden="0" w:uiPriority="68" w:unhideWhenUsed="0"/>
+    <w:lsdException w:name="Medium Grid 3" w:semiHidden="0" w:uiPriority="69" w:unhideWhenUsed="0"/>
+    <w:lsdException w:name="Dark List" w:semiHidden="0" w:uiPriority="70" w:unhideWhenUsed="0"/>
+    <w:lsdException w:name="Colorful Shading" w:semiHidden="0" w:uiPriority="71" w:unhideWhenUsed="0"/>
+    <w:lsdException w:name="Colorful List" w:semiHidden="0" w:uiPriority="72" w:unhideWhenUsed="0"/>
+    <w:lsdException w:name="Colorful Grid" w:semiHidden="0" w:uiPriority="73" w:unhideWhenUsed="0"/>
+    <w:lsdException w:name="Light Shading Accent 1" w:semiHidden="0" w:uiPriority="60" w:unhideWhenUsed="0"/>
+    <w:lsdException w:name="Light List Accent 1" w:semiHidden="0" w:uiPriority="61" w:unhideWhenUsed="0"/>
+    <w:lsdException w:name="Light Grid Accent 1" w:semiHidden="0" w:uiPriority="62" w:unhideWhenUsed="0"/>
+    <w:lsdException w:name="Medium Shading 1 Accent 1" w:semiHidden="0" w:uiPriority="63" w:unhideWhenUsed="0"/>
+    <w:lsdException w:name="Medium Shading 2 Accent 1" w:semiHidden="0" w:uiPriority="64" w:unhideWhenUsed="0"/>
+    <w:lsdException w:name="Medium List 1 Accent 1" w:semiHidden="0" w:uiPriority="65" w:unhideWhenUsed="0"/>
+    <w:lsdException w:name="Revision" w:unhideWhenUsed="0"/>
+    <w:lsdException w:name="List Paragraph" w:semiHidden="0" w:uiPriority="34" w:unhideWhenUsed="0" w:qFormat="1"/>
+    <w:lsdException w:name="Quote" w:semiHidden="0" w:uiPriority="29" w:unhideWhenUsed="0" w:qFormat="1"/>
+    <w:lsdException w:name="Intense Quote" w:semiHidden="0" w:uiPriority="30" w:unhideWhenUsed="0" w:qFormat="1"/>
+    <w:lsdException w:name="Medium List 2 Accent 1" w:semiHidden="0" w:uiPriority="66" w:unhideWhenUsed="0"/>
+    <w:lsdException w:name="Medium Grid 1 Accent 1" w:semiHidden="0" w:uiPriority="67" w:unhideWhenUsed="0"/>
+    <w:lsdException w:name="Medium Grid 2 Accent 1" w:semiHidden="0" w:uiPriority="68" w:unhideWhenUsed="0"/>
+    <w:lsdException w:name="Medium Grid 3 Accent 1" w:semiHidden="0" w:uiPriority="69" w:unhideWhenUsed="0"/>
+    <w:lsdException w:name="Dark List Accent 1" w:semiHidden="0" w:uiPriority="70" w:unhideWhenUsed="0"/>
+    <w:lsdException w:name="Colorful Shading Accent 1" w:semiHidden="0" w:uiPriority="71" w:unhideWhenUsed="0"/>
+    <w:lsdException w:name="Colorful List Accent 1" w:semiHidden="0" w:uiPriority="72" w:unhideWhenUsed="0"/>
+    <w:lsdException w:name="Colorful Grid Accent 1" w:semiHidden="0" w:uiPriority="73" w:unhideWhenUsed="0"/>
+    <w:lsdException w:name="Light Shading Accent 2" w:semiHidden="0" w:uiPriority="60" w:unhideWhenUsed="0"/>
+    <w:lsdException w:name="Light List Accent 2" w:semiHidden="0" w:uiPriority="61" w:unhideWhenUsed="0"/>
+    <w:lsdException w:name="Light Grid Accent 2" w:semiHidden="0" w:uiPriority="62" w:unhideWhenUsed="0"/>
+    <w:lsdException w:name="Medium Shading 1 Accent 2" w:semiHidden="0" w:uiPriority="63" w:unhideWhenUsed="0"/>
+    <w:lsdException w:name="Medium Shading 2 Accent 2" w:semiHidden="0" w:uiPriority="64" w:unhideWhenUsed="0"/>
+    <w:lsdException w:name="Medium List 1 Accent 2" w:semiHidden="0" w:uiPriority="65" w:unhideWhenUsed="0"/>
+    <w:lsdException w:name="Medium List 2 Accent 2" w:semiHidden="0" w:uiPriority="66" w:unhideWhenUsed="0"/>
+    <w:lsdException w:name="Medium Grid 1 Accent 2" w:semiHidden="0" w:uiPriority="67" w:unhideWhenUsed="0"/>
+    <w:lsdException w:name="Medium Grid 2 Accent 2" w:semiHidden="0" w:uiPriority="68" w:unhideWhenUsed="0"/>
+    <w:lsdException w:name="Medium Grid 3 Accent 2" w:semiHidden="0" w:uiPriority="69" w:unhideWhenUsed="0"/>
+    <w:lsdException w:name="Dark List Accent 2" w:semiHidden="0" w:uiPriority="70" w:unhideWhenUsed="0"/>
+    <w:lsdException w:name="Colorful Shading Accent 2" w:semiHidden="0" w:uiPriority="71" w:unhideWhenUsed="0"/>
+    <w:lsdException w:name="Colorful List Accent 2" w:semiHidden="0" w:uiPriority="72" w:unhideWhenUsed="0"/>
+    <w:lsdException w:name="Colorful Grid Accent 2" w:semiHidden="0" w:uiPriority="73" w:unhideWhenUsed="0"/>
+    <w:lsdException w:name="Light Shading Accent 3" w:semiHidden="0" w:uiPriority="60" w:unhideWhenUsed="0"/>
+    <w:lsdException w:name="Light List Accent 3" w:semiHidden="0" w:uiPriority="61" w:unhideWhenUsed="0"/>
+    <w:lsdException w:name="Light Grid Accent 3" w:semiHidden="0" w:uiPriority="62" w:unhideWhenUsed="0"/>
+    <w:lsdException w:name="Medium Shading 1 Accent 3" w:semiHidden="0" w:uiPriority="63" w:unhideWhenUsed="0"/>
+    <w:lsdException w:name="Medium Shading 2 Accent 3" w:semiHidden="0" w:uiPriority="64" w:unhideWhenUsed="0"/>
+    <w:lsdException w:name="Medium List 1 Accent 3" w:semiHidden="0" w:uiPriority="65" w:unhideWhenUsed="0"/>
+    <w:lsdException w:name="Medium List 2 Accent 3" w:semiHidden="0" w:uiPriority="66" w:unhideWhenUsed="0"/>
+    <w:lsdException w:name="Medium Grid 1 Accent 3" w:semiHidden="0" w:uiPriority="67" w:unhideWhenUsed="0"/>
+    <w:lsdException w:name="Medium Grid 2 Accent 3" w:semiHidden="0" w:uiPriority="68" w:unhideWhenUsed="0"/>
+    <w:lsdException w:name="Medium Grid 3 Accent 3" w:semiHidden="0" w:uiPriority="69" w:unhideWhenUsed="0"/>
+    <w:lsdException w:name="Dark List Accent 3" w:semiHidden="0" w:uiPriority="70" w:unhideWhenUsed="0"/>
+    <w:lsdException w:name="Colorful Shading Accent 3" w:semiHidden="0" w:uiPriority="71" w:unhideWhenUsed="0"/>
+    <w:lsdException w:name="Colorful List Accent 3" w:semiHidden="0" w:uiPriority="72" w:unhideWhenUsed="0"/>
+    <w:lsdException w:name="Colorful Grid Accent 3" w:semiHidden="0" w:uiPriority="73" w:unhideWhenUsed="0"/>
+    <w:lsdException w:name="Light Shading Accent 4" w:semiHidden="0" w:uiPriority="60" w:unhideWhenUsed="0"/>
+    <w:lsdException w:name="Light List Accent 4" w:semiHidden="0" w:uiPriority="61" w:unhideWhenUsed="0"/>
+    <w:lsdException w:name="Light Grid Accent 4" w:semiHidden="0" w:uiPriority="62" w:unhideWhenUsed="0"/>
+    <w:lsdException w:name="Medium Shading 1 Accent 4" w:semiHidden="0" w:uiPriority="63" w:unhideWhenUsed="0"/>
+    <w:lsdException w:name="Medium Shading 2 Accent 4" w:semiHidden="0" w:uiPriority="64" w:unhideWhenUsed="0"/>
+    <w:lsdException w:name="Medium List 1 Accent 4" w:semiHidden="0" w:uiPriority="65" w:unhideWhenUsed="0"/>
+    <w:lsdException w:name="Medium List 2 Accent 4" w:semiHidden="0" w:uiPriority="66" w:unhideWhenUsed="0"/>
+    <w:lsdException w:name="Medium Grid 1 Accent 4" w:semiHidden="0" w:uiPriority="67" w:unhideWhenUsed="0"/>
+    <w:lsdException w:name="Medium Grid 2 Accent 4" w:semiHidden="0" w:uiPriority="68" w:unhideWhenUsed="0"/>
+    <w:lsdException w:name="Medium Grid 3 Accent 4" w:semiHidden="0" w:uiPriority="69" w:unhideWhenUsed="0"/>
+    <w:lsdException w:name="Dark List Accent 4" w:semiHidden="0" w:uiPriority="70" w:unhideWhenUsed="0"/>
+    <w:lsdException w:name="Colorful Shading Accent 4" w:semiHidden="0" w:uiPriority="71" w:unhideWhenUsed="0"/>
+    <w:lsdException w:name="Colorful List Accent 4" w:semiHidden="0" w:uiPriority="72" w:unhideWhenUsed="0"/>
+    <w:lsdException w:name="Colorful Grid Accent 4" w:semiHidden="0" w:uiPriority="73" w:unhideWhenUsed="0"/>
+    <w:lsdException w:name="Light Shading Accent 5" w:semiHidden="0" w:uiPriority="60" w:unhideWhenUsed="0"/>
+    <w:lsdException w:name="Light List Accent 5" w:semiHidden="0" w:uiPriority="61" w:unhideWhenUsed="0"/>
+    <w:lsdException w:name="Light Grid Accent 5" w:semiHidden="0" w:uiPriority="62" w:unhideWhenUsed="0"/>
+    <w:lsdException w:name="Medium Shading 1 Accent 5" w:semiHidden="0" w:uiPriority="63" w:unhideWhenUsed="0"/>
+    <w:lsdException w:name="Medium Shading 2 Accent 5" w:semiHidden="0" w:uiPriority="64" w:unhideWhenUsed="0"/>
+    <w:lsdException w:name="Medium List 1 Accent 5" w:semiHidden="0" w:uiPriority="65" w:unhideWhenUsed="0"/>
+    <w:lsdException w:name="Medium List 2 Accent 5" w:semiHidden="0" w:uiPriority="66" w:unhideWhenUsed="0"/>
+    <w:lsdException w:name="Medium Grid 1 Accent 5" w:semiHidden="0" w:uiPriority="67" w:unhideWhenUsed="0"/>
+    <w:lsdException w:name="Medium Grid 2 Accent 5" w:semiHidden="0" w:uiPriority="68" w:unhideWhenUsed="0"/>
+    <w:lsdException w:name="Medium Grid 3 Accent 5" w:semiHidden="0" w:uiPriority="69" w:unhideWhenUsed="0"/>
+    <w:lsdException w:name="Dark List Accent 5" w:semiHidden="0" w:uiPriority="70" w:unhideWhenUsed="0"/>
+    <w:lsdException w:name="Colorful Shading Accent 5" w:semiHidden="0" w:uiPriority="71" w:unhideWhenUsed="0"/>
+    <w:lsdException w:name="Colorful List Accent 5" w:semiHidden="0" w:uiPriority="72" w:unhideWhenUsed="0"/>
+    <w:lsdException w:name="Colorful Grid Accent 5" w:semiHidden="0" w:uiPriority="73" w:unhideWhenUsed="0"/>
+    <w:lsdException w:name="Light Shading Accent 6" w:semiHidden="0" w:uiPriority="60" w:unhideWhenUsed="0"/>
+    <w:lsdException w:name="Light List Accent 6" w:semiHidden="0" w:uiPriority="61" w:unhideWhenUsed="0"/>
+    <w:lsdException w:name="Light Grid Accent 6" w:semiHidden="0" w:uiPriority="62" w:unhideWhenUsed="0"/>
+    <w:lsdException w:name="Medium Shading 1 Accent 6" w:semiHidden="0" w:uiPriority="63" w:unhideWhenUsed="0"/>
+    <w:lsdException w:name="Medium Shading 2 Accent 6" w:semiHidden="0" w:uiPriority="64" w:unhideWhenUsed="0"/>
+    <w:lsdException w:name="Medium List 1 Accent 6" w:semiHidden="0" w:uiPriority="65" w:unhideWhenUsed="0"/>
+    <w:lsdException w:name="Medium List 2 Accent 6" w:semiHidden="0" w:uiPriority="66" w:unhideWhenUsed="0"/>
+    <w:lsdException w:name="Medium Grid 1 Accent 6" w:semiHidden="0" w:uiPriority="67" w:unhideWhenUsed="0"/>
+    <w:lsdException w:name="Medium Grid 2 Accent 6" w:semiHidden="0" w:uiPriority="68" w:unhideWhenUsed="0"/>
+    <w:lsdException w:name="Medium Grid 3 Accent 6" w:semiHidden="0" w:uiPriority="69" w:unhideWhenUsed="0"/>
+    <w:lsdException w:name="Dark List Accent 6" w:semiHidden="0" w:uiPriority="70" w:unhideWhenUsed="0"/>
+    <w:lsdException w:name="Colorful Shading Accent 6" w:semiHidden="0" w:uiPriority="71" w:unhideWhenUsed="0"/>
+    <w:lsdException w:name="Colorful List Accent 6" w:semiHidden="0" w:uiPriority="72" w:unhideWhenUsed="0"/>
+    <w:lsdException w:name="Colorful Grid Accent 6" w:semiHidden="0" w:uiPriority="73" w:unhideWhenUsed="0"/>
+    <w:lsdException w:name="Subtle Emphasis" w:semiHidden="0" w:uiPriority="19" w:unhideWhenUsed="0" w:qFormat="1"/>
+    <w:lsdException w:name="Intense Emphasis" w:semiHidden="0" w:uiPriority="21" w:unhideWhenUsed="0" w:qFormat="1"/>
+    <w:lsdException w:name="Subtle Reference" w:semiHidden="0" w:uiPriority="31" w:unhideWhenUsed="0" w:qFormat="1"/>
+    <w:lsdException w:name="Intense Reference" w:semiHidden="0" w:uiPriority="32" w:unhideWhenUsed="0" w:qFormat="1"/>
+    <w:lsdException w:name="Book Title" w:semiHidden="0" w:uiPriority="33" w:unhideWhenUsed="0" w:qFormat="1"/>
+    <w:lsdException w:name="Bibliography" w:uiPriority="37"/>
+    <w:lsdException w:name="TOC Heading" w:uiPriority="39" w:qFormat="1"/>
   </w:latentStyles>
-  <w:style w:type="paragraph" w:styleId="Normal" w:default="1">
+  <w:style w:type="paragraph" w:default="1" w:styleId="Standard">
     <w:name w:val="Normal"/>
     <w:qFormat/>
     <w:pPr>
-      <w:widowControl/>
-      <w:suppressAutoHyphens w:val="true"/>
-      <w:bidi w:val="0"/>
-      <w:spacing w:before="0" w:after="220"/>
-      <w:jc w:val="left"/>
+      <w:suppressAutoHyphens/>
+      <w:spacing w:after="220"/>
     </w:pPr>
     <w:rPr>
-      <w:rFonts w:ascii="Tahoma" w:hAnsi="Tahoma" w:eastAsia="Times New Roman" w:cs="Times New Roman"/>
-      <w:color w:val="auto"/>
-      <w:sz w:val="20"/>
+      <w:rFonts w:ascii="Tahoma" w:hAnsi="Tahoma"/>
       <w:szCs w:val="24"/>
-      <w:lang w:val="de-DE" w:eastAsia="de-DE" w:bidi="ar-SA"/>
-    </w:rPr>
-  </w:style>
-  <w:style w:type="paragraph" w:styleId="Heading1">
-    <w:name w:val="Heading 1"/>
+    </w:rPr>
+  </w:style>
+  <w:style w:type="paragraph" w:styleId="berschrift1">
+    <w:name w:val="heading 1"/>
+    <w:basedOn w:val="Standard"/>
+    <w:next w:val="Standard"/>
     <w:qFormat/>
-    <w:basedOn w:val="Normal"/>
-    <w:next w:val="Normal"/>
     <w:pPr>
       <w:keepNext/>
       <w:spacing w:before="240" w:after="60"/>
@@ -1606,15 +1592,14 @@
       <w:szCs w:val="32"/>
     </w:rPr>
   </w:style>
-  <w:style w:type="paragraph" w:styleId="Heading2">
-    <w:name w:val="Heading 2"/>
+  <w:style w:type="paragraph" w:styleId="berschrift2">
+    <w:name w:val="heading 2"/>
+    <w:basedOn w:val="Standard"/>
+    <w:next w:val="Standard"/>
     <w:qFormat/>
-    <w:basedOn w:val="Normal"/>
-    <w:next w:val="Normal"/>
     <w:pPr>
       <w:keepNext/>
       <w:numPr>
-        <w:ilvl w:val="0"/>
         <w:numId w:val="1"/>
       </w:numPr>
       <w:spacing w:before="240" w:after="60"/>
@@ -1629,18 +1614,15 @@
       <w:szCs w:val="28"/>
     </w:rPr>
   </w:style>
-  <w:style w:type="paragraph" w:styleId="Heading3">
-    <w:name w:val="Heading 3"/>
+  <w:style w:type="paragraph" w:styleId="berschrift3">
+    <w:name w:val="heading 3"/>
+    <w:basedOn w:val="Standard"/>
+    <w:next w:val="Standard"/>
     <w:qFormat/>
-    <w:basedOn w:val="Normal"/>
-    <w:next w:val="Normal"/>
     <w:pPr>
       <w:keepNext/>
-      <w:numPr>
-        <w:ilvl w:val="0"/>
-        <w:numId w:val="1"/>
-      </w:numPr>
       <w:spacing w:before="240" w:after="60"/>
+      <w:ind w:left="720" w:hanging="360"/>
       <w:outlineLvl w:val="2"/>
     </w:pPr>
     <w:rPr>
@@ -1651,17 +1633,14 @@
       <w:szCs w:val="26"/>
     </w:rPr>
   </w:style>
-  <w:style w:type="paragraph" w:styleId="Heading5">
-    <w:name w:val="Heading 5"/>
+  <w:style w:type="paragraph" w:styleId="berschrift5">
+    <w:name w:val="heading 5"/>
+    <w:basedOn w:val="Standard"/>
+    <w:next w:val="Standard"/>
     <w:qFormat/>
-    <w:basedOn w:val="Normal"/>
-    <w:next w:val="Normal"/>
     <w:pPr>
-      <w:numPr>
-        <w:ilvl w:val="0"/>
-        <w:numId w:val="1"/>
-      </w:numPr>
       <w:spacing w:before="240" w:after="60"/>
+      <w:ind w:left="720" w:hanging="360"/>
       <w:outlineLvl w:val="4"/>
     </w:pPr>
     <w:rPr>
@@ -1673,11 +1652,11 @@
       <w:szCs w:val="26"/>
     </w:rPr>
   </w:style>
-  <w:style w:type="paragraph" w:styleId="Heading6">
-    <w:name w:val="Heading 6"/>
+  <w:style w:type="paragraph" w:styleId="berschrift6">
+    <w:name w:val="heading 6"/>
+    <w:basedOn w:val="Standard"/>
+    <w:next w:val="Standard"/>
     <w:qFormat/>
-    <w:basedOn w:val="Normal"/>
-    <w:next w:val="Normal"/>
     <w:pPr>
       <w:spacing w:before="240" w:after="60"/>
       <w:outlineLvl w:val="5"/>
@@ -1689,11 +1668,11 @@
       <w:szCs w:val="22"/>
     </w:rPr>
   </w:style>
-  <w:style w:type="paragraph" w:styleId="Heading7">
-    <w:name w:val="Heading 7"/>
+  <w:style w:type="paragraph" w:styleId="berschrift7">
+    <w:name w:val="heading 7"/>
+    <w:basedOn w:val="Standard"/>
+    <w:next w:val="Standard"/>
     <w:qFormat/>
-    <w:basedOn w:val="Normal"/>
-    <w:next w:val="Normal"/>
     <w:pPr>
       <w:spacing w:before="240" w:after="60"/>
       <w:outlineLvl w:val="6"/>
@@ -1703,11 +1682,11 @@
       <w:b/>
     </w:rPr>
   </w:style>
-  <w:style w:type="paragraph" w:styleId="Heading8">
-    <w:name w:val="Heading 8"/>
+  <w:style w:type="paragraph" w:styleId="berschrift8">
+    <w:name w:val="heading 8"/>
+    <w:basedOn w:val="Standard"/>
+    <w:next w:val="Standard"/>
     <w:qFormat/>
-    <w:basedOn w:val="Normal"/>
-    <w:next w:val="Normal"/>
     <w:pPr>
       <w:spacing w:before="240" w:after="60"/>
       <w:outlineLvl w:val="7"/>
@@ -1718,11 +1697,11 @@
       <w:iCs/>
     </w:rPr>
   </w:style>
-  <w:style w:type="paragraph" w:styleId="Heading9">
-    <w:name w:val="Heading 9"/>
+  <w:style w:type="paragraph" w:styleId="berschrift9">
+    <w:name w:val="heading 9"/>
+    <w:basedOn w:val="Standard"/>
+    <w:next w:val="Standard"/>
     <w:qFormat/>
-    <w:basedOn w:val="Normal"/>
-    <w:next w:val="Normal"/>
     <w:pPr>
       <w:spacing w:before="240" w:after="60"/>
       <w:outlineLvl w:val="8"/>
@@ -1734,14 +1713,34 @@
       <w:szCs w:val="22"/>
     </w:rPr>
   </w:style>
-  <w:style w:type="character" w:styleId="DefaultParagraphFont" w:default="1">
+  <w:style w:type="character" w:default="1" w:styleId="Absatz-Standardschriftart">
     <w:name w:val="Default Paragraph Font"/>
     <w:uiPriority w:val="1"/>
     <w:semiHidden/>
     <w:unhideWhenUsed/>
-    <w:rPr/>
-  </w:style>
-  <w:style w:type="character" w:styleId="FollowedHyperlink">
+  </w:style>
+  <w:style w:type="table" w:default="1" w:styleId="NormaleTabelle">
+    <w:name w:val="Normal Table"/>
+    <w:uiPriority w:val="99"/>
+    <w:semiHidden/>
+    <w:unhideWhenUsed/>
+    <w:tblPr>
+      <w:tblInd w:w="0" w:type="dxa"/>
+      <w:tblCellMar>
+        <w:top w:w="0" w:type="dxa"/>
+        <w:left w:w="108" w:type="dxa"/>
+        <w:bottom w:w="0" w:type="dxa"/>
+        <w:right w:w="108" w:type="dxa"/>
+      </w:tblCellMar>
+    </w:tblPr>
+  </w:style>
+  <w:style w:type="numbering" w:default="1" w:styleId="KeineListe">
+    <w:name w:val="No List"/>
+    <w:uiPriority w:val="99"/>
+    <w:semiHidden/>
+    <w:unhideWhenUsed/>
+  </w:style>
+  <w:style w:type="character" w:styleId="BesuchterHyperlink">
     <w:name w:val="FollowedHyperlink"/>
     <w:semiHidden/>
     <w:rPr>
@@ -1749,7 +1748,7 @@
       <w:u w:val="single"/>
     </w:rPr>
   </w:style>
-  <w:style w:type="character" w:styleId="TabelleZchn" w:customStyle="1">
+  <w:style w:type="character" w:customStyle="1" w:styleId="TabelleZchn">
     <w:name w:val="Tabelle Zchn"/>
     <w:rPr>
       <w:rFonts w:ascii="Tahoma" w:hAnsi="Tahoma"/>
@@ -1758,7 +1757,7 @@
       <w:lang w:val="de-DE" w:eastAsia="de-DE" w:bidi="ar-SA"/>
     </w:rPr>
   </w:style>
-  <w:style w:type="character" w:styleId="AusfTabelleZchn" w:customStyle="1">
+  <w:style w:type="character" w:customStyle="1" w:styleId="AusfTabelleZchn">
     <w:name w:val="AusfTabelle Zchn"/>
     <w:rPr>
       <w:rFonts w:ascii="Tahoma" w:hAnsi="Tahoma"/>
@@ -1769,7 +1768,7 @@
       <w:lang w:val="de-DE" w:eastAsia="de-DE" w:bidi="ar-SA"/>
     </w:rPr>
   </w:style>
-  <w:style w:type="character" w:styleId="Annotationreference">
+  <w:style w:type="character" w:styleId="Kommentarzeichen">
     <w:name w:val="annotation reference"/>
     <w:semiHidden/>
     <w:rPr>
@@ -1777,16 +1776,15 @@
       <w:szCs w:val="16"/>
     </w:rPr>
   </w:style>
-  <w:style w:type="character" w:styleId="InternetLink">
+  <w:style w:type="character" w:customStyle="1" w:styleId="InternetLink">
     <w:name w:val="Internet Link"/>
     <w:uiPriority w:val="99"/>
     <w:rPr>
       <w:color w:val="0000FF"/>
       <w:u w:val="single"/>
-      <w:lang w:val="zxx" w:eastAsia="zxx" w:bidi="zxx"/>
-    </w:rPr>
-  </w:style>
-  <w:style w:type="character" w:styleId="ArialZchn" w:customStyle="1">
+    </w:rPr>
+  </w:style>
+  <w:style w:type="character" w:customStyle="1" w:styleId="ArialZchn">
     <w:name w:val="Arial Zchn"/>
     <w:rPr>
       <w:rFonts w:ascii="Tahoma" w:hAnsi="Tahoma"/>
@@ -1794,100 +1792,97 @@
       <w:lang w:val="de-DE" w:eastAsia="de-DE" w:bidi="ar-SA"/>
     </w:rPr>
   </w:style>
-  <w:style w:type="character" w:styleId="KommentartextZchn" w:customStyle="1">
+  <w:style w:type="character" w:customStyle="1" w:styleId="KommentartextZchn">
     <w:name w:val="Kommentartext Zchn"/>
+    <w:basedOn w:val="Absatz-Standardschriftart"/>
+    <w:link w:val="Kommentartext"/>
     <w:semiHidden/>
-    <w:link w:val="Kommentartext"/>
-    <w:rsid w:val="00e4763b"/>
-    <w:basedOn w:val="DefaultParagraphFont"/>
+    <w:rsid w:val="00E4763B"/>
     <w:rPr>
       <w:rFonts w:ascii="Tahoma" w:hAnsi="Tahoma"/>
     </w:rPr>
   </w:style>
-  <w:style w:type="character" w:styleId="FunotentextZchn" w:customStyle="1">
+  <w:style w:type="character" w:customStyle="1" w:styleId="FunotentextZchn">
     <w:name w:val="Fußnotentext Zchn"/>
+    <w:basedOn w:val="Absatz-Standardschriftart"/>
+    <w:link w:val="Funotentext"/>
     <w:uiPriority w:val="99"/>
     <w:semiHidden/>
-    <w:link w:val="Funotentext"/>
     <w:rsid w:val="00311410"/>
-    <w:basedOn w:val="DefaultParagraphFont"/>
     <w:rPr>
       <w:rFonts w:ascii="Calibri" w:hAnsi="Calibri" w:cs="Calibri"/>
       <w:lang w:eastAsia="en-US"/>
     </w:rPr>
   </w:style>
-  <w:style w:type="character" w:styleId="Footnotereference">
+  <w:style w:type="character" w:styleId="Funotenzeichen">
     <w:name w:val="footnote reference"/>
+    <w:basedOn w:val="Absatz-Standardschriftart"/>
     <w:uiPriority w:val="99"/>
     <w:semiHidden/>
     <w:unhideWhenUsed/>
     <w:rsid w:val="00311410"/>
-    <w:basedOn w:val="DefaultParagraphFont"/>
     <w:rPr>
       <w:vertAlign w:val="superscript"/>
     </w:rPr>
   </w:style>
-  <w:style w:type="character" w:styleId="ListLabel1">
+  <w:style w:type="character" w:customStyle="1" w:styleId="ListLabel1">
     <w:name w:val="ListLabel 1"/>
     <w:rPr>
       <w:rFonts w:eastAsia="Times New Roman" w:cs="Tahoma"/>
     </w:rPr>
   </w:style>
-  <w:style w:type="character" w:styleId="ListLabel2">
+  <w:style w:type="character" w:customStyle="1" w:styleId="ListLabel2">
     <w:name w:val="ListLabel 2"/>
     <w:rPr>
       <w:rFonts w:cs="Courier New"/>
     </w:rPr>
   </w:style>
-  <w:style w:type="character" w:styleId="ListLabel3">
+  <w:style w:type="character" w:customStyle="1" w:styleId="ListLabel3">
     <w:name w:val="ListLabel 3"/>
     <w:rPr>
       <w:sz w:val="24"/>
     </w:rPr>
   </w:style>
-  <w:style w:type="character" w:styleId="ListLabel4">
+  <w:style w:type="character" w:customStyle="1" w:styleId="ListLabel4">
     <w:name w:val="ListLabel 4"/>
     <w:rPr>
       <w:rFonts w:eastAsia="Times New Roman" w:cs="Times New Roman"/>
     </w:rPr>
   </w:style>
-  <w:style w:type="character" w:styleId="IndexLink">
+  <w:style w:type="character" w:customStyle="1" w:styleId="IndexLink">
     <w:name w:val="Index Link"/>
-    <w:rPr/>
-  </w:style>
-  <w:style w:type="paragraph" w:styleId="Heading">
+  </w:style>
+  <w:style w:type="paragraph" w:customStyle="1" w:styleId="Heading">
     <w:name w:val="Heading"/>
-    <w:basedOn w:val="Normal"/>
+    <w:basedOn w:val="Standard"/>
     <w:next w:val="TextBody"/>
     <w:pPr>
       <w:keepNext/>
       <w:spacing w:before="240" w:after="120"/>
     </w:pPr>
     <w:rPr>
-      <w:rFonts w:ascii="Liberation Sans" w:hAnsi="Liberation Sans" w:eastAsia="Droid Sans Fallback" w:cs="FreeSans"/>
+      <w:rFonts w:ascii="Liberation Sans" w:eastAsia="Droid Sans Fallback" w:hAnsi="Liberation Sans" w:cs="FreeSans"/>
       <w:sz w:val="28"/>
       <w:szCs w:val="28"/>
     </w:rPr>
   </w:style>
-  <w:style w:type="paragraph" w:styleId="TextBody">
+  <w:style w:type="paragraph" w:customStyle="1" w:styleId="TextBody">
     <w:name w:val="Text Body"/>
-    <w:basedOn w:val="Normal"/>
+    <w:basedOn w:val="Standard"/>
     <w:pPr>
-      <w:spacing w:lineRule="auto" w:line="288" w:before="0" w:after="140"/>
+      <w:spacing w:after="140" w:line="288" w:lineRule="auto"/>
     </w:pPr>
-    <w:rPr/>
-  </w:style>
-  <w:style w:type="paragraph" w:styleId="List">
+  </w:style>
+  <w:style w:type="paragraph" w:styleId="Liste">
     <w:name w:val="List"/>
     <w:basedOn w:val="TextBody"/>
-    <w:pPr/>
     <w:rPr>
       <w:rFonts w:cs="FreeSans"/>
     </w:rPr>
   </w:style>
-  <w:style w:type="paragraph" w:styleId="Caption">
-    <w:name w:val="Caption"/>
-    <w:basedOn w:val="Normal"/>
+  <w:style w:type="paragraph" w:styleId="Beschriftung">
+    <w:name w:val="caption"/>
+    <w:basedOn w:val="Standard"/>
     <w:pPr>
       <w:suppressLineNumbers/>
       <w:spacing w:before="120" w:after="120"/>
@@ -1897,12 +1892,11 @@
       <w:i/>
       <w:iCs/>
       <w:sz w:val="24"/>
-      <w:szCs w:val="24"/>
-    </w:rPr>
-  </w:style>
-  <w:style w:type="paragraph" w:styleId="Index">
+    </w:rPr>
+  </w:style>
+  <w:style w:type="paragraph" w:customStyle="1" w:styleId="Index">
     <w:name w:val="Index"/>
-    <w:basedOn w:val="Normal"/>
+    <w:basedOn w:val="Standard"/>
     <w:pPr>
       <w:suppressLineNumbers/>
     </w:pPr>
@@ -1910,20 +1904,20 @@
       <w:rFonts w:cs="FreeSans"/>
     </w:rPr>
   </w:style>
-  <w:style w:type="paragraph" w:styleId="Dokumenttitel" w:customStyle="1">
+  <w:style w:type="paragraph" w:customStyle="1" w:styleId="Dokumenttitel">
     <w:name w:val="Dokumenttitel"/>
-    <w:basedOn w:val="Normal"/>
+    <w:basedOn w:val="Standard"/>
     <w:pPr>
-      <w:spacing w:before="0" w:after="80"/>
+      <w:spacing w:after="80"/>
     </w:pPr>
     <w:rPr>
       <w:sz w:val="36"/>
       <w:szCs w:val="36"/>
     </w:rPr>
   </w:style>
-  <w:style w:type="paragraph" w:styleId="Tabelle" w:customStyle="1">
+  <w:style w:type="paragraph" w:customStyle="1" w:styleId="Tabelle">
     <w:name w:val="Tabelle"/>
-    <w:basedOn w:val="Normal"/>
+    <w:basedOn w:val="Standard"/>
     <w:pPr>
       <w:spacing w:before="40" w:after="40"/>
     </w:pPr>
@@ -1932,81 +1926,74 @@
       <w:szCs w:val="18"/>
     </w:rPr>
   </w:style>
-  <w:style w:type="paragraph" w:styleId="Header">
-    <w:name w:val="Header"/>
+  <w:style w:type="paragraph" w:styleId="Kopfzeile">
+    <w:name w:val="header"/>
+    <w:basedOn w:val="Standard"/>
     <w:semiHidden/>
-    <w:basedOn w:val="Normal"/>
     <w:pPr>
       <w:tabs>
-        <w:tab w:val="center" w:pos="4536" w:leader="none"/>
-        <w:tab w:val="right" w:pos="9072" w:leader="none"/>
+        <w:tab w:val="center" w:pos="4536"/>
+        <w:tab w:val="right" w:pos="9072"/>
       </w:tabs>
     </w:pPr>
-    <w:rPr/>
-  </w:style>
-  <w:style w:type="paragraph" w:styleId="Footer">
-    <w:name w:val="Footer"/>
+  </w:style>
+  <w:style w:type="paragraph" w:styleId="Fuzeile">
+    <w:name w:val="footer"/>
+    <w:basedOn w:val="Standard"/>
     <w:semiHidden/>
-    <w:basedOn w:val="Normal"/>
     <w:pPr>
       <w:tabs>
-        <w:tab w:val="center" w:pos="4536" w:leader="none"/>
-        <w:tab w:val="right" w:pos="9072" w:leader="none"/>
+        <w:tab w:val="center" w:pos="4536"/>
+        <w:tab w:val="right" w:pos="9072"/>
       </w:tabs>
     </w:pPr>
-    <w:rPr/>
-  </w:style>
-  <w:style w:type="paragraph" w:styleId="AusfTabelle" w:customStyle="1">
+  </w:style>
+  <w:style w:type="paragraph" w:customStyle="1" w:styleId="AusfTabelle">
     <w:name w:val="AusfTabelle"/>
     <w:basedOn w:val="Tabelle"/>
-    <w:pPr/>
     <w:rPr>
       <w:i/>
       <w:color w:val="000080"/>
     </w:rPr>
   </w:style>
-  <w:style w:type="paragraph" w:styleId="BalloonText">
+  <w:style w:type="paragraph" w:styleId="Sprechblasentext">
     <w:name w:val="Balloon Text"/>
+    <w:basedOn w:val="Standard"/>
     <w:semiHidden/>
-    <w:basedOn w:val="Normal"/>
-    <w:pPr/>
     <w:rPr>
       <w:rFonts w:cs="Tahoma"/>
       <w:sz w:val="16"/>
       <w:szCs w:val="16"/>
     </w:rPr>
   </w:style>
-  <w:style w:type="paragraph" w:styleId="Tabellenkopf" w:customStyle="1">
+  <w:style w:type="paragraph" w:customStyle="1" w:styleId="Tabellenkopf">
     <w:name w:val="Tabellenkopf"/>
     <w:basedOn w:val="Tabelle"/>
-    <w:pPr/>
     <w:rPr>
       <w:b/>
     </w:rPr>
   </w:style>
-  <w:style w:type="paragraph" w:styleId="Annotationtext">
+  <w:style w:type="paragraph" w:styleId="Kommentartext">
     <w:name w:val="annotation text"/>
+    <w:basedOn w:val="Standard"/>
+    <w:link w:val="KommentartextZchn"/>
     <w:semiHidden/>
-    <w:link w:val="KommentartextZchn"/>
-    <w:basedOn w:val="Normal"/>
-    <w:pPr/>
     <w:rPr>
       <w:szCs w:val="20"/>
     </w:rPr>
   </w:style>
-  <w:style w:type="paragraph" w:styleId="Annotationsubject">
+  <w:style w:type="paragraph" w:styleId="Kommentarthema">
     <w:name w:val="annotation subject"/>
+    <w:basedOn w:val="Kommentartext"/>
     <w:semiHidden/>
-    <w:basedOn w:val="Annotationtext"/>
-    <w:pPr/>
     <w:rPr>
       <w:b/>
       <w:bCs/>
     </w:rPr>
   </w:style>
-  <w:style w:type="paragraph" w:styleId="Infoblock" w:customStyle="1">
+  <w:style w:type="paragraph" w:customStyle="1" w:styleId="Infoblock">
     <w:name w:val="Infoblock"/>
-    <w:basedOn w:val="Normal"/>
+    <w:basedOn w:val="Standard"/>
     <w:pPr>
       <w:pBdr>
         <w:top w:val="single" w:sz="4" w:space="1" w:color="00000A" w:shadow="1"/>
@@ -2014,7 +2001,7 @@
         <w:bottom w:val="single" w:sz="4" w:space="1" w:color="00000A" w:shadow="1"/>
         <w:right w:val="single" w:sz="4" w:space="4" w:color="00000A" w:shadow="1"/>
       </w:pBdr>
-      <w:shd w:fill="FFFFD1" w:val="clear"/>
+      <w:shd w:val="clear" w:color="auto" w:fill="FFFFD1"/>
     </w:pPr>
     <w:rPr>
       <w:i/>
@@ -2022,80 +2009,71 @@
       <w:szCs w:val="20"/>
     </w:rPr>
   </w:style>
-  <w:style w:type="paragraph" w:styleId="Berschrift1ohne" w:customStyle="1">
+  <w:style w:type="paragraph" w:customStyle="1" w:styleId="berschrift1ohne">
     <w:name w:val="Überschrift 1 ohne"/>
-    <w:basedOn w:val="Heading1"/>
-    <w:pPr/>
-    <w:rPr/>
-  </w:style>
-  <w:style w:type="paragraph" w:styleId="Contents1">
+    <w:basedOn w:val="berschrift1"/>
+  </w:style>
+  <w:style w:type="paragraph" w:customStyle="1" w:styleId="Contents1">
     <w:name w:val="Contents 1"/>
+    <w:basedOn w:val="Standard"/>
+    <w:next w:val="Standard"/>
+    <w:autoRedefine/>
     <w:uiPriority w:val="39"/>
-    <w:basedOn w:val="Normal"/>
-    <w:next w:val="Normal"/>
+    <w:pPr>
+      <w:spacing w:after="40"/>
+    </w:pPr>
+  </w:style>
+  <w:style w:type="paragraph" w:customStyle="1" w:styleId="Contents2">
+    <w:name w:val="Contents 2"/>
+    <w:basedOn w:val="Standard"/>
+    <w:next w:val="Standard"/>
     <w:autoRedefine/>
+    <w:uiPriority w:val="39"/>
     <w:pPr>
-      <w:spacing w:before="0" w:after="40"/>
+      <w:spacing w:after="40"/>
+      <w:ind w:left="221"/>
     </w:pPr>
-    <w:rPr/>
-  </w:style>
-  <w:style w:type="paragraph" w:styleId="Contents2">
-    <w:name w:val="Contents 2"/>
-    <w:uiPriority w:val="39"/>
-    <w:basedOn w:val="Normal"/>
-    <w:next w:val="Normal"/>
+  </w:style>
+  <w:style w:type="paragraph" w:customStyle="1" w:styleId="Contents3">
+    <w:name w:val="Contents 3"/>
+    <w:basedOn w:val="Standard"/>
+    <w:next w:val="Standard"/>
     <w:autoRedefine/>
-    <w:pPr>
-      <w:spacing w:before="0" w:after="40"/>
-      <w:ind w:left="221" w:right="0" w:hanging="0"/>
-    </w:pPr>
-    <w:rPr/>
-  </w:style>
-  <w:style w:type="paragraph" w:styleId="Contents3">
-    <w:name w:val="Contents 3"/>
     <w:semiHidden/>
-    <w:basedOn w:val="Normal"/>
-    <w:next w:val="Normal"/>
-    <w:autoRedefine/>
     <w:pPr>
       <w:tabs>
-        <w:tab w:val="left" w:pos="1440" w:leader="none"/>
-        <w:tab w:val="right" w:pos="9062" w:leader="dot"/>
+        <w:tab w:val="left" w:pos="1440"/>
+        <w:tab w:val="right" w:leader="dot" w:pos="9062"/>
       </w:tabs>
-      <w:spacing w:before="0" w:after="40"/>
-      <w:ind w:left="442" w:right="0" w:hanging="0"/>
+      <w:spacing w:after="40"/>
+      <w:ind w:left="442"/>
     </w:pPr>
-    <w:rPr/>
-  </w:style>
-  <w:style w:type="paragraph" w:styleId="Arial" w:customStyle="1">
+  </w:style>
+  <w:style w:type="paragraph" w:customStyle="1" w:styleId="Arial">
     <w:name w:val="Arial"/>
-    <w:basedOn w:val="Normal"/>
-    <w:pPr/>
-    <w:rPr/>
-  </w:style>
-  <w:style w:type="paragraph" w:styleId="ListParagraph">
+    <w:basedOn w:val="Standard"/>
+  </w:style>
+  <w:style w:type="paragraph" w:styleId="Listenabsatz">
     <w:name w:val="List Paragraph"/>
+    <w:basedOn w:val="Standard"/>
     <w:uiPriority w:val="34"/>
     <w:qFormat/>
-    <w:rsid w:val="00e4763b"/>
-    <w:basedOn w:val="Normal"/>
+    <w:rsid w:val="00E4763B"/>
     <w:pPr>
-      <w:spacing w:before="0" w:after="220"/>
-      <w:ind w:left="720" w:right="0" w:hanging="0"/>
+      <w:ind w:left="720"/>
       <w:contextualSpacing/>
     </w:pPr>
-    <w:rPr/>
-  </w:style>
-  <w:style w:type="paragraph" w:styleId="Footnotetext">
+  </w:style>
+  <w:style w:type="paragraph" w:styleId="Funotentext">
     <w:name w:val="footnote text"/>
+    <w:basedOn w:val="Standard"/>
+    <w:link w:val="FunotentextZchn"/>
     <w:uiPriority w:val="99"/>
     <w:semiHidden/>
     <w:unhideWhenUsed/>
-    <w:link w:val="FunotentextZchn"/>
     <w:rsid w:val="00311410"/>
-    <w:basedOn w:val="Normal"/>
     <w:pPr>
-      <w:spacing w:before="0" w:after="0"/>
+      <w:spacing w:after="0"/>
     </w:pPr>
     <w:rPr>
       <w:rFonts w:ascii="Calibri" w:hAnsi="Calibri" w:cs="Calibri"/>
@@ -2103,9 +2081,172 @@
       <w:lang w:eastAsia="en-US"/>
     </w:rPr>
   </w:style>
-  <w:style w:type="numbering" w:styleId="NoList" w:default="1">
-    <w:name w:val="No List"/>
-    <w:uiPriority w:val="99"/>
+</w:styles>
+</file>
+
+<file path=word/stylesWithEffects.xml><?xml version="1.0" encoding="utf-8"?>
+<w:styles xmlns:wpc="http://schemas.microsoft.com/office/word/2010/wordprocessingCanvas" xmlns:mc="http://schemas.openxmlformats.org/markup-compatibility/2006" xmlns:o="urn:schemas-microsoft-com:office:office" xmlns:r="http://schemas.openxmlformats.org/officeDocument/2006/relationships" xmlns:m="http://schemas.openxmlformats.org/officeDocument/2006/math" xmlns:v="urn:schemas-microsoft-com:vml" xmlns:wp14="http://schemas.microsoft.com/office/word/2010/wordprocessingDrawing" xmlns:wp="http://schemas.openxmlformats.org/drawingml/2006/wordprocessingDrawing" xmlns:w10="urn:schemas-microsoft-com:office:word" xmlns:w="http://schemas.openxmlformats.org/wordprocessingml/2006/main" xmlns:w14="http://schemas.microsoft.com/office/word/2010/wordml" xmlns:wpg="http://schemas.microsoft.com/office/word/2010/wordprocessingGroup" xmlns:wpi="http://schemas.microsoft.com/office/word/2010/wordprocessingInk" xmlns:wne="http://schemas.microsoft.com/office/word/2006/wordml" xmlns:wps="http://schemas.microsoft.com/office/word/2010/wordprocessingShape" mc:Ignorable="w14 wp14">
+  <w:docDefaults>
+    <w:rPrDefault>
+      <w:rPr>
+        <w:rFonts w:asciiTheme="minorHAnsi" w:eastAsiaTheme="minorEastAsia" w:hAnsiTheme="minorHAnsi" w:cstheme="minorBidi"/>
+        <w:sz w:val="22"/>
+        <w:szCs w:val="22"/>
+        <w:lang w:val="de-DE" w:eastAsia="de-DE" w:bidi="ar-SA"/>
+      </w:rPr>
+    </w:rPrDefault>
+    <w:pPrDefault>
+      <w:pPr>
+        <w:spacing w:after="200" w:line="276" w:lineRule="auto"/>
+      </w:pPr>
+    </w:pPrDefault>
+  </w:docDefaults>
+  <w:latentStyles w:defLockedState="0" w:defUIPriority="99" w:defSemiHidden="1" w:defUnhideWhenUsed="1" w:defQFormat="0" w:count="267">
+    <w:lsdException w:name="Normal" w:semiHidden="0" w:uiPriority="0" w:unhideWhenUsed="0" w:qFormat="1"/>
+    <w:lsdException w:name="heading 1" w:semiHidden="0" w:uiPriority="9" w:unhideWhenUsed="0" w:qFormat="1"/>
+    <w:lsdException w:name="heading 2" w:uiPriority="9" w:qFormat="1"/>
+    <w:lsdException w:name="heading 3" w:uiPriority="9" w:qFormat="1"/>
+    <w:lsdException w:name="heading 4" w:uiPriority="9" w:qFormat="1"/>
+    <w:lsdException w:name="heading 5" w:uiPriority="9" w:qFormat="1"/>
+    <w:lsdException w:name="heading 6" w:uiPriority="9" w:qFormat="1"/>
+    <w:lsdException w:name="heading 7" w:uiPriority="9" w:qFormat="1"/>
+    <w:lsdException w:name="heading 8" w:uiPriority="9" w:qFormat="1"/>
+    <w:lsdException w:name="heading 9" w:uiPriority="9" w:qFormat="1"/>
+    <w:lsdException w:name="toc 1" w:uiPriority="39"/>
+    <w:lsdException w:name="toc 2" w:uiPriority="39"/>
+    <w:lsdException w:name="toc 3" w:uiPriority="39"/>
+    <w:lsdException w:name="toc 4" w:uiPriority="39"/>
+    <w:lsdException w:name="toc 5" w:uiPriority="39"/>
+    <w:lsdException w:name="toc 6" w:uiPriority="39"/>
+    <w:lsdException w:name="toc 7" w:uiPriority="39"/>
+    <w:lsdException w:name="toc 8" w:uiPriority="39"/>
+    <w:lsdException w:name="toc 9" w:uiPriority="39"/>
+    <w:lsdException w:name="caption" w:uiPriority="35" w:qFormat="1"/>
+    <w:lsdException w:name="Title" w:semiHidden="0" w:uiPriority="10" w:unhideWhenUsed="0" w:qFormat="1"/>
+    <w:lsdException w:name="Default Paragraph Font" w:uiPriority="1"/>
+    <w:lsdException w:name="Subtitle" w:semiHidden="0" w:uiPriority="11" w:unhideWhenUsed="0" w:qFormat="1"/>
+    <w:lsdException w:name="Strong" w:semiHidden="0" w:uiPriority="22" w:unhideWhenUsed="0" w:qFormat="1"/>
+    <w:lsdException w:name="Emphasis" w:semiHidden="0" w:uiPriority="20" w:unhideWhenUsed="0" w:qFormat="1"/>
+    <w:lsdException w:name="Table Grid" w:semiHidden="0" w:uiPriority="59" w:unhideWhenUsed="0"/>
+    <w:lsdException w:name="Placeholder Text" w:unhideWhenUsed="0"/>
+    <w:lsdException w:name="No Spacing" w:semiHidden="0" w:uiPriority="1" w:unhideWhenUsed="0" w:qFormat="1"/>
+    <w:lsdException w:name="Light Shading" w:semiHidden="0" w:uiPriority="60" w:unhideWhenUsed="0"/>
+    <w:lsdException w:name="Light List" w:semiHidden="0" w:uiPriority="61" w:unhideWhenUsed="0"/>
+    <w:lsdException w:name="Light Grid" w:semiHidden="0" w:uiPriority="62" w:unhideWhenUsed="0"/>
+    <w:lsdException w:name="Medium Shading 1" w:semiHidden="0" w:uiPriority="63" w:unhideWhenUsed="0"/>
+    <w:lsdException w:name="Medium Shading 2" w:semiHidden="0" w:uiPriority="64" w:unhideWhenUsed="0"/>
+    <w:lsdException w:name="Medium List 1" w:semiHidden="0" w:uiPriority="65" w:unhideWhenUsed="0"/>
+    <w:lsdException w:name="Medium List 2" w:semiHidden="0" w:uiPriority="66" w:unhideWhenUsed="0"/>
+    <w:lsdException w:name="Medium Grid 1" w:semiHidden="0" w:uiPriority="67" w:unhideWhenUsed="0"/>
+    <w:lsdException w:name="Medium Grid 2" w:semiHidden="0" w:uiPriority="68" w:unhideWhenUsed="0"/>
+    <w:lsdException w:name="Medium Grid 3" w:semiHidden="0" w:uiPriority="69" w:unhideWhenUsed="0"/>
+    <w:lsdException w:name="Dark List" w:semiHidden="0" w:uiPriority="70" w:unhideWhenUsed="0"/>
+    <w:lsdException w:name="Colorful Shading" w:semiHidden="0" w:uiPriority="71" w:unhideWhenUsed="0"/>
+    <w:lsdException w:name="Colorful List" w:semiHidden="0" w:uiPriority="72" w:unhideWhenUsed="0"/>
+    <w:lsdException w:name="Colorful Grid" w:semiHidden="0" w:uiPriority="73" w:unhideWhenUsed="0"/>
+    <w:lsdException w:name="Light Shading Accent 1" w:semiHidden="0" w:uiPriority="60" w:unhideWhenUsed="0"/>
+    <w:lsdException w:name="Light List Accent 1" w:semiHidden="0" w:uiPriority="61" w:unhideWhenUsed="0"/>
+    <w:lsdException w:name="Light Grid Accent 1" w:semiHidden="0" w:uiPriority="62" w:unhideWhenUsed="0"/>
+    <w:lsdException w:name="Medium Shading 1 Accent 1" w:semiHidden="0" w:uiPriority="63" w:unhideWhenUsed="0"/>
+    <w:lsdException w:name="Medium Shading 2 Accent 1" w:semiHidden="0" w:uiPriority="64" w:unhideWhenUsed="0"/>
+    <w:lsdException w:name="Medium List 1 Accent 1" w:semiHidden="0" w:uiPriority="65" w:unhideWhenUsed="0"/>
+    <w:lsdException w:name="Revision" w:unhideWhenUsed="0"/>
+    <w:lsdException w:name="List Paragraph" w:semiHidden="0" w:uiPriority="34" w:unhideWhenUsed="0" w:qFormat="1"/>
+    <w:lsdException w:name="Quote" w:semiHidden="0" w:uiPriority="29" w:unhideWhenUsed="0" w:qFormat="1"/>
+    <w:lsdException w:name="Intense Quote" w:semiHidden="0" w:uiPriority="30" w:unhideWhenUsed="0" w:qFormat="1"/>
+    <w:lsdException w:name="Medium List 2 Accent 1" w:semiHidden="0" w:uiPriority="66" w:unhideWhenUsed="0"/>
+    <w:lsdException w:name="Medium Grid 1 Accent 1" w:semiHidden="0" w:uiPriority="67" w:unhideWhenUsed="0"/>
+    <w:lsdException w:name="Medium Grid 2 Accent 1" w:semiHidden="0" w:uiPriority="68" w:unhideWhenUsed="0"/>
+    <w:lsdException w:name="Medium Grid 3 Accent 1" w:semiHidden="0" w:uiPriority="69" w:unhideWhenUsed="0"/>
+    <w:lsdException w:name="Dark List Accent 1" w:semiHidden="0" w:uiPriority="70" w:unhideWhenUsed="0"/>
+    <w:lsdException w:name="Colorful Shading Accent 1" w:semiHidden="0" w:uiPriority="71" w:unhideWhenUsed="0"/>
+    <w:lsdException w:name="Colorful List Accent 1" w:semiHidden="0" w:uiPriority="72" w:unhideWhenUsed="0"/>
+    <w:lsdException w:name="Colorful Grid Accent 1" w:semiHidden="0" w:uiPriority="73" w:unhideWhenUsed="0"/>
+    <w:lsdException w:name="Light Shading Accent 2" w:semiHidden="0" w:uiPriority="60" w:unhideWhenUsed="0"/>
+    <w:lsdException w:name="Light List Accent 2" w:semiHidden="0" w:uiPriority="61" w:unhideWhenUsed="0"/>
+    <w:lsdException w:name="Light Grid Accent 2" w:semiHidden="0" w:uiPriority="62" w:unhideWhenUsed="0"/>
+    <w:lsdException w:name="Medium Shading 1 Accent 2" w:semiHidden="0" w:uiPriority="63" w:unhideWhenUsed="0"/>
+    <w:lsdException w:name="Medium Shading 2 Accent 2" w:semiHidden="0" w:uiPriority="64" w:unhideWhenUsed="0"/>
+    <w:lsdException w:name="Medium List 1 Accent 2" w:semiHidden="0" w:uiPriority="65" w:unhideWhenUsed="0"/>
+    <w:lsdException w:name="Medium List 2 Accent 2" w:semiHidden="0" w:uiPriority="66" w:unhideWhenUsed="0"/>
+    <w:lsdException w:name="Medium Grid 1 Accent 2" w:semiHidden="0" w:uiPriority="67" w:unhideWhenUsed="0"/>
+    <w:lsdException w:name="Medium Grid 2 Accent 2" w:semiHidden="0" w:uiPriority="68" w:unhideWhenUsed="0"/>
+    <w:lsdException w:name="Medium Grid 3 Accent 2" w:semiHidden="0" w:uiPriority="69" w:unhideWhenUsed="0"/>
+    <w:lsdException w:name="Dark List Accent 2" w:semiHidden="0" w:uiPriority="70" w:unhideWhenUsed="0"/>
+    <w:lsdException w:name="Colorful Shading Accent 2" w:semiHidden="0" w:uiPriority="71" w:unhideWhenUsed="0"/>
+    <w:lsdException w:name="Colorful List Accent 2" w:semiHidden="0" w:uiPriority="72" w:unhideWhenUsed="0"/>
+    <w:lsdException w:name="Colorful Grid Accent 2" w:semiHidden="0" w:uiPriority="73" w:unhideWhenUsed="0"/>
+    <w:lsdException w:name="Light Shading Accent 3" w:semiHidden="0" w:uiPriority="60" w:unhideWhenUsed="0"/>
+    <w:lsdException w:name="Light List Accent 3" w:semiHidden="0" w:uiPriority="61" w:unhideWhenUsed="0"/>
+    <w:lsdException w:name="Light Grid Accent 3" w:semiHidden="0" w:uiPriority="62" w:unhideWhenUsed="0"/>
+    <w:lsdException w:name="Medium Shading 1 Accent 3" w:semiHidden="0" w:uiPriority="63" w:unhideWhenUsed="0"/>
+    <w:lsdException w:name="Medium Shading 2 Accent 3" w:semiHidden="0" w:uiPriority="64" w:unhideWhenUsed="0"/>
+    <w:lsdException w:name="Medium List 1 Accent 3" w:semiHidden="0" w:uiPriority="65" w:unhideWhenUsed="0"/>
+    <w:lsdException w:name="Medium List 2 Accent 3" w:semiHidden="0" w:uiPriority="66" w:unhideWhenUsed="0"/>
+    <w:lsdException w:name="Medium Grid 1 Accent 3" w:semiHidden="0" w:uiPriority="67" w:unhideWhenUsed="0"/>
+    <w:lsdException w:name="Medium Grid 2 Accent 3" w:semiHidden="0" w:uiPriority="68" w:unhideWhenUsed="0"/>
+    <w:lsdException w:name="Medium Grid 3 Accent 3" w:semiHidden="0" w:uiPriority="69" w:unhideWhenUsed="0"/>
+    <w:lsdException w:name="Dark List Accent 3" w:semiHidden="0" w:uiPriority="70" w:unhideWhenUsed="0"/>
+    <w:lsdException w:name="Colorful Shading Accent 3" w:semiHidden="0" w:uiPriority="71" w:unhideWhenUsed="0"/>
+    <w:lsdException w:name="Colorful List Accent 3" w:semiHidden="0" w:uiPriority="72" w:unhideWhenUsed="0"/>
+    <w:lsdException w:name="Colorful Grid Accent 3" w:semiHidden="0" w:uiPriority="73" w:unhideWhenUsed="0"/>
+    <w:lsdException w:name="Light Shading Accent 4" w:semiHidden="0" w:uiPriority="60" w:unhideWhenUsed="0"/>
+    <w:lsdException w:name="Light List Accent 4" w:semiHidden="0" w:uiPriority="61" w:unhideWhenUsed="0"/>
+    <w:lsdException w:name="Light Grid Accent 4" w:semiHidden="0" w:uiPriority="62" w:unhideWhenUsed="0"/>
+    <w:lsdException w:name="Medium Shading 1 Accent 4" w:semiHidden="0" w:uiPriority="63" w:unhideWhenUsed="0"/>
+    <w:lsdException w:name="Medium Shading 2 Accent 4" w:semiHidden="0" w:uiPriority="64" w:unhideWhenUsed="0"/>
+    <w:lsdException w:name="Medium List 1 Accent 4" w:semiHidden="0" w:uiPriority="65" w:unhideWhenUsed="0"/>
+    <w:lsdException w:name="Medium List 2 Accent 4" w:semiHidden="0" w:uiPriority="66" w:unhideWhenUsed="0"/>
+    <w:lsdException w:name="Medium Grid 1 Accent 4" w:semiHidden="0" w:uiPriority="67" w:unhideWhenUsed="0"/>
+    <w:lsdException w:name="Medium Grid 2 Accent 4" w:semiHidden="0" w:uiPriority="68" w:unhideWhenUsed="0"/>
+    <w:lsdException w:name="Medium Grid 3 Accent 4" w:semiHidden="0" w:uiPriority="69" w:unhideWhenUsed="0"/>
+    <w:lsdException w:name="Dark List Accent 4" w:semiHidden="0" w:uiPriority="70" w:unhideWhenUsed="0"/>
+    <w:lsdException w:name="Colorful Shading Accent 4" w:semiHidden="0" w:uiPriority="71" w:unhideWhenUsed="0"/>
+    <w:lsdException w:name="Colorful List Accent 4" w:semiHidden="0" w:uiPriority="72" w:unhideWhenUsed="0"/>
+    <w:lsdException w:name="Colorful Grid Accent 4" w:semiHidden="0" w:uiPriority="73" w:unhideWhenUsed="0"/>
+    <w:lsdException w:name="Light Shading Accent 5" w:semiHidden="0" w:uiPriority="60" w:unhideWhenUsed="0"/>
+    <w:lsdException w:name="Light List Accent 5" w:semiHidden="0" w:uiPriority="61" w:unhideWhenUsed="0"/>
+    <w:lsdException w:name="Light Grid Accent 5" w:semiHidden="0" w:uiPriority="62" w:unhideWhenUsed="0"/>
+    <w:lsdException w:name="Medium Shading 1 Accent 5" w:semiHidden="0" w:uiPriority="63" w:unhideWhenUsed="0"/>
+    <w:lsdException w:name="Medium Shading 2 Accent 5" w:semiHidden="0" w:uiPriority="64" w:unhideWhenUsed="0"/>
+    <w:lsdException w:name="Medium List 1 Accent 5" w:semiHidden="0" w:uiPriority="65" w:unhideWhenUsed="0"/>
+    <w:lsdException w:name="Medium List 2 Accent 5" w:semiHidden="0" w:uiPriority="66" w:unhideWhenUsed="0"/>
+    <w:lsdException w:name="Medium Grid 1 Accent 5" w:semiHidden="0" w:uiPriority="67" w:unhideWhenUsed="0"/>
+    <w:lsdException w:name="Medium Grid 2 Accent 5" w:semiHidden="0" w:uiPriority="68" w:unhideWhenUsed="0"/>
+    <w:lsdException w:name="Medium Grid 3 Accent 5" w:semiHidden="0" w:uiPriority="69" w:unhideWhenUsed="0"/>
+    <w:lsdException w:name="Dark List Accent 5" w:semiHidden="0" w:uiPriority="70" w:unhideWhenUsed="0"/>
+    <w:lsdException w:name="Colorful Shading Accent 5" w:semiHidden="0" w:uiPriority="71" w:unhideWhenUsed="0"/>
+    <w:lsdException w:name="Colorful List Accent 5" w:semiHidden="0" w:uiPriority="72" w:unhideWhenUsed="0"/>
+    <w:lsdException w:name="Colorful Grid Accent 5" w:semiHidden="0" w:uiPriority="73" w:unhideWhenUsed="0"/>
+    <w:lsdException w:name="Light Shading Accent 6" w:semiHidden="0" w:uiPriority="60" w:unhideWhenUsed="0"/>
+    <w:lsdException w:name="Light List Accent 6" w:semiHidden="0" w:uiPriority="61" w:unhideWhenUsed="0"/>
+    <w:lsdException w:name="Light Grid Accent 6" w:semiHidden="0" w:uiPriority="62" w:unhideWhenUsed="0"/>
+    <w:lsdException w:name="Medium Shading 1 Accent 6" w:semiHidden="0" w:uiPriority="63" w:unhideWhenUsed="0"/>
+    <w:lsdException w:name="Medium Shading 2 Accent 6" w:semiHidden="0" w:uiPriority="64" w:unhideWhenUsed="0"/>
+    <w:lsdException w:name="Medium List 1 Accent 6" w:semiHidden="0" w:uiPriority="65" w:unhideWhenUsed="0"/>
+    <w:lsdException w:name="Medium List 2 Accent 6" w:semiHidden="0" w:uiPriority="66" w:unhideWhenUsed="0"/>
+    <w:lsdException w:name="Medium Grid 1 Accent 6" w:semiHidden="0" w:uiPriority="67" w:unhideWhenUsed="0"/>
+    <w:lsdException w:name="Medium Grid 2 Accent 6" w:semiHidden="0" w:uiPriority="68" w:unhideWhenUsed="0"/>
+    <w:lsdException w:name="Medium Grid 3 Accent 6" w:semiHidden="0" w:uiPriority="69" w:unhideWhenUsed="0"/>
+    <w:lsdException w:name="Dark List Accent 6" w:semiHidden="0" w:uiPriority="70" w:unhideWhenUsed="0"/>
+    <w:lsdException w:name="Colorful Shading Accent 6" w:semiHidden="0" w:uiPriority="71" w:unhideWhenUsed="0"/>
+    <w:lsdException w:name="Colorful List Accent 6" w:semiHidden="0" w:uiPriority="72" w:unhideWhenUsed="0"/>
+    <w:lsdException w:name="Colorful Grid Accent 6" w:semiHidden="0" w:uiPriority="73" w:unhideWhenUsed="0"/>
+    <w:lsdException w:name="Subtle Emphasis" w:semiHidden="0" w:uiPriority="19" w:unhideWhenUsed="0" w:qFormat="1"/>
+    <w:lsdException w:name="Intense Emphasis" w:semiHidden="0" w:uiPriority="21" w:unhideWhenUsed="0" w:qFormat="1"/>
+    <w:lsdException w:name="Subtle Reference" w:semiHidden="0" w:uiPriority="31" w:unhideWhenUsed="0" w:qFormat="1"/>
+    <w:lsdException w:name="Intense Reference" w:semiHidden="0" w:uiPriority="32" w:unhideWhenUsed="0" w:qFormat="1"/>
+    <w:lsdException w:name="Book Title" w:semiHidden="0" w:uiPriority="33" w:unhideWhenUsed="0" w:qFormat="1"/>
+    <w:lsdException w:name="Bibliography" w:uiPriority="37"/>
+    <w:lsdException w:name="TOC Heading" w:uiPriority="39" w:qFormat="1"/>
+  </w:latentStyles>
+  <w:style w:type="paragraph" w:default="1" w:styleId="Standard">
+    <w:name w:val="Normal"/>
+    <w:qFormat/>
+  </w:style>
+  <w:style w:type="character" w:default="1" w:styleId="Absatz-Standardschriftart">
+    <w:name w:val="Default Paragraph Font"/>
+    <w:uiPriority w:val="1"/>
     <w:semiHidden/>
     <w:unhideWhenUsed/>
   </w:style>
@@ -2115,7 +2256,7 @@
     <w:semiHidden/>
     <w:unhideWhenUsed/>
     <w:tblPr>
-      <w:tblInd w:type="dxa" w:w="0"/>
+      <w:tblInd w:w="0" w:type="dxa"/>
       <w:tblCellMar>
         <w:top w:w="0" w:type="dxa"/>
         <w:left w:w="108" w:type="dxa"/>
@@ -2123,6 +2264,12 @@
         <w:right w:w="108" w:type="dxa"/>
       </w:tblCellMar>
     </w:tblPr>
+  </w:style>
+  <w:style w:type="numbering" w:default="1" w:styleId="KeineListe">
+    <w:name w:val="No List"/>
+    <w:uiPriority w:val="99"/>
+    <w:semiHidden/>
+    <w:unhideWhenUsed/>
   </w:style>
 </w:styles>
 </file>
@@ -2382,7 +2529,7 @@
   <a:extraClrSchemeLst/>
   <a:extLst>
     <a:ext uri="{05A4C25C-085E-4340-85A3-A5531E510DB2}">
-      <thm15:themeFamily xmlns="" xmlns:thm15="http://schemas.microsoft.com/office/thememl/2012/main" name="Office Theme" id="{62F939B6-93AF-4DB8-9C6B-D6C7DFDC589F}" vid="{4A3C46E8-61CC-4603-A589-7422A47A8E4A}"/>
+      <thm15:themeFamily xmlns:thm15="http://schemas.microsoft.com/office/thememl/2012/main" xmlns="" name="Office Theme" id="{62F939B6-93AF-4DB8-9C6B-D6C7DFDC589F}" vid="{4A3C46E8-61CC-4603-A589-7422A47A8E4A}"/>
     </a:ext>
   </a:extLst>
 </a:theme>
@@ -2393,7 +2540,7 @@
 </file>
 
 <file path=customXml/itemProps1.xml><?xml version="1.0" encoding="utf-8"?>
-<ds:datastoreItem xmlns:ds="http://schemas.openxmlformats.org/officeDocument/2006/customXml" ds:itemID="{ECEA854A-65A9-4600-8C98-ECDB7374C41B}">
+<ds:datastoreItem xmlns:ds="http://schemas.openxmlformats.org/officeDocument/2006/customXml" ds:itemID="{10BD8A58-128E-452F-A1E4-E39151410157}">
   <ds:schemaRefs>
     <ds:schemaRef ds:uri="http://schemas.openxmlformats.org/officeDocument/2006/bibliography"/>
   </ds:schemaRefs>

</xml_diff>

<commit_message>
Lastenheft gelesen -- paar sachen hinzugefügt oder verbessert -- Formatierung etwas verschönert!
</commit_message>
<xml_diff>
--- a/docs/Lastenheft.docx
+++ b/docs/Lastenheft.docx
@@ -1,9 +1,10 @@
 
 <file path=word/document.xml><?xml version="1.0" encoding="utf-8"?>
-<w:document xmlns:wpc="http://schemas.microsoft.com/office/word/2010/wordprocessingCanvas" xmlns:mc="http://schemas.openxmlformats.org/markup-compatibility/2006" xmlns:o="urn:schemas-microsoft-com:office:office" xmlns:r="http://schemas.openxmlformats.org/officeDocument/2006/relationships" xmlns:m="http://schemas.openxmlformats.org/officeDocument/2006/math" xmlns:v="urn:schemas-microsoft-com:vml" xmlns:wp14="http://schemas.microsoft.com/office/word/2010/wordprocessingDrawing" xmlns:wp="http://schemas.openxmlformats.org/drawingml/2006/wordprocessingDrawing" xmlns:w10="urn:schemas-microsoft-com:office:word" xmlns:w="http://schemas.openxmlformats.org/wordprocessingml/2006/main" xmlns:w14="http://schemas.microsoft.com/office/word/2010/wordml" xmlns:wpg="http://schemas.microsoft.com/office/word/2010/wordprocessingGroup" xmlns:wpi="http://schemas.microsoft.com/office/word/2010/wordprocessingInk" xmlns:wne="http://schemas.microsoft.com/office/word/2006/wordml" xmlns:wps="http://schemas.microsoft.com/office/word/2010/wordprocessingShape" mc:Ignorable="w14 wp14">
+<w:document xmlns:wpc="http://schemas.microsoft.com/office/word/2010/wordprocessingCanvas" xmlns:mc="http://schemas.openxmlformats.org/markup-compatibility/2006" xmlns:o="urn:schemas-microsoft-com:office:office" xmlns:r="http://schemas.openxmlformats.org/officeDocument/2006/relationships" xmlns:m="http://schemas.openxmlformats.org/officeDocument/2006/math" xmlns:v="urn:schemas-microsoft-com:vml" xmlns:wp14="http://schemas.microsoft.com/office/word/2010/wordprocessingDrawing" xmlns:wp="http://schemas.openxmlformats.org/drawingml/2006/wordprocessingDrawing" xmlns:w10="urn:schemas-microsoft-com:office:word" xmlns:w="http://schemas.openxmlformats.org/wordprocessingml/2006/main" xmlns:w14="http://schemas.microsoft.com/office/word/2010/wordml" xmlns:w15="http://schemas.microsoft.com/office/word/2012/wordml" xmlns:wpg="http://schemas.microsoft.com/office/word/2010/wordprocessingGroup" xmlns:wpi="http://schemas.microsoft.com/office/word/2010/wordprocessingInk" xmlns:wne="http://schemas.microsoft.com/office/word/2006/wordml" xmlns:wps="http://schemas.microsoft.com/office/word/2010/wordprocessingShape" mc:Ignorable="w14 w15 wp14">
   <w:body>
     <w:p>
       <w:pPr>
+        <w:spacing w:after="0"/>
         <w:rPr>
           <w:b/>
           <w:sz w:val="72"/>
@@ -21,26 +22,31 @@
     </w:p>
     <w:p>
       <w:pPr>
-        <w:jc w:val="both"/>
-      </w:pPr>
-    </w:p>
-    <w:p>
-      <w:pPr>
-        <w:jc w:val="both"/>
-      </w:pPr>
-    </w:p>
-    <w:p>
-      <w:pPr>
-        <w:jc w:val="both"/>
-      </w:pPr>
-    </w:p>
-    <w:p>
-      <w:pPr>
-        <w:jc w:val="both"/>
-      </w:pPr>
-    </w:p>
-    <w:p>
-      <w:pPr>
+        <w:spacing w:after="0"/>
+        <w:jc w:val="both"/>
+      </w:pPr>
+    </w:p>
+    <w:p>
+      <w:pPr>
+        <w:spacing w:after="0"/>
+        <w:jc w:val="both"/>
+      </w:pPr>
+    </w:p>
+    <w:p>
+      <w:pPr>
+        <w:spacing w:after="0"/>
+        <w:jc w:val="both"/>
+      </w:pPr>
+    </w:p>
+    <w:p>
+      <w:pPr>
+        <w:spacing w:after="0"/>
+        <w:jc w:val="both"/>
+      </w:pPr>
+    </w:p>
+    <w:p>
+      <w:pPr>
+        <w:spacing w:after="0"/>
         <w:jc w:val="both"/>
       </w:pPr>
     </w:p>
@@ -52,6 +58,7 @@
           <w:bottom w:val="single" w:sz="4" w:space="1" w:color="00000A"/>
           <w:right w:val="nil"/>
         </w:pBdr>
+        <w:spacing w:after="0"/>
         <w:jc w:val="both"/>
         <w:rPr>
           <w:b/>
@@ -66,6 +73,7 @@
     </w:p>
     <w:p>
       <w:pPr>
+        <w:spacing w:after="0"/>
         <w:jc w:val="both"/>
         <w:rPr>
           <w:b/>
@@ -74,6 +82,7 @@
     </w:p>
     <w:p>
       <w:pPr>
+        <w:spacing w:after="0"/>
         <w:jc w:val="both"/>
         <w:rPr>
           <w:b/>
@@ -94,21 +103,25 @@
     </w:p>
     <w:p>
       <w:pPr>
-        <w:jc w:val="both"/>
-      </w:pPr>
-    </w:p>
-    <w:p>
-      <w:pPr>
-        <w:jc w:val="both"/>
-      </w:pPr>
-    </w:p>
-    <w:p>
-      <w:pPr>
-        <w:jc w:val="both"/>
-      </w:pPr>
-    </w:p>
-    <w:p>
-      <w:pPr>
+        <w:spacing w:after="0"/>
+        <w:jc w:val="both"/>
+      </w:pPr>
+    </w:p>
+    <w:p>
+      <w:pPr>
+        <w:spacing w:after="0"/>
+        <w:jc w:val="both"/>
+      </w:pPr>
+    </w:p>
+    <w:p>
+      <w:pPr>
+        <w:spacing w:after="0"/>
+        <w:jc w:val="both"/>
+      </w:pPr>
+    </w:p>
+    <w:p>
+      <w:pPr>
+        <w:spacing w:after="0"/>
         <w:jc w:val="both"/>
       </w:pPr>
     </w:p>
@@ -117,6 +130,7 @@
         <w:tabs>
           <w:tab w:val="center" w:pos="4536"/>
         </w:tabs>
+        <w:spacing w:after="0"/>
         <w:jc w:val="both"/>
         <w:sectPr>
           <w:pgSz w:w="11906" w:h="16838"/>
@@ -133,6 +147,7 @@
     <w:p>
       <w:pPr>
         <w:pStyle w:val="berschrift1ohne"/>
+        <w:spacing w:after="0"/>
         <w:jc w:val="both"/>
       </w:pPr>
       <w:bookmarkStart w:id="0" w:name="_Toc432432616"/>
@@ -148,6 +163,7 @@
         <w:tabs>
           <w:tab w:val="right" w:leader="dot" w:pos="9062"/>
         </w:tabs>
+        <w:spacing w:after="0"/>
         <w:rPr>
           <w:rStyle w:val="IndexLink"/>
         </w:rPr>
@@ -189,6 +205,7 @@
           <w:tab w:val="left" w:pos="442"/>
           <w:tab w:val="right" w:leader="dot" w:pos="9062"/>
         </w:tabs>
+        <w:spacing w:after="0"/>
         <w:rPr>
           <w:rStyle w:val="IndexLink"/>
         </w:rPr>
@@ -236,6 +253,7 @@
           <w:tab w:val="left" w:pos="442"/>
           <w:tab w:val="right" w:leader="dot" w:pos="9062"/>
         </w:tabs>
+        <w:spacing w:after="0"/>
         <w:rPr>
           <w:rStyle w:val="IndexLink"/>
         </w:rPr>
@@ -283,6 +301,7 @@
           <w:tab w:val="left" w:pos="442"/>
           <w:tab w:val="right" w:leader="dot" w:pos="9062"/>
         </w:tabs>
+        <w:spacing w:after="0"/>
         <w:rPr>
           <w:rStyle w:val="IndexLink"/>
         </w:rPr>
@@ -330,6 +349,7 @@
           <w:tab w:val="left" w:pos="442"/>
           <w:tab w:val="right" w:leader="dot" w:pos="9062"/>
         </w:tabs>
+        <w:spacing w:after="0"/>
         <w:rPr>
           <w:rStyle w:val="IndexLink"/>
         </w:rPr>
@@ -377,6 +397,7 @@
           <w:tab w:val="left" w:pos="442"/>
           <w:tab w:val="right" w:leader="dot" w:pos="9062"/>
         </w:tabs>
+        <w:spacing w:after="0"/>
         <w:rPr>
           <w:rStyle w:val="IndexLink"/>
         </w:rPr>
@@ -424,6 +445,7 @@
           <w:tab w:val="left" w:pos="442"/>
           <w:tab w:val="right" w:leader="dot" w:pos="9062"/>
         </w:tabs>
+        <w:spacing w:after="0"/>
         <w:rPr>
           <w:rStyle w:val="IndexLink"/>
         </w:rPr>
@@ -471,6 +493,7 @@
           <w:tab w:val="left" w:pos="442"/>
           <w:tab w:val="right" w:leader="dot" w:pos="9062"/>
         </w:tabs>
+        <w:spacing w:after="0"/>
         <w:rPr>
           <w:rStyle w:val="IndexLink"/>
         </w:rPr>
@@ -518,6 +541,7 @@
           <w:tab w:val="left" w:pos="442"/>
           <w:tab w:val="right" w:leader="dot" w:pos="9062"/>
         </w:tabs>
+        <w:spacing w:after="0"/>
       </w:pPr>
       <w:hyperlink w:anchor="_Toc432432624">
         <w:r>
@@ -557,11 +581,252 @@
     </w:p>
     <w:p>
       <w:pPr>
+        <w:spacing w:after="0"/>
         <w:jc w:val="both"/>
       </w:pPr>
       <w:r>
         <w:fldChar w:fldCharType="end"/>
       </w:r>
+    </w:p>
+    <w:p>
+      <w:pPr>
+        <w:spacing w:after="0"/>
+        <w:jc w:val="both"/>
+      </w:pPr>
+    </w:p>
+    <w:p>
+      <w:pPr>
+        <w:spacing w:after="0"/>
+        <w:jc w:val="both"/>
+      </w:pPr>
+    </w:p>
+    <w:p>
+      <w:pPr>
+        <w:spacing w:after="0"/>
+        <w:jc w:val="both"/>
+      </w:pPr>
+    </w:p>
+    <w:p>
+      <w:pPr>
+        <w:spacing w:after="0"/>
+        <w:jc w:val="both"/>
+      </w:pPr>
+    </w:p>
+    <w:p>
+      <w:pPr>
+        <w:spacing w:after="0"/>
+        <w:jc w:val="both"/>
+      </w:pPr>
+    </w:p>
+    <w:p>
+      <w:pPr>
+        <w:spacing w:after="0"/>
+        <w:jc w:val="both"/>
+      </w:pPr>
+    </w:p>
+    <w:p>
+      <w:pPr>
+        <w:spacing w:after="0"/>
+        <w:jc w:val="both"/>
+      </w:pPr>
+    </w:p>
+    <w:p>
+      <w:pPr>
+        <w:spacing w:after="0"/>
+        <w:jc w:val="both"/>
+      </w:pPr>
+    </w:p>
+    <w:p>
+      <w:pPr>
+        <w:spacing w:after="0"/>
+        <w:jc w:val="both"/>
+      </w:pPr>
+    </w:p>
+    <w:p>
+      <w:pPr>
+        <w:spacing w:after="0"/>
+        <w:jc w:val="both"/>
+      </w:pPr>
+    </w:p>
+    <w:p>
+      <w:pPr>
+        <w:spacing w:after="0"/>
+        <w:jc w:val="both"/>
+      </w:pPr>
+    </w:p>
+    <w:p>
+      <w:pPr>
+        <w:spacing w:after="0"/>
+        <w:jc w:val="both"/>
+      </w:pPr>
+    </w:p>
+    <w:p>
+      <w:pPr>
+        <w:spacing w:after="0"/>
+        <w:jc w:val="both"/>
+      </w:pPr>
+    </w:p>
+    <w:p>
+      <w:pPr>
+        <w:spacing w:after="0"/>
+        <w:jc w:val="both"/>
+      </w:pPr>
+    </w:p>
+    <w:p>
+      <w:pPr>
+        <w:spacing w:after="0"/>
+        <w:jc w:val="both"/>
+      </w:pPr>
+    </w:p>
+    <w:p>
+      <w:pPr>
+        <w:spacing w:after="0"/>
+        <w:jc w:val="both"/>
+      </w:pPr>
+    </w:p>
+    <w:p>
+      <w:pPr>
+        <w:spacing w:after="0"/>
+        <w:jc w:val="both"/>
+      </w:pPr>
+    </w:p>
+    <w:p>
+      <w:pPr>
+        <w:spacing w:after="0"/>
+        <w:jc w:val="both"/>
+      </w:pPr>
+    </w:p>
+    <w:p>
+      <w:pPr>
+        <w:spacing w:after="0"/>
+        <w:jc w:val="both"/>
+      </w:pPr>
+    </w:p>
+    <w:p>
+      <w:pPr>
+        <w:spacing w:after="0"/>
+        <w:jc w:val="both"/>
+      </w:pPr>
+    </w:p>
+    <w:p>
+      <w:pPr>
+        <w:spacing w:after="0"/>
+        <w:jc w:val="both"/>
+      </w:pPr>
+    </w:p>
+    <w:p>
+      <w:pPr>
+        <w:spacing w:after="0"/>
+        <w:jc w:val="both"/>
+      </w:pPr>
+    </w:p>
+    <w:p>
+      <w:pPr>
+        <w:spacing w:after="0"/>
+        <w:jc w:val="both"/>
+      </w:pPr>
+    </w:p>
+    <w:p>
+      <w:pPr>
+        <w:spacing w:after="0"/>
+        <w:jc w:val="both"/>
+      </w:pPr>
+    </w:p>
+    <w:p>
+      <w:pPr>
+        <w:spacing w:after="0"/>
+        <w:jc w:val="both"/>
+      </w:pPr>
+    </w:p>
+    <w:p>
+      <w:pPr>
+        <w:spacing w:after="0"/>
+        <w:jc w:val="both"/>
+      </w:pPr>
+    </w:p>
+    <w:p>
+      <w:pPr>
+        <w:spacing w:after="0"/>
+        <w:jc w:val="both"/>
+      </w:pPr>
+    </w:p>
+    <w:p>
+      <w:pPr>
+        <w:spacing w:after="0"/>
+        <w:jc w:val="both"/>
+      </w:pPr>
+    </w:p>
+    <w:p>
+      <w:pPr>
+        <w:spacing w:after="0"/>
+        <w:jc w:val="both"/>
+      </w:pPr>
+    </w:p>
+    <w:p>
+      <w:pPr>
+        <w:spacing w:after="0"/>
+        <w:jc w:val="both"/>
+      </w:pPr>
+    </w:p>
+    <w:p>
+      <w:pPr>
+        <w:spacing w:after="0"/>
+        <w:jc w:val="both"/>
+      </w:pPr>
+    </w:p>
+    <w:p>
+      <w:pPr>
+        <w:spacing w:after="0"/>
+        <w:jc w:val="both"/>
+      </w:pPr>
+    </w:p>
+    <w:p>
+      <w:pPr>
+        <w:spacing w:after="0"/>
+        <w:jc w:val="both"/>
+      </w:pPr>
+    </w:p>
+    <w:p>
+      <w:pPr>
+        <w:spacing w:after="0"/>
+        <w:jc w:val="both"/>
+      </w:pPr>
+    </w:p>
+    <w:p>
+      <w:pPr>
+        <w:spacing w:after="0"/>
+        <w:jc w:val="both"/>
+      </w:pPr>
+    </w:p>
+    <w:p>
+      <w:pPr>
+        <w:spacing w:after="0"/>
+        <w:jc w:val="both"/>
+      </w:pPr>
+    </w:p>
+    <w:p>
+      <w:pPr>
+        <w:spacing w:after="0"/>
+        <w:jc w:val="both"/>
+      </w:pPr>
+    </w:p>
+    <w:p>
+      <w:pPr>
+        <w:spacing w:after="0"/>
+        <w:jc w:val="both"/>
+      </w:pPr>
+    </w:p>
+    <w:p>
+      <w:pPr>
+        <w:spacing w:after="0"/>
+        <w:jc w:val="both"/>
+      </w:pPr>
+    </w:p>
+    <w:p>
+      <w:pPr>
+        <w:spacing w:after="0"/>
+        <w:jc w:val="both"/>
+      </w:pPr>
     </w:p>
     <w:p>
       <w:pPr>
@@ -570,11 +835,13 @@
           <w:ilvl w:val="0"/>
           <w:numId w:val="1"/>
         </w:numPr>
+        <w:spacing w:after="0"/>
         <w:jc w:val="both"/>
       </w:pPr>
       <w:bookmarkStart w:id="1" w:name="_Toc432432617"/>
       <w:bookmarkEnd w:id="1"/>
       <w:r>
+        <w:lastRenderedPageBreak/>
         <w:t>Zielbestimmung</w:t>
       </w:r>
     </w:p>
@@ -583,6 +850,8 @@
         <w:tabs>
           <w:tab w:val="left" w:pos="1150"/>
         </w:tabs>
+        <w:spacing w:after="0"/>
+        <w:ind w:left="720"/>
         <w:jc w:val="both"/>
       </w:pPr>
       <w:r>
@@ -592,7 +861,13 @@
         <w:t>op-Anwendung entwickelt werden, w</w:t>
       </w:r>
       <w:r>
-        <w:t xml:space="preserve">orin der Nutzer ein Golfspiel im Weltall spielt. </w:t>
+        <w:t>o</w:t>
+      </w:r>
+      <w:r>
+        <w:t xml:space="preserve">rin der Nutzer Golf im </w:t>
+      </w:r>
+      <w:r>
+        <w:t xml:space="preserve">Weltall spielt. </w:t>
       </w:r>
     </w:p>
     <w:p>
@@ -602,6 +877,7 @@
           <w:ilvl w:val="0"/>
           <w:numId w:val="1"/>
         </w:numPr>
+        <w:spacing w:after="0"/>
         <w:jc w:val="both"/>
       </w:pPr>
       <w:bookmarkStart w:id="2" w:name="_Toc432432618"/>
@@ -612,13 +888,20 @@
     </w:p>
     <w:p>
       <w:pPr>
-        <w:jc w:val="both"/>
-      </w:pPr>
-      <w:r>
-        <w:t xml:space="preserve">(Hier </w:t>
-      </w:r>
-      <w:r>
-        <w:t>sollen noch use-case diagramme hin)</w:t>
+        <w:spacing w:after="0"/>
+        <w:ind w:firstLine="708"/>
+        <w:jc w:val="both"/>
+      </w:pPr>
+      <w:r>
+        <w:t>(</w:t>
+      </w:r>
+      <w:proofErr w:type="spellStart"/>
+      <w:r>
+        <w:t>Use</w:t>
+      </w:r>
+      <w:proofErr w:type="spellEnd"/>
+      <w:r>
+        <w:t xml:space="preserve"> Case Diagramme folgen)</w:t>
       </w:r>
     </w:p>
     <w:p>
@@ -628,6 +911,7 @@
           <w:ilvl w:val="0"/>
           <w:numId w:val="1"/>
         </w:numPr>
+        <w:spacing w:after="0"/>
         <w:jc w:val="both"/>
       </w:pPr>
       <w:bookmarkStart w:id="3" w:name="_Toc432432619"/>
@@ -638,6 +922,8 @@
     </w:p>
     <w:p>
       <w:pPr>
+        <w:spacing w:after="0"/>
+        <w:ind w:firstLine="708"/>
         <w:jc w:val="both"/>
       </w:pPr>
       <w:r>
@@ -651,6 +937,7 @@
           <w:ilvl w:val="0"/>
           <w:numId w:val="1"/>
         </w:numPr>
+        <w:spacing w:after="0"/>
         <w:jc w:val="both"/>
       </w:pPr>
       <w:bookmarkStart w:id="4" w:name="_Toc432432620"/>
@@ -660,31 +947,96 @@
       </w:r>
     </w:p>
     <w:p>
-      <w:r>
-        <w:t>(/LF10/) Es sollte eine Menue Struktur geben, in der man:</w:t>
-      </w:r>
-    </w:p>
-    <w:p>
-      <w:r>
-        <w:t>- ein Profil/Spielstand erstellen, laden und loeschen k</w:t>
-      </w:r>
-      <w:r>
-        <w:t xml:space="preserve">ann. </w:t>
-      </w:r>
-    </w:p>
-    <w:p>
-      <w:r>
-        <w:t>- zu einer Leveluebersicht gelangen kann.</w:t>
-      </w:r>
-    </w:p>
-    <w:p>
-      <w:r>
-        <w:t>- eine Liste von Archievments ansehen kann.</w:t>
-      </w:r>
-    </w:p>
-    <w:p>
-      <w:r>
-        <w:t>- Einstellungen vornehmen kann (</w:t>
+      <w:pPr>
+        <w:spacing w:after="0"/>
+        <w:ind w:left="708"/>
+      </w:pPr>
+      <w:r>
+        <w:t xml:space="preserve">/LF10/ Es sollte eine </w:t>
+      </w:r>
+      <w:proofErr w:type="spellStart"/>
+      <w:r>
+        <w:t>Menue</w:t>
+      </w:r>
+      <w:proofErr w:type="spellEnd"/>
+      <w:r>
+        <w:t xml:space="preserve"> Struktur geben, in der man:</w:t>
+      </w:r>
+    </w:p>
+    <w:p>
+      <w:pPr>
+        <w:pStyle w:val="Listenabsatz"/>
+        <w:numPr>
+          <w:ilvl w:val="0"/>
+          <w:numId w:val="4"/>
+        </w:numPr>
+        <w:spacing w:after="0"/>
+      </w:pPr>
+      <w:r>
+        <w:t xml:space="preserve">ein Profil/Spielstand erstellen, laden und </w:t>
+      </w:r>
+      <w:proofErr w:type="spellStart"/>
+      <w:r>
+        <w:t>loeschen</w:t>
+      </w:r>
+      <w:proofErr w:type="spellEnd"/>
+      <w:r>
+        <w:t xml:space="preserve"> kann. </w:t>
+      </w:r>
+    </w:p>
+    <w:p>
+      <w:pPr>
+        <w:pStyle w:val="Listenabsatz"/>
+        <w:numPr>
+          <w:ilvl w:val="0"/>
+          <w:numId w:val="4"/>
+        </w:numPr>
+        <w:spacing w:after="0"/>
+      </w:pPr>
+      <w:r>
+        <w:t xml:space="preserve">zu einer </w:t>
+      </w:r>
+      <w:proofErr w:type="spellStart"/>
+      <w:r>
+        <w:t>Leveluebersicht</w:t>
+      </w:r>
+      <w:proofErr w:type="spellEnd"/>
+      <w:r>
+        <w:t xml:space="preserve"> gelangen kann.</w:t>
+      </w:r>
+    </w:p>
+    <w:p>
+      <w:pPr>
+        <w:pStyle w:val="Listenabsatz"/>
+        <w:numPr>
+          <w:ilvl w:val="0"/>
+          <w:numId w:val="4"/>
+        </w:numPr>
+        <w:spacing w:after="0"/>
+      </w:pPr>
+      <w:r>
+        <w:t xml:space="preserve">eine Liste von </w:t>
+      </w:r>
+      <w:proofErr w:type="spellStart"/>
+      <w:r>
+        <w:t>Archievments</w:t>
+      </w:r>
+      <w:proofErr w:type="spellEnd"/>
+      <w:r>
+        <w:t xml:space="preserve"> ansehen kann.</w:t>
+      </w:r>
+    </w:p>
+    <w:p>
+      <w:pPr>
+        <w:pStyle w:val="Listenabsatz"/>
+        <w:numPr>
+          <w:ilvl w:val="0"/>
+          <w:numId w:val="4"/>
+        </w:numPr>
+        <w:spacing w:after="0"/>
+      </w:pPr>
+      <w:r>
+        <w:t>Einstellungen vornehmen kann (</w:t>
       </w:r>
       <w:r>
         <w:t>Minimum</w:t>
@@ -694,191 +1046,591 @@
       </w:r>
     </w:p>
     <w:p>
-      <w:r>
-        <w:t>- das Spiel beenden kann</w:t>
-      </w:r>
-    </w:p>
-    <w:p>
-      <w:r>
-        <w:t>(/LF20/) Das Spiel sollte ueber Profile oder Spielstaende besitzen, auf der der</w:t>
-      </w:r>
-      <w:r>
-        <w:t xml:space="preserve"> jeweilige Fortschritt gespeichert wird.</w:t>
-      </w:r>
-    </w:p>
-    <w:p>
-      <w:r>
-        <w:t xml:space="preserve">(/LF30/) Es soll eine </w:t>
+      <w:pPr>
+        <w:pStyle w:val="Listenabsatz"/>
+        <w:numPr>
+          <w:ilvl w:val="0"/>
+          <w:numId w:val="4"/>
+        </w:numPr>
+        <w:spacing w:after="0"/>
+      </w:pPr>
+      <w:r>
+        <w:t>das Spiel beenden kann</w:t>
+      </w:r>
+    </w:p>
+    <w:p>
+      <w:pPr>
+        <w:pStyle w:val="Listenabsatz"/>
+        <w:spacing w:after="0"/>
+        <w:ind w:left="1068"/>
+      </w:pPr>
+    </w:p>
+    <w:p>
+      <w:pPr>
+        <w:spacing w:after="0"/>
+        <w:ind w:left="708"/>
+      </w:pPr>
+      <w:r>
+        <w:t xml:space="preserve">/LF20/ Das Spiel sollte </w:t>
+      </w:r>
+      <w:proofErr w:type="spellStart"/>
+      <w:r>
+        <w:t>ueber</w:t>
+      </w:r>
+      <w:proofErr w:type="spellEnd"/>
+      <w:r>
+        <w:t xml:space="preserve"> Profile oder </w:t>
+      </w:r>
+      <w:proofErr w:type="spellStart"/>
+      <w:r>
+        <w:t>Spielstaende</w:t>
+      </w:r>
+      <w:proofErr w:type="spellEnd"/>
+      <w:r>
+        <w:t xml:space="preserve"> besitzen, auf der der jeweilige Fortschritt gespeichert wird.</w:t>
+      </w:r>
+    </w:p>
+    <w:p>
+      <w:pPr>
+        <w:spacing w:after="0"/>
+        <w:ind w:left="708"/>
+      </w:pPr>
+    </w:p>
+    <w:p>
+      <w:pPr>
+        <w:spacing w:after="0"/>
+        <w:ind w:left="708"/>
+      </w:pPr>
+      <w:r>
+        <w:t xml:space="preserve">/LF30/ Es soll eine </w:t>
       </w:r>
       <w:r>
         <w:t>Liste</w:t>
       </w:r>
       <w:r>
-        <w:t xml:space="preserve"> von Archievments geben, die freischaltbar sind.</w:t>
-      </w:r>
-    </w:p>
-    <w:p>
-      <w:r>
-        <w:t>(/LF40/) Es sollte eine Leveluebersicht geben. In dieser Leveluebersicht werden verschiedene Level angezeigt, wobei zunaechst manche verfue</w:t>
-      </w:r>
-      <w:r>
-        <w:t>gbar sein sollten und manche nicht. Die Level die zunaechst nicht verfuegbar sind, muessen freigespielt werden indem man:</w:t>
-      </w:r>
-    </w:p>
-    <w:p>
-      <w:r>
-        <w:t>- Alle vorherigen Level einmal komplett gespielt hat.</w:t>
-      </w:r>
-    </w:p>
-    <w:p>
-      <w:r>
-        <w:t>- Die Summe der besten versuche in den vorherrigen Leveln ein fuer das Level vor</w:t>
-      </w:r>
-      <w:r>
-        <w:t>geschriebenes Maximum nicht ueberschreitet.</w:t>
-      </w:r>
-    </w:p>
-    <w:p>
+        <w:t xml:space="preserve"> von </w:t>
+      </w:r>
+      <w:proofErr w:type="spellStart"/>
+      <w:r>
+        <w:t>Archievments</w:t>
+      </w:r>
+      <w:proofErr w:type="spellEnd"/>
+      <w:r>
+        <w:t xml:space="preserve"> geben, die freischaltbar sind.</w:t>
+      </w:r>
+    </w:p>
+    <w:p>
+      <w:pPr>
+        <w:spacing w:after="0"/>
+        <w:ind w:left="708"/>
+      </w:pPr>
+    </w:p>
+    <w:p>
+      <w:pPr>
+        <w:spacing w:after="0"/>
+        <w:ind w:left="708"/>
+      </w:pPr>
+      <w:r>
+        <w:t>/LF40/</w:t>
+      </w:r>
+      <w:r>
+        <w:t xml:space="preserve"> </w:t>
+      </w:r>
+      <w:r>
+        <w:t xml:space="preserve">In </w:t>
+      </w:r>
+      <w:r>
+        <w:t>der</w:t>
+      </w:r>
+      <w:r>
+        <w:t xml:space="preserve"> </w:t>
+      </w:r>
+      <w:proofErr w:type="spellStart"/>
+      <w:r>
+        <w:t>Leveluebersicht</w:t>
+      </w:r>
+      <w:proofErr w:type="spellEnd"/>
+      <w:r>
+        <w:t xml:space="preserve"> werden verschiedene Level angezeigt, wobei </w:t>
+      </w:r>
+      <w:proofErr w:type="spellStart"/>
+      <w:r>
+        <w:t>zunaechst</w:t>
+      </w:r>
+      <w:proofErr w:type="spellEnd"/>
+      <w:r>
+        <w:t xml:space="preserve"> </w:t>
+      </w:r>
+      <w:r>
+        <w:t>nicht alle</w:t>
+      </w:r>
+      <w:r>
+        <w:t xml:space="preserve"> </w:t>
+      </w:r>
+      <w:proofErr w:type="spellStart"/>
+      <w:r>
+        <w:t>verfuegbar</w:t>
+      </w:r>
+      <w:proofErr w:type="spellEnd"/>
+      <w:r>
+        <w:t xml:space="preserve"> sein</w:t>
+      </w:r>
+      <w:r>
+        <w:t xml:space="preserve"> sollten</w:t>
+      </w:r>
+      <w:r>
+        <w:t xml:space="preserve">. Die Level die </w:t>
+      </w:r>
+      <w:proofErr w:type="spellStart"/>
+      <w:r>
+        <w:t>zunaechst</w:t>
+      </w:r>
+      <w:proofErr w:type="spellEnd"/>
+      <w:r>
+        <w:t xml:space="preserve"> nicht </w:t>
+      </w:r>
+      <w:proofErr w:type="spellStart"/>
+      <w:r>
+        <w:t>verfuegbar</w:t>
+      </w:r>
+      <w:proofErr w:type="spellEnd"/>
+      <w:r>
+        <w:t xml:space="preserve"> sind, </w:t>
+      </w:r>
+      <w:proofErr w:type="spellStart"/>
+      <w:r>
+        <w:t>muessen</w:t>
+      </w:r>
+      <w:proofErr w:type="spellEnd"/>
+      <w:r>
+        <w:t xml:space="preserve"> freigespielt werden indem man:</w:t>
+      </w:r>
+    </w:p>
+    <w:p>
+      <w:pPr>
+        <w:pStyle w:val="Listenabsatz"/>
+        <w:numPr>
+          <w:ilvl w:val="0"/>
+          <w:numId w:val="4"/>
+        </w:numPr>
+        <w:spacing w:after="0"/>
+      </w:pPr>
+      <w:r>
+        <w:t>Alle vorherigen Level einmal komplett gespielt hat.</w:t>
+      </w:r>
+    </w:p>
+    <w:p>
+      <w:pPr>
+        <w:pStyle w:val="Listenabsatz"/>
+        <w:numPr>
+          <w:ilvl w:val="0"/>
+          <w:numId w:val="4"/>
+        </w:numPr>
+        <w:spacing w:after="0"/>
+      </w:pPr>
+      <w:r>
+        <w:t xml:space="preserve">Die Summe der besten versuche in den </w:t>
+      </w:r>
+      <w:proofErr w:type="spellStart"/>
+      <w:r>
+        <w:t>vorherrigen</w:t>
+      </w:r>
+      <w:proofErr w:type="spellEnd"/>
+      <w:r>
+        <w:t xml:space="preserve"> </w:t>
+      </w:r>
+      <w:proofErr w:type="spellStart"/>
+      <w:r>
+        <w:t>Leveln</w:t>
+      </w:r>
+      <w:proofErr w:type="spellEnd"/>
+      <w:r>
+        <w:t xml:space="preserve"> ein </w:t>
+      </w:r>
+      <w:proofErr w:type="spellStart"/>
+      <w:r>
+        <w:t>fuer</w:t>
+      </w:r>
+      <w:proofErr w:type="spellEnd"/>
+      <w:r>
+        <w:t xml:space="preserve"> das Level vorgeschriebenes Maximum nicht </w:t>
+      </w:r>
+      <w:proofErr w:type="spellStart"/>
+      <w:r>
+        <w:t>ueberschreitet</w:t>
+      </w:r>
+      <w:proofErr w:type="spellEnd"/>
+      <w:r>
+        <w:t>.</w:t>
+      </w:r>
+    </w:p>
+    <w:p>
+      <w:pPr>
+        <w:spacing w:after="0"/>
+        <w:ind w:left="708"/>
+      </w:pPr>
       <w:r>
         <w:t>Ist ein Level einmal freigeschaltet, so bleibt es freigeschaltet.</w:t>
       </w:r>
     </w:p>
     <w:p>
+      <w:pPr>
+        <w:spacing w:after="0"/>
+        <w:ind w:left="708"/>
+      </w:pPr>
+    </w:p>
+    <w:p>
+      <w:pPr>
+        <w:spacing w:after="0"/>
+        <w:ind w:left="708"/>
+      </w:pPr>
+      <w:r>
+        <w:t>/</w:t>
+      </w:r>
+      <w:r>
+        <w:t>L</w:t>
+      </w:r>
+      <w:r>
+        <w:t xml:space="preserve">F50/ Ein Level </w:t>
+      </w:r>
+      <w:proofErr w:type="spellStart"/>
+      <w:r>
+        <w:t>behinhaltet</w:t>
+      </w:r>
+      <w:proofErr w:type="spellEnd"/>
+      <w:r>
+        <w:t xml:space="preserve"> mehrere Spielbahnen. Eine Spielbahn besteht aus einer </w:t>
+      </w:r>
+      <w:r>
+        <w:t>A</w:t>
+      </w:r>
+      <w:r>
+        <w:t>nordnung</w:t>
+      </w:r>
+      <w:r>
+        <w:t xml:space="preserve"> von </w:t>
+      </w:r>
+      <w:proofErr w:type="spellStart"/>
+      <w:r>
+        <w:t>Himmelskoerpern</w:t>
+      </w:r>
+      <w:proofErr w:type="spellEnd"/>
+      <w:r>
+        <w:t>, e</w:t>
+      </w:r>
+      <w:r>
+        <w:t xml:space="preserve">iner Startposition </w:t>
+      </w:r>
+      <w:proofErr w:type="spellStart"/>
+      <w:r>
+        <w:t>fuer</w:t>
+      </w:r>
+      <w:proofErr w:type="spellEnd"/>
+      <w:r>
+        <w:t xml:space="preserve"> den Golf</w:t>
+      </w:r>
+      <w:r>
+        <w:t xml:space="preserve">ball, die sich auf einem </w:t>
+      </w:r>
+      <w:r>
+        <w:t>Planeten</w:t>
+      </w:r>
+      <w:r>
+        <w:t xml:space="preserve"> befindet und einem Ziel, das entweder auf einem Planeten sein kann oder in der L</w:t>
+      </w:r>
+      <w:r>
+        <w:t>uft platziert wurde.</w:t>
+      </w:r>
+    </w:p>
+    <w:p>
+      <w:pPr>
+        <w:spacing w:after="0"/>
+        <w:ind w:left="708"/>
+      </w:pPr>
+    </w:p>
+    <w:p>
+      <w:pPr>
+        <w:spacing w:after="0"/>
+        <w:ind w:left="708"/>
+      </w:pPr>
+      <w:r>
+        <w:t xml:space="preserve">/LF60/ </w:t>
+      </w:r>
+      <w:r>
+        <w:t xml:space="preserve">Es </w:t>
+      </w:r>
+      <w:proofErr w:type="spellStart"/>
+      <w:r>
+        <w:t>muessen</w:t>
+      </w:r>
+      <w:proofErr w:type="spellEnd"/>
+      <w:r>
+        <w:t xml:space="preserve"> mindestens Planeten und Sonnen als </w:t>
+      </w:r>
+      <w:proofErr w:type="spellStart"/>
+      <w:r>
+        <w:t>Himmelskoerper</w:t>
+      </w:r>
+      <w:proofErr w:type="spellEnd"/>
+      <w:r>
+        <w:t xml:space="preserve"> existieren. Bei Planeten kann der Golfball abprallen, rollen und liegen bleiben. Bei dem Kontakt mit einer Sonne wird der Golfball </w:t>
+      </w:r>
+      <w:proofErr w:type="spellStart"/>
+      <w:r>
+        <w:t>zerstoert</w:t>
+      </w:r>
+      <w:proofErr w:type="spellEnd"/>
+      <w:r>
+        <w:t xml:space="preserve"> bzw. verbrennt</w:t>
+      </w:r>
+      <w:r>
+        <w:t>.</w:t>
+      </w:r>
+    </w:p>
+    <w:p>
+      <w:pPr>
+        <w:spacing w:after="0"/>
+        <w:ind w:left="708"/>
+      </w:pPr>
+    </w:p>
+    <w:p>
+      <w:pPr>
+        <w:spacing w:after="0"/>
+        <w:ind w:left="708"/>
+      </w:pPr>
+      <w:r>
+        <w:t>/LF60/ Eine Spielbahn</w:t>
+      </w:r>
+      <w:r>
+        <w:t xml:space="preserve"> wird beendet, wenn der Ball durch das Ziel geflogen/gerollt ist oder wenn man nach 11 </w:t>
+      </w:r>
+      <w:proofErr w:type="spellStart"/>
+      <w:r>
+        <w:t>schlaegen</w:t>
+      </w:r>
+      <w:proofErr w:type="spellEnd"/>
+      <w:r>
+        <w:t xml:space="preserve"> das Ziel nicht erreichen konnte. Im zweiten </w:t>
+      </w:r>
+      <w:r>
+        <w:t>Fall</w:t>
+      </w:r>
+      <w:r>
+        <w:t xml:space="preserve"> sollen 12 </w:t>
+      </w:r>
+      <w:proofErr w:type="spellStart"/>
+      <w:r>
+        <w:t>Schlaege</w:t>
+      </w:r>
+      <w:proofErr w:type="spellEnd"/>
+      <w:r>
+        <w:t xml:space="preserve"> </w:t>
+      </w:r>
+      <w:proofErr w:type="spellStart"/>
+      <w:r>
+        <w:t>fuer</w:t>
+      </w:r>
+      <w:proofErr w:type="spellEnd"/>
+      <w:r>
+        <w:t xml:space="preserve"> die Spielbahn </w:t>
+      </w:r>
+      <w:r>
+        <w:t xml:space="preserve">eingetragen werden. Am </w:t>
+      </w:r>
+      <w:r>
+        <w:t>Ende</w:t>
+      </w:r>
+      <w:r>
+        <w:t xml:space="preserve"> eines Levels sollte die Summe der </w:t>
+      </w:r>
+      <w:proofErr w:type="spellStart"/>
+      <w:r>
+        <w:t>Schlaege</w:t>
+      </w:r>
+      <w:proofErr w:type="spellEnd"/>
+      <w:r>
+        <w:t xml:space="preserve"> </w:t>
+      </w:r>
+      <w:proofErr w:type="spellStart"/>
+      <w:r>
+        <w:t>fuer</w:t>
+      </w:r>
+      <w:proofErr w:type="spellEnd"/>
+      <w:r>
+        <w:t xml:space="preserve"> die Spielbahnen gespeichert werden, sofern dies der Beste durchlauf </w:t>
+      </w:r>
+      <w:proofErr w:type="spellStart"/>
+      <w:r>
+        <w:t>fuer</w:t>
+      </w:r>
+      <w:proofErr w:type="spellEnd"/>
+      <w:r>
+        <w:t xml:space="preserve"> dieses Level war</w:t>
+      </w:r>
+      <w:r>
+        <w:t xml:space="preserve"> (Bester durchlauf: niedrigste bisher erspielte Summe </w:t>
+      </w:r>
+      <w:proofErr w:type="spellStart"/>
+      <w:r>
+        <w:t>fuer</w:t>
+      </w:r>
+      <w:proofErr w:type="spellEnd"/>
+      <w:r>
+        <w:t xml:space="preserve"> die </w:t>
+      </w:r>
+      <w:proofErr w:type="spellStart"/>
+      <w:r>
+        <w:t>Schlaege</w:t>
+      </w:r>
+      <w:proofErr w:type="spellEnd"/>
+      <w:r>
+        <w:t>)</w:t>
+      </w:r>
+      <w:r>
+        <w:t>.</w:t>
+      </w:r>
+    </w:p>
+    <w:p>
+      <w:pPr>
+        <w:spacing w:after="0"/>
+        <w:ind w:left="708"/>
+      </w:pPr>
+    </w:p>
+    <w:p>
+      <w:pPr>
+        <w:spacing w:after="0"/>
+        <w:ind w:left="708"/>
+      </w:pPr>
+      <w:r>
+        <w:t>/LF7</w:t>
+      </w:r>
+      <w:r>
+        <w:t xml:space="preserve">0/ Innerhalb einer Spielbahn kann der Ball geschlagen werden, indem man auf den Ball klickt und dann an einer anderen Position den klick wieder </w:t>
+      </w:r>
+      <w:proofErr w:type="spellStart"/>
+      <w:r>
+        <w:t>loest</w:t>
+      </w:r>
+      <w:proofErr w:type="spellEnd"/>
+      <w:r>
+        <w:t>. Daraufhin soll der Ball in die Richtung gescho</w:t>
+      </w:r>
+      <w:r>
+        <w:t xml:space="preserve">ssen werden, wo der klick </w:t>
+      </w:r>
+      <w:proofErr w:type="spellStart"/>
+      <w:r>
+        <w:t>geloe</w:t>
+      </w:r>
+      <w:r>
+        <w:t>st</w:t>
+      </w:r>
+      <w:proofErr w:type="spellEnd"/>
+      <w:r>
+        <w:t xml:space="preserve"> wurde. Die Flugbahn des Golfb</w:t>
+      </w:r>
+      <w:r>
+        <w:t xml:space="preserve">alls soll von einer Gravitation der </w:t>
+      </w:r>
+      <w:proofErr w:type="spellStart"/>
+      <w:r>
+        <w:t>Himmelskoerper</w:t>
+      </w:r>
+      <w:proofErr w:type="spellEnd"/>
+      <w:r>
+        <w:t xml:space="preserve"> beeinflusst werden, wobei die Gravitation von den </w:t>
+      </w:r>
+      <w:proofErr w:type="spellStart"/>
+      <w:r>
+        <w:t>Himmelskoerpern</w:t>
+      </w:r>
+      <w:proofErr w:type="spellEnd"/>
+      <w:r>
+        <w:t xml:space="preserve"> unterschiedlich stark ausfallen kann. </w:t>
+      </w:r>
+      <w:r>
+        <w:t xml:space="preserve">Die </w:t>
+      </w:r>
+      <w:proofErr w:type="spellStart"/>
+      <w:r>
+        <w:t>Staerke</w:t>
+      </w:r>
+      <w:proofErr w:type="spellEnd"/>
+      <w:r>
+        <w:t xml:space="preserve"> des Abschlags soll von der </w:t>
+      </w:r>
+      <w:r>
+        <w:t xml:space="preserve">Entfernung zwischen dem </w:t>
+      </w:r>
+      <w:proofErr w:type="spellStart"/>
+      <w:r>
+        <w:t>geloe</w:t>
+      </w:r>
+      <w:r>
+        <w:t>sten</w:t>
+      </w:r>
+      <w:proofErr w:type="spellEnd"/>
+      <w:r>
+        <w:t xml:space="preserve"> klick und dem Golfb</w:t>
+      </w:r>
+      <w:r>
+        <w:t xml:space="preserve">all </w:t>
+      </w:r>
+      <w:proofErr w:type="spellStart"/>
+      <w:r>
+        <w:t>abhaengen</w:t>
+      </w:r>
+      <w:proofErr w:type="spellEnd"/>
+      <w:r>
+        <w:t xml:space="preserve">. </w:t>
+      </w:r>
+    </w:p>
+    <w:p>
+      <w:pPr>
+        <w:spacing w:after="0"/>
+        <w:ind w:left="708"/>
+      </w:pPr>
+    </w:p>
+    <w:p>
+      <w:pPr>
+        <w:spacing w:after="0"/>
+        <w:ind w:left="708"/>
+      </w:pPr>
+      <w:bookmarkStart w:id="5" w:name="__UnoMark__561_1470751279"/>
+      <w:bookmarkEnd w:id="5"/>
       <w:r>
         <w:lastRenderedPageBreak/>
-        <w:t xml:space="preserve">(/LF50/) Ein Level behinhaltet mehrere Spielbahnen. Eine Spielbahn besteht aus einer </w:t>
-      </w:r>
-      <w:r>
-        <w:t>Anordnung</w:t>
-      </w:r>
-      <w:r>
-        <w:t xml:space="preserve"> von </w:t>
-      </w:r>
-      <w:r>
-        <w:t>Himmelskoerpern</w:t>
-      </w:r>
-      <w:r>
-        <w:t>, e</w:t>
-      </w:r>
-      <w:r>
-        <w:t>iner Startposition fuer den Golf</w:t>
-      </w:r>
-      <w:r>
-        <w:t xml:space="preserve">ball, die sich auf einem </w:t>
-      </w:r>
-      <w:r>
-        <w:t>Planeten</w:t>
-      </w:r>
-      <w:r>
-        <w:t xml:space="preserve"> befindet und einem Ziel, das entwede</w:t>
-      </w:r>
-      <w:r>
-        <w:t>r auf einem Planeten sein kann oder in der L</w:t>
-      </w:r>
-      <w:r>
-        <w:t>uft platziert wurde.</w:t>
-      </w:r>
-    </w:p>
-    <w:p>
-      <w:r>
-        <w:t xml:space="preserve">(/LF60/) </w:t>
-      </w:r>
-      <w:r>
-        <w:t>Es muessen mindestens Planeten und Sonnen als Himmelskoerper existieren. Bei Planeten kann der Golfball abprallen, rollen und liegen bleiben. Bei dem Kontakt mit einer Sonne wird der Golfball zerstoert.</w:t>
-      </w:r>
-    </w:p>
-    <w:p>
-      <w:r>
-        <w:t>(/LF60/) Eine Spielbahn</w:t>
-      </w:r>
-      <w:r>
-        <w:t xml:space="preserve"> wird beendet, wenn der Ball durch das Ziel geflogen/gerollt ist oder wenn man nach 11 schlaegen das Ziel nicht erreichen konnte. Im zweiten </w:t>
-      </w:r>
-      <w:r>
-        <w:t>Fall</w:t>
-      </w:r>
-      <w:r>
-        <w:t xml:space="preserve"> sollen 12 Schlaege fuer die Spielbahn </w:t>
-      </w:r>
-      <w:r>
-        <w:t xml:space="preserve">eingetragen werden. Am </w:t>
-      </w:r>
-      <w:r>
-        <w:t>Ende</w:t>
-      </w:r>
-      <w:r>
-        <w:t xml:space="preserve"> eines Levels sollte die Summe der Schlaege fuer die Spielbahnen gespeichert werden, sofern dies der Beste durchlauf fuer dieses Level war</w:t>
-      </w:r>
-      <w:r>
-        <w:t xml:space="preserve"> (Bester durchlauf: niedrigste bisher erspielte Summe fuer die Schlaege)</w:t>
-      </w:r>
-      <w:r>
-        <w:t>.</w:t>
-      </w:r>
-    </w:p>
-    <w:p>
-      <w:r>
-        <w:t>(/LF7</w:t>
-      </w:r>
-      <w:r>
-        <w:t>0/) Innerhalb einer Spielbahn kann der Ball geschlagen werden, indem man auf den B</w:t>
-      </w:r>
-      <w:r>
-        <w:t>all klickt und dann an einer anderen Position den klick wieder loest. Daraufhin soll der Ball in die Richtung gescho</w:t>
-      </w:r>
-      <w:r>
-        <w:t>ssen werden, wo der klick geloe</w:t>
-      </w:r>
-      <w:r>
-        <w:t>st wurde. Die Flugbahn des Golfb</w:t>
-      </w:r>
-      <w:r>
-        <w:t xml:space="preserve">alls soll von einer Gravitation der </w:t>
-      </w:r>
-      <w:r>
-        <w:t>Himmelskoerper</w:t>
-      </w:r>
-      <w:r>
-        <w:t xml:space="preserve"> beeinflusst werden, wobei die Gravitation von den </w:t>
-      </w:r>
-      <w:r>
-        <w:t>Himmelskoerpern</w:t>
-      </w:r>
-      <w:bookmarkStart w:id="5" w:name="_GoBack"/>
-      <w:bookmarkEnd w:id="5"/>
-      <w:r>
-        <w:t xml:space="preserve"> unterschiedlich stark ausfallen kann. </w:t>
-      </w:r>
-      <w:r>
-        <w:t>Die Staerke des</w:t>
-      </w:r>
-      <w:r>
-        <w:t xml:space="preserve"> Abschlags soll von der </w:t>
-      </w:r>
-      <w:r>
-        <w:t>Entfernung zwischen dem geloe</w:t>
-      </w:r>
-      <w:r>
-        <w:t>sten klick und dem Golfb</w:t>
-      </w:r>
-      <w:r>
-        <w:t xml:space="preserve">all abhaengen. </w:t>
-      </w:r>
-    </w:p>
-    <w:p>
-      <w:bookmarkStart w:id="6" w:name="__UnoMark__561_1470751279"/>
-      <w:bookmarkEnd w:id="6"/>
-      <w:r>
-        <w:t>(/LF8</w:t>
-      </w:r>
-      <w:r>
-        <w:t>0/) Sollte der Golfb</w:t>
-      </w:r>
-      <w:r>
-        <w:t>all nach dem Abschlag zu weit aus dem Bildschirm fliegen oder durch ein Ereignis zerstoert werden, so sollte der Schlag gezaehlt werden und der B</w:t>
-      </w:r>
-      <w:r>
-        <w:t>all an die Position zurueckgelegt werden, die er vor dem Abschlag besessen hat. Zu</w:t>
+        <w:t>/LF8</w:t>
+      </w:r>
+      <w:r>
+        <w:t>0/ Sollte der Golfb</w:t>
+      </w:r>
+      <w:r>
+        <w:t xml:space="preserve">all nach dem Abschlag zu weit aus dem Bildschirm fliegen oder durch ein Ereignis </w:t>
+      </w:r>
+      <w:proofErr w:type="spellStart"/>
+      <w:r>
+        <w:t>zerstoert</w:t>
+      </w:r>
+      <w:proofErr w:type="spellEnd"/>
+      <w:r>
+        <w:t xml:space="preserve"> werden, so sollte der Schlag </w:t>
+      </w:r>
+      <w:proofErr w:type="spellStart"/>
+      <w:r>
+        <w:t>gezaehlt</w:t>
+      </w:r>
+      <w:proofErr w:type="spellEnd"/>
+      <w:r>
+        <w:t xml:space="preserve"> werden und der Ball an die Position </w:t>
+      </w:r>
+      <w:proofErr w:type="spellStart"/>
+      <w:r>
+        <w:t>zurueckgelegt</w:t>
+      </w:r>
+      <w:proofErr w:type="spellEnd"/>
+      <w:r>
+        <w:t xml:space="preserve"> werden, die er vor dem Abschlag besessen hat. Zu</w:t>
       </w:r>
       <w:r>
         <w:t>dem sollt</w:t>
@@ -887,10 +1639,42 @@
         <w:t>e</w:t>
       </w:r>
       <w:r>
-        <w:t xml:space="preserve"> man auch manuell die M</w:t>
-      </w:r>
-      <w:r>
-        <w:t xml:space="preserve">oeglichkeit haben den Ball waehrend des Fluges zu zerstoeren, falls der Flug fuer den Nutzer zu lange dauert oder vielleicht sogar in einer </w:t>
+        <w:t xml:space="preserve"> man auch manuell die </w:t>
+      </w:r>
+      <w:proofErr w:type="spellStart"/>
+      <w:r>
+        <w:t>M</w:t>
+      </w:r>
+      <w:r>
+        <w:t>oeglichkeit</w:t>
+      </w:r>
+      <w:proofErr w:type="spellEnd"/>
+      <w:r>
+        <w:t xml:space="preserve"> haben den Ball </w:t>
+      </w:r>
+      <w:proofErr w:type="spellStart"/>
+      <w:r>
+        <w:t>waehrend</w:t>
+      </w:r>
+      <w:proofErr w:type="spellEnd"/>
+      <w:r>
+        <w:t xml:space="preserve"> des Fluges zu </w:t>
+      </w:r>
+      <w:proofErr w:type="spellStart"/>
+      <w:r>
+        <w:t>zerstoeren</w:t>
+      </w:r>
+      <w:proofErr w:type="spellEnd"/>
+      <w:r>
+        <w:t xml:space="preserve">, falls der Flug </w:t>
+      </w:r>
+      <w:proofErr w:type="spellStart"/>
+      <w:r>
+        <w:t>fuer</w:t>
+      </w:r>
+      <w:proofErr w:type="spellEnd"/>
+      <w:r>
+        <w:t xml:space="preserve"> den Nutzer zu lange dauert oder vielleicht sogar in einer </w:t>
       </w:r>
       <w:r>
         <w:t>Endlos</w:t>
@@ -906,34 +1690,66 @@
           <w:ilvl w:val="0"/>
           <w:numId w:val="1"/>
         </w:numPr>
-        <w:jc w:val="both"/>
-      </w:pPr>
-      <w:bookmarkStart w:id="7" w:name="_Toc432432621"/>
-      <w:bookmarkEnd w:id="7"/>
+        <w:spacing w:after="0"/>
+        <w:jc w:val="both"/>
+      </w:pPr>
+      <w:bookmarkStart w:id="6" w:name="_Toc432432621"/>
+      <w:bookmarkEnd w:id="6"/>
       <w:r>
         <w:t>Produktdaten</w:t>
       </w:r>
     </w:p>
     <w:p>
       <w:pPr>
-        <w:jc w:val="both"/>
-      </w:pPr>
-      <w:r>
-        <w:t>(/LD10/) Level sollten gespeichert werden.</w:t>
-      </w:r>
-    </w:p>
-    <w:p>
-      <w:pPr>
-        <w:jc w:val="both"/>
-      </w:pPr>
-      <w:r>
-        <w:t>(/LD20/) Profile</w:t>
-      </w:r>
-      <w:r>
-        <w:t xml:space="preserve"> oder Spielstaende</w:t>
-      </w:r>
+        <w:spacing w:after="0"/>
+        <w:ind w:left="708"/>
+        <w:jc w:val="both"/>
+      </w:pPr>
+      <w:r>
+        <w:t>/LD10/</w:t>
+      </w:r>
+      <w:r>
+        <w:t xml:space="preserve"> Level sollten</w:t>
+      </w:r>
+      <w:r>
+        <w:t xml:space="preserve"> </w:t>
+      </w:r>
+      <w:r>
+        <w:t>gespeichert werden.</w:t>
+      </w:r>
+    </w:p>
+    <w:p>
+      <w:pPr>
+        <w:spacing w:after="0"/>
+        <w:ind w:left="708"/>
+        <w:jc w:val="both"/>
+      </w:pPr>
+      <w:r>
+        <w:t>/LD20/</w:t>
+      </w:r>
+      <w:r>
+        <w:t xml:space="preserve"> Profile</w:t>
+      </w:r>
+      <w:r>
+        <w:t xml:space="preserve"> oder </w:t>
+      </w:r>
+      <w:proofErr w:type="spellStart"/>
+      <w:r>
+        <w:t>Spielstaende</w:t>
+      </w:r>
+      <w:proofErr w:type="spellEnd"/>
       <w:r>
         <w:t xml:space="preserve"> sollten gespeichert werden.</w:t>
+      </w:r>
+    </w:p>
+    <w:p>
+      <w:pPr>
+        <w:spacing w:after="0"/>
+        <w:ind w:left="708"/>
+        <w:jc w:val="both"/>
+      </w:pPr>
+      <w:r>
+        <w:t>/LD30/ Der Fortschritt der Achievements sollen ebenfalls gespeichert werden.</w:t>
       </w:r>
     </w:p>
     <w:p>
@@ -943,26 +1759,39 @@
           <w:ilvl w:val="0"/>
           <w:numId w:val="1"/>
         </w:numPr>
-        <w:jc w:val="both"/>
-      </w:pPr>
-      <w:bookmarkStart w:id="8" w:name="_Toc432432622"/>
-      <w:bookmarkEnd w:id="8"/>
+        <w:spacing w:after="0"/>
+        <w:jc w:val="both"/>
+      </w:pPr>
+      <w:bookmarkStart w:id="7" w:name="_Toc432432622"/>
+      <w:bookmarkEnd w:id="7"/>
       <w:r>
         <w:t>Produktleistungen</w:t>
       </w:r>
     </w:p>
     <w:p>
-      <w:r>
-        <w:t>(/LL10/) Während man eine</w:t>
+      <w:pPr>
+        <w:spacing w:after="0"/>
+        <w:ind w:left="708"/>
+      </w:pPr>
+      <w:r>
+        <w:t>/LL10/</w:t>
+      </w:r>
+      <w:r>
+        <w:t xml:space="preserve"> Während man eine</w:t>
       </w:r>
       <w:r>
         <w:t xml:space="preserve"> Spielbahn </w:t>
       </w:r>
       <w:r>
-        <w:t>spielt,</w:t>
-      </w:r>
-      <w:r>
-        <w:t xml:space="preserve"> sollten Verzoegerungen nicht sichtbar sein (Echtzeit  Anforderungen).</w:t>
+        <w:t xml:space="preserve">spielt, sollten </w:t>
+      </w:r>
+      <w:proofErr w:type="spellStart"/>
+      <w:r>
+        <w:t>Verzoegerungen</w:t>
+      </w:r>
+      <w:proofErr w:type="spellEnd"/>
+      <w:r>
+        <w:t xml:space="preserve"> nicht sichtbar sein (Echtzeit  Anforderungen).</w:t>
       </w:r>
     </w:p>
     <w:p>
@@ -972,16 +1801,19 @@
           <w:ilvl w:val="0"/>
           <w:numId w:val="1"/>
         </w:numPr>
-        <w:jc w:val="both"/>
-      </w:pPr>
-      <w:bookmarkStart w:id="9" w:name="_Toc432432623"/>
-      <w:bookmarkEnd w:id="9"/>
+        <w:spacing w:after="0"/>
+        <w:jc w:val="both"/>
+      </w:pPr>
+      <w:bookmarkStart w:id="8" w:name="_Toc432432623"/>
+      <w:bookmarkEnd w:id="8"/>
       <w:r>
         <w:t>Qualitätsanforderungen</w:t>
       </w:r>
     </w:p>
     <w:p>
       <w:pPr>
+        <w:spacing w:after="0"/>
+        <w:ind w:firstLine="708"/>
         <w:jc w:val="both"/>
       </w:pPr>
       <w:r>
@@ -995,41 +1827,77 @@
           <w:ilvl w:val="0"/>
           <w:numId w:val="1"/>
         </w:numPr>
-        <w:jc w:val="both"/>
-      </w:pPr>
-      <w:bookmarkStart w:id="10" w:name="_Toc432432624"/>
+        <w:spacing w:after="0"/>
+        <w:jc w:val="both"/>
+      </w:pPr>
+      <w:bookmarkStart w:id="9" w:name="_Toc432432624"/>
+      <w:bookmarkEnd w:id="9"/>
+      <w:r>
+        <w:t>Ergänzungen</w:t>
+      </w:r>
+    </w:p>
+    <w:p>
+      <w:pPr>
+        <w:spacing w:after="0"/>
+        <w:ind w:left="708"/>
+      </w:pPr>
+      <w:r>
+        <w:t>Eine Maus, eine Tastatur und ein</w:t>
+      </w:r>
+      <w:r>
+        <w:t xml:space="preserve"> Bildschirm sollten </w:t>
+      </w:r>
+      <w:r>
+        <w:t xml:space="preserve">als externe Hardware </w:t>
+      </w:r>
+      <w:r>
+        <w:t xml:space="preserve">ausreichen um das Spiel spielen zu </w:t>
+      </w:r>
+      <w:proofErr w:type="spellStart"/>
+      <w:r>
+        <w:t>koennen</w:t>
+      </w:r>
+      <w:proofErr w:type="spellEnd"/>
+      <w:r>
+        <w:t>.</w:t>
+      </w:r>
+      <w:bookmarkStart w:id="10" w:name="_GoBack"/>
       <w:bookmarkEnd w:id="10"/>
-      <w:r>
-        <w:t>Ergänzungen</w:t>
-      </w:r>
-    </w:p>
-    <w:p>
-      <w:r>
-        <w:t>Eine Maus, eine Tastatur und ein</w:t>
-      </w:r>
-      <w:r>
-        <w:t xml:space="preserve"> Bildschirm sollten </w:t>
-      </w:r>
-      <w:r>
-        <w:t xml:space="preserve">als externe Hardware </w:t>
-      </w:r>
-      <w:r>
-        <w:t>ausreichen um das Spiel spielen zu koennen.</w:t>
-      </w:r>
-    </w:p>
-    <w:p/>
-    <w:p/>
-    <w:p/>
-    <w:p/>
-    <w:p/>
-    <w:p>
-      <w:pPr>
+    </w:p>
+    <w:p>
+      <w:pPr>
+        <w:spacing w:after="0"/>
+      </w:pPr>
+    </w:p>
+    <w:p>
+      <w:pPr>
+        <w:spacing w:after="0"/>
+      </w:pPr>
+    </w:p>
+    <w:p>
+      <w:pPr>
+        <w:spacing w:after="0"/>
+      </w:pPr>
+    </w:p>
+    <w:p>
+      <w:pPr>
+        <w:spacing w:after="0"/>
+      </w:pPr>
+    </w:p>
+    <w:p>
+      <w:pPr>
+        <w:spacing w:after="0"/>
+      </w:pPr>
+    </w:p>
+    <w:p>
+      <w:pPr>
+        <w:spacing w:after="0"/>
         <w:jc w:val="both"/>
       </w:pPr>
     </w:p>
     <w:sectPr>
-      <w:headerReference w:type="default" r:id="rId9"/>
-      <w:footerReference w:type="default" r:id="rId10"/>
+      <w:headerReference w:type="default" r:id="rId8"/>
+      <w:footerReference w:type="default" r:id="rId9"/>
       <w:pgSz w:w="11906" w:h="16838"/>
       <w:pgMar w:top="1417" w:right="1417" w:bottom="1134" w:left="1417" w:header="708" w:footer="708" w:gutter="0"/>
       <w:cols w:space="720"/>
@@ -1041,7 +1909,7 @@
 </file>
 
 <file path=word/endnotes.xml><?xml version="1.0" encoding="utf-8"?>
-<w:endnotes xmlns:wpc="http://schemas.microsoft.com/office/word/2010/wordprocessingCanvas" xmlns:mc="http://schemas.openxmlformats.org/markup-compatibility/2006" xmlns:o="urn:schemas-microsoft-com:office:office" xmlns:r="http://schemas.openxmlformats.org/officeDocument/2006/relationships" xmlns:m="http://schemas.openxmlformats.org/officeDocument/2006/math" xmlns:v="urn:schemas-microsoft-com:vml" xmlns:wp14="http://schemas.microsoft.com/office/word/2010/wordprocessingDrawing" xmlns:wp="http://schemas.openxmlformats.org/drawingml/2006/wordprocessingDrawing" xmlns:w10="urn:schemas-microsoft-com:office:word" xmlns:w="http://schemas.openxmlformats.org/wordprocessingml/2006/main" xmlns:w14="http://schemas.microsoft.com/office/word/2010/wordml" xmlns:wpg="http://schemas.microsoft.com/office/word/2010/wordprocessingGroup" xmlns:wpi="http://schemas.microsoft.com/office/word/2010/wordprocessingInk" xmlns:wne="http://schemas.microsoft.com/office/word/2006/wordml" xmlns:wps="http://schemas.microsoft.com/office/word/2010/wordprocessingShape" mc:Ignorable="w14 wp14">
+<w:endnotes xmlns:wpc="http://schemas.microsoft.com/office/word/2010/wordprocessingCanvas" xmlns:mc="http://schemas.openxmlformats.org/markup-compatibility/2006" xmlns:o="urn:schemas-microsoft-com:office:office" xmlns:r="http://schemas.openxmlformats.org/officeDocument/2006/relationships" xmlns:m="http://schemas.openxmlformats.org/officeDocument/2006/math" xmlns:v="urn:schemas-microsoft-com:vml" xmlns:wp14="http://schemas.microsoft.com/office/word/2010/wordprocessingDrawing" xmlns:wp="http://schemas.openxmlformats.org/drawingml/2006/wordprocessingDrawing" xmlns:w10="urn:schemas-microsoft-com:office:word" xmlns:w="http://schemas.openxmlformats.org/wordprocessingml/2006/main" xmlns:w14="http://schemas.microsoft.com/office/word/2010/wordml" xmlns:w15="http://schemas.microsoft.com/office/word/2012/wordml" xmlns:wpg="http://schemas.microsoft.com/office/word/2010/wordprocessingGroup" xmlns:wpi="http://schemas.microsoft.com/office/word/2010/wordprocessingInk" xmlns:wne="http://schemas.microsoft.com/office/word/2006/wordml" xmlns:wps="http://schemas.microsoft.com/office/word/2010/wordprocessingShape" mc:Ignorable="w14 w15 wp14">
   <w:endnote w:type="separator" w:id="-1">
     <w:p>
       <w:pPr>
@@ -1066,7 +1934,7 @@
 </file>
 
 <file path=word/footer1.xml><?xml version="1.0" encoding="utf-8"?>
-<w:ftr xmlns:wpc="http://schemas.microsoft.com/office/word/2010/wordprocessingCanvas" xmlns:mc="http://schemas.openxmlformats.org/markup-compatibility/2006" xmlns:o="urn:schemas-microsoft-com:office:office" xmlns:r="http://schemas.openxmlformats.org/officeDocument/2006/relationships" xmlns:m="http://schemas.openxmlformats.org/officeDocument/2006/math" xmlns:v="urn:schemas-microsoft-com:vml" xmlns:wp14="http://schemas.microsoft.com/office/word/2010/wordprocessingDrawing" xmlns:wp="http://schemas.openxmlformats.org/drawingml/2006/wordprocessingDrawing" xmlns:w10="urn:schemas-microsoft-com:office:word" xmlns:w="http://schemas.openxmlformats.org/wordprocessingml/2006/main" xmlns:w14="http://schemas.microsoft.com/office/word/2010/wordml" xmlns:wpg="http://schemas.microsoft.com/office/word/2010/wordprocessingGroup" xmlns:wpi="http://schemas.microsoft.com/office/word/2010/wordprocessingInk" xmlns:wne="http://schemas.microsoft.com/office/word/2006/wordml" xmlns:wps="http://schemas.microsoft.com/office/word/2010/wordprocessingShape" mc:Ignorable="w14 wp14">
+<w:ftr xmlns:wpc="http://schemas.microsoft.com/office/word/2010/wordprocessingCanvas" xmlns:mc="http://schemas.openxmlformats.org/markup-compatibility/2006" xmlns:o="urn:schemas-microsoft-com:office:office" xmlns:r="http://schemas.openxmlformats.org/officeDocument/2006/relationships" xmlns:m="http://schemas.openxmlformats.org/officeDocument/2006/math" xmlns:v="urn:schemas-microsoft-com:vml" xmlns:wp14="http://schemas.microsoft.com/office/word/2010/wordprocessingDrawing" xmlns:wp="http://schemas.openxmlformats.org/drawingml/2006/wordprocessingDrawing" xmlns:w10="urn:schemas-microsoft-com:office:word" xmlns:w="http://schemas.openxmlformats.org/wordprocessingml/2006/main" xmlns:w14="http://schemas.microsoft.com/office/word/2010/wordml" xmlns:w15="http://schemas.microsoft.com/office/word/2012/wordml" xmlns:wpg="http://schemas.microsoft.com/office/word/2010/wordprocessingGroup" xmlns:wpi="http://schemas.microsoft.com/office/word/2010/wordprocessingInk" xmlns:wne="http://schemas.microsoft.com/office/word/2006/wordml" xmlns:wps="http://schemas.microsoft.com/office/word/2010/wordprocessingShape" mc:Ignorable="w14 w15 wp14">
   <w:p>
     <w:pPr>
       <w:pBdr>
@@ -1140,7 +2008,7 @@
 </file>
 
 <file path=word/footnotes.xml><?xml version="1.0" encoding="utf-8"?>
-<w:footnotes xmlns:wpc="http://schemas.microsoft.com/office/word/2010/wordprocessingCanvas" xmlns:mc="http://schemas.openxmlformats.org/markup-compatibility/2006" xmlns:o="urn:schemas-microsoft-com:office:office" xmlns:r="http://schemas.openxmlformats.org/officeDocument/2006/relationships" xmlns:m="http://schemas.openxmlformats.org/officeDocument/2006/math" xmlns:v="urn:schemas-microsoft-com:vml" xmlns:wp14="http://schemas.microsoft.com/office/word/2010/wordprocessingDrawing" xmlns:wp="http://schemas.openxmlformats.org/drawingml/2006/wordprocessingDrawing" xmlns:w10="urn:schemas-microsoft-com:office:word" xmlns:w="http://schemas.openxmlformats.org/wordprocessingml/2006/main" xmlns:w14="http://schemas.microsoft.com/office/word/2010/wordml" xmlns:wpg="http://schemas.microsoft.com/office/word/2010/wordprocessingGroup" xmlns:wpi="http://schemas.microsoft.com/office/word/2010/wordprocessingInk" xmlns:wne="http://schemas.microsoft.com/office/word/2006/wordml" xmlns:wps="http://schemas.microsoft.com/office/word/2010/wordprocessingShape" mc:Ignorable="w14 wp14">
+<w:footnotes xmlns:wpc="http://schemas.microsoft.com/office/word/2010/wordprocessingCanvas" xmlns:mc="http://schemas.openxmlformats.org/markup-compatibility/2006" xmlns:o="urn:schemas-microsoft-com:office:office" xmlns:r="http://schemas.openxmlformats.org/officeDocument/2006/relationships" xmlns:m="http://schemas.openxmlformats.org/officeDocument/2006/math" xmlns:v="urn:schemas-microsoft-com:vml" xmlns:wp14="http://schemas.microsoft.com/office/word/2010/wordprocessingDrawing" xmlns:wp="http://schemas.openxmlformats.org/drawingml/2006/wordprocessingDrawing" xmlns:w10="urn:schemas-microsoft-com:office:word" xmlns:w="http://schemas.openxmlformats.org/wordprocessingml/2006/main" xmlns:w14="http://schemas.microsoft.com/office/word/2010/wordml" xmlns:w15="http://schemas.microsoft.com/office/word/2012/wordml" xmlns:wpg="http://schemas.microsoft.com/office/word/2010/wordprocessingGroup" xmlns:wpi="http://schemas.microsoft.com/office/word/2010/wordprocessingInk" xmlns:wne="http://schemas.microsoft.com/office/word/2006/wordml" xmlns:wps="http://schemas.microsoft.com/office/word/2010/wordprocessingShape" mc:Ignorable="w14 w15 wp14">
   <w:footnote w:type="separator" w:id="-1">
     <w:p>
       <w:pPr>
@@ -1165,7 +2033,7 @@
 </file>
 
 <file path=word/header1.xml><?xml version="1.0" encoding="utf-8"?>
-<w:hdr xmlns:wpc="http://schemas.microsoft.com/office/word/2010/wordprocessingCanvas" xmlns:mc="http://schemas.openxmlformats.org/markup-compatibility/2006" xmlns:o="urn:schemas-microsoft-com:office:office" xmlns:r="http://schemas.openxmlformats.org/officeDocument/2006/relationships" xmlns:m="http://schemas.openxmlformats.org/officeDocument/2006/math" xmlns:v="urn:schemas-microsoft-com:vml" xmlns:wp14="http://schemas.microsoft.com/office/word/2010/wordprocessingDrawing" xmlns:wp="http://schemas.openxmlformats.org/drawingml/2006/wordprocessingDrawing" xmlns:w10="urn:schemas-microsoft-com:office:word" xmlns:w="http://schemas.openxmlformats.org/wordprocessingml/2006/main" xmlns:w14="http://schemas.microsoft.com/office/word/2010/wordml" xmlns:wpg="http://schemas.microsoft.com/office/word/2010/wordprocessingGroup" xmlns:wpi="http://schemas.microsoft.com/office/word/2010/wordprocessingInk" xmlns:wne="http://schemas.microsoft.com/office/word/2006/wordml" xmlns:wps="http://schemas.microsoft.com/office/word/2010/wordprocessingShape" mc:Ignorable="w14 wp14">
+<w:hdr xmlns:wpc="http://schemas.microsoft.com/office/word/2010/wordprocessingCanvas" xmlns:mc="http://schemas.openxmlformats.org/markup-compatibility/2006" xmlns:o="urn:schemas-microsoft-com:office:office" xmlns:r="http://schemas.openxmlformats.org/officeDocument/2006/relationships" xmlns:m="http://schemas.openxmlformats.org/officeDocument/2006/math" xmlns:v="urn:schemas-microsoft-com:vml" xmlns:wp14="http://schemas.microsoft.com/office/word/2010/wordprocessingDrawing" xmlns:wp="http://schemas.openxmlformats.org/drawingml/2006/wordprocessingDrawing" xmlns:w10="urn:schemas-microsoft-com:office:word" xmlns:w="http://schemas.openxmlformats.org/wordprocessingml/2006/main" xmlns:w14="http://schemas.microsoft.com/office/word/2010/wordml" xmlns:w15="http://schemas.microsoft.com/office/word/2012/wordml" xmlns:wpg="http://schemas.microsoft.com/office/word/2010/wordprocessingGroup" xmlns:wpi="http://schemas.microsoft.com/office/word/2010/wordprocessingInk" xmlns:wne="http://schemas.microsoft.com/office/word/2006/wordml" xmlns:wps="http://schemas.microsoft.com/office/word/2010/wordprocessingShape" mc:Ignorable="w14 w15 wp14">
   <w:p>
     <w:pPr>
       <w:pStyle w:val="Kopfzeile"/>
@@ -1191,8 +2059,8 @@
 </file>
 
 <file path=word/numbering.xml><?xml version="1.0" encoding="utf-8"?>
-<w:numbering xmlns:wpc="http://schemas.microsoft.com/office/word/2010/wordprocessingCanvas" xmlns:mc="http://schemas.openxmlformats.org/markup-compatibility/2006" xmlns:o="urn:schemas-microsoft-com:office:office" xmlns:r="http://schemas.openxmlformats.org/officeDocument/2006/relationships" xmlns:m="http://schemas.openxmlformats.org/officeDocument/2006/math" xmlns:v="urn:schemas-microsoft-com:vml" xmlns:wp14="http://schemas.microsoft.com/office/word/2010/wordprocessingDrawing" xmlns:wp="http://schemas.openxmlformats.org/drawingml/2006/wordprocessingDrawing" xmlns:w10="urn:schemas-microsoft-com:office:word" xmlns:w="http://schemas.openxmlformats.org/wordprocessingml/2006/main" xmlns:w14="http://schemas.microsoft.com/office/word/2010/wordml" xmlns:wpg="http://schemas.microsoft.com/office/word/2010/wordprocessingGroup" xmlns:wpi="http://schemas.microsoft.com/office/word/2010/wordprocessingInk" xmlns:wne="http://schemas.microsoft.com/office/word/2006/wordml" xmlns:wps="http://schemas.microsoft.com/office/word/2010/wordprocessingShape" mc:Ignorable="w14 wp14">
-  <w:abstractNum w:abstractNumId="0">
+<w:numbering xmlns:wpc="http://schemas.microsoft.com/office/word/2010/wordprocessingCanvas" xmlns:mc="http://schemas.openxmlformats.org/markup-compatibility/2006" xmlns:o="urn:schemas-microsoft-com:office:office" xmlns:r="http://schemas.openxmlformats.org/officeDocument/2006/relationships" xmlns:m="http://schemas.openxmlformats.org/officeDocument/2006/math" xmlns:v="urn:schemas-microsoft-com:vml" xmlns:wp14="http://schemas.microsoft.com/office/word/2010/wordprocessingDrawing" xmlns:wp="http://schemas.openxmlformats.org/drawingml/2006/wordprocessingDrawing" xmlns:w10="urn:schemas-microsoft-com:office:word" xmlns:w="http://schemas.openxmlformats.org/wordprocessingml/2006/main" xmlns:w14="http://schemas.microsoft.com/office/word/2010/wordml" xmlns:w15="http://schemas.microsoft.com/office/word/2012/wordml" xmlns:wpg="http://schemas.microsoft.com/office/word/2010/wordprocessingGroup" xmlns:wpi="http://schemas.microsoft.com/office/word/2010/wordprocessingInk" xmlns:wne="http://schemas.microsoft.com/office/word/2006/wordml" xmlns:wps="http://schemas.microsoft.com/office/word/2010/wordprocessingShape" mc:Ignorable="w14 w15 wp14">
+  <w:abstractNum w:abstractNumId="0" w15:restartNumberingAfterBreak="0">
     <w:nsid w:val="3E476892"/>
     <w:multiLevelType w:val="multilevel"/>
     <w:tmpl w:val="0B421FAE"/>
@@ -1279,7 +2147,119 @@
       </w:pPr>
     </w:lvl>
   </w:abstractNum>
-  <w:abstractNum w:abstractNumId="1">
+  <w:abstractNum w:abstractNumId="1" w15:restartNumberingAfterBreak="0">
+    <w:nsid w:val="4D8068DF"/>
+    <w:multiLevelType w:val="hybridMultilevel"/>
+    <w:tmpl w:val="F2CE60A8"/>
+    <w:lvl w:ilvl="0" w:tplc="01382D10">
+      <w:numFmt w:val="bullet"/>
+      <w:lvlText w:val="-"/>
+      <w:lvlJc w:val="left"/>
+      <w:pPr>
+        <w:ind w:left="1776" w:hanging="360"/>
+      </w:pPr>
+      <w:rPr>
+        <w:rFonts w:ascii="Tahoma" w:eastAsia="Times New Roman" w:hAnsi="Tahoma" w:cs="Tahoma" w:hint="default"/>
+      </w:rPr>
+    </w:lvl>
+    <w:lvl w:ilvl="1" w:tplc="04070003" w:tentative="1">
+      <w:start w:val="1"/>
+      <w:numFmt w:val="bullet"/>
+      <w:lvlText w:val="o"/>
+      <w:lvlJc w:val="left"/>
+      <w:pPr>
+        <w:ind w:left="2148" w:hanging="360"/>
+      </w:pPr>
+      <w:rPr>
+        <w:rFonts w:ascii="Courier New" w:hAnsi="Courier New" w:cs="Courier New" w:hint="default"/>
+      </w:rPr>
+    </w:lvl>
+    <w:lvl w:ilvl="2" w:tplc="04070005" w:tentative="1">
+      <w:start w:val="1"/>
+      <w:numFmt w:val="bullet"/>
+      <w:lvlText w:val=""/>
+      <w:lvlJc w:val="left"/>
+      <w:pPr>
+        <w:ind w:left="2868" w:hanging="360"/>
+      </w:pPr>
+      <w:rPr>
+        <w:rFonts w:ascii="Wingdings" w:hAnsi="Wingdings" w:hint="default"/>
+      </w:rPr>
+    </w:lvl>
+    <w:lvl w:ilvl="3" w:tplc="04070001" w:tentative="1">
+      <w:start w:val="1"/>
+      <w:numFmt w:val="bullet"/>
+      <w:lvlText w:val=""/>
+      <w:lvlJc w:val="left"/>
+      <w:pPr>
+        <w:ind w:left="3588" w:hanging="360"/>
+      </w:pPr>
+      <w:rPr>
+        <w:rFonts w:ascii="Symbol" w:hAnsi="Symbol" w:hint="default"/>
+      </w:rPr>
+    </w:lvl>
+    <w:lvl w:ilvl="4" w:tplc="04070003" w:tentative="1">
+      <w:start w:val="1"/>
+      <w:numFmt w:val="bullet"/>
+      <w:lvlText w:val="o"/>
+      <w:lvlJc w:val="left"/>
+      <w:pPr>
+        <w:ind w:left="4308" w:hanging="360"/>
+      </w:pPr>
+      <w:rPr>
+        <w:rFonts w:ascii="Courier New" w:hAnsi="Courier New" w:cs="Courier New" w:hint="default"/>
+      </w:rPr>
+    </w:lvl>
+    <w:lvl w:ilvl="5" w:tplc="04070005" w:tentative="1">
+      <w:start w:val="1"/>
+      <w:numFmt w:val="bullet"/>
+      <w:lvlText w:val=""/>
+      <w:lvlJc w:val="left"/>
+      <w:pPr>
+        <w:ind w:left="5028" w:hanging="360"/>
+      </w:pPr>
+      <w:rPr>
+        <w:rFonts w:ascii="Wingdings" w:hAnsi="Wingdings" w:hint="default"/>
+      </w:rPr>
+    </w:lvl>
+    <w:lvl w:ilvl="6" w:tplc="04070001" w:tentative="1">
+      <w:start w:val="1"/>
+      <w:numFmt w:val="bullet"/>
+      <w:lvlText w:val=""/>
+      <w:lvlJc w:val="left"/>
+      <w:pPr>
+        <w:ind w:left="5748" w:hanging="360"/>
+      </w:pPr>
+      <w:rPr>
+        <w:rFonts w:ascii="Symbol" w:hAnsi="Symbol" w:hint="default"/>
+      </w:rPr>
+    </w:lvl>
+    <w:lvl w:ilvl="7" w:tplc="04070003" w:tentative="1">
+      <w:start w:val="1"/>
+      <w:numFmt w:val="bullet"/>
+      <w:lvlText w:val="o"/>
+      <w:lvlJc w:val="left"/>
+      <w:pPr>
+        <w:ind w:left="6468" w:hanging="360"/>
+      </w:pPr>
+      <w:rPr>
+        <w:rFonts w:ascii="Courier New" w:hAnsi="Courier New" w:cs="Courier New" w:hint="default"/>
+      </w:rPr>
+    </w:lvl>
+    <w:lvl w:ilvl="8" w:tplc="04070005" w:tentative="1">
+      <w:start w:val="1"/>
+      <w:numFmt w:val="bullet"/>
+      <w:lvlText w:val=""/>
+      <w:lvlJc w:val="left"/>
+      <w:pPr>
+        <w:ind w:left="7188" w:hanging="360"/>
+      </w:pPr>
+      <w:rPr>
+        <w:rFonts w:ascii="Wingdings" w:hAnsi="Wingdings" w:hint="default"/>
+      </w:rPr>
+    </w:lvl>
+  </w:abstractNum>
+  <w:abstractNum w:abstractNumId="2" w15:restartNumberingAfterBreak="0">
     <w:nsid w:val="4E665CA9"/>
     <w:multiLevelType w:val="multilevel"/>
     <w:tmpl w:val="24BE01D0"/>
@@ -1399,19 +2379,253 @@
         </w:tabs>
         <w:ind w:left="1584" w:hanging="1584"/>
       </w:pPr>
+    </w:lvl>
+  </w:abstractNum>
+  <w:abstractNum w:abstractNumId="3" w15:restartNumberingAfterBreak="0">
+    <w:nsid w:val="5AAE1A0D"/>
+    <w:multiLevelType w:val="hybridMultilevel"/>
+    <w:tmpl w:val="45902B0C"/>
+    <w:lvl w:ilvl="0" w:tplc="04070001">
+      <w:start w:val="1"/>
+      <w:numFmt w:val="bullet"/>
+      <w:lvlText w:val=""/>
+      <w:lvlJc w:val="left"/>
+      <w:pPr>
+        <w:ind w:left="1428" w:hanging="360"/>
+      </w:pPr>
+      <w:rPr>
+        <w:rFonts w:ascii="Symbol" w:hAnsi="Symbol" w:hint="default"/>
+      </w:rPr>
+    </w:lvl>
+    <w:lvl w:ilvl="1" w:tplc="04070003" w:tentative="1">
+      <w:start w:val="1"/>
+      <w:numFmt w:val="bullet"/>
+      <w:lvlText w:val="o"/>
+      <w:lvlJc w:val="left"/>
+      <w:pPr>
+        <w:ind w:left="2148" w:hanging="360"/>
+      </w:pPr>
+      <w:rPr>
+        <w:rFonts w:ascii="Courier New" w:hAnsi="Courier New" w:cs="Courier New" w:hint="default"/>
+      </w:rPr>
+    </w:lvl>
+    <w:lvl w:ilvl="2" w:tplc="04070005" w:tentative="1">
+      <w:start w:val="1"/>
+      <w:numFmt w:val="bullet"/>
+      <w:lvlText w:val=""/>
+      <w:lvlJc w:val="left"/>
+      <w:pPr>
+        <w:ind w:left="2868" w:hanging="360"/>
+      </w:pPr>
+      <w:rPr>
+        <w:rFonts w:ascii="Wingdings" w:hAnsi="Wingdings" w:hint="default"/>
+      </w:rPr>
+    </w:lvl>
+    <w:lvl w:ilvl="3" w:tplc="04070001" w:tentative="1">
+      <w:start w:val="1"/>
+      <w:numFmt w:val="bullet"/>
+      <w:lvlText w:val=""/>
+      <w:lvlJc w:val="left"/>
+      <w:pPr>
+        <w:ind w:left="3588" w:hanging="360"/>
+      </w:pPr>
+      <w:rPr>
+        <w:rFonts w:ascii="Symbol" w:hAnsi="Symbol" w:hint="default"/>
+      </w:rPr>
+    </w:lvl>
+    <w:lvl w:ilvl="4" w:tplc="04070003" w:tentative="1">
+      <w:start w:val="1"/>
+      <w:numFmt w:val="bullet"/>
+      <w:lvlText w:val="o"/>
+      <w:lvlJc w:val="left"/>
+      <w:pPr>
+        <w:ind w:left="4308" w:hanging="360"/>
+      </w:pPr>
+      <w:rPr>
+        <w:rFonts w:ascii="Courier New" w:hAnsi="Courier New" w:cs="Courier New" w:hint="default"/>
+      </w:rPr>
+    </w:lvl>
+    <w:lvl w:ilvl="5" w:tplc="04070005" w:tentative="1">
+      <w:start w:val="1"/>
+      <w:numFmt w:val="bullet"/>
+      <w:lvlText w:val=""/>
+      <w:lvlJc w:val="left"/>
+      <w:pPr>
+        <w:ind w:left="5028" w:hanging="360"/>
+      </w:pPr>
+      <w:rPr>
+        <w:rFonts w:ascii="Wingdings" w:hAnsi="Wingdings" w:hint="default"/>
+      </w:rPr>
+    </w:lvl>
+    <w:lvl w:ilvl="6" w:tplc="04070001" w:tentative="1">
+      <w:start w:val="1"/>
+      <w:numFmt w:val="bullet"/>
+      <w:lvlText w:val=""/>
+      <w:lvlJc w:val="left"/>
+      <w:pPr>
+        <w:ind w:left="5748" w:hanging="360"/>
+      </w:pPr>
+      <w:rPr>
+        <w:rFonts w:ascii="Symbol" w:hAnsi="Symbol" w:hint="default"/>
+      </w:rPr>
+    </w:lvl>
+    <w:lvl w:ilvl="7" w:tplc="04070003" w:tentative="1">
+      <w:start w:val="1"/>
+      <w:numFmt w:val="bullet"/>
+      <w:lvlText w:val="o"/>
+      <w:lvlJc w:val="left"/>
+      <w:pPr>
+        <w:ind w:left="6468" w:hanging="360"/>
+      </w:pPr>
+      <w:rPr>
+        <w:rFonts w:ascii="Courier New" w:hAnsi="Courier New" w:cs="Courier New" w:hint="default"/>
+      </w:rPr>
+    </w:lvl>
+    <w:lvl w:ilvl="8" w:tplc="04070005" w:tentative="1">
+      <w:start w:val="1"/>
+      <w:numFmt w:val="bullet"/>
+      <w:lvlText w:val=""/>
+      <w:lvlJc w:val="left"/>
+      <w:pPr>
+        <w:ind w:left="7188" w:hanging="360"/>
+      </w:pPr>
+      <w:rPr>
+        <w:rFonts w:ascii="Wingdings" w:hAnsi="Wingdings" w:hint="default"/>
+      </w:rPr>
+    </w:lvl>
+  </w:abstractNum>
+  <w:abstractNum w:abstractNumId="4" w15:restartNumberingAfterBreak="0">
+    <w:nsid w:val="75394E1A"/>
+    <w:multiLevelType w:val="hybridMultilevel"/>
+    <w:tmpl w:val="49628428"/>
+    <w:lvl w:ilvl="0" w:tplc="01382D10">
+      <w:numFmt w:val="bullet"/>
+      <w:lvlText w:val="-"/>
+      <w:lvlJc w:val="left"/>
+      <w:pPr>
+        <w:ind w:left="1068" w:hanging="360"/>
+      </w:pPr>
+      <w:rPr>
+        <w:rFonts w:ascii="Tahoma" w:eastAsia="Times New Roman" w:hAnsi="Tahoma" w:cs="Tahoma" w:hint="default"/>
+      </w:rPr>
+    </w:lvl>
+    <w:lvl w:ilvl="1" w:tplc="04070003" w:tentative="1">
+      <w:start w:val="1"/>
+      <w:numFmt w:val="bullet"/>
+      <w:lvlText w:val="o"/>
+      <w:lvlJc w:val="left"/>
+      <w:pPr>
+        <w:ind w:left="1788" w:hanging="360"/>
+      </w:pPr>
+      <w:rPr>
+        <w:rFonts w:ascii="Courier New" w:hAnsi="Courier New" w:cs="Courier New" w:hint="default"/>
+      </w:rPr>
+    </w:lvl>
+    <w:lvl w:ilvl="2" w:tplc="04070005" w:tentative="1">
+      <w:start w:val="1"/>
+      <w:numFmt w:val="bullet"/>
+      <w:lvlText w:val=""/>
+      <w:lvlJc w:val="left"/>
+      <w:pPr>
+        <w:ind w:left="2508" w:hanging="360"/>
+      </w:pPr>
+      <w:rPr>
+        <w:rFonts w:ascii="Wingdings" w:hAnsi="Wingdings" w:hint="default"/>
+      </w:rPr>
+    </w:lvl>
+    <w:lvl w:ilvl="3" w:tplc="04070001" w:tentative="1">
+      <w:start w:val="1"/>
+      <w:numFmt w:val="bullet"/>
+      <w:lvlText w:val=""/>
+      <w:lvlJc w:val="left"/>
+      <w:pPr>
+        <w:ind w:left="3228" w:hanging="360"/>
+      </w:pPr>
+      <w:rPr>
+        <w:rFonts w:ascii="Symbol" w:hAnsi="Symbol" w:hint="default"/>
+      </w:rPr>
+    </w:lvl>
+    <w:lvl w:ilvl="4" w:tplc="04070003" w:tentative="1">
+      <w:start w:val="1"/>
+      <w:numFmt w:val="bullet"/>
+      <w:lvlText w:val="o"/>
+      <w:lvlJc w:val="left"/>
+      <w:pPr>
+        <w:ind w:left="3948" w:hanging="360"/>
+      </w:pPr>
+      <w:rPr>
+        <w:rFonts w:ascii="Courier New" w:hAnsi="Courier New" w:cs="Courier New" w:hint="default"/>
+      </w:rPr>
+    </w:lvl>
+    <w:lvl w:ilvl="5" w:tplc="04070005" w:tentative="1">
+      <w:start w:val="1"/>
+      <w:numFmt w:val="bullet"/>
+      <w:lvlText w:val=""/>
+      <w:lvlJc w:val="left"/>
+      <w:pPr>
+        <w:ind w:left="4668" w:hanging="360"/>
+      </w:pPr>
+      <w:rPr>
+        <w:rFonts w:ascii="Wingdings" w:hAnsi="Wingdings" w:hint="default"/>
+      </w:rPr>
+    </w:lvl>
+    <w:lvl w:ilvl="6" w:tplc="04070001" w:tentative="1">
+      <w:start w:val="1"/>
+      <w:numFmt w:val="bullet"/>
+      <w:lvlText w:val=""/>
+      <w:lvlJc w:val="left"/>
+      <w:pPr>
+        <w:ind w:left="5388" w:hanging="360"/>
+      </w:pPr>
+      <w:rPr>
+        <w:rFonts w:ascii="Symbol" w:hAnsi="Symbol" w:hint="default"/>
+      </w:rPr>
+    </w:lvl>
+    <w:lvl w:ilvl="7" w:tplc="04070003" w:tentative="1">
+      <w:start w:val="1"/>
+      <w:numFmt w:val="bullet"/>
+      <w:lvlText w:val="o"/>
+      <w:lvlJc w:val="left"/>
+      <w:pPr>
+        <w:ind w:left="6108" w:hanging="360"/>
+      </w:pPr>
+      <w:rPr>
+        <w:rFonts w:ascii="Courier New" w:hAnsi="Courier New" w:cs="Courier New" w:hint="default"/>
+      </w:rPr>
+    </w:lvl>
+    <w:lvl w:ilvl="8" w:tplc="04070005" w:tentative="1">
+      <w:start w:val="1"/>
+      <w:numFmt w:val="bullet"/>
+      <w:lvlText w:val=""/>
+      <w:lvlJc w:val="left"/>
+      <w:pPr>
+        <w:ind w:left="6828" w:hanging="360"/>
+      </w:pPr>
+      <w:rPr>
+        <w:rFonts w:ascii="Wingdings" w:hAnsi="Wingdings" w:hint="default"/>
+      </w:rPr>
     </w:lvl>
   </w:abstractNum>
   <w:num w:numId="1">
     <w:abstractNumId w:val="0"/>
   </w:num>
   <w:num w:numId="2">
+    <w:abstractNumId w:val="2"/>
+  </w:num>
+  <w:num w:numId="3">
+    <w:abstractNumId w:val="3"/>
+  </w:num>
+  <w:num w:numId="4">
+    <w:abstractNumId w:val="4"/>
+  </w:num>
+  <w:num w:numId="5">
     <w:abstractNumId w:val="1"/>
   </w:num>
 </w:numbering>
 </file>
 
 <file path=word/styles.xml><?xml version="1.0" encoding="utf-8"?>
-<w:styles xmlns:mc="http://schemas.openxmlformats.org/markup-compatibility/2006" xmlns:r="http://schemas.openxmlformats.org/officeDocument/2006/relationships" xmlns:w="http://schemas.openxmlformats.org/wordprocessingml/2006/main" xmlns:w14="http://schemas.microsoft.com/office/word/2010/wordml" mc:Ignorable="w14">
+<w:styles xmlns:mc="http://schemas.openxmlformats.org/markup-compatibility/2006" xmlns:r="http://schemas.openxmlformats.org/officeDocument/2006/relationships" xmlns:w="http://schemas.openxmlformats.org/wordprocessingml/2006/main" xmlns:w14="http://schemas.microsoft.com/office/word/2010/wordml" xmlns:w15="http://schemas.microsoft.com/office/word/2012/wordml" mc:Ignorable="w14 w15">
   <w:docDefaults>
     <w:rPrDefault>
       <w:rPr>
@@ -1421,146 +2635,378 @@
     </w:rPrDefault>
     <w:pPrDefault/>
   </w:docDefaults>
-  <w:latentStyles w:defLockedState="0" w:defUIPriority="99" w:defSemiHidden="1" w:defUnhideWhenUsed="1" w:defQFormat="0" w:count="267">
-    <w:lsdException w:name="Normal" w:semiHidden="0" w:uiPriority="0" w:unhideWhenUsed="0" w:qFormat="1"/>
-    <w:lsdException w:name="heading 1" w:semiHidden="0" w:uiPriority="0" w:unhideWhenUsed="0" w:qFormat="1"/>
-    <w:lsdException w:name="heading 2" w:semiHidden="0" w:uiPriority="9" w:unhideWhenUsed="0" w:qFormat="1"/>
-    <w:lsdException w:name="heading 3" w:semiHidden="0" w:uiPriority="9" w:unhideWhenUsed="0" w:qFormat="1"/>
-    <w:lsdException w:name="heading 4" w:uiPriority="9" w:qFormat="1"/>
-    <w:lsdException w:name="heading 5" w:semiHidden="0" w:uiPriority="9" w:unhideWhenUsed="0" w:qFormat="1"/>
-    <w:lsdException w:name="heading 6" w:semiHidden="0" w:uiPriority="9" w:unhideWhenUsed="0" w:qFormat="1"/>
-    <w:lsdException w:name="heading 7" w:semiHidden="0" w:uiPriority="9" w:unhideWhenUsed="0" w:qFormat="1"/>
-    <w:lsdException w:name="heading 8" w:semiHidden="0" w:uiPriority="9" w:unhideWhenUsed="0" w:qFormat="1"/>
-    <w:lsdException w:name="heading 9" w:semiHidden="0" w:uiPriority="9" w:unhideWhenUsed="0" w:qFormat="1"/>
-    <w:lsdException w:name="toc 1" w:uiPriority="39"/>
-    <w:lsdException w:name="toc 2" w:uiPriority="39"/>
-    <w:lsdException w:name="toc 3" w:uiPriority="39"/>
-    <w:lsdException w:name="toc 4" w:uiPriority="39"/>
-    <w:lsdException w:name="toc 5" w:uiPriority="39"/>
-    <w:lsdException w:name="toc 6" w:uiPriority="39"/>
-    <w:lsdException w:name="toc 7" w:uiPriority="39"/>
-    <w:lsdException w:name="toc 8" w:uiPriority="39"/>
-    <w:lsdException w:name="toc 9" w:uiPriority="39"/>
-    <w:lsdException w:name="annotation text" w:uiPriority="0"/>
-    <w:lsdException w:name="caption" w:uiPriority="35" w:qFormat="1"/>
-    <w:lsdException w:name="annotation reference" w:uiPriority="0"/>
-    <w:lsdException w:name="Title" w:semiHidden="0" w:uiPriority="10" w:unhideWhenUsed="0" w:qFormat="1"/>
-    <w:lsdException w:name="Default Paragraph Font" w:uiPriority="1"/>
-    <w:lsdException w:name="Subtitle" w:semiHidden="0" w:uiPriority="11" w:unhideWhenUsed="0" w:qFormat="1"/>
-    <w:lsdException w:name="Strong" w:semiHidden="0" w:uiPriority="22" w:unhideWhenUsed="0" w:qFormat="1"/>
-    <w:lsdException w:name="Emphasis" w:semiHidden="0" w:uiPriority="20" w:unhideWhenUsed="0" w:qFormat="1"/>
-    <w:lsdException w:name="Table Grid" w:semiHidden="0" w:uiPriority="39" w:unhideWhenUsed="0"/>
-    <w:lsdException w:name="Placeholder Text" w:unhideWhenUsed="0"/>
-    <w:lsdException w:name="No Spacing" w:semiHidden="0" w:uiPriority="1" w:unhideWhenUsed="0" w:qFormat="1"/>
-    <w:lsdException w:name="Light Shading" w:semiHidden="0" w:uiPriority="60" w:unhideWhenUsed="0"/>
-    <w:lsdException w:name="Light List" w:semiHidden="0" w:uiPriority="61" w:unhideWhenUsed="0"/>
-    <w:lsdException w:name="Light Grid" w:semiHidden="0" w:uiPriority="62" w:unhideWhenUsed="0"/>
-    <w:lsdException w:name="Medium Shading 1" w:semiHidden="0" w:uiPriority="63" w:unhideWhenUsed="0"/>
-    <w:lsdException w:name="Medium Shading 2" w:semiHidden="0" w:uiPriority="64" w:unhideWhenUsed="0"/>
-    <w:lsdException w:name="Medium List 1" w:semiHidden="0" w:uiPriority="65" w:unhideWhenUsed="0"/>
-    <w:lsdException w:name="Medium List 2" w:semiHidden="0" w:uiPriority="66" w:unhideWhenUsed="0"/>
-    <w:lsdException w:name="Medium Grid 1" w:semiHidden="0" w:uiPriority="67" w:unhideWhenUsed="0"/>
-    <w:lsdException w:name="Medium Grid 2" w:semiHidden="0" w:uiPriority="68" w:unhideWhenUsed="0"/>
-    <w:lsdException w:name="Medium Grid 3" w:semiHidden="0" w:uiPriority="69" w:unhideWhenUsed="0"/>
-    <w:lsdException w:name="Dark List" w:semiHidden="0" w:uiPriority="70" w:unhideWhenUsed="0"/>
-    <w:lsdException w:name="Colorful Shading" w:semiHidden="0" w:uiPriority="71" w:unhideWhenUsed="0"/>
-    <w:lsdException w:name="Colorful List" w:semiHidden="0" w:uiPriority="72" w:unhideWhenUsed="0"/>
-    <w:lsdException w:name="Colorful Grid" w:semiHidden="0" w:uiPriority="73" w:unhideWhenUsed="0"/>
-    <w:lsdException w:name="Light Shading Accent 1" w:semiHidden="0" w:uiPriority="60" w:unhideWhenUsed="0"/>
-    <w:lsdException w:name="Light List Accent 1" w:semiHidden="0" w:uiPriority="61" w:unhideWhenUsed="0"/>
-    <w:lsdException w:name="Light Grid Accent 1" w:semiHidden="0" w:uiPriority="62" w:unhideWhenUsed="0"/>
-    <w:lsdException w:name="Medium Shading 1 Accent 1" w:semiHidden="0" w:uiPriority="63" w:unhideWhenUsed="0"/>
-    <w:lsdException w:name="Medium Shading 2 Accent 1" w:semiHidden="0" w:uiPriority="64" w:unhideWhenUsed="0"/>
-    <w:lsdException w:name="Medium List 1 Accent 1" w:semiHidden="0" w:uiPriority="65" w:unhideWhenUsed="0"/>
-    <w:lsdException w:name="Revision" w:unhideWhenUsed="0"/>
-    <w:lsdException w:name="List Paragraph" w:semiHidden="0" w:uiPriority="34" w:unhideWhenUsed="0" w:qFormat="1"/>
-    <w:lsdException w:name="Quote" w:semiHidden="0" w:uiPriority="29" w:unhideWhenUsed="0" w:qFormat="1"/>
-    <w:lsdException w:name="Intense Quote" w:semiHidden="0" w:uiPriority="30" w:unhideWhenUsed="0" w:qFormat="1"/>
-    <w:lsdException w:name="Medium List 2 Accent 1" w:semiHidden="0" w:uiPriority="66" w:unhideWhenUsed="0"/>
-    <w:lsdException w:name="Medium Grid 1 Accent 1" w:semiHidden="0" w:uiPriority="67" w:unhideWhenUsed="0"/>
-    <w:lsdException w:name="Medium Grid 2 Accent 1" w:semiHidden="0" w:uiPriority="68" w:unhideWhenUsed="0"/>
-    <w:lsdException w:name="Medium Grid 3 Accent 1" w:semiHidden="0" w:uiPriority="69" w:unhideWhenUsed="0"/>
-    <w:lsdException w:name="Dark List Accent 1" w:semiHidden="0" w:uiPriority="70" w:unhideWhenUsed="0"/>
-    <w:lsdException w:name="Colorful Shading Accent 1" w:semiHidden="0" w:uiPriority="71" w:unhideWhenUsed="0"/>
-    <w:lsdException w:name="Colorful List Accent 1" w:semiHidden="0" w:uiPriority="72" w:unhideWhenUsed="0"/>
-    <w:lsdException w:name="Colorful Grid Accent 1" w:semiHidden="0" w:uiPriority="73" w:unhideWhenUsed="0"/>
-    <w:lsdException w:name="Light Shading Accent 2" w:semiHidden="0" w:uiPriority="60" w:unhideWhenUsed="0"/>
-    <w:lsdException w:name="Light List Accent 2" w:semiHidden="0" w:uiPriority="61" w:unhideWhenUsed="0"/>
-    <w:lsdException w:name="Light Grid Accent 2" w:semiHidden="0" w:uiPriority="62" w:unhideWhenUsed="0"/>
-    <w:lsdException w:name="Medium Shading 1 Accent 2" w:semiHidden="0" w:uiPriority="63" w:unhideWhenUsed="0"/>
-    <w:lsdException w:name="Medium Shading 2 Accent 2" w:semiHidden="0" w:uiPriority="64" w:unhideWhenUsed="0"/>
-    <w:lsdException w:name="Medium List 1 Accent 2" w:semiHidden="0" w:uiPriority="65" w:unhideWhenUsed="0"/>
-    <w:lsdException w:name="Medium List 2 Accent 2" w:semiHidden="0" w:uiPriority="66" w:unhideWhenUsed="0"/>
-    <w:lsdException w:name="Medium Grid 1 Accent 2" w:semiHidden="0" w:uiPriority="67" w:unhideWhenUsed="0"/>
-    <w:lsdException w:name="Medium Grid 2 Accent 2" w:semiHidden="0" w:uiPriority="68" w:unhideWhenUsed="0"/>
-    <w:lsdException w:name="Medium Grid 3 Accent 2" w:semiHidden="0" w:uiPriority="69" w:unhideWhenUsed="0"/>
-    <w:lsdException w:name="Dark List Accent 2" w:semiHidden="0" w:uiPriority="70" w:unhideWhenUsed="0"/>
-    <w:lsdException w:name="Colorful Shading Accent 2" w:semiHidden="0" w:uiPriority="71" w:unhideWhenUsed="0"/>
-    <w:lsdException w:name="Colorful List Accent 2" w:semiHidden="0" w:uiPriority="72" w:unhideWhenUsed="0"/>
-    <w:lsdException w:name="Colorful Grid Accent 2" w:semiHidden="0" w:uiPriority="73" w:unhideWhenUsed="0"/>
-    <w:lsdException w:name="Light Shading Accent 3" w:semiHidden="0" w:uiPriority="60" w:unhideWhenUsed="0"/>
-    <w:lsdException w:name="Light List Accent 3" w:semiHidden="0" w:uiPriority="61" w:unhideWhenUsed="0"/>
-    <w:lsdException w:name="Light Grid Accent 3" w:semiHidden="0" w:uiPriority="62" w:unhideWhenUsed="0"/>
-    <w:lsdException w:name="Medium Shading 1 Accent 3" w:semiHidden="0" w:uiPriority="63" w:unhideWhenUsed="0"/>
-    <w:lsdException w:name="Medium Shading 2 Accent 3" w:semiHidden="0" w:uiPriority="64" w:unhideWhenUsed="0"/>
-    <w:lsdException w:name="Medium List 1 Accent 3" w:semiHidden="0" w:uiPriority="65" w:unhideWhenUsed="0"/>
-    <w:lsdException w:name="Medium List 2 Accent 3" w:semiHidden="0" w:uiPriority="66" w:unhideWhenUsed="0"/>
-    <w:lsdException w:name="Medium Grid 1 Accent 3" w:semiHidden="0" w:uiPriority="67" w:unhideWhenUsed="0"/>
-    <w:lsdException w:name="Medium Grid 2 Accent 3" w:semiHidden="0" w:uiPriority="68" w:unhideWhenUsed="0"/>
-    <w:lsdException w:name="Medium Grid 3 Accent 3" w:semiHidden="0" w:uiPriority="69" w:unhideWhenUsed="0"/>
-    <w:lsdException w:name="Dark List Accent 3" w:semiHidden="0" w:uiPriority="70" w:unhideWhenUsed="0"/>
-    <w:lsdException w:name="Colorful Shading Accent 3" w:semiHidden="0" w:uiPriority="71" w:unhideWhenUsed="0"/>
-    <w:lsdException w:name="Colorful List Accent 3" w:semiHidden="0" w:uiPriority="72" w:unhideWhenUsed="0"/>
-    <w:lsdException w:name="Colorful Grid Accent 3" w:semiHidden="0" w:uiPriority="73" w:unhideWhenUsed="0"/>
-    <w:lsdException w:name="Light Shading Accent 4" w:semiHidden="0" w:uiPriority="60" w:unhideWhenUsed="0"/>
-    <w:lsdException w:name="Light List Accent 4" w:semiHidden="0" w:uiPriority="61" w:unhideWhenUsed="0"/>
-    <w:lsdException w:name="Light Grid Accent 4" w:semiHidden="0" w:uiPriority="62" w:unhideWhenUsed="0"/>
-    <w:lsdException w:name="Medium Shading 1 Accent 4" w:semiHidden="0" w:uiPriority="63" w:unhideWhenUsed="0"/>
-    <w:lsdException w:name="Medium Shading 2 Accent 4" w:semiHidden="0" w:uiPriority="64" w:unhideWhenUsed="0"/>
-    <w:lsdException w:name="Medium List 1 Accent 4" w:semiHidden="0" w:uiPriority="65" w:unhideWhenUsed="0"/>
-    <w:lsdException w:name="Medium List 2 Accent 4" w:semiHidden="0" w:uiPriority="66" w:unhideWhenUsed="0"/>
-    <w:lsdException w:name="Medium Grid 1 Accent 4" w:semiHidden="0" w:uiPriority="67" w:unhideWhenUsed="0"/>
-    <w:lsdException w:name="Medium Grid 2 Accent 4" w:semiHidden="0" w:uiPriority="68" w:unhideWhenUsed="0"/>
-    <w:lsdException w:name="Medium Grid 3 Accent 4" w:semiHidden="0" w:uiPriority="69" w:unhideWhenUsed="0"/>
-    <w:lsdException w:name="Dark List Accent 4" w:semiHidden="0" w:uiPriority="70" w:unhideWhenUsed="0"/>
-    <w:lsdException w:name="Colorful Shading Accent 4" w:semiHidden="0" w:uiPriority="71" w:unhideWhenUsed="0"/>
-    <w:lsdException w:name="Colorful List Accent 4" w:semiHidden="0" w:uiPriority="72" w:unhideWhenUsed="0"/>
-    <w:lsdException w:name="Colorful Grid Accent 4" w:semiHidden="0" w:uiPriority="73" w:unhideWhenUsed="0"/>
-    <w:lsdException w:name="Light Shading Accent 5" w:semiHidden="0" w:uiPriority="60" w:unhideWhenUsed="0"/>
-    <w:lsdException w:name="Light List Accent 5" w:semiHidden="0" w:uiPriority="61" w:unhideWhenUsed="0"/>
-    <w:lsdException w:name="Light Grid Accent 5" w:semiHidden="0" w:uiPriority="62" w:unhideWhenUsed="0"/>
-    <w:lsdException w:name="Medium Shading 1 Accent 5" w:semiHidden="0" w:uiPriority="63" w:unhideWhenUsed="0"/>
-    <w:lsdException w:name="Medium Shading 2 Accent 5" w:semiHidden="0" w:uiPriority="64" w:unhideWhenUsed="0"/>
-    <w:lsdException w:name="Medium List 1 Accent 5" w:semiHidden="0" w:uiPriority="65" w:unhideWhenUsed="0"/>
-    <w:lsdException w:name="Medium List 2 Accent 5" w:semiHidden="0" w:uiPriority="66" w:unhideWhenUsed="0"/>
-    <w:lsdException w:name="Medium Grid 1 Accent 5" w:semiHidden="0" w:uiPriority="67" w:unhideWhenUsed="0"/>
-    <w:lsdException w:name="Medium Grid 2 Accent 5" w:semiHidden="0" w:uiPriority="68" w:unhideWhenUsed="0"/>
-    <w:lsdException w:name="Medium Grid 3 Accent 5" w:semiHidden="0" w:uiPriority="69" w:unhideWhenUsed="0"/>
-    <w:lsdException w:name="Dark List Accent 5" w:semiHidden="0" w:uiPriority="70" w:unhideWhenUsed="0"/>
-    <w:lsdException w:name="Colorful Shading Accent 5" w:semiHidden="0" w:uiPriority="71" w:unhideWhenUsed="0"/>
-    <w:lsdException w:name="Colorful List Accent 5" w:semiHidden="0" w:uiPriority="72" w:unhideWhenUsed="0"/>
-    <w:lsdException w:name="Colorful Grid Accent 5" w:semiHidden="0" w:uiPriority="73" w:unhideWhenUsed="0"/>
-    <w:lsdException w:name="Light Shading Accent 6" w:semiHidden="0" w:uiPriority="60" w:unhideWhenUsed="0"/>
-    <w:lsdException w:name="Light List Accent 6" w:semiHidden="0" w:uiPriority="61" w:unhideWhenUsed="0"/>
-    <w:lsdException w:name="Light Grid Accent 6" w:semiHidden="0" w:uiPriority="62" w:unhideWhenUsed="0"/>
-    <w:lsdException w:name="Medium Shading 1 Accent 6" w:semiHidden="0" w:uiPriority="63" w:unhideWhenUsed="0"/>
-    <w:lsdException w:name="Medium Shading 2 Accent 6" w:semiHidden="0" w:uiPriority="64" w:unhideWhenUsed="0"/>
-    <w:lsdException w:name="Medium List 1 Accent 6" w:semiHidden="0" w:uiPriority="65" w:unhideWhenUsed="0"/>
-    <w:lsdException w:name="Medium List 2 Accent 6" w:semiHidden="0" w:uiPriority="66" w:unhideWhenUsed="0"/>
-    <w:lsdException w:name="Medium Grid 1 Accent 6" w:semiHidden="0" w:uiPriority="67" w:unhideWhenUsed="0"/>
-    <w:lsdException w:name="Medium Grid 2 Accent 6" w:semiHidden="0" w:uiPriority="68" w:unhideWhenUsed="0"/>
-    <w:lsdException w:name="Medium Grid 3 Accent 6" w:semiHidden="0" w:uiPriority="69" w:unhideWhenUsed="0"/>
-    <w:lsdException w:name="Dark List Accent 6" w:semiHidden="0" w:uiPriority="70" w:unhideWhenUsed="0"/>
-    <w:lsdException w:name="Colorful Shading Accent 6" w:semiHidden="0" w:uiPriority="71" w:unhideWhenUsed="0"/>
-    <w:lsdException w:name="Colorful List Accent 6" w:semiHidden="0" w:uiPriority="72" w:unhideWhenUsed="0"/>
-    <w:lsdException w:name="Colorful Grid Accent 6" w:semiHidden="0" w:uiPriority="73" w:unhideWhenUsed="0"/>
-    <w:lsdException w:name="Subtle Emphasis" w:semiHidden="0" w:uiPriority="19" w:unhideWhenUsed="0" w:qFormat="1"/>
-    <w:lsdException w:name="Intense Emphasis" w:semiHidden="0" w:uiPriority="21" w:unhideWhenUsed="0" w:qFormat="1"/>
-    <w:lsdException w:name="Subtle Reference" w:semiHidden="0" w:uiPriority="31" w:unhideWhenUsed="0" w:qFormat="1"/>
-    <w:lsdException w:name="Intense Reference" w:semiHidden="0" w:uiPriority="32" w:unhideWhenUsed="0" w:qFormat="1"/>
-    <w:lsdException w:name="Book Title" w:semiHidden="0" w:uiPriority="33" w:unhideWhenUsed="0" w:qFormat="1"/>
-    <w:lsdException w:name="Bibliography" w:uiPriority="37"/>
-    <w:lsdException w:name="TOC Heading" w:uiPriority="39" w:qFormat="1"/>
+  <w:latentStyles w:defLockedState="0" w:defUIPriority="99" w:defSemiHidden="0" w:defUnhideWhenUsed="0" w:defQFormat="0" w:count="371">
+    <w:lsdException w:name="Normal" w:uiPriority="0" w:qFormat="1"/>
+    <w:lsdException w:name="heading 1" w:uiPriority="0" w:qFormat="1"/>
+    <w:lsdException w:name="heading 2" w:uiPriority="9" w:qFormat="1"/>
+    <w:lsdException w:name="heading 3" w:uiPriority="9" w:qFormat="1"/>
+    <w:lsdException w:name="heading 4" w:semiHidden="1" w:uiPriority="9" w:unhideWhenUsed="1" w:qFormat="1"/>
+    <w:lsdException w:name="heading 5" w:uiPriority="9" w:qFormat="1"/>
+    <w:lsdException w:name="heading 6" w:uiPriority="9" w:qFormat="1"/>
+    <w:lsdException w:name="heading 7" w:uiPriority="9" w:qFormat="1"/>
+    <w:lsdException w:name="heading 8" w:uiPriority="9" w:qFormat="1"/>
+    <w:lsdException w:name="heading 9" w:uiPriority="9" w:qFormat="1"/>
+    <w:lsdException w:name="index 1" w:semiHidden="1" w:unhideWhenUsed="1"/>
+    <w:lsdException w:name="index 2" w:semiHidden="1" w:unhideWhenUsed="1"/>
+    <w:lsdException w:name="index 3" w:semiHidden="1" w:unhideWhenUsed="1"/>
+    <w:lsdException w:name="index 4" w:semiHidden="1" w:unhideWhenUsed="1"/>
+    <w:lsdException w:name="index 5" w:semiHidden="1" w:unhideWhenUsed="1"/>
+    <w:lsdException w:name="index 6" w:semiHidden="1" w:unhideWhenUsed="1"/>
+    <w:lsdException w:name="index 7" w:semiHidden="1" w:unhideWhenUsed="1"/>
+    <w:lsdException w:name="index 8" w:semiHidden="1" w:unhideWhenUsed="1"/>
+    <w:lsdException w:name="index 9" w:semiHidden="1" w:unhideWhenUsed="1"/>
+    <w:lsdException w:name="toc 1" w:semiHidden="1" w:uiPriority="39" w:unhideWhenUsed="1"/>
+    <w:lsdException w:name="toc 2" w:semiHidden="1" w:uiPriority="39" w:unhideWhenUsed="1"/>
+    <w:lsdException w:name="toc 3" w:semiHidden="1" w:uiPriority="39" w:unhideWhenUsed="1"/>
+    <w:lsdException w:name="toc 4" w:semiHidden="1" w:uiPriority="39" w:unhideWhenUsed="1"/>
+    <w:lsdException w:name="toc 5" w:semiHidden="1" w:uiPriority="39" w:unhideWhenUsed="1"/>
+    <w:lsdException w:name="toc 6" w:semiHidden="1" w:uiPriority="39" w:unhideWhenUsed="1"/>
+    <w:lsdException w:name="toc 7" w:semiHidden="1" w:uiPriority="39" w:unhideWhenUsed="1"/>
+    <w:lsdException w:name="toc 8" w:semiHidden="1" w:uiPriority="39" w:unhideWhenUsed="1"/>
+    <w:lsdException w:name="toc 9" w:semiHidden="1" w:uiPriority="39" w:unhideWhenUsed="1"/>
+    <w:lsdException w:name="Normal Indent" w:semiHidden="1" w:unhideWhenUsed="1"/>
+    <w:lsdException w:name="footnote text" w:semiHidden="1" w:unhideWhenUsed="1"/>
+    <w:lsdException w:name="annotation text" w:semiHidden="1" w:uiPriority="0" w:unhideWhenUsed="1"/>
+    <w:lsdException w:name="header" w:semiHidden="1" w:unhideWhenUsed="1"/>
+    <w:lsdException w:name="footer" w:semiHidden="1" w:unhideWhenUsed="1"/>
+    <w:lsdException w:name="index heading" w:semiHidden="1" w:unhideWhenUsed="1"/>
+    <w:lsdException w:name="caption" w:semiHidden="1" w:uiPriority="35" w:unhideWhenUsed="1" w:qFormat="1"/>
+    <w:lsdException w:name="table of figures" w:semiHidden="1" w:unhideWhenUsed="1"/>
+    <w:lsdException w:name="envelope address" w:semiHidden="1" w:unhideWhenUsed="1"/>
+    <w:lsdException w:name="envelope return" w:semiHidden="1" w:unhideWhenUsed="1"/>
+    <w:lsdException w:name="footnote reference" w:semiHidden="1" w:unhideWhenUsed="1"/>
+    <w:lsdException w:name="annotation reference" w:semiHidden="1" w:uiPriority="0" w:unhideWhenUsed="1"/>
+    <w:lsdException w:name="line number" w:semiHidden="1" w:unhideWhenUsed="1"/>
+    <w:lsdException w:name="page number" w:semiHidden="1" w:unhideWhenUsed="1"/>
+    <w:lsdException w:name="endnote reference" w:semiHidden="1" w:unhideWhenUsed="1"/>
+    <w:lsdException w:name="endnote text" w:semiHidden="1" w:unhideWhenUsed="1"/>
+    <w:lsdException w:name="table of authorities" w:semiHidden="1" w:unhideWhenUsed="1"/>
+    <w:lsdException w:name="macro" w:semiHidden="1" w:unhideWhenUsed="1"/>
+    <w:lsdException w:name="toa heading" w:semiHidden="1" w:unhideWhenUsed="1"/>
+    <w:lsdException w:name="List" w:semiHidden="1" w:unhideWhenUsed="1"/>
+    <w:lsdException w:name="List Bullet" w:semiHidden="1" w:unhideWhenUsed="1"/>
+    <w:lsdException w:name="List Number" w:semiHidden="1" w:unhideWhenUsed="1"/>
+    <w:lsdException w:name="List 2" w:semiHidden="1" w:unhideWhenUsed="1"/>
+    <w:lsdException w:name="List 3" w:semiHidden="1" w:unhideWhenUsed="1"/>
+    <w:lsdException w:name="List 4" w:semiHidden="1" w:unhideWhenUsed="1"/>
+    <w:lsdException w:name="List 5" w:semiHidden="1" w:unhideWhenUsed="1"/>
+    <w:lsdException w:name="List Bullet 2" w:semiHidden="1" w:unhideWhenUsed="1"/>
+    <w:lsdException w:name="List Bullet 3" w:semiHidden="1" w:unhideWhenUsed="1"/>
+    <w:lsdException w:name="List Bullet 4" w:semiHidden="1" w:unhideWhenUsed="1"/>
+    <w:lsdException w:name="List Bullet 5" w:semiHidden="1" w:unhideWhenUsed="1"/>
+    <w:lsdException w:name="List Number 2" w:semiHidden="1" w:unhideWhenUsed="1"/>
+    <w:lsdException w:name="List Number 3" w:semiHidden="1" w:unhideWhenUsed="1"/>
+    <w:lsdException w:name="List Number 4" w:semiHidden="1" w:unhideWhenUsed="1"/>
+    <w:lsdException w:name="List Number 5" w:semiHidden="1" w:unhideWhenUsed="1"/>
+    <w:lsdException w:name="Title" w:uiPriority="10" w:qFormat="1"/>
+    <w:lsdException w:name="Closing" w:semiHidden="1" w:unhideWhenUsed="1"/>
+    <w:lsdException w:name="Signature" w:semiHidden="1" w:unhideWhenUsed="1"/>
+    <w:lsdException w:name="Default Paragraph Font" w:semiHidden="1" w:uiPriority="1" w:unhideWhenUsed="1"/>
+    <w:lsdException w:name="Body Text" w:semiHidden="1" w:unhideWhenUsed="1"/>
+    <w:lsdException w:name="Body Text Indent" w:semiHidden="1" w:unhideWhenUsed="1"/>
+    <w:lsdException w:name="List Continue" w:semiHidden="1" w:unhideWhenUsed="1"/>
+    <w:lsdException w:name="List Continue 2" w:semiHidden="1" w:unhideWhenUsed="1"/>
+    <w:lsdException w:name="List Continue 3" w:semiHidden="1" w:unhideWhenUsed="1"/>
+    <w:lsdException w:name="List Continue 4" w:semiHidden="1" w:unhideWhenUsed="1"/>
+    <w:lsdException w:name="List Continue 5" w:semiHidden="1" w:unhideWhenUsed="1"/>
+    <w:lsdException w:name="Message Header" w:semiHidden="1" w:unhideWhenUsed="1"/>
+    <w:lsdException w:name="Subtitle" w:uiPriority="11" w:qFormat="1"/>
+    <w:lsdException w:name="Salutation" w:semiHidden="1" w:unhideWhenUsed="1"/>
+    <w:lsdException w:name="Date" w:semiHidden="1" w:unhideWhenUsed="1"/>
+    <w:lsdException w:name="Body Text First Indent" w:semiHidden="1" w:unhideWhenUsed="1"/>
+    <w:lsdException w:name="Body Text First Indent 2" w:semiHidden="1" w:unhideWhenUsed="1"/>
+    <w:lsdException w:name="Note Heading" w:semiHidden="1" w:unhideWhenUsed="1"/>
+    <w:lsdException w:name="Body Text 2" w:semiHidden="1" w:unhideWhenUsed="1"/>
+    <w:lsdException w:name="Body Text 3" w:semiHidden="1" w:unhideWhenUsed="1"/>
+    <w:lsdException w:name="Body Text Indent 2" w:semiHidden="1" w:unhideWhenUsed="1"/>
+    <w:lsdException w:name="Body Text Indent 3" w:semiHidden="1" w:unhideWhenUsed="1"/>
+    <w:lsdException w:name="Block Text" w:semiHidden="1" w:unhideWhenUsed="1"/>
+    <w:lsdException w:name="Hyperlink" w:semiHidden="1" w:unhideWhenUsed="1"/>
+    <w:lsdException w:name="FollowedHyperlink" w:semiHidden="1" w:unhideWhenUsed="1"/>
+    <w:lsdException w:name="Strong" w:uiPriority="22" w:qFormat="1"/>
+    <w:lsdException w:name="Emphasis" w:uiPriority="20" w:qFormat="1"/>
+    <w:lsdException w:name="Document Map" w:semiHidden="1" w:unhideWhenUsed="1"/>
+    <w:lsdException w:name="Plain Text" w:semiHidden="1" w:unhideWhenUsed="1"/>
+    <w:lsdException w:name="E-mail Signature" w:semiHidden="1" w:unhideWhenUsed="1"/>
+    <w:lsdException w:name="HTML Top of Form" w:semiHidden="1" w:unhideWhenUsed="1"/>
+    <w:lsdException w:name="HTML Bottom of Form" w:semiHidden="1" w:unhideWhenUsed="1"/>
+    <w:lsdException w:name="Normal (Web)" w:semiHidden="1" w:unhideWhenUsed="1"/>
+    <w:lsdException w:name="HTML Acronym" w:semiHidden="1" w:unhideWhenUsed="1"/>
+    <w:lsdException w:name="HTML Address" w:semiHidden="1" w:unhideWhenUsed="1"/>
+    <w:lsdException w:name="HTML Cite" w:semiHidden="1" w:unhideWhenUsed="1"/>
+    <w:lsdException w:name="HTML Code" w:semiHidden="1" w:unhideWhenUsed="1"/>
+    <w:lsdException w:name="HTML Definition" w:semiHidden="1" w:unhideWhenUsed="1"/>
+    <w:lsdException w:name="HTML Keyboard" w:semiHidden="1" w:unhideWhenUsed="1"/>
+    <w:lsdException w:name="HTML Preformatted" w:semiHidden="1" w:unhideWhenUsed="1"/>
+    <w:lsdException w:name="HTML Sample" w:semiHidden="1" w:unhideWhenUsed="1"/>
+    <w:lsdException w:name="HTML Typewriter" w:semiHidden="1" w:unhideWhenUsed="1"/>
+    <w:lsdException w:name="HTML Variable" w:semiHidden="1" w:unhideWhenUsed="1"/>
+    <w:lsdException w:name="Normal Table" w:semiHidden="1" w:unhideWhenUsed="1"/>
+    <w:lsdException w:name="annotation subject" w:semiHidden="1" w:unhideWhenUsed="1"/>
+    <w:lsdException w:name="No List" w:semiHidden="1" w:unhideWhenUsed="1"/>
+    <w:lsdException w:name="Outline List 1" w:semiHidden="1" w:unhideWhenUsed="1"/>
+    <w:lsdException w:name="Outline List 2" w:semiHidden="1" w:unhideWhenUsed="1"/>
+    <w:lsdException w:name="Outline List 3" w:semiHidden="1" w:unhideWhenUsed="1"/>
+    <w:lsdException w:name="Table Simple 1" w:semiHidden="1" w:unhideWhenUsed="1"/>
+    <w:lsdException w:name="Table Simple 2" w:semiHidden="1" w:unhideWhenUsed="1"/>
+    <w:lsdException w:name="Table Simple 3" w:semiHidden="1" w:unhideWhenUsed="1"/>
+    <w:lsdException w:name="Table Classic 1" w:semiHidden="1" w:unhideWhenUsed="1"/>
+    <w:lsdException w:name="Table Classic 2" w:semiHidden="1" w:unhideWhenUsed="1"/>
+    <w:lsdException w:name="Table Classic 3" w:semiHidden="1" w:unhideWhenUsed="1"/>
+    <w:lsdException w:name="Table Classic 4" w:semiHidden="1" w:unhideWhenUsed="1"/>
+    <w:lsdException w:name="Table Colorful 1" w:semiHidden="1" w:unhideWhenUsed="1"/>
+    <w:lsdException w:name="Table Colorful 2" w:semiHidden="1" w:unhideWhenUsed="1"/>
+    <w:lsdException w:name="Table Colorful 3" w:semiHidden="1" w:unhideWhenUsed="1"/>
+    <w:lsdException w:name="Table Columns 1" w:semiHidden="1" w:unhideWhenUsed="1"/>
+    <w:lsdException w:name="Table Columns 2" w:semiHidden="1" w:unhideWhenUsed="1"/>
+    <w:lsdException w:name="Table Columns 3" w:semiHidden="1" w:unhideWhenUsed="1"/>
+    <w:lsdException w:name="Table Columns 4" w:semiHidden="1" w:unhideWhenUsed="1"/>
+    <w:lsdException w:name="Table Columns 5" w:semiHidden="1" w:unhideWhenUsed="1"/>
+    <w:lsdException w:name="Table Grid 1" w:semiHidden="1" w:unhideWhenUsed="1"/>
+    <w:lsdException w:name="Table Grid 2" w:semiHidden="1" w:unhideWhenUsed="1"/>
+    <w:lsdException w:name="Table Grid 3" w:semiHidden="1" w:unhideWhenUsed="1"/>
+    <w:lsdException w:name="Table Grid 4" w:semiHidden="1" w:unhideWhenUsed="1"/>
+    <w:lsdException w:name="Table Grid 5" w:semiHidden="1" w:unhideWhenUsed="1"/>
+    <w:lsdException w:name="Table Grid 6" w:semiHidden="1" w:unhideWhenUsed="1"/>
+    <w:lsdException w:name="Table Grid 7" w:semiHidden="1" w:unhideWhenUsed="1"/>
+    <w:lsdException w:name="Table Grid 8" w:semiHidden="1" w:unhideWhenUsed="1"/>
+    <w:lsdException w:name="Table List 1" w:semiHidden="1" w:unhideWhenUsed="1"/>
+    <w:lsdException w:name="Table List 2" w:semiHidden="1" w:unhideWhenUsed="1"/>
+    <w:lsdException w:name="Table List 3" w:semiHidden="1" w:unhideWhenUsed="1"/>
+    <w:lsdException w:name="Table List 4" w:semiHidden="1" w:unhideWhenUsed="1"/>
+    <w:lsdException w:name="Table List 5" w:semiHidden="1" w:unhideWhenUsed="1"/>
+    <w:lsdException w:name="Table List 6" w:semiHidden="1" w:unhideWhenUsed="1"/>
+    <w:lsdException w:name="Table List 7" w:semiHidden="1" w:unhideWhenUsed="1"/>
+    <w:lsdException w:name="Table List 8" w:semiHidden="1" w:unhideWhenUsed="1"/>
+    <w:lsdException w:name="Table 3D effects 1" w:semiHidden="1" w:unhideWhenUsed="1"/>
+    <w:lsdException w:name="Table 3D effects 2" w:semiHidden="1" w:unhideWhenUsed="1"/>
+    <w:lsdException w:name="Table 3D effects 3" w:semiHidden="1" w:unhideWhenUsed="1"/>
+    <w:lsdException w:name="Table Contemporary" w:semiHidden="1" w:unhideWhenUsed="1"/>
+    <w:lsdException w:name="Table Elegant" w:semiHidden="1" w:unhideWhenUsed="1"/>
+    <w:lsdException w:name="Table Professional" w:semiHidden="1" w:unhideWhenUsed="1"/>
+    <w:lsdException w:name="Table Subtle 1" w:semiHidden="1" w:unhideWhenUsed="1"/>
+    <w:lsdException w:name="Table Subtle 2" w:semiHidden="1" w:unhideWhenUsed="1"/>
+    <w:lsdException w:name="Table Web 1" w:semiHidden="1" w:unhideWhenUsed="1"/>
+    <w:lsdException w:name="Table Web 2" w:semiHidden="1" w:unhideWhenUsed="1"/>
+    <w:lsdException w:name="Table Web 3" w:semiHidden="1" w:unhideWhenUsed="1"/>
+    <w:lsdException w:name="Balloon Text" w:semiHidden="1" w:unhideWhenUsed="1"/>
+    <w:lsdException w:name="Table Grid" w:uiPriority="39"/>
+    <w:lsdException w:name="Table Theme" w:semiHidden="1" w:unhideWhenUsed="1"/>
+    <w:lsdException w:name="Placeholder Text" w:semiHidden="1"/>
+    <w:lsdException w:name="No Spacing" w:uiPriority="1" w:qFormat="1"/>
+    <w:lsdException w:name="Light Shading" w:uiPriority="60"/>
+    <w:lsdException w:name="Light List" w:uiPriority="61"/>
+    <w:lsdException w:name="Light Grid" w:uiPriority="62"/>
+    <w:lsdException w:name="Medium Shading 1" w:uiPriority="63"/>
+    <w:lsdException w:name="Medium Shading 2" w:uiPriority="64"/>
+    <w:lsdException w:name="Medium List 1" w:uiPriority="65"/>
+    <w:lsdException w:name="Medium List 2" w:uiPriority="66"/>
+    <w:lsdException w:name="Medium Grid 1" w:uiPriority="67"/>
+    <w:lsdException w:name="Medium Grid 2" w:uiPriority="68"/>
+    <w:lsdException w:name="Medium Grid 3" w:uiPriority="69"/>
+    <w:lsdException w:name="Dark List" w:uiPriority="70"/>
+    <w:lsdException w:name="Colorful Shading" w:uiPriority="71"/>
+    <w:lsdException w:name="Colorful List" w:uiPriority="72"/>
+    <w:lsdException w:name="Colorful Grid" w:uiPriority="73"/>
+    <w:lsdException w:name="Light Shading Accent 1" w:uiPriority="60"/>
+    <w:lsdException w:name="Light List Accent 1" w:uiPriority="61"/>
+    <w:lsdException w:name="Light Grid Accent 1" w:uiPriority="62"/>
+    <w:lsdException w:name="Medium Shading 1 Accent 1" w:uiPriority="63"/>
+    <w:lsdException w:name="Medium Shading 2 Accent 1" w:uiPriority="64"/>
+    <w:lsdException w:name="Medium List 1 Accent 1" w:uiPriority="65"/>
+    <w:lsdException w:name="Revision" w:semiHidden="1"/>
+    <w:lsdException w:name="List Paragraph" w:uiPriority="34" w:qFormat="1"/>
+    <w:lsdException w:name="Quote" w:uiPriority="29" w:qFormat="1"/>
+    <w:lsdException w:name="Intense Quote" w:uiPriority="30" w:qFormat="1"/>
+    <w:lsdException w:name="Medium List 2 Accent 1" w:uiPriority="66"/>
+    <w:lsdException w:name="Medium Grid 1 Accent 1" w:uiPriority="67"/>
+    <w:lsdException w:name="Medium Grid 2 Accent 1" w:uiPriority="68"/>
+    <w:lsdException w:name="Medium Grid 3 Accent 1" w:uiPriority="69"/>
+    <w:lsdException w:name="Dark List Accent 1" w:uiPriority="70"/>
+    <w:lsdException w:name="Colorful Shading Accent 1" w:uiPriority="71"/>
+    <w:lsdException w:name="Colorful List Accent 1" w:uiPriority="72"/>
+    <w:lsdException w:name="Colorful Grid Accent 1" w:uiPriority="73"/>
+    <w:lsdException w:name="Light Shading Accent 2" w:uiPriority="60"/>
+    <w:lsdException w:name="Light List Accent 2" w:uiPriority="61"/>
+    <w:lsdException w:name="Light Grid Accent 2" w:uiPriority="62"/>
+    <w:lsdException w:name="Medium Shading 1 Accent 2" w:uiPriority="63"/>
+    <w:lsdException w:name="Medium Shading 2 Accent 2" w:uiPriority="64"/>
+    <w:lsdException w:name="Medium List 1 Accent 2" w:uiPriority="65"/>
+    <w:lsdException w:name="Medium List 2 Accent 2" w:uiPriority="66"/>
+    <w:lsdException w:name="Medium Grid 1 Accent 2" w:uiPriority="67"/>
+    <w:lsdException w:name="Medium Grid 2 Accent 2" w:uiPriority="68"/>
+    <w:lsdException w:name="Medium Grid 3 Accent 2" w:uiPriority="69"/>
+    <w:lsdException w:name="Dark List Accent 2" w:uiPriority="70"/>
+    <w:lsdException w:name="Colorful Shading Accent 2" w:uiPriority="71"/>
+    <w:lsdException w:name="Colorful List Accent 2" w:uiPriority="72"/>
+    <w:lsdException w:name="Colorful Grid Accent 2" w:uiPriority="73"/>
+    <w:lsdException w:name="Light Shading Accent 3" w:uiPriority="60"/>
+    <w:lsdException w:name="Light List Accent 3" w:uiPriority="61"/>
+    <w:lsdException w:name="Light Grid Accent 3" w:uiPriority="62"/>
+    <w:lsdException w:name="Medium Shading 1 Accent 3" w:uiPriority="63"/>
+    <w:lsdException w:name="Medium Shading 2 Accent 3" w:uiPriority="64"/>
+    <w:lsdException w:name="Medium List 1 Accent 3" w:uiPriority="65"/>
+    <w:lsdException w:name="Medium List 2 Accent 3" w:uiPriority="66"/>
+    <w:lsdException w:name="Medium Grid 1 Accent 3" w:uiPriority="67"/>
+    <w:lsdException w:name="Medium Grid 2 Accent 3" w:uiPriority="68"/>
+    <w:lsdException w:name="Medium Grid 3 Accent 3" w:uiPriority="69"/>
+    <w:lsdException w:name="Dark List Accent 3" w:uiPriority="70"/>
+    <w:lsdException w:name="Colorful Shading Accent 3" w:uiPriority="71"/>
+    <w:lsdException w:name="Colorful List Accent 3" w:uiPriority="72"/>
+    <w:lsdException w:name="Colorful Grid Accent 3" w:uiPriority="73"/>
+    <w:lsdException w:name="Light Shading Accent 4" w:uiPriority="60"/>
+    <w:lsdException w:name="Light List Accent 4" w:uiPriority="61"/>
+    <w:lsdException w:name="Light Grid Accent 4" w:uiPriority="62"/>
+    <w:lsdException w:name="Medium Shading 1 Accent 4" w:uiPriority="63"/>
+    <w:lsdException w:name="Medium Shading 2 Accent 4" w:uiPriority="64"/>
+    <w:lsdException w:name="Medium List 1 Accent 4" w:uiPriority="65"/>
+    <w:lsdException w:name="Medium List 2 Accent 4" w:uiPriority="66"/>
+    <w:lsdException w:name="Medium Grid 1 Accent 4" w:uiPriority="67"/>
+    <w:lsdException w:name="Medium Grid 2 Accent 4" w:uiPriority="68"/>
+    <w:lsdException w:name="Medium Grid 3 Accent 4" w:uiPriority="69"/>
+    <w:lsdException w:name="Dark List Accent 4" w:uiPriority="70"/>
+    <w:lsdException w:name="Colorful Shading Accent 4" w:uiPriority="71"/>
+    <w:lsdException w:name="Colorful List Accent 4" w:uiPriority="72"/>
+    <w:lsdException w:name="Colorful Grid Accent 4" w:uiPriority="73"/>
+    <w:lsdException w:name="Light Shading Accent 5" w:uiPriority="60"/>
+    <w:lsdException w:name="Light List Accent 5" w:uiPriority="61"/>
+    <w:lsdException w:name="Light Grid Accent 5" w:uiPriority="62"/>
+    <w:lsdException w:name="Medium Shading 1 Accent 5" w:uiPriority="63"/>
+    <w:lsdException w:name="Medium Shading 2 Accent 5" w:uiPriority="64"/>
+    <w:lsdException w:name="Medium List 1 Accent 5" w:uiPriority="65"/>
+    <w:lsdException w:name="Medium List 2 Accent 5" w:uiPriority="66"/>
+    <w:lsdException w:name="Medium Grid 1 Accent 5" w:uiPriority="67"/>
+    <w:lsdException w:name="Medium Grid 2 Accent 5" w:uiPriority="68"/>
+    <w:lsdException w:name="Medium Grid 3 Accent 5" w:uiPriority="69"/>
+    <w:lsdException w:name="Dark List Accent 5" w:uiPriority="70"/>
+    <w:lsdException w:name="Colorful Shading Accent 5" w:uiPriority="71"/>
+    <w:lsdException w:name="Colorful List Accent 5" w:uiPriority="72"/>
+    <w:lsdException w:name="Colorful Grid Accent 5" w:uiPriority="73"/>
+    <w:lsdException w:name="Light Shading Accent 6" w:uiPriority="60"/>
+    <w:lsdException w:name="Light List Accent 6" w:uiPriority="61"/>
+    <w:lsdException w:name="Light Grid Accent 6" w:uiPriority="62"/>
+    <w:lsdException w:name="Medium Shading 1 Accent 6" w:uiPriority="63"/>
+    <w:lsdException w:name="Medium Shading 2 Accent 6" w:uiPriority="64"/>
+    <w:lsdException w:name="Medium List 1 Accent 6" w:uiPriority="65"/>
+    <w:lsdException w:name="Medium List 2 Accent 6" w:uiPriority="66"/>
+    <w:lsdException w:name="Medium Grid 1 Accent 6" w:uiPriority="67"/>
+    <w:lsdException w:name="Medium Grid 2 Accent 6" w:uiPriority="68"/>
+    <w:lsdException w:name="Medium Grid 3 Accent 6" w:uiPriority="69"/>
+    <w:lsdException w:name="Dark List Accent 6" w:uiPriority="70"/>
+    <w:lsdException w:name="Colorful Shading Accent 6" w:uiPriority="71"/>
+    <w:lsdException w:name="Colorful List Accent 6" w:uiPriority="72"/>
+    <w:lsdException w:name="Colorful Grid Accent 6" w:uiPriority="73"/>
+    <w:lsdException w:name="Subtle Emphasis" w:uiPriority="19" w:qFormat="1"/>
+    <w:lsdException w:name="Intense Emphasis" w:uiPriority="21" w:qFormat="1"/>
+    <w:lsdException w:name="Subtle Reference" w:uiPriority="31" w:qFormat="1"/>
+    <w:lsdException w:name="Intense Reference" w:uiPriority="32" w:qFormat="1"/>
+    <w:lsdException w:name="Book Title" w:uiPriority="33" w:qFormat="1"/>
+    <w:lsdException w:name="Bibliography" w:semiHidden="1" w:uiPriority="37" w:unhideWhenUsed="1"/>
+    <w:lsdException w:name="TOC Heading" w:semiHidden="1" w:uiPriority="39" w:unhideWhenUsed="1" w:qFormat="1"/>
+    <w:lsdException w:name="Plain Table 1" w:uiPriority="41"/>
+    <w:lsdException w:name="Plain Table 2" w:uiPriority="42"/>
+    <w:lsdException w:name="Plain Table 3" w:uiPriority="43"/>
+    <w:lsdException w:name="Plain Table 4" w:uiPriority="44"/>
+    <w:lsdException w:name="Plain Table 5" w:uiPriority="45"/>
+    <w:lsdException w:name="Grid Table Light" w:uiPriority="40"/>
+    <w:lsdException w:name="Grid Table 1 Light" w:uiPriority="46"/>
+    <w:lsdException w:name="Grid Table 2" w:uiPriority="47"/>
+    <w:lsdException w:name="Grid Table 3" w:uiPriority="48"/>
+    <w:lsdException w:name="Grid Table 4" w:uiPriority="49"/>
+    <w:lsdException w:name="Grid Table 5 Dark" w:uiPriority="50"/>
+    <w:lsdException w:name="Grid Table 6 Colorful" w:uiPriority="51"/>
+    <w:lsdException w:name="Grid Table 7 Colorful" w:uiPriority="52"/>
+    <w:lsdException w:name="Grid Table 1 Light Accent 1" w:uiPriority="46"/>
+    <w:lsdException w:name="Grid Table 2 Accent 1" w:uiPriority="47"/>
+    <w:lsdException w:name="Grid Table 3 Accent 1" w:uiPriority="48"/>
+    <w:lsdException w:name="Grid Table 4 Accent 1" w:uiPriority="49"/>
+    <w:lsdException w:name="Grid Table 5 Dark Accent 1" w:uiPriority="50"/>
+    <w:lsdException w:name="Grid Table 6 Colorful Accent 1" w:uiPriority="51"/>
+    <w:lsdException w:name="Grid Table 7 Colorful Accent 1" w:uiPriority="52"/>
+    <w:lsdException w:name="Grid Table 1 Light Accent 2" w:uiPriority="46"/>
+    <w:lsdException w:name="Grid Table 2 Accent 2" w:uiPriority="47"/>
+    <w:lsdException w:name="Grid Table 3 Accent 2" w:uiPriority="48"/>
+    <w:lsdException w:name="Grid Table 4 Accent 2" w:uiPriority="49"/>
+    <w:lsdException w:name="Grid Table 5 Dark Accent 2" w:uiPriority="50"/>
+    <w:lsdException w:name="Grid Table 6 Colorful Accent 2" w:uiPriority="51"/>
+    <w:lsdException w:name="Grid Table 7 Colorful Accent 2" w:uiPriority="52"/>
+    <w:lsdException w:name="Grid Table 1 Light Accent 3" w:uiPriority="46"/>
+    <w:lsdException w:name="Grid Table 2 Accent 3" w:uiPriority="47"/>
+    <w:lsdException w:name="Grid Table 3 Accent 3" w:uiPriority="48"/>
+    <w:lsdException w:name="Grid Table 4 Accent 3" w:uiPriority="49"/>
+    <w:lsdException w:name="Grid Table 5 Dark Accent 3" w:uiPriority="50"/>
+    <w:lsdException w:name="Grid Table 6 Colorful Accent 3" w:uiPriority="51"/>
+    <w:lsdException w:name="Grid Table 7 Colorful Accent 3" w:uiPriority="52"/>
+    <w:lsdException w:name="Grid Table 1 Light Accent 4" w:uiPriority="46"/>
+    <w:lsdException w:name="Grid Table 2 Accent 4" w:uiPriority="47"/>
+    <w:lsdException w:name="Grid Table 3 Accent 4" w:uiPriority="48"/>
+    <w:lsdException w:name="Grid Table 4 Accent 4" w:uiPriority="49"/>
+    <w:lsdException w:name="Grid Table 5 Dark Accent 4" w:uiPriority="50"/>
+    <w:lsdException w:name="Grid Table 6 Colorful Accent 4" w:uiPriority="51"/>
+    <w:lsdException w:name="Grid Table 7 Colorful Accent 4" w:uiPriority="52"/>
+    <w:lsdException w:name="Grid Table 1 Light Accent 5" w:uiPriority="46"/>
+    <w:lsdException w:name="Grid Table 2 Accent 5" w:uiPriority="47"/>
+    <w:lsdException w:name="Grid Table 3 Accent 5" w:uiPriority="48"/>
+    <w:lsdException w:name="Grid Table 4 Accent 5" w:uiPriority="49"/>
+    <w:lsdException w:name="Grid Table 5 Dark Accent 5" w:uiPriority="50"/>
+    <w:lsdException w:name="Grid Table 6 Colorful Accent 5" w:uiPriority="51"/>
+    <w:lsdException w:name="Grid Table 7 Colorful Accent 5" w:uiPriority="52"/>
+    <w:lsdException w:name="Grid Table 1 Light Accent 6" w:uiPriority="46"/>
+    <w:lsdException w:name="Grid Table 2 Accent 6" w:uiPriority="47"/>
+    <w:lsdException w:name="Grid Table 3 Accent 6" w:uiPriority="48"/>
+    <w:lsdException w:name="Grid Table 4 Accent 6" w:uiPriority="49"/>
+    <w:lsdException w:name="Grid Table 5 Dark Accent 6" w:uiPriority="50"/>
+    <w:lsdException w:name="Grid Table 6 Colorful Accent 6" w:uiPriority="51"/>
+    <w:lsdException w:name="Grid Table 7 Colorful Accent 6" w:uiPriority="52"/>
+    <w:lsdException w:name="List Table 1 Light" w:uiPriority="46"/>
+    <w:lsdException w:name="List Table 2" w:uiPriority="47"/>
+    <w:lsdException w:name="List Table 3" w:uiPriority="48"/>
+    <w:lsdException w:name="List Table 4" w:uiPriority="49"/>
+    <w:lsdException w:name="List Table 5 Dark" w:uiPriority="50"/>
+    <w:lsdException w:name="List Table 6 Colorful" w:uiPriority="51"/>
+    <w:lsdException w:name="List Table 7 Colorful" w:uiPriority="52"/>
+    <w:lsdException w:name="List Table 1 Light Accent 1" w:uiPriority="46"/>
+    <w:lsdException w:name="List Table 2 Accent 1" w:uiPriority="47"/>
+    <w:lsdException w:name="List Table 3 Accent 1" w:uiPriority="48"/>
+    <w:lsdException w:name="List Table 4 Accent 1" w:uiPriority="49"/>
+    <w:lsdException w:name="List Table 5 Dark Accent 1" w:uiPriority="50"/>
+    <w:lsdException w:name="List Table 6 Colorful Accent 1" w:uiPriority="51"/>
+    <w:lsdException w:name="List Table 7 Colorful Accent 1" w:uiPriority="52"/>
+    <w:lsdException w:name="List Table 1 Light Accent 2" w:uiPriority="46"/>
+    <w:lsdException w:name="List Table 2 Accent 2" w:uiPriority="47"/>
+    <w:lsdException w:name="List Table 3 Accent 2" w:uiPriority="48"/>
+    <w:lsdException w:name="List Table 4 Accent 2" w:uiPriority="49"/>
+    <w:lsdException w:name="List Table 5 Dark Accent 2" w:uiPriority="50"/>
+    <w:lsdException w:name="List Table 6 Colorful Accent 2" w:uiPriority="51"/>
+    <w:lsdException w:name="List Table 7 Colorful Accent 2" w:uiPriority="52"/>
+    <w:lsdException w:name="List Table 1 Light Accent 3" w:uiPriority="46"/>
+    <w:lsdException w:name="List Table 2 Accent 3" w:uiPriority="47"/>
+    <w:lsdException w:name="List Table 3 Accent 3" w:uiPriority="48"/>
+    <w:lsdException w:name="List Table 4 Accent 3" w:uiPriority="49"/>
+    <w:lsdException w:name="List Table 5 Dark Accent 3" w:uiPriority="50"/>
+    <w:lsdException w:name="List Table 6 Colorful Accent 3" w:uiPriority="51"/>
+    <w:lsdException w:name="List Table 7 Colorful Accent 3" w:uiPriority="52"/>
+    <w:lsdException w:name="List Table 1 Light Accent 4" w:uiPriority="46"/>
+    <w:lsdException w:name="List Table 2 Accent 4" w:uiPriority="47"/>
+    <w:lsdException w:name="List Table 3 Accent 4" w:uiPriority="48"/>
+    <w:lsdException w:name="List Table 4 Accent 4" w:uiPriority="49"/>
+    <w:lsdException w:name="List Table 5 Dark Accent 4" w:uiPriority="50"/>
+    <w:lsdException w:name="List Table 6 Colorful Accent 4" w:uiPriority="51"/>
+    <w:lsdException w:name="List Table 7 Colorful Accent 4" w:uiPriority="52"/>
+    <w:lsdException w:name="List Table 1 Light Accent 5" w:uiPriority="46"/>
+    <w:lsdException w:name="List Table 2 Accent 5" w:uiPriority="47"/>
+    <w:lsdException w:name="List Table 3 Accent 5" w:uiPriority="48"/>
+    <w:lsdException w:name="List Table 4 Accent 5" w:uiPriority="49"/>
+    <w:lsdException w:name="List Table 5 Dark Accent 5" w:uiPriority="50"/>
+    <w:lsdException w:name="List Table 6 Colorful Accent 5" w:uiPriority="51"/>
+    <w:lsdException w:name="List Table 7 Colorful Accent 5" w:uiPriority="52"/>
+    <w:lsdException w:name="List Table 1 Light Accent 6" w:uiPriority="46"/>
+    <w:lsdException w:name="List Table 2 Accent 6" w:uiPriority="47"/>
+    <w:lsdException w:name="List Table 3 Accent 6" w:uiPriority="48"/>
+    <w:lsdException w:name="List Table 4 Accent 6" w:uiPriority="49"/>
+    <w:lsdException w:name="List Table 5 Dark Accent 6" w:uiPriority="50"/>
+    <w:lsdException w:name="List Table 6 Colorful Accent 6" w:uiPriority="51"/>
+    <w:lsdException w:name="List Table 7 Colorful Accent 6" w:uiPriority="52"/>
   </w:latentStyles>
   <w:style w:type="paragraph" w:default="1" w:styleId="Standard">
     <w:name w:val="Normal"/>
@@ -2080,196 +3526,6 @@
       <w:szCs w:val="20"/>
       <w:lang w:eastAsia="en-US"/>
     </w:rPr>
-  </w:style>
-</w:styles>
-</file>
-
-<file path=word/stylesWithEffects.xml><?xml version="1.0" encoding="utf-8"?>
-<w:styles xmlns:wpc="http://schemas.microsoft.com/office/word/2010/wordprocessingCanvas" xmlns:mc="http://schemas.openxmlformats.org/markup-compatibility/2006" xmlns:o="urn:schemas-microsoft-com:office:office" xmlns:r="http://schemas.openxmlformats.org/officeDocument/2006/relationships" xmlns:m="http://schemas.openxmlformats.org/officeDocument/2006/math" xmlns:v="urn:schemas-microsoft-com:vml" xmlns:wp14="http://schemas.microsoft.com/office/word/2010/wordprocessingDrawing" xmlns:wp="http://schemas.openxmlformats.org/drawingml/2006/wordprocessingDrawing" xmlns:w10="urn:schemas-microsoft-com:office:word" xmlns:w="http://schemas.openxmlformats.org/wordprocessingml/2006/main" xmlns:w14="http://schemas.microsoft.com/office/word/2010/wordml" xmlns:wpg="http://schemas.microsoft.com/office/word/2010/wordprocessingGroup" xmlns:wpi="http://schemas.microsoft.com/office/word/2010/wordprocessingInk" xmlns:wne="http://schemas.microsoft.com/office/word/2006/wordml" xmlns:wps="http://schemas.microsoft.com/office/word/2010/wordprocessingShape" mc:Ignorable="w14 wp14">
-  <w:docDefaults>
-    <w:rPrDefault>
-      <w:rPr>
-        <w:rFonts w:asciiTheme="minorHAnsi" w:eastAsiaTheme="minorEastAsia" w:hAnsiTheme="minorHAnsi" w:cstheme="minorBidi"/>
-        <w:sz w:val="22"/>
-        <w:szCs w:val="22"/>
-        <w:lang w:val="de-DE" w:eastAsia="de-DE" w:bidi="ar-SA"/>
-      </w:rPr>
-    </w:rPrDefault>
-    <w:pPrDefault>
-      <w:pPr>
-        <w:spacing w:after="200" w:line="276" w:lineRule="auto"/>
-      </w:pPr>
-    </w:pPrDefault>
-  </w:docDefaults>
-  <w:latentStyles w:defLockedState="0" w:defUIPriority="99" w:defSemiHidden="1" w:defUnhideWhenUsed="1" w:defQFormat="0" w:count="267">
-    <w:lsdException w:name="Normal" w:semiHidden="0" w:uiPriority="0" w:unhideWhenUsed="0" w:qFormat="1"/>
-    <w:lsdException w:name="heading 1" w:semiHidden="0" w:uiPriority="9" w:unhideWhenUsed="0" w:qFormat="1"/>
-    <w:lsdException w:name="heading 2" w:uiPriority="9" w:qFormat="1"/>
-    <w:lsdException w:name="heading 3" w:uiPriority="9" w:qFormat="1"/>
-    <w:lsdException w:name="heading 4" w:uiPriority="9" w:qFormat="1"/>
-    <w:lsdException w:name="heading 5" w:uiPriority="9" w:qFormat="1"/>
-    <w:lsdException w:name="heading 6" w:uiPriority="9" w:qFormat="1"/>
-    <w:lsdException w:name="heading 7" w:uiPriority="9" w:qFormat="1"/>
-    <w:lsdException w:name="heading 8" w:uiPriority="9" w:qFormat="1"/>
-    <w:lsdException w:name="heading 9" w:uiPriority="9" w:qFormat="1"/>
-    <w:lsdException w:name="toc 1" w:uiPriority="39"/>
-    <w:lsdException w:name="toc 2" w:uiPriority="39"/>
-    <w:lsdException w:name="toc 3" w:uiPriority="39"/>
-    <w:lsdException w:name="toc 4" w:uiPriority="39"/>
-    <w:lsdException w:name="toc 5" w:uiPriority="39"/>
-    <w:lsdException w:name="toc 6" w:uiPriority="39"/>
-    <w:lsdException w:name="toc 7" w:uiPriority="39"/>
-    <w:lsdException w:name="toc 8" w:uiPriority="39"/>
-    <w:lsdException w:name="toc 9" w:uiPriority="39"/>
-    <w:lsdException w:name="caption" w:uiPriority="35" w:qFormat="1"/>
-    <w:lsdException w:name="Title" w:semiHidden="0" w:uiPriority="10" w:unhideWhenUsed="0" w:qFormat="1"/>
-    <w:lsdException w:name="Default Paragraph Font" w:uiPriority="1"/>
-    <w:lsdException w:name="Subtitle" w:semiHidden="0" w:uiPriority="11" w:unhideWhenUsed="0" w:qFormat="1"/>
-    <w:lsdException w:name="Strong" w:semiHidden="0" w:uiPriority="22" w:unhideWhenUsed="0" w:qFormat="1"/>
-    <w:lsdException w:name="Emphasis" w:semiHidden="0" w:uiPriority="20" w:unhideWhenUsed="0" w:qFormat="1"/>
-    <w:lsdException w:name="Table Grid" w:semiHidden="0" w:uiPriority="59" w:unhideWhenUsed="0"/>
-    <w:lsdException w:name="Placeholder Text" w:unhideWhenUsed="0"/>
-    <w:lsdException w:name="No Spacing" w:semiHidden="0" w:uiPriority="1" w:unhideWhenUsed="0" w:qFormat="1"/>
-    <w:lsdException w:name="Light Shading" w:semiHidden="0" w:uiPriority="60" w:unhideWhenUsed="0"/>
-    <w:lsdException w:name="Light List" w:semiHidden="0" w:uiPriority="61" w:unhideWhenUsed="0"/>
-    <w:lsdException w:name="Light Grid" w:semiHidden="0" w:uiPriority="62" w:unhideWhenUsed="0"/>
-    <w:lsdException w:name="Medium Shading 1" w:semiHidden="0" w:uiPriority="63" w:unhideWhenUsed="0"/>
-    <w:lsdException w:name="Medium Shading 2" w:semiHidden="0" w:uiPriority="64" w:unhideWhenUsed="0"/>
-    <w:lsdException w:name="Medium List 1" w:semiHidden="0" w:uiPriority="65" w:unhideWhenUsed="0"/>
-    <w:lsdException w:name="Medium List 2" w:semiHidden="0" w:uiPriority="66" w:unhideWhenUsed="0"/>
-    <w:lsdException w:name="Medium Grid 1" w:semiHidden="0" w:uiPriority="67" w:unhideWhenUsed="0"/>
-    <w:lsdException w:name="Medium Grid 2" w:semiHidden="0" w:uiPriority="68" w:unhideWhenUsed="0"/>
-    <w:lsdException w:name="Medium Grid 3" w:semiHidden="0" w:uiPriority="69" w:unhideWhenUsed="0"/>
-    <w:lsdException w:name="Dark List" w:semiHidden="0" w:uiPriority="70" w:unhideWhenUsed="0"/>
-    <w:lsdException w:name="Colorful Shading" w:semiHidden="0" w:uiPriority="71" w:unhideWhenUsed="0"/>
-    <w:lsdException w:name="Colorful List" w:semiHidden="0" w:uiPriority="72" w:unhideWhenUsed="0"/>
-    <w:lsdException w:name="Colorful Grid" w:semiHidden="0" w:uiPriority="73" w:unhideWhenUsed="0"/>
-    <w:lsdException w:name="Light Shading Accent 1" w:semiHidden="0" w:uiPriority="60" w:unhideWhenUsed="0"/>
-    <w:lsdException w:name="Light List Accent 1" w:semiHidden="0" w:uiPriority="61" w:unhideWhenUsed="0"/>
-    <w:lsdException w:name="Light Grid Accent 1" w:semiHidden="0" w:uiPriority="62" w:unhideWhenUsed="0"/>
-    <w:lsdException w:name="Medium Shading 1 Accent 1" w:semiHidden="0" w:uiPriority="63" w:unhideWhenUsed="0"/>
-    <w:lsdException w:name="Medium Shading 2 Accent 1" w:semiHidden="0" w:uiPriority="64" w:unhideWhenUsed="0"/>
-    <w:lsdException w:name="Medium List 1 Accent 1" w:semiHidden="0" w:uiPriority="65" w:unhideWhenUsed="0"/>
-    <w:lsdException w:name="Revision" w:unhideWhenUsed="0"/>
-    <w:lsdException w:name="List Paragraph" w:semiHidden="0" w:uiPriority="34" w:unhideWhenUsed="0" w:qFormat="1"/>
-    <w:lsdException w:name="Quote" w:semiHidden="0" w:uiPriority="29" w:unhideWhenUsed="0" w:qFormat="1"/>
-    <w:lsdException w:name="Intense Quote" w:semiHidden="0" w:uiPriority="30" w:unhideWhenUsed="0" w:qFormat="1"/>
-    <w:lsdException w:name="Medium List 2 Accent 1" w:semiHidden="0" w:uiPriority="66" w:unhideWhenUsed="0"/>
-    <w:lsdException w:name="Medium Grid 1 Accent 1" w:semiHidden="0" w:uiPriority="67" w:unhideWhenUsed="0"/>
-    <w:lsdException w:name="Medium Grid 2 Accent 1" w:semiHidden="0" w:uiPriority="68" w:unhideWhenUsed="0"/>
-    <w:lsdException w:name="Medium Grid 3 Accent 1" w:semiHidden="0" w:uiPriority="69" w:unhideWhenUsed="0"/>
-    <w:lsdException w:name="Dark List Accent 1" w:semiHidden="0" w:uiPriority="70" w:unhideWhenUsed="0"/>
-    <w:lsdException w:name="Colorful Shading Accent 1" w:semiHidden="0" w:uiPriority="71" w:unhideWhenUsed="0"/>
-    <w:lsdException w:name="Colorful List Accent 1" w:semiHidden="0" w:uiPriority="72" w:unhideWhenUsed="0"/>
-    <w:lsdException w:name="Colorful Grid Accent 1" w:semiHidden="0" w:uiPriority="73" w:unhideWhenUsed="0"/>
-    <w:lsdException w:name="Light Shading Accent 2" w:semiHidden="0" w:uiPriority="60" w:unhideWhenUsed="0"/>
-    <w:lsdException w:name="Light List Accent 2" w:semiHidden="0" w:uiPriority="61" w:unhideWhenUsed="0"/>
-    <w:lsdException w:name="Light Grid Accent 2" w:semiHidden="0" w:uiPriority="62" w:unhideWhenUsed="0"/>
-    <w:lsdException w:name="Medium Shading 1 Accent 2" w:semiHidden="0" w:uiPriority="63" w:unhideWhenUsed="0"/>
-    <w:lsdException w:name="Medium Shading 2 Accent 2" w:semiHidden="0" w:uiPriority="64" w:unhideWhenUsed="0"/>
-    <w:lsdException w:name="Medium List 1 Accent 2" w:semiHidden="0" w:uiPriority="65" w:unhideWhenUsed="0"/>
-    <w:lsdException w:name="Medium List 2 Accent 2" w:semiHidden="0" w:uiPriority="66" w:unhideWhenUsed="0"/>
-    <w:lsdException w:name="Medium Grid 1 Accent 2" w:semiHidden="0" w:uiPriority="67" w:unhideWhenUsed="0"/>
-    <w:lsdException w:name="Medium Grid 2 Accent 2" w:semiHidden="0" w:uiPriority="68" w:unhideWhenUsed="0"/>
-    <w:lsdException w:name="Medium Grid 3 Accent 2" w:semiHidden="0" w:uiPriority="69" w:unhideWhenUsed="0"/>
-    <w:lsdException w:name="Dark List Accent 2" w:semiHidden="0" w:uiPriority="70" w:unhideWhenUsed="0"/>
-    <w:lsdException w:name="Colorful Shading Accent 2" w:semiHidden="0" w:uiPriority="71" w:unhideWhenUsed="0"/>
-    <w:lsdException w:name="Colorful List Accent 2" w:semiHidden="0" w:uiPriority="72" w:unhideWhenUsed="0"/>
-    <w:lsdException w:name="Colorful Grid Accent 2" w:semiHidden="0" w:uiPriority="73" w:unhideWhenUsed="0"/>
-    <w:lsdException w:name="Light Shading Accent 3" w:semiHidden="0" w:uiPriority="60" w:unhideWhenUsed="0"/>
-    <w:lsdException w:name="Light List Accent 3" w:semiHidden="0" w:uiPriority="61" w:unhideWhenUsed="0"/>
-    <w:lsdException w:name="Light Grid Accent 3" w:semiHidden="0" w:uiPriority="62" w:unhideWhenUsed="0"/>
-    <w:lsdException w:name="Medium Shading 1 Accent 3" w:semiHidden="0" w:uiPriority="63" w:unhideWhenUsed="0"/>
-    <w:lsdException w:name="Medium Shading 2 Accent 3" w:semiHidden="0" w:uiPriority="64" w:unhideWhenUsed="0"/>
-    <w:lsdException w:name="Medium List 1 Accent 3" w:semiHidden="0" w:uiPriority="65" w:unhideWhenUsed="0"/>
-    <w:lsdException w:name="Medium List 2 Accent 3" w:semiHidden="0" w:uiPriority="66" w:unhideWhenUsed="0"/>
-    <w:lsdException w:name="Medium Grid 1 Accent 3" w:semiHidden="0" w:uiPriority="67" w:unhideWhenUsed="0"/>
-    <w:lsdException w:name="Medium Grid 2 Accent 3" w:semiHidden="0" w:uiPriority="68" w:unhideWhenUsed="0"/>
-    <w:lsdException w:name="Medium Grid 3 Accent 3" w:semiHidden="0" w:uiPriority="69" w:unhideWhenUsed="0"/>
-    <w:lsdException w:name="Dark List Accent 3" w:semiHidden="0" w:uiPriority="70" w:unhideWhenUsed="0"/>
-    <w:lsdException w:name="Colorful Shading Accent 3" w:semiHidden="0" w:uiPriority="71" w:unhideWhenUsed="0"/>
-    <w:lsdException w:name="Colorful List Accent 3" w:semiHidden="0" w:uiPriority="72" w:unhideWhenUsed="0"/>
-    <w:lsdException w:name="Colorful Grid Accent 3" w:semiHidden="0" w:uiPriority="73" w:unhideWhenUsed="0"/>
-    <w:lsdException w:name="Light Shading Accent 4" w:semiHidden="0" w:uiPriority="60" w:unhideWhenUsed="0"/>
-    <w:lsdException w:name="Light List Accent 4" w:semiHidden="0" w:uiPriority="61" w:unhideWhenUsed="0"/>
-    <w:lsdException w:name="Light Grid Accent 4" w:semiHidden="0" w:uiPriority="62" w:unhideWhenUsed="0"/>
-    <w:lsdException w:name="Medium Shading 1 Accent 4" w:semiHidden="0" w:uiPriority="63" w:unhideWhenUsed="0"/>
-    <w:lsdException w:name="Medium Shading 2 Accent 4" w:semiHidden="0" w:uiPriority="64" w:unhideWhenUsed="0"/>
-    <w:lsdException w:name="Medium List 1 Accent 4" w:semiHidden="0" w:uiPriority="65" w:unhideWhenUsed="0"/>
-    <w:lsdException w:name="Medium List 2 Accent 4" w:semiHidden="0" w:uiPriority="66" w:unhideWhenUsed="0"/>
-    <w:lsdException w:name="Medium Grid 1 Accent 4" w:semiHidden="0" w:uiPriority="67" w:unhideWhenUsed="0"/>
-    <w:lsdException w:name="Medium Grid 2 Accent 4" w:semiHidden="0" w:uiPriority="68" w:unhideWhenUsed="0"/>
-    <w:lsdException w:name="Medium Grid 3 Accent 4" w:semiHidden="0" w:uiPriority="69" w:unhideWhenUsed="0"/>
-    <w:lsdException w:name="Dark List Accent 4" w:semiHidden="0" w:uiPriority="70" w:unhideWhenUsed="0"/>
-    <w:lsdException w:name="Colorful Shading Accent 4" w:semiHidden="0" w:uiPriority="71" w:unhideWhenUsed="0"/>
-    <w:lsdException w:name="Colorful List Accent 4" w:semiHidden="0" w:uiPriority="72" w:unhideWhenUsed="0"/>
-    <w:lsdException w:name="Colorful Grid Accent 4" w:semiHidden="0" w:uiPriority="73" w:unhideWhenUsed="0"/>
-    <w:lsdException w:name="Light Shading Accent 5" w:semiHidden="0" w:uiPriority="60" w:unhideWhenUsed="0"/>
-    <w:lsdException w:name="Light List Accent 5" w:semiHidden="0" w:uiPriority="61" w:unhideWhenUsed="0"/>
-    <w:lsdException w:name="Light Grid Accent 5" w:semiHidden="0" w:uiPriority="62" w:unhideWhenUsed="0"/>
-    <w:lsdException w:name="Medium Shading 1 Accent 5" w:semiHidden="0" w:uiPriority="63" w:unhideWhenUsed="0"/>
-    <w:lsdException w:name="Medium Shading 2 Accent 5" w:semiHidden="0" w:uiPriority="64" w:unhideWhenUsed="0"/>
-    <w:lsdException w:name="Medium List 1 Accent 5" w:semiHidden="0" w:uiPriority="65" w:unhideWhenUsed="0"/>
-    <w:lsdException w:name="Medium List 2 Accent 5" w:semiHidden="0" w:uiPriority="66" w:unhideWhenUsed="0"/>
-    <w:lsdException w:name="Medium Grid 1 Accent 5" w:semiHidden="0" w:uiPriority="67" w:unhideWhenUsed="0"/>
-    <w:lsdException w:name="Medium Grid 2 Accent 5" w:semiHidden="0" w:uiPriority="68" w:unhideWhenUsed="0"/>
-    <w:lsdException w:name="Medium Grid 3 Accent 5" w:semiHidden="0" w:uiPriority="69" w:unhideWhenUsed="0"/>
-    <w:lsdException w:name="Dark List Accent 5" w:semiHidden="0" w:uiPriority="70" w:unhideWhenUsed="0"/>
-    <w:lsdException w:name="Colorful Shading Accent 5" w:semiHidden="0" w:uiPriority="71" w:unhideWhenUsed="0"/>
-    <w:lsdException w:name="Colorful List Accent 5" w:semiHidden="0" w:uiPriority="72" w:unhideWhenUsed="0"/>
-    <w:lsdException w:name="Colorful Grid Accent 5" w:semiHidden="0" w:uiPriority="73" w:unhideWhenUsed="0"/>
-    <w:lsdException w:name="Light Shading Accent 6" w:semiHidden="0" w:uiPriority="60" w:unhideWhenUsed="0"/>
-    <w:lsdException w:name="Light List Accent 6" w:semiHidden="0" w:uiPriority="61" w:unhideWhenUsed="0"/>
-    <w:lsdException w:name="Light Grid Accent 6" w:semiHidden="0" w:uiPriority="62" w:unhideWhenUsed="0"/>
-    <w:lsdException w:name="Medium Shading 1 Accent 6" w:semiHidden="0" w:uiPriority="63" w:unhideWhenUsed="0"/>
-    <w:lsdException w:name="Medium Shading 2 Accent 6" w:semiHidden="0" w:uiPriority="64" w:unhideWhenUsed="0"/>
-    <w:lsdException w:name="Medium List 1 Accent 6" w:semiHidden="0" w:uiPriority="65" w:unhideWhenUsed="0"/>
-    <w:lsdException w:name="Medium List 2 Accent 6" w:semiHidden="0" w:uiPriority="66" w:unhideWhenUsed="0"/>
-    <w:lsdException w:name="Medium Grid 1 Accent 6" w:semiHidden="0" w:uiPriority="67" w:unhideWhenUsed="0"/>
-    <w:lsdException w:name="Medium Grid 2 Accent 6" w:semiHidden="0" w:uiPriority="68" w:unhideWhenUsed="0"/>
-    <w:lsdException w:name="Medium Grid 3 Accent 6" w:semiHidden="0" w:uiPriority="69" w:unhideWhenUsed="0"/>
-    <w:lsdException w:name="Dark List Accent 6" w:semiHidden="0" w:uiPriority="70" w:unhideWhenUsed="0"/>
-    <w:lsdException w:name="Colorful Shading Accent 6" w:semiHidden="0" w:uiPriority="71" w:unhideWhenUsed="0"/>
-    <w:lsdException w:name="Colorful List Accent 6" w:semiHidden="0" w:uiPriority="72" w:unhideWhenUsed="0"/>
-    <w:lsdException w:name="Colorful Grid Accent 6" w:semiHidden="0" w:uiPriority="73" w:unhideWhenUsed="0"/>
-    <w:lsdException w:name="Subtle Emphasis" w:semiHidden="0" w:uiPriority="19" w:unhideWhenUsed="0" w:qFormat="1"/>
-    <w:lsdException w:name="Intense Emphasis" w:semiHidden="0" w:uiPriority="21" w:unhideWhenUsed="0" w:qFormat="1"/>
-    <w:lsdException w:name="Subtle Reference" w:semiHidden="0" w:uiPriority="31" w:unhideWhenUsed="0" w:qFormat="1"/>
-    <w:lsdException w:name="Intense Reference" w:semiHidden="0" w:uiPriority="32" w:unhideWhenUsed="0" w:qFormat="1"/>
-    <w:lsdException w:name="Book Title" w:semiHidden="0" w:uiPriority="33" w:unhideWhenUsed="0" w:qFormat="1"/>
-    <w:lsdException w:name="Bibliography" w:uiPriority="37"/>
-    <w:lsdException w:name="TOC Heading" w:uiPriority="39" w:qFormat="1"/>
-  </w:latentStyles>
-  <w:style w:type="paragraph" w:default="1" w:styleId="Standard">
-    <w:name w:val="Normal"/>
-    <w:qFormat/>
-  </w:style>
-  <w:style w:type="character" w:default="1" w:styleId="Absatz-Standardschriftart">
-    <w:name w:val="Default Paragraph Font"/>
-    <w:uiPriority w:val="1"/>
-    <w:semiHidden/>
-    <w:unhideWhenUsed/>
-  </w:style>
-  <w:style w:type="table" w:default="1" w:styleId="NormaleTabelle">
-    <w:name w:val="Normal Table"/>
-    <w:uiPriority w:val="99"/>
-    <w:semiHidden/>
-    <w:unhideWhenUsed/>
-    <w:tblPr>
-      <w:tblInd w:w="0" w:type="dxa"/>
-      <w:tblCellMar>
-        <w:top w:w="0" w:type="dxa"/>
-        <w:left w:w="108" w:type="dxa"/>
-        <w:bottom w:w="0" w:type="dxa"/>
-        <w:right w:w="108" w:type="dxa"/>
-      </w:tblCellMar>
-    </w:tblPr>
-  </w:style>
-  <w:style w:type="numbering" w:default="1" w:styleId="KeineListe">
-    <w:name w:val="No List"/>
-    <w:uiPriority w:val="99"/>
-    <w:semiHidden/>
-    <w:unhideWhenUsed/>
   </w:style>
 </w:styles>
 </file>
@@ -2529,7 +3785,7 @@
   <a:extraClrSchemeLst/>
   <a:extLst>
     <a:ext uri="{05A4C25C-085E-4340-85A3-A5531E510DB2}">
-      <thm15:themeFamily xmlns:thm15="http://schemas.microsoft.com/office/thememl/2012/main" xmlns="" name="Office Theme" id="{62F939B6-93AF-4DB8-9C6B-D6C7DFDC589F}" vid="{4A3C46E8-61CC-4603-A589-7422A47A8E4A}"/>
+      <thm15:themeFamily xmlns:thm15="http://schemas.microsoft.com/office/thememl/2012/main" name="Office Theme" id="{62F939B6-93AF-4DB8-9C6B-D6C7DFDC589F}" vid="{4A3C46E8-61CC-4603-A589-7422A47A8E4A}"/>
     </a:ext>
   </a:extLst>
 </a:theme>
@@ -2540,7 +3796,7 @@
 </file>
 
 <file path=customXml/itemProps1.xml><?xml version="1.0" encoding="utf-8"?>
-<ds:datastoreItem xmlns:ds="http://schemas.openxmlformats.org/officeDocument/2006/customXml" ds:itemID="{10BD8A58-128E-452F-A1E4-E39151410157}">
+<ds:datastoreItem xmlns:ds="http://schemas.openxmlformats.org/officeDocument/2006/customXml" ds:itemID="{4082DC13-FAD0-420D-ACF4-0863BB4E4061}">
   <ds:schemaRefs>
     <ds:schemaRef ds:uri="http://schemas.openxmlformats.org/officeDocument/2006/bibliography"/>
   </ds:schemaRefs>

</xml_diff>